<commit_message>
added in text calculations, finished supp
</commit_message>
<xml_diff>
--- a/Jenior_Modeling_NatMicro_2016.docx
+++ b/Jenior_Modeling_NatMicro_2016.docx
@@ -126,13 +126,202 @@
     </w:p>
     <w:p>
       <w:pPr>
-        <w:pStyle w:val="SourceCode"/>
-      </w:pPr>
-      <w:r>
-        <w:rPr>
-          <w:rStyle w:val="VerbatimChar"/>
-        </w:rPr>
-        <w:t xml:space="preserve">*Clostridium difficile* infection (CDI) as grown to be the greatest cause of hospital acquired infection in the United States. Susceptibility to CDI is induced by previous antibiotic exposure, which has been shown to alter the structure of the gut microbiome. These changes have been associated with changes in bacterial growth nutrient availability in the gut. In this study, we orally challenged C57BL/6 mice with *C. difficile* and demonstrated that it was able to colonize the ceca in four separate mouse models of antibiotic-induced susceptibility after 18 hours of infection. However, levels of both spore and toxin production vary between each antibiotic treatment group. The expression of both phenotypes have both been linked to environmental concentrations of certain substrates. To more closely investigate the specific responses of *C. difficile* as it colonizes the ceca of mice, we performed *in vivo* *C. difficile*-focused RNA-Seq analysis from cecal content of infected mice. This approach revealed numerous variations between condition in metabolic pathways associated with carbohydrate and amino acid catabolism, indicating that *C. difficile* likely colonizes alternative nutrient niches across the environments it colonizes. In order to assess which aspects of the gut environment *C. difficile* is exploiting during infection, we used a reverse ecology approach and developed a novel substrate scoring algorithm within the genome-scale bipartite metabolic network of *C. difficile* str. 630 that incorporates both network topology and transcript abundance for enzymes within the model to infer the likelihood that a given substrate in acquired from the environment. Applying the importance algorithm, we found that *C. difficile* indeed occupies alternative nutrient niches across each antibiotic class tested. Results from this analysis support specific sugar alcohols and host derived amino sugars as the most probable growth nutrients that *C. difficile* differentially utilizes across the susceptible gut environments it colonizes. We then confirmed the capacity of each implicated substrate to support substantial *C. difficile* growth *in vitro*. This work has implications for elucidating specifics of the nutrient niche of *C. difficile* during infection, and may lead to the discovery of targeted measures for *C. difficile* colonization prevention.</w:t>
+        <w:pStyle w:val="FirstParagraph"/>
+      </w:pPr>
+      <w:r>
+        <w:rPr>
+          <w:i/>
+        </w:rPr>
+        <w:t xml:space="preserve">Clostridium difficile</w:t>
+      </w:r>
+      <w:r>
+        <w:t xml:space="preserve"> </w:t>
+      </w:r>
+      <w:r>
+        <w:t xml:space="preserve">infection (CDI) as grown to be the greatest cause of hospital acquired infection in the United States. Susceptibility to CDI is induced by previous antibiotic exposure, which has been shown to alter the structure of the gut microbiome. These changes have been associated with changes in bacterial growth nutrient availability in the gut. In this study, we orally challenged C57BL/6 mice with</w:t>
+      </w:r>
+      <w:r>
+        <w:t xml:space="preserve"> </w:t>
+      </w:r>
+      <w:r>
+        <w:rPr>
+          <w:i/>
+        </w:rPr>
+        <w:t xml:space="preserve">C. difficile</w:t>
+      </w:r>
+      <w:r>
+        <w:t xml:space="preserve"> </w:t>
+      </w:r>
+      <w:r>
+        <w:t xml:space="preserve">and demonstrated that it was able to colonize the ceca in four separate mouse models of antibiotic-induced susceptibility after 18 hours of infection. However, levels of both spore and toxin production vary between each antibiotic treatment group. The expression of both phenotypes have both been linked to environmental concentrations of certain substrates. To more closely investigate the specific responses of</w:t>
+      </w:r>
+      <w:r>
+        <w:t xml:space="preserve"> </w:t>
+      </w:r>
+      <w:r>
+        <w:rPr>
+          <w:i/>
+        </w:rPr>
+        <w:t xml:space="preserve">C. difficile</w:t>
+      </w:r>
+      <w:r>
+        <w:t xml:space="preserve"> </w:t>
+      </w:r>
+      <w:r>
+        <w:t xml:space="preserve">as it colonizes the ceca of mice, we performed</w:t>
+      </w:r>
+      <w:r>
+        <w:t xml:space="preserve"> </w:t>
+      </w:r>
+      <w:r>
+        <w:rPr>
+          <w:i/>
+        </w:rPr>
+        <w:t xml:space="preserve">in vivo</w:t>
+      </w:r>
+      <w:r>
+        <w:t xml:space="preserve"> </w:t>
+      </w:r>
+      <w:r>
+        <w:rPr>
+          <w:i/>
+        </w:rPr>
+        <w:t xml:space="preserve">C. difficile</w:t>
+      </w:r>
+      <w:r>
+        <w:t xml:space="preserve">-focused RNA-Seq analysis from cecal content of infected mice. This approach revealed numerous variations between condition in metabolic pathways associated with carbohydrate and amino acid catabolism, indicating that</w:t>
+      </w:r>
+      <w:r>
+        <w:t xml:space="preserve"> </w:t>
+      </w:r>
+      <w:r>
+        <w:rPr>
+          <w:i/>
+        </w:rPr>
+        <w:t xml:space="preserve">C. difficile</w:t>
+      </w:r>
+      <w:r>
+        <w:t xml:space="preserve"> </w:t>
+      </w:r>
+      <w:r>
+        <w:t xml:space="preserve">likely colonizes alternative nutrient niches across the environments it colonizes. In order to assess which aspects of the gut environment</w:t>
+      </w:r>
+      <w:r>
+        <w:t xml:space="preserve"> </w:t>
+      </w:r>
+      <w:r>
+        <w:rPr>
+          <w:i/>
+        </w:rPr>
+        <w:t xml:space="preserve">C. difficile</w:t>
+      </w:r>
+      <w:r>
+        <w:t xml:space="preserve"> </w:t>
+      </w:r>
+      <w:r>
+        <w:t xml:space="preserve">is exploiting during infection, we used a reverse ecology approach and developed a novel substrate scoring algorithm within the genome-scale bipartite metabolic network of</w:t>
+      </w:r>
+      <w:r>
+        <w:t xml:space="preserve"> </w:t>
+      </w:r>
+      <w:r>
+        <w:rPr>
+          <w:i/>
+        </w:rPr>
+        <w:t xml:space="preserve">C. difficile</w:t>
+      </w:r>
+      <w:r>
+        <w:t xml:space="preserve"> </w:t>
+      </w:r>
+      <w:r>
+        <w:t xml:space="preserve">str. 630 that incorporates both network topology and transcript abundance for enzymes within the model to infer the likelihood that a given substrate in acquired from the environment. Applying the importance algorithm, we found that</w:t>
+      </w:r>
+      <w:r>
+        <w:t xml:space="preserve"> </w:t>
+      </w:r>
+      <w:r>
+        <w:rPr>
+          <w:i/>
+        </w:rPr>
+        <w:t xml:space="preserve">C. difficile</w:t>
+      </w:r>
+      <w:r>
+        <w:t xml:space="preserve"> </w:t>
+      </w:r>
+      <w:r>
+        <w:t xml:space="preserve">indeed occupies alternative nutrient niches across each antibiotic class tested. Results from this analysis support specific sugar alcohols and host derived amino sugars as the most probable growth nutrients that</w:t>
+      </w:r>
+      <w:r>
+        <w:t xml:space="preserve"> </w:t>
+      </w:r>
+      <w:r>
+        <w:rPr>
+          <w:i/>
+        </w:rPr>
+        <w:t xml:space="preserve">C. difficile</w:t>
+      </w:r>
+      <w:r>
+        <w:t xml:space="preserve"> </w:t>
+      </w:r>
+      <w:r>
+        <w:t xml:space="preserve">differentially utilizes across the susceptible gut environments it colonizes. We then confirmed the capacity of each implicated substrate to support substantial</w:t>
+      </w:r>
+      <w:r>
+        <w:t xml:space="preserve"> </w:t>
+      </w:r>
+      <w:r>
+        <w:rPr>
+          <w:i/>
+        </w:rPr>
+        <w:t xml:space="preserve">C. difficile</w:t>
+      </w:r>
+      <w:r>
+        <w:t xml:space="preserve"> </w:t>
+      </w:r>
+      <w:r>
+        <w:t xml:space="preserve">growth</w:t>
+      </w:r>
+      <w:r>
+        <w:t xml:space="preserve"> </w:t>
+      </w:r>
+      <w:r>
+        <w:rPr>
+          <w:i/>
+        </w:rPr>
+        <w:t xml:space="preserve">in vitro</w:t>
+      </w:r>
+      <w:r>
+        <w:t xml:space="preserve">. This work has implications for elucidating specifics of the nutrient niche of</w:t>
+      </w:r>
+      <w:r>
+        <w:t xml:space="preserve"> </w:t>
+      </w:r>
+      <w:r>
+        <w:rPr>
+          <w:i/>
+        </w:rPr>
+        <w:t xml:space="preserve">C. difficile</w:t>
+      </w:r>
+      <w:r>
+        <w:t xml:space="preserve"> </w:t>
+      </w:r>
+      <w:r>
+        <w:t xml:space="preserve">during infection, and may lead to the discovery of targeted measures for</w:t>
+      </w:r>
+      <w:r>
+        <w:t xml:space="preserve"> </w:t>
+      </w:r>
+      <w:r>
+        <w:rPr>
+          <w:i/>
+        </w:rPr>
+        <w:t xml:space="preserve">C. difficile</w:t>
+      </w:r>
+      <w:r>
+        <w:t xml:space="preserve"> </w:t>
+      </w:r>
+      <w:r>
+        <w:t xml:space="preserve">colonization prevention.</w:t>
       </w:r>
     </w:p>
     <w:p>
@@ -147,20 +336,116 @@
     </w:p>
     <w:p>
       <w:pPr>
-        <w:pStyle w:val="SourceCode"/>
-      </w:pPr>
-      <w:r>
-        <w:rPr>
-          <w:rStyle w:val="VerbatimChar"/>
-        </w:rPr>
-        <w:t xml:space="preserve">Infection by the Gram-positive, spore-forming bacterium *Clostridium difficile* has increased in both prevalence and severity across numerous countries over the last decade (Lessa 2012). In the United States in 2014, *C. difficile* was estimated to have caused &gt;500,000 infections and resulted in ~$4.8 billion worth of acute care costs (Lessa, 2015). *Clostridium difficile* infection (CDI) causes an array of toxin-mediated symptoms ranging from abdominal pain and diarrhea, to the more life-threatening conditions pseudomembraneous colitis and toxin megacolon. Prior treatment with antibiotics is the most common risk factor associated with susceptibility to CDI (Leffler, 2015). It has been shown that antibiotic therapy alters the structure and function of the gut microbiota makes it susceptible to colonization by *C. difficile* (Young, 2004). This is referred to as colonization resistance, in which the gut microbiota inhibits the persistence or growth of a number of pathogenic bacteria. Colonization resistance can be achieved by multiple mechanisms including competition for physical space or growth nutrients (Lawley, 2013).</w:t>
-      </w:r>
-    </w:p>
-    <w:p>
-      <w:pPr>
         <w:pStyle w:val="FirstParagraph"/>
       </w:pPr>
       <w:r>
+        <w:t xml:space="preserve">Infection by the Gram-positive, spore-forming bacterium</w:t>
+      </w:r>
+      <w:r>
+        <w:t xml:space="preserve"> </w:t>
+      </w:r>
+      <w:r>
+        <w:rPr>
+          <w:i/>
+        </w:rPr>
+        <w:t xml:space="preserve">Clostridium difficile</w:t>
+      </w:r>
+      <w:r>
+        <w:t xml:space="preserve"> </w:t>
+      </w:r>
+      <w:r>
+        <w:t xml:space="preserve">has increased in both prevalence and severity across numerous countries over the last decade</w:t>
+      </w:r>
+      <w:r>
+        <w:rPr>
+          <w:vertAlign w:val="superscript"/>
+        </w:rPr>
+        <w:t xml:space="preserve">1</w:t>
+      </w:r>
+      <w:r>
+        <w:t xml:space="preserve">. In the United States in 2014,</w:t>
+      </w:r>
+      <w:r>
+        <w:t xml:space="preserve"> </w:t>
+      </w:r>
+      <w:r>
+        <w:rPr>
+          <w:i/>
+        </w:rPr>
+        <w:t xml:space="preserve">C. difficile</w:t>
+      </w:r>
+      <w:r>
+        <w:t xml:space="preserve"> </w:t>
+      </w:r>
+      <w:r>
+        <w:t xml:space="preserve">was estimated to have caused &gt;500,000 infections and resulted in ~$4.8 billion worth of acute care costs</w:t>
+      </w:r>
+      <w:r>
+        <w:rPr>
+          <w:vertAlign w:val="superscript"/>
+        </w:rPr>
+        <w:t xml:space="preserve">2</w:t>
+      </w:r>
+      <w:r>
+        <w:t xml:space="preserve">.</w:t>
+      </w:r>
+      <w:r>
+        <w:t xml:space="preserve"> </w:t>
+      </w:r>
+      <w:r>
+        <w:rPr>
+          <w:i/>
+        </w:rPr>
+        <w:t xml:space="preserve">Clostridium difficile</w:t>
+      </w:r>
+      <w:r>
+        <w:t xml:space="preserve"> </w:t>
+      </w:r>
+      <w:r>
+        <w:t xml:space="preserve">infection (CDI) causes an array of toxin-mediated symptoms ranging from abdominal pain and diarrhea, to the more life-threatening conditions pseudomembraneous colitis and toxin megacolon. Prior treatment with antibiotics is the most common risk factor associated with susceptibility to CDI</w:t>
+      </w:r>
+      <w:r>
+        <w:rPr>
+          <w:vertAlign w:val="superscript"/>
+        </w:rPr>
+        <w:t xml:space="preserve">3</w:t>
+      </w:r>
+      <w:r>
+        <w:t xml:space="preserve">. It has been shown that antibiotic therapy alters the structure and function of the gut microbiota makes it susceptible to colonization by</w:t>
+      </w:r>
+      <w:r>
+        <w:t xml:space="preserve"> </w:t>
+      </w:r>
+      <w:r>
+        <w:rPr>
+          <w:i/>
+        </w:rPr>
+        <w:t xml:space="preserve">C. difficile</w:t>
+      </w:r>
+      <w:r>
+        <w:rPr>
+          <w:vertAlign w:val="superscript"/>
+        </w:rPr>
+        <w:t xml:space="preserve">4</w:t>
+      </w:r>
+      <w:r>
+        <w:t xml:space="preserve">. This is referred to as colonization resistance, in which the gut microbiota inhibits the persistence or growth of a number of pathogenic bacteria. Colonization resistance can be achieved by multiple mechanisms including competition for physical space or growth nutrients</w:t>
+      </w:r>
+      <w:r>
+        <w:rPr>
+          <w:vertAlign w:val="superscript"/>
+        </w:rPr>
+        <w:t xml:space="preserve">5</w:t>
+      </w:r>
+      <w:r>
+        <w:t xml:space="preserve">.</w:t>
+      </w:r>
+    </w:p>
+    <w:p>
+      <w:pPr>
+        <w:pStyle w:val="BodyText"/>
+      </w:pPr>
+      <w:r>
         <w:t xml:space="preserve">Mouse models have been an effective tool for studying the mechanisms of colonization resistance. Use of distinct antibiotic classes to vary the structure of the microbiota has been shown to result in varied levels of</w:t>
       </w:r>
       <w:r>
@@ -176,22 +461,64 @@
         <w:t xml:space="preserve"> </w:t>
       </w:r>
       <w:r>
-        <w:t xml:space="preserve">colonization (Chen, 2008; Theriot, 2013; Schubert, 2015). Additionally, 18 hours after initially colonizing a cefoperazone treated mouse,</w:t>
-      </w:r>
-      <w:r>
-        <w:t xml:space="preserve"> </w:t>
-      </w:r>
-      <w:r>
-        <w:rPr>
-          <w:i/>
-        </w:rPr>
-        <w:t xml:space="preserve">C. difficile</w:t>
-      </w:r>
-      <w:r>
-        <w:t xml:space="preserve"> </w:t>
-      </w:r>
-      <w:r>
-        <w:t xml:space="preserve">reaches its maximum vegetative cell density in the cecum before beginning to sporulate (Koenigsknecht, 2015). This provided a single timepoint in which to measure the largest population of metabolically active</w:t>
+        <w:t xml:space="preserve">colonization</w:t>
+      </w:r>
+      <w:r>
+        <w:rPr>
+          <w:vertAlign w:val="superscript"/>
+        </w:rPr>
+        <w:t xml:space="preserve">6</w:t>
+      </w:r>
+      <w:r>
+        <w:rPr>
+          <w:vertAlign w:val="superscript"/>
+        </w:rPr>
+        <w:t xml:space="preserve">,</w:t>
+      </w:r>
+      <w:r>
+        <w:rPr>
+          <w:vertAlign w:val="superscript"/>
+        </w:rPr>
+        <w:t xml:space="preserve">7</w:t>
+      </w:r>
+      <w:r>
+        <w:rPr>
+          <w:vertAlign w:val="superscript"/>
+        </w:rPr>
+        <w:t xml:space="preserve">,</w:t>
+      </w:r>
+      <w:r>
+        <w:rPr>
+          <w:vertAlign w:val="superscript"/>
+        </w:rPr>
+        <w:t xml:space="preserve">8</w:t>
+      </w:r>
+      <w:r>
+        <w:t xml:space="preserve">. Additionally, 18 hours after initially colonizing a cefoperazone treated mouse,</w:t>
+      </w:r>
+      <w:r>
+        <w:t xml:space="preserve"> </w:t>
+      </w:r>
+      <w:r>
+        <w:rPr>
+          <w:i/>
+        </w:rPr>
+        <w:t xml:space="preserve">C. difficile</w:t>
+      </w:r>
+      <w:r>
+        <w:t xml:space="preserve"> </w:t>
+      </w:r>
+      <w:r>
+        <w:t xml:space="preserve">reaches its maximum vegetative cell density in the cecum before beginning to sporulate</w:t>
+      </w:r>
+      <w:r>
+        <w:rPr>
+          <w:vertAlign w:val="superscript"/>
+        </w:rPr>
+        <w:t xml:space="preserve">9</w:t>
+      </w:r>
+      <w:r>
+        <w:t xml:space="preserve">. This provided a single timepoint in which to measure the largest population of metabolically active</w:t>
       </w:r>
       <w:r>
         <w:t xml:space="preserve"> </w:t>
@@ -218,7 +545,52 @@
         <w:t xml:space="preserve"> </w:t>
       </w:r>
       <w:r>
-        <w:t xml:space="preserve">growth substrates (Antunes 2011; Theriot, 2014; Ferreyra, 2014; Jump, 2014). Taken together these results are a strong indication that the healthy gut microbiota inhibits the growth of</w:t>
+        <w:t xml:space="preserve">growth substrates</w:t>
+      </w:r>
+      <w:r>
+        <w:rPr>
+          <w:vertAlign w:val="superscript"/>
+        </w:rPr>
+        <w:t xml:space="preserve">10</w:t>
+      </w:r>
+      <w:r>
+        <w:rPr>
+          <w:vertAlign w:val="superscript"/>
+        </w:rPr>
+        <w:t xml:space="preserve">,</w:t>
+      </w:r>
+      <w:r>
+        <w:rPr>
+          <w:vertAlign w:val="superscript"/>
+        </w:rPr>
+        <w:t xml:space="preserve">7</w:t>
+      </w:r>
+      <w:r>
+        <w:rPr>
+          <w:vertAlign w:val="superscript"/>
+        </w:rPr>
+        <w:t xml:space="preserve">,</w:t>
+      </w:r>
+      <w:r>
+        <w:rPr>
+          <w:vertAlign w:val="superscript"/>
+        </w:rPr>
+        <w:t xml:space="preserve">11</w:t>
+      </w:r>
+      <w:r>
+        <w:rPr>
+          <w:vertAlign w:val="superscript"/>
+        </w:rPr>
+        <w:t xml:space="preserve">,</w:t>
+      </w:r>
+      <w:r>
+        <w:rPr>
+          <w:vertAlign w:val="superscript"/>
+        </w:rPr>
+        <w:t xml:space="preserve">12</w:t>
+      </w:r>
+      <w:r>
+        <w:t xml:space="preserve">. Taken together these results are a strong indication that the healthy gut microbiota inhibits the growth of</w:t>
       </w:r>
       <w:r>
         <w:t xml:space="preserve"> </w:t>
@@ -248,11 +620,37 @@
         <w:t xml:space="preserve"> </w:t>
       </w:r>
       <w:r>
-        <w:t xml:space="preserve">colonization is suggestive of the nutrient-niche hypothesis (Freter, 1983; Wilson, 1988) in which an organism must be able to utilize a subset of available resources better than all competitors to colonize the intestine.</w:t>
-      </w:r>
-      <w:r>
-        <w:t xml:space="preserve"> </w:t>
-      </w:r>
+        <w:t xml:space="preserve">colonization is suggestive of the nutrient-niche hypothesis</w:t>
+      </w:r>
+      <w:r>
+        <w:rPr>
+          <w:vertAlign w:val="superscript"/>
+        </w:rPr>
+        <w:t xml:space="preserve">13</w:t>
+      </w:r>
+      <w:r>
+        <w:rPr>
+          <w:vertAlign w:val="superscript"/>
+        </w:rPr>
+        <w:t xml:space="preserve">,</w:t>
+      </w:r>
+      <w:r>
+        <w:rPr>
+          <w:vertAlign w:val="superscript"/>
+        </w:rPr>
+        <w:t xml:space="preserve">14</w:t>
+      </w:r>
+      <w:r>
+        <w:t xml:space="preserve"> </w:t>
+      </w:r>
+      <w:r>
+        <w:t xml:space="preserve">in which an organism must be able to utilize a subset of available resources better than all competitors to colonize the intestine.</w:t>
+      </w:r>
+    </w:p>
+    <w:p>
+      <w:pPr>
+        <w:pStyle w:val="BodyText"/>
+      </w:pPr>
       <w:r>
         <w:t xml:space="preserve">Based on its genome sequence and</w:t>
       </w:r>
@@ -299,7 +697,40 @@
         <w:t xml:space="preserve"> </w:t>
       </w:r>
       <w:r>
-        <w:t xml:space="preserve">has a relatively large and mosaic genome, it is amenable to a variety of growth substrates, and is able to colonize a diverse array of hosts suggesting that that it is a bacterial generalist (Sebaihia, 2006; Tracy, 2012; Songer, 2006). The ability to metabolize a variety of substrates is important since these substrates affect the regulation of genes involved in</w:t>
+        <w:t xml:space="preserve">has a relatively large and mosaic genome, it is amenable to a variety of growth substrates, and is able to colonize a diverse array of hosts suggesting that that it is a bacterial generalist</w:t>
+      </w:r>
+      <w:r>
+        <w:rPr>
+          <w:vertAlign w:val="superscript"/>
+        </w:rPr>
+        <w:t xml:space="preserve">15</w:t>
+      </w:r>
+      <w:r>
+        <w:rPr>
+          <w:vertAlign w:val="superscript"/>
+        </w:rPr>
+        <w:t xml:space="preserve">,</w:t>
+      </w:r>
+      <w:r>
+        <w:rPr>
+          <w:vertAlign w:val="superscript"/>
+        </w:rPr>
+        <w:t xml:space="preserve">16</w:t>
+      </w:r>
+      <w:r>
+        <w:rPr>
+          <w:vertAlign w:val="superscript"/>
+        </w:rPr>
+        <w:t xml:space="preserve">,</w:t>
+      </w:r>
+      <w:r>
+        <w:rPr>
+          <w:vertAlign w:val="superscript"/>
+        </w:rPr>
+        <w:t xml:space="preserve">17</w:t>
+      </w:r>
+      <w:r>
+        <w:t xml:space="preserve">. The ability to metabolize a variety of substrates is important since these substrates affect the regulation of genes involved in</w:t>
       </w:r>
       <w:r>
         <w:t xml:space="preserve"> </w:t>
@@ -326,7 +757,49 @@
         <w:t xml:space="preserve"> </w:t>
       </w:r>
       <w:r>
-        <w:t xml:space="preserve">transcriptomic analysis suggests that high concentrations of easily metabolized carbon sources, such as glucose or amino acids, inhibit toxin gene expression (Neumann-Schaal, 2015) and sporulation (Nawrocki, 2016). These genes are regulated by DNA-binding sigma factors, such as the pleiotropic regulator ccpA, which are under the control of environmental nutrient concentrations, especially carbohydrates (Antunes, 2012; Bouillaut, 2015). Downstream effects of this regulation likely have enormous impact on the lifestyle and metabolic strategy of</w:t>
+        <w:t xml:space="preserve">transcriptomic analysis suggests that high concentrations of easily metabolized carbon sources, such as glucose or amino acids, inhibit toxin gene expression</w:t>
+      </w:r>
+      <w:r>
+        <w:rPr>
+          <w:vertAlign w:val="superscript"/>
+        </w:rPr>
+        <w:t xml:space="preserve">18</w:t>
+      </w:r>
+      <w:r>
+        <w:t xml:space="preserve"> </w:t>
+      </w:r>
+      <w:r>
+        <w:t xml:space="preserve">and sporulation</w:t>
+      </w:r>
+      <w:r>
+        <w:rPr>
+          <w:vertAlign w:val="superscript"/>
+        </w:rPr>
+        <w:t xml:space="preserve">19</w:t>
+      </w:r>
+      <w:r>
+        <w:t xml:space="preserve">. These genes are regulated by DNA-binding sigma factors, such as the pleiotropic regulator ccpA, which are under the control of environmental nutrient concentrations, especially carbohydrates</w:t>
+      </w:r>
+      <w:r>
+        <w:rPr>
+          <w:vertAlign w:val="superscript"/>
+        </w:rPr>
+        <w:t xml:space="preserve">20</w:t>
+      </w:r>
+      <w:r>
+        <w:rPr>
+          <w:vertAlign w:val="superscript"/>
+        </w:rPr>
+        <w:t xml:space="preserve">,</w:t>
+      </w:r>
+      <w:r>
+        <w:rPr>
+          <w:vertAlign w:val="superscript"/>
+        </w:rPr>
+        <w:t xml:space="preserve">21</w:t>
+      </w:r>
+      <w:r>
+        <w:t xml:space="preserve">. Downstream effects of this regulation likely have enormous impact on the lifestyle and metabolic strategy of</w:t>
       </w:r>
       <w:r>
         <w:t xml:space="preserve"> </w:t>
@@ -343,9 +816,11 @@
       <w:r>
         <w:t xml:space="preserve">when colonizing across sensitive hosts.</w:t>
       </w:r>
-      <w:r>
-        <w:t xml:space="preserve"> </w:t>
-      </w:r>
+    </w:p>
+    <w:p>
+      <w:pPr>
+        <w:pStyle w:val="BodyText"/>
+      </w:pPr>
       <w:r>
         <w:t xml:space="preserve">Previous transcriptomic studies of</w:t>
       </w:r>
@@ -374,10 +849,43 @@
         <w:t xml:space="preserve">in vitro</w:t>
       </w:r>
       <w:r>
-        <w:t xml:space="preserve"> </w:t>
-      </w:r>
-      <w:r>
-        <w:t xml:space="preserve">(Matamouros, 2007; Antunes, 2011), with some work characterizing transcription during colonization of germ free mice (Janoir, 2013; Kansau, 2016). Relevant to our hypothesis,</w:t>
+        <w:rPr>
+          <w:vertAlign w:val="superscript"/>
+        </w:rPr>
+        <w:t xml:space="preserve">22</w:t>
+      </w:r>
+      <w:r>
+        <w:rPr>
+          <w:vertAlign w:val="superscript"/>
+        </w:rPr>
+        <w:t xml:space="preserve">,</w:t>
+      </w:r>
+      <w:r>
+        <w:rPr>
+          <w:vertAlign w:val="superscript"/>
+        </w:rPr>
+        <w:t xml:space="preserve">23</w:t>
+      </w:r>
+      <w:r>
+        <w:t xml:space="preserve">, with some work characterizing transcription during colonization of germ free mice [</w:t>
+      </w:r>
+      <w:r>
+        <w:t xml:space="preserve">24</w:t>
+      </w:r>
+      <w:r>
+        <w:rPr>
+          <w:vertAlign w:val="superscript"/>
+        </w:rPr>
+        <w:t xml:space="preserve">,</w:t>
+      </w:r>
+      <w:r>
+        <w:rPr>
+          <w:vertAlign w:val="superscript"/>
+        </w:rPr>
+        <w:t xml:space="preserve">25</w:t>
+      </w:r>
+      <w:r>
+        <w:t xml:space="preserve">. Relevant to our hypothesis,</w:t>
       </w:r>
       <w:r>
         <w:t xml:space="preserve"> </w:t>
@@ -404,25 +912,49 @@
         <w:t xml:space="preserve">in vivo</w:t>
       </w:r>
       <w:r>
-        <w:t xml:space="preserve"> </w:t>
-      </w:r>
-      <w:r>
-        <w:t xml:space="preserve">(Kansau, 2016). Although these analyses are informative, they are either primarily directed toward the expression of virulence factors or lack the context of the gut microbiota which</w:t>
-      </w:r>
-      <w:r>
-        <w:t xml:space="preserve"> </w:t>
-      </w:r>
-      <w:r>
-        <w:rPr>
-          <w:i/>
-        </w:rPr>
-        <w:t xml:space="preserve">C. difficile</w:t>
-      </w:r>
-      <w:r>
-        <w:t xml:space="preserve"> </w:t>
-      </w:r>
-      <w:r>
-        <w:t xml:space="preserve">must compete against for substrates. Metabolomic analyses have also been used to more directly assay changes in bacterial metabolism as they relate to CDI (Theriot, 2013; Jump, 2014); however, these methods cannot focus on</w:t>
+        <w:rPr>
+          <w:vertAlign w:val="superscript"/>
+        </w:rPr>
+        <w:t xml:space="preserve">25</w:t>
+      </w:r>
+      <w:r>
+        <w:t xml:space="preserve">. Although these analyses are informative, they are either primarily directed toward the expression of virulence factors or lack the context of the gut microbiota which</w:t>
+      </w:r>
+      <w:r>
+        <w:t xml:space="preserve"> </w:t>
+      </w:r>
+      <w:r>
+        <w:rPr>
+          <w:i/>
+        </w:rPr>
+        <w:t xml:space="preserve">C. difficile</w:t>
+      </w:r>
+      <w:r>
+        <w:t xml:space="preserve"> </w:t>
+      </w:r>
+      <w:r>
+        <w:t xml:space="preserve">must compete against for substrates. Metabolomic analyses have also been used to more directly assay changes in bacterial metabolism as they relate to CDI</w:t>
+      </w:r>
+      <w:r>
+        <w:rPr>
+          <w:vertAlign w:val="superscript"/>
+        </w:rPr>
+        <w:t xml:space="preserve">7</w:t>
+      </w:r>
+      <w:r>
+        <w:rPr>
+          <w:vertAlign w:val="superscript"/>
+        </w:rPr>
+        <w:t xml:space="preserve">,</w:t>
+      </w:r>
+      <w:r>
+        <w:rPr>
+          <w:vertAlign w:val="superscript"/>
+        </w:rPr>
+        <w:t xml:space="preserve">12</w:t>
+      </w:r>
+      <w:r>
+        <w:t xml:space="preserve">; however, these methods cannot focus on</w:t>
       </w:r>
       <w:r>
         <w:t xml:space="preserve"> </w:t>
@@ -461,7 +993,40 @@
         <w:t xml:space="preserve"> </w:t>
       </w:r>
       <w:r>
-        <w:t xml:space="preserve">transcriptomic analysis from SPF animals may provide unique insight into its active metabolic pathways in a more realistic model of infection. Integrating transcriptomic data with genome-scale metabolic modeling has previously aided in identifying the most active aspects of an organism’s metabolism and which substrates are preferred by the organism (Patil, 2005; Borenstein, 2008; Suthers, 2009). Apply these methods to study</w:t>
+        <w:t xml:space="preserve">transcriptomic analysis from SPF animals may provide unique insight into its active metabolic pathways in a more realistic model of infection. Integrating transcriptomic data with genome-scale metabolic modeling has previously aided in identifying the most active aspects of an organism’s metabolism and which substrates are preferred by the organism</w:t>
+      </w:r>
+      <w:r>
+        <w:rPr>
+          <w:vertAlign w:val="superscript"/>
+        </w:rPr>
+        <w:t xml:space="preserve">26</w:t>
+      </w:r>
+      <w:r>
+        <w:rPr>
+          <w:vertAlign w:val="superscript"/>
+        </w:rPr>
+        <w:t xml:space="preserve">,</w:t>
+      </w:r>
+      <w:r>
+        <w:rPr>
+          <w:vertAlign w:val="superscript"/>
+        </w:rPr>
+        <w:t xml:space="preserve">27</w:t>
+      </w:r>
+      <w:r>
+        <w:rPr>
+          <w:vertAlign w:val="superscript"/>
+        </w:rPr>
+        <w:t xml:space="preserve">,</w:t>
+      </w:r>
+      <w:r>
+        <w:rPr>
+          <w:vertAlign w:val="superscript"/>
+        </w:rPr>
+        <w:t xml:space="preserve">28</w:t>
+      </w:r>
+      <w:r>
+        <w:t xml:space="preserve">. Apply these methods to study</w:t>
       </w:r>
       <w:r>
         <w:t xml:space="preserve"> </w:t>
@@ -478,9 +1043,11 @@
       <w:r>
         <w:t xml:space="preserve">colonization would allow us to directly test our hypothesis.</w:t>
       </w:r>
-      <w:r>
-        <w:t xml:space="preserve"> </w:t>
-      </w:r>
+    </w:p>
+    <w:p>
+      <w:pPr>
+        <w:pStyle w:val="BodyText"/>
+      </w:pPr>
       <w:r>
         <w:t xml:space="preserve">Based on the ability of</w:t>
       </w:r>
@@ -512,7 +1079,49 @@
         <w:t xml:space="preserve"> </w:t>
       </w:r>
       <w:r>
-        <w:t xml:space="preserve">to the gut environment caused by different classes of antibiotics. The antibiotics used in this study included streptomycin (Fig. 1a), cefoperazone (Fig. 1b), and clindamycin (Fig. 1c). These antibiotics differentially affect the structure of the gut microbiota (Schubert, 2015). Each has also been shown to alter the gut metabolome relative to untreated animals (Antunes, 2011; Theriot, 2014; Jump, 2014). As such, we predicted that</w:t>
+        <w:t xml:space="preserve">to the gut environment caused by different classes of antibiotics. The antibiotics used in this study included streptomycin (Fig. 1a), cefoperazone (Fig. 1b), and clindamycin (Fig. 1c). These antibiotics differentially affect the structure of the gut microbiota</w:t>
+      </w:r>
+      <w:r>
+        <w:rPr>
+          <w:vertAlign w:val="superscript"/>
+        </w:rPr>
+        <w:t xml:space="preserve">8</w:t>
+      </w:r>
+      <w:r>
+        <w:t xml:space="preserve">. Each has also been shown to alter the gut metabolome relative to untreated animals</w:t>
+      </w:r>
+      <w:r>
+        <w:rPr>
+          <w:vertAlign w:val="superscript"/>
+        </w:rPr>
+        <w:t xml:space="preserve">10</w:t>
+      </w:r>
+      <w:r>
+        <w:rPr>
+          <w:vertAlign w:val="superscript"/>
+        </w:rPr>
+        <w:t xml:space="preserve">,</w:t>
+      </w:r>
+      <w:r>
+        <w:rPr>
+          <w:vertAlign w:val="superscript"/>
+        </w:rPr>
+        <w:t xml:space="preserve">7</w:t>
+      </w:r>
+      <w:r>
+        <w:rPr>
+          <w:vertAlign w:val="superscript"/>
+        </w:rPr>
+        <w:t xml:space="preserve">,</w:t>
+      </w:r>
+      <w:r>
+        <w:rPr>
+          <w:vertAlign w:val="superscript"/>
+        </w:rPr>
+        <w:t xml:space="preserve">12</w:t>
+      </w:r>
+      <w:r>
+        <w:t xml:space="preserve">. As such, we predicted that</w:t>
       </w:r>
       <w:r>
         <w:t xml:space="preserve"> </w:t>
@@ -632,9 +1241,11 @@
         </w:rPr>
         <w:t xml:space="preserve">sporulation and toxin activity vary between antibiotic-treated specific pathogen free and germ free mice.</w:t>
       </w:r>
-      <w:r>
-        <w:t xml:space="preserve"> </w:t>
-      </w:r>
+    </w:p>
+    <w:p>
+      <w:pPr>
+        <w:pStyle w:val="BodyText"/>
+      </w:pPr>
       <w:r>
         <w:t xml:space="preserve">Due to the connection between metabolism and sporulation and toxin production in</w:t>
       </w:r>
@@ -648,22 +1259,55 @@
         <w:t xml:space="preserve">C. difficile</w:t>
       </w:r>
       <w:r>
-        <w:t xml:space="preserve">, we measured both phenotypes at 18 hours post infection. This time period was selected based on previous work indicating this was a time that would yield the highest number of</w:t>
-      </w:r>
-      <w:r>
-        <w:t xml:space="preserve"> </w:t>
-      </w:r>
-      <w:r>
-        <w:rPr>
-          <w:i/>
-        </w:rPr>
-        <w:t xml:space="preserve">C. difficile</w:t>
-      </w:r>
-      <w:r>
-        <w:t xml:space="preserve"> </w:t>
-      </w:r>
-      <w:r>
-        <w:t xml:space="preserve">vegetative cells in the cecum relative to the number of spores (Koenigsknecht, 2015). There was not a significant difference in the number of vegetative cells between any susceptible condition tested (P &gt; 0.05; Fig. 2a). All antibiotic treated specific pathogen free (SPF) and germ free (GF) animals were colonized to ~1×108 C.f.u. per gram of content, while untreated SPF mice maintained colonization resistance to</w:t>
+        <w:t xml:space="preserve">, we measured both phenotypes at 18 hours post infection in each group (Fig 1). This time period was selected based on previous work indicating this was a time that would yield the highest number of</w:t>
+      </w:r>
+      <w:r>
+        <w:t xml:space="preserve"> </w:t>
+      </w:r>
+      <w:r>
+        <w:rPr>
+          <w:i/>
+        </w:rPr>
+        <w:t xml:space="preserve">C. difficile</w:t>
+      </w:r>
+      <w:r>
+        <w:t xml:space="preserve"> </w:t>
+      </w:r>
+      <w:r>
+        <w:t xml:space="preserve">vegetative cells in the cecum relative to the number of spores</w:t>
+      </w:r>
+      <w:r>
+        <w:rPr>
+          <w:vertAlign w:val="superscript"/>
+        </w:rPr>
+        <w:t xml:space="preserve">9</w:t>
+      </w:r>
+      <w:r>
+        <w:t xml:space="preserve">. There was not a significant difference in the number of vegetative cells between any susceptible condition tested (</w:t>
+      </w:r>
+      <w:r>
+        <w:rPr>
+          <w:i/>
+        </w:rPr>
+        <w:t xml:space="preserve">P</w:t>
+      </w:r>
+      <w:r>
+        <w:t xml:space="preserve"> </w:t>
+      </w:r>
+      <w:r>
+        <w:t xml:space="preserve">&lt; 0.05; Fig. 2a). All antibiotic treated (Table 1) specific pathogen free (SPF) and germ free (GF) animals were colonized to ~1×10</w:t>
+      </w:r>
+      <w:r>
+        <w:rPr>
+          <w:vertAlign w:val="superscript"/>
+        </w:rPr>
+        <w:t xml:space="preserve">8</w:t>
+      </w:r>
+      <w:r>
+        <w:t xml:space="preserve"> </w:t>
+      </w:r>
+      <w:r>
+        <w:t xml:space="preserve">colony forming units (c.f.u.) per gram of content, while untreated SPF mice maintained colonization resistance to</w:t>
       </w:r>
       <w:r>
         <w:t xml:space="preserve"> </w:t>
@@ -705,7 +1349,31 @@
         <w:t xml:space="preserve"> </w:t>
       </w:r>
       <w:r>
-        <w:t xml:space="preserve">spores. Significantly more spores (P &lt; 0.001) were detected in gnotobiotic mice than in the antibiotic treated mice (Fig. 2b). The spore densities in both streptomycin and clindamycin-treated mice were significantly higher than that in cefoperazone-treated mice. There was significantly more toxin titer in gnotobiotic animals than any other colonized group (P &lt; 0.01), but toxin titer also varied between antibiotic treatment groups (Fig. 2c). Although similar toxin titers were found in both the cefoperazone and clindamycin-treated groups, toxin titer was not detectable in the streptomycin-treated animals. These results indicate that</w:t>
+        <w:t xml:space="preserve">spores. Significantly more spores (</w:t>
+      </w:r>
+      <w:r>
+        <w:rPr>
+          <w:i/>
+        </w:rPr>
+        <w:t xml:space="preserve">P</w:t>
+      </w:r>
+      <w:r>
+        <w:t xml:space="preserve"> </w:t>
+      </w:r>
+      <w:r>
+        <w:t xml:space="preserve">&lt; 0.001) were detected in gnotobiotic mice than in the antibiotic treated mice (Fig. 2b). The spore densities in both streptomycin and clindamycin-treated mice were significantly higher than that in cefoperazone-treated mice. There was significantly more toxin titer in gnotobiotic animals than any other colonized group (</w:t>
+      </w:r>
+      <w:r>
+        <w:rPr>
+          <w:i/>
+        </w:rPr>
+        <w:t xml:space="preserve">P</w:t>
+      </w:r>
+      <w:r>
+        <w:t xml:space="preserve"> </w:t>
+      </w:r>
+      <w:r>
+        <w:t xml:space="preserve">&lt; 0.01), but toxin titer also varied between antibiotic treatment groups (Fig. 2c). Although similar toxin titers were found in both the cefoperazone and clindamycin-treated groups, toxin titer was not detectable in the streptomycin-treated animals. These results indicate that</w:t>
       </w:r>
       <w:r>
         <w:t xml:space="preserve"> </w:t>
@@ -732,10 +1400,13 @@
         <w:t xml:space="preserve">C. difficile</w:t>
       </w:r>
       <w:r>
-        <w:t xml:space="preserve"> </w:t>
-      </w:r>
-      <w:r>
-        <w:t xml:space="preserve">(Antunes, 2012).</w:t>
+        <w:rPr>
+          <w:vertAlign w:val="superscript"/>
+        </w:rPr>
+        <w:t xml:space="preserve">20</w:t>
+      </w:r>
+      <w:r>
+        <w:t xml:space="preserve">.</w:t>
       </w:r>
     </w:p>
     <w:p>
@@ -810,7 +1481,52 @@
         <w:t xml:space="preserve"> </w:t>
       </w:r>
       <w:r>
-        <w:t xml:space="preserve">sporulation pathway (Putnam, 2005; Underwood, 2009; Fimlaid, 2013; Saujet, 2014), limiting it to those with the highest overall gene expression (Fig. 3a). Across the four conditions where</w:t>
+        <w:t xml:space="preserve">sporulation pathway</w:t>
+      </w:r>
+      <w:r>
+        <w:rPr>
+          <w:vertAlign w:val="superscript"/>
+        </w:rPr>
+        <w:t xml:space="preserve">29</w:t>
+      </w:r>
+      <w:r>
+        <w:rPr>
+          <w:vertAlign w:val="superscript"/>
+        </w:rPr>
+        <w:t xml:space="preserve">,</w:t>
+      </w:r>
+      <w:r>
+        <w:rPr>
+          <w:vertAlign w:val="superscript"/>
+        </w:rPr>
+        <w:t xml:space="preserve">30</w:t>
+      </w:r>
+      <w:r>
+        <w:rPr>
+          <w:vertAlign w:val="superscript"/>
+        </w:rPr>
+        <w:t xml:space="preserve">,</w:t>
+      </w:r>
+      <w:r>
+        <w:rPr>
+          <w:vertAlign w:val="superscript"/>
+        </w:rPr>
+        <w:t xml:space="preserve">31</w:t>
+      </w:r>
+      <w:r>
+        <w:rPr>
+          <w:vertAlign w:val="superscript"/>
+        </w:rPr>
+        <w:t xml:space="preserve">,</w:t>
+      </w:r>
+      <w:r>
+        <w:rPr>
+          <w:vertAlign w:val="superscript"/>
+        </w:rPr>
+        <w:t xml:space="preserve">32</w:t>
+      </w:r>
+      <w:r>
+        <w:t xml:space="preserve">, limiting it to those with the highest overall gene expression (Fig. 3a). Across the four conditions where</w:t>
       </w:r>
       <w:r>
         <w:t xml:space="preserve"> </w:t>
@@ -852,7 +1568,16 @@
         <w:t xml:space="preserve">spoVS</w:t>
       </w:r>
       <w:r>
-        <w:t xml:space="preserve">. These genes are involved in suppressing expression of genes found later in the sporulation pathway (Matsuno, 1999). The mice treated with streptomycin had the next highest density of spores and the highest expression of genes associated with sporulation activation (</w:t>
+        <w:t xml:space="preserve">. These genes are involved in suppressing expression of genes found later in the sporulation pathway</w:t>
+      </w:r>
+      <w:r>
+        <w:rPr>
+          <w:vertAlign w:val="superscript"/>
+        </w:rPr>
+        <w:t xml:space="preserve">33</w:t>
+      </w:r>
+      <w:r>
+        <w:t xml:space="preserve">. The mice treated with streptomycin had the next highest density of spores and the highest expression of genes associated with sporulation activation (</w:t>
       </w:r>
       <w:r>
         <w:rPr>
@@ -1037,9 +1762,11 @@
       <w:r>
         <w:t xml:space="preserve">differentially expresses stages of sporulation between the gut environments it colonizes.</w:t>
       </w:r>
-      <w:r>
-        <w:t xml:space="preserve"> </w:t>
-      </w:r>
+    </w:p>
+    <w:p>
+      <w:pPr>
+        <w:pStyle w:val="BodyText"/>
+      </w:pPr>
       <w:r>
         <w:t xml:space="preserve">Expression of genes for quorum sensing and pathogenicity have been linked to changes in the nutrients that can be found in the environment of</w:t>
       </w:r>
@@ -1098,7 +1825,28 @@
         <w:t xml:space="preserve"> </w:t>
       </w:r>
       <w:r>
-        <w:t xml:space="preserve">virulence (Lee, 2005; Martin, 2013). Considering the link between quorum sensing genes and toxin production, we expected the expression of genes for quorum sensing and toxin production and toxin titer to be concordant. Based on this model, we expected GF mice to have the highest levels of expression of genes for toxin production (Fig. 3b) and quorum sensing (Fig. 3c); however, these transcripts were not found in the germ-free mice. We also observed the highest level of expression for quorum sensing genes in cefoperazone-treated mice, but</w:t>
+        <w:t xml:space="preserve">virulence</w:t>
+      </w:r>
+      <w:r>
+        <w:rPr>
+          <w:vertAlign w:val="superscript"/>
+        </w:rPr>
+        <w:t xml:space="preserve">34</w:t>
+      </w:r>
+      <w:r>
+        <w:rPr>
+          <w:vertAlign w:val="superscript"/>
+        </w:rPr>
+        <w:t xml:space="preserve">,</w:t>
+      </w:r>
+      <w:r>
+        <w:rPr>
+          <w:vertAlign w:val="superscript"/>
+        </w:rPr>
+        <w:t xml:space="preserve">35</w:t>
+      </w:r>
+      <w:r>
+        <w:t xml:space="preserve">. Considering the link between quorum sensing genes and toxin production, we expected the expression of genes for quorum sensing and toxin production and toxin titer to be concordant. Based on this model, we expected GF mice to have the highest levels of expression of genes for toxin production (Fig. 3b) and quorum sensing (Fig. 3c); however, these transcripts were not found in the germ-free mice. We also observed the highest level of expression for quorum sensing genes in cefoperazone-treated mice, but</w:t>
       </w:r>
       <w:r>
         <w:t xml:space="preserve"> </w:t>
@@ -1115,11 +1863,58 @@
       <w:r>
         <w:t xml:space="preserve">expression in these animals was not the highest among the different treatment groups. Interestingly, the levels of expression for genes associated with toxin production did not match the toxin titers observed in the animals. These results suggest that the relationship between toxin titer and the expression of genes for toxin production is even more complex than current models indicate.</w:t>
       </w:r>
-      <w:r>
-        <w:t xml:space="preserve"> </w:t>
-      </w:r>
-      <w:r>
-        <w:t xml:space="preserve">Because the genes discussed thus far are connected to metabolism, we chose to next focus on the regulators of these processes. Sigma factors are master regulators of transcription and a subset have been shown to integrate signals from intra- and extracellular nutrient concentrations (Antunes, 2012; Fimlaid, 2013; Bouillaut, 2015; Donnelly, 2016). The transcription of the global repressor</w:t>
+    </w:p>
+    <w:p>
+      <w:pPr>
+        <w:pStyle w:val="BodyText"/>
+      </w:pPr>
+      <w:r>
+        <w:t xml:space="preserve">Because the genes discussed thus far are connected to metabolism, we chose to next focus on the regulators of these processes. Sigma factors are master regulators of transcription and a subset have been shown to integrate signals from intra- and extracellular nutrient concentrations</w:t>
+      </w:r>
+      <w:r>
+        <w:rPr>
+          <w:vertAlign w:val="superscript"/>
+        </w:rPr>
+        <w:t xml:space="preserve">20</w:t>
+      </w:r>
+      <w:r>
+        <w:rPr>
+          <w:vertAlign w:val="superscript"/>
+        </w:rPr>
+        <w:t xml:space="preserve">,</w:t>
+      </w:r>
+      <w:r>
+        <w:rPr>
+          <w:vertAlign w:val="superscript"/>
+        </w:rPr>
+        <w:t xml:space="preserve">31</w:t>
+      </w:r>
+      <w:r>
+        <w:rPr>
+          <w:vertAlign w:val="superscript"/>
+        </w:rPr>
+        <w:t xml:space="preserve">,</w:t>
+      </w:r>
+      <w:r>
+        <w:rPr>
+          <w:vertAlign w:val="superscript"/>
+        </w:rPr>
+        <w:t xml:space="preserve">21</w:t>
+      </w:r>
+      <w:r>
+        <w:rPr>
+          <w:vertAlign w:val="superscript"/>
+        </w:rPr>
+        <w:t xml:space="preserve">,</w:t>
+      </w:r>
+      <w:r>
+        <w:rPr>
+          <w:vertAlign w:val="superscript"/>
+        </w:rPr>
+        <w:t xml:space="preserve">36</w:t>
+      </w:r>
+      <w:r>
+        <w:t xml:space="preserve">. The transcription of the global repressor</w:t>
       </w:r>
       <w:r>
         <w:t xml:space="preserve"> </w:t>
@@ -1598,9 +2393,11 @@
       <w:r>
         <w:t xml:space="preserve">utilizes amino acids for energy as a central part of its metabolism during infection under any condition.</w:t>
       </w:r>
-      <w:r>
-        <w:t xml:space="preserve"> </w:t>
-      </w:r>
+    </w:p>
+    <w:p>
+      <w:pPr>
+        <w:pStyle w:val="BodyText"/>
+      </w:pPr>
       <w:r>
         <w:t xml:space="preserve">To assess more clear associations of each gene set with a given antibiotic group, we analyzed each set separately and how they relate to the others. We first chose to asses sugar transport systems since CodY has been associated with adaptive expression of phosphotransferase systems (PTS) and ABC transporters with many known differences in substrate specificities. Among the genes classified as PTS transporters (Fig. 4b) were overrepresented in both clindamycin and streptomycin-treated mice, while ABC sugar transporters (Fig. 4c) were overrepresented in the cefoparazone-treated mice. The most stark differences were seen in transcription for genes involved in sugar alcohol catabolism (Fig. 4d). Expression of these genes was entirely absent from clindamycin-treated mice and expression of genes for mannitol utilization (</w:t>
       </w:r>
@@ -1814,9 +2611,11 @@
       <w:r>
         <w:t xml:space="preserve">is able to adapt its metabolism to fit the nutrient availability across different susceptible environments.</w:t>
       </w:r>
-      <w:r>
-        <w:t xml:space="preserve"> </w:t>
-      </w:r>
+    </w:p>
+    <w:p>
+      <w:pPr>
+        <w:pStyle w:val="BodyText"/>
+      </w:pPr>
       <w:r>
         <w:t xml:space="preserve">Conversely, the expression of genes associated with amino acid catabolism were consistently expressed at relatively equal levels across the conditions (Fig. 4h). This gene category includes those enzymes involved in Stickland fermentation (arg, fdh, grd, and prd loci) as well as several general peptidases (</w:t>
       </w:r>
@@ -2033,7 +2832,25 @@
         <w:t xml:space="preserve"> </w:t>
       </w:r>
       <w:r>
-        <w:t xml:space="preserve">str. 630 generated for this study (Table S2). In biological terms BC reflects the amount of influence a given hub has on the overall flow of metabolism through the network (Potapov, 2005), and OCCI indicates those enzymes and substrates that are the most central components of the organism’s metabolism (Ma, 2003). For both enzymes and substrates, the 18 of top 20 nodes with the highest BC values are involved in glycolysis, fermentation, and amino acid synthesis. In agreement almost all nodes with the largest OCCI values were involved in glycolysis and amino acid synthesis as well. Enzymes that score highly in both metrics included pyruvate kinase, aspartate aminotransferase, and formate C-acetyltransferase while substrates consistently scoring most highly were pyruvate, acetyl-CoA, D-glyceraldehyde 3-phosphate. This indicated to us that the topology of the network reflects established bacterial physiology.</w:t>
+        <w:t xml:space="preserve">str. 630 generated for this study (Table S2). In biological terms BC reflects the amount of influence a given hub has on the overall flow of metabolism through the network</w:t>
+      </w:r>
+      <w:r>
+        <w:rPr>
+          <w:vertAlign w:val="superscript"/>
+        </w:rPr>
+        <w:t xml:space="preserve">37</w:t>
+      </w:r>
+      <w:r>
+        <w:t xml:space="preserve">, and OCCI indicates those enzymes and substrates that are the most central components of the organism’s metabolism</w:t>
+      </w:r>
+      <w:r>
+        <w:rPr>
+          <w:vertAlign w:val="superscript"/>
+        </w:rPr>
+        <w:t xml:space="preserve">38</w:t>
+      </w:r>
+      <w:r>
+        <w:t xml:space="preserve">. For both enzymes and substrates, the 18 of top 20 nodes with the highest BC values are involved in glycolysis, fermentation, and amino acid synthesis. In agreement almost all nodes with the largest OCCI values were involved in glycolysis and amino acid synthesis as well. Enzymes that score highly in both metrics included pyruvate kinase, aspartate aminotransferase, and formate C-acetyltransferase while substrates consistently scoring most highly were pyruvate, acetyl-CoA, D-glyceraldehyde 3-phosphate. This indicated to us that the topology of the network reflects established bacterial physiology.</w:t>
       </w:r>
     </w:p>
     <w:p>
@@ -2150,7 +2967,19 @@
         <w:t xml:space="preserve"> </w:t>
       </w:r>
       <w:r>
-        <w:t xml:space="preserve">in any condition. To achieve this goal, we compared the top 50 scoring metabolites from each treatment group to find those metabolites that were important across all conditions (Fig. 6a). The host derived amino sugar N-acetyl-D-glucosamine was found to be consistently important, indicating that it may be an integral component of the nutrient niche for</w:t>
+        <w:t xml:space="preserve">in any condition. To achieve this goal, we compared the highest 50 scoring, significant metabolites from each treatment group (</w:t>
+      </w:r>
+      <w:r>
+        <w:rPr>
+          <w:i/>
+        </w:rPr>
+        <w:t xml:space="preserve">P</w:t>
+      </w:r>
+      <w:r>
+        <w:t xml:space="preserve"> </w:t>
+      </w:r>
+      <w:r>
+        <w:t xml:space="preserve">&lt; 0.05) to find those metabolites that were important across all conditions (Fig. 6a). The host derived amino sugar N-acetyl-D-glucosamine was found to be consistently important, indicating that it may be an integral component of the nutrient niche for</w:t>
       </w:r>
       <w:r>
         <w:t xml:space="preserve"> </w:t>
@@ -2180,7 +3009,16 @@
         <w:t xml:space="preserve"> </w:t>
       </w:r>
       <w:r>
-        <w:t xml:space="preserve">produces acetate during fermentation and metabolizes it effectively to utilize in glycolysis (Karlsson, 2008). We directly tested the relative concentration of acetate in cefoperazone-treated</w:t>
+        <w:t xml:space="preserve">produces acetate during fermentation and metabolizes it effectively to utilize in glycolysis</w:t>
+      </w:r>
+      <w:r>
+        <w:rPr>
+          <w:vertAlign w:val="superscript"/>
+        </w:rPr>
+        <w:t xml:space="preserve">39</w:t>
+      </w:r>
+      <w:r>
+        <w:t xml:space="preserve">. We directly tested the relative concentration of acetate in cefoperazone-treated</w:t>
       </w:r>
       <w:r>
         <w:t xml:space="preserve"> </w:t>
@@ -2239,9 +3077,11 @@
       <w:r>
         <w:t xml:space="preserve">metabolism.</w:t>
       </w:r>
-      <w:r>
-        <w:t xml:space="preserve"> </w:t>
-      </w:r>
+    </w:p>
+    <w:p>
+      <w:pPr>
+        <w:pStyle w:val="BodyText"/>
+      </w:pPr>
       <w:r>
         <w:t xml:space="preserve">Returning to our hypothesis that</w:t>
       </w:r>
@@ -2273,7 +3113,19 @@
         <w:t xml:space="preserve"> </w:t>
       </w:r>
       <w:r>
-        <w:t xml:space="preserve">colonized. We cross-referenced the top 25 positively scoring substrates between treatment groups to uncover the most important patterns of nutrient utilization by</w:t>
+        <w:t xml:space="preserve">colonized. We cross-referenced the top 25 positively scoring, significant substrates (</w:t>
+      </w:r>
+      <w:r>
+        <w:rPr>
+          <w:i/>
+        </w:rPr>
+        <w:t xml:space="preserve">P</w:t>
+      </w:r>
+      <w:r>
+        <w:t xml:space="preserve"> </w:t>
+      </w:r>
+      <w:r>
+        <w:t xml:space="preserve">&lt; 0.05) between treatment groups to uncover the most important patterns of nutrient utilization by</w:t>
       </w:r>
       <w:r>
         <w:t xml:space="preserve"> </w:t>
@@ -2300,10 +3152,25 @@
         <w:t xml:space="preserve">C. difficile</w:t>
       </w:r>
       <w:r>
-        <w:t xml:space="preserve"> </w:t>
-      </w:r>
-      <w:r>
-        <w:t xml:space="preserve">(Ng, 2013; Theriot, 2014). This included close analogs of D-fructose, mannitol, N-acetylneuraminic acid, and salicin. Furthermore, in GF mice where no other competitors are present, our model indicates that</w:t>
+        <w:rPr>
+          <w:vertAlign w:val="superscript"/>
+        </w:rPr>
+        <w:t xml:space="preserve">40</w:t>
+      </w:r>
+      <w:r>
+        <w:rPr>
+          <w:vertAlign w:val="superscript"/>
+        </w:rPr>
+        <w:t xml:space="preserve">,</w:t>
+      </w:r>
+      <w:r>
+        <w:rPr>
+          <w:vertAlign w:val="superscript"/>
+        </w:rPr>
+        <w:t xml:space="preserve">7</w:t>
+      </w:r>
+      <w:r>
+        <w:t xml:space="preserve">. This included close analogs of D-fructose, mannitol, N-acetylneuraminic acid, and salicin. Furthermore, in GF mice where no other competitors are present, our model indicates that</w:t>
       </w:r>
       <w:r>
         <w:t xml:space="preserve"> </w:t>
@@ -2494,11 +3361,25 @@
         <w:t xml:space="preserve"> </w:t>
       </w:r>
       <w:r>
-        <w:t xml:space="preserve">can use amino acids for growth through Stickland fermentation, but is auxotrophic for several amino acids. As such, the most effective negative control is growth in media lacking carbohydrates but containing amino acids (Max OD600 = 0.212).</w:t>
-      </w:r>
-      <w:r>
-        <w:t xml:space="preserve"> </w:t>
-      </w:r>
+        <w:t xml:space="preserve">can use amino acids for growth through Stickland fermentation, but is auxotrophic for several amino acids. As such, the most effective negative control is growth in media lacking carbohydrates but containing amino acids (Max OD</w:t>
+      </w:r>
+      <w:r>
+        <w:rPr>
+          <w:vertAlign w:val="subscript"/>
+        </w:rPr>
+        <w:t xml:space="preserve">600</w:t>
+      </w:r>
+      <w:r>
+        <w:t xml:space="preserve"> </w:t>
+      </w:r>
+      <w:r>
+        <w:t xml:space="preserve">= 0.212).</w:t>
+      </w:r>
+    </w:p>
+    <w:p>
+      <w:pPr>
+        <w:pStyle w:val="BodyText"/>
+      </w:pPr>
       <w:r>
         <w:t xml:space="preserve">As previously stated, N-acetyl-D-glucosamine was shown to be important to</w:t>
       </w:r>
@@ -2515,37 +3396,160 @@
         <w:t xml:space="preserve"> </w:t>
       </w:r>
       <w:r>
-        <w:t xml:space="preserve">in each condition tested. When tested for improved growth, significantly more growth (Max OD600 = 0.774) was observed compared to no carbohydrate controls (P &lt;&lt; 0.001). This provided evidence that N-acetyl-D-glucosamine, derived from the host mucus layer, may be a central component of the</w:t>
-      </w:r>
-      <w:r>
-        <w:t xml:space="preserve"> </w:t>
-      </w:r>
-      <w:r>
-        <w:rPr>
-          <w:i/>
-        </w:rPr>
-        <w:t xml:space="preserve">C. difficile</w:t>
-      </w:r>
-      <w:r>
-        <w:t xml:space="preserve"> </w:t>
-      </w:r>
-      <w:r>
-        <w:t xml:space="preserve">nutritional niche during infection. Furthermore, at least one carbohydrate highlighted as distinctly more important in each of the antibiotic treatment groups provided high levels of</w:t>
-      </w:r>
-      <w:r>
-        <w:t xml:space="preserve"> </w:t>
-      </w:r>
-      <w:r>
-        <w:rPr>
-          <w:i/>
-        </w:rPr>
-        <w:t xml:space="preserve">C. difficile</w:t>
-      </w:r>
-      <w:r>
-        <w:t xml:space="preserve"> </w:t>
-      </w:r>
-      <w:r>
-        <w:t xml:space="preserve">growth relative to control wells (P &lt;&lt; 0.001). This included D-fructose (streptomycin; Max OD600 = 0.671), mannitol (cefoperazone; Max OD600 = 0.464), salicin (clindamycin; Max OD600 = 0.869), and N-acetylneuraminate (GF; Max OD600 = 0.439). Because it was not possible to test aminofructose directly, we instead chose to test fructose, an immediate breakdown byproduct of aminofructose catabolism. We also tested both starch and acetate for the ability to support</w:t>
+        <w:t xml:space="preserve">in each condition tested. When tested for improved growth, significantly more growth (Max OD</w:t>
+      </w:r>
+      <w:r>
+        <w:rPr>
+          <w:vertAlign w:val="subscript"/>
+        </w:rPr>
+        <w:t xml:space="preserve">600</w:t>
+      </w:r>
+      <w:r>
+        <w:t xml:space="preserve"> </w:t>
+      </w:r>
+      <w:r>
+        <w:t xml:space="preserve">= 0.774) was observed compared to no carbohydrate controls (</w:t>
+      </w:r>
+      <w:r>
+        <w:rPr>
+          <w:i/>
+        </w:rPr>
+        <w:t xml:space="preserve">P</w:t>
+      </w:r>
+      <w:r>
+        <w:t xml:space="preserve"> </w:t>
+      </w:r>
+      <w:r>
+        <w:t xml:space="preserve">= 0). This provided evidence that N-acetyl-D-glucosamine, derived from the host mucus layer, may be a central component of the</w:t>
+      </w:r>
+      <w:r>
+        <w:t xml:space="preserve"> </w:t>
+      </w:r>
+      <w:r>
+        <w:rPr>
+          <w:i/>
+        </w:rPr>
+        <w:t xml:space="preserve">C. difficile</w:t>
+      </w:r>
+      <w:r>
+        <w:t xml:space="preserve"> </w:t>
+      </w:r>
+      <w:r>
+        <w:t xml:space="preserve">nutritional niche during infection. Trehalose was also shown to be important in each condition and supported</w:t>
+      </w:r>
+      <w:r>
+        <w:t xml:space="preserve"> </w:t>
+      </w:r>
+      <w:r>
+        <w:rPr>
+          <w:i/>
+        </w:rPr>
+        <w:t xml:space="preserve">C. difficile</w:t>
+      </w:r>
+      <w:r>
+        <w:t xml:space="preserve"> </w:t>
+      </w:r>
+      <w:r>
+        <w:t xml:space="preserve">significant growth (</w:t>
+      </w:r>
+      <w:r>
+        <w:rPr>
+          <w:i/>
+        </w:rPr>
+        <w:t xml:space="preserve">P</w:t>
+      </w:r>
+      <w:r>
+        <w:t xml:space="preserve"> </w:t>
+      </w:r>
+      <w:r>
+        <w:t xml:space="preserve">= 0; Max OD</w:t>
+      </w:r>
+      <w:r>
+        <w:rPr>
+          <w:vertAlign w:val="subscript"/>
+        </w:rPr>
+        <w:t xml:space="preserve">600</w:t>
+      </w:r>
+      <w:r>
+        <w:t xml:space="preserve"> </w:t>
+      </w:r>
+      <w:r>
+        <w:t xml:space="preserve">= 0.201), but is more likely provided by the diet than from the host. Furthermore, at least one carbohydrate highlighted as distinctly more important in each of the antibiotic treatment groups provided high levels of</w:t>
+      </w:r>
+      <w:r>
+        <w:t xml:space="preserve"> </w:t>
+      </w:r>
+      <w:r>
+        <w:rPr>
+          <w:i/>
+        </w:rPr>
+        <w:t xml:space="preserve">C. difficile</w:t>
+      </w:r>
+      <w:r>
+        <w:t xml:space="preserve"> </w:t>
+      </w:r>
+      <w:r>
+        <w:t xml:space="preserve">growth relative to control wells (</w:t>
+      </w:r>
+      <w:r>
+        <w:rPr>
+          <w:i/>
+        </w:rPr>
+        <w:t xml:space="preserve">P</w:t>
+      </w:r>
+      <w:r>
+        <w:t xml:space="preserve"> </w:t>
+      </w:r>
+      <w:r>
+        <w:t xml:space="preserve">&lt;&lt; 0.001). This included D-fructose (streptomycin; Max OD</w:t>
+      </w:r>
+      <w:r>
+        <w:rPr>
+          <w:vertAlign w:val="subscript"/>
+        </w:rPr>
+        <w:t xml:space="preserve">600</w:t>
+      </w:r>
+      <w:r>
+        <w:t xml:space="preserve"> </w:t>
+      </w:r>
+      <w:r>
+        <w:t xml:space="preserve">= 0.671), mannitol (cefoperazone; Max OD</w:t>
+      </w:r>
+      <w:r>
+        <w:rPr>
+          <w:vertAlign w:val="subscript"/>
+        </w:rPr>
+        <w:t xml:space="preserve">600</w:t>
+      </w:r>
+      <w:r>
+        <w:t xml:space="preserve"> </w:t>
+      </w:r>
+      <w:r>
+        <w:t xml:space="preserve">= 0.464), salicin (clindamycin; Max OD</w:t>
+      </w:r>
+      <w:r>
+        <w:rPr>
+          <w:vertAlign w:val="subscript"/>
+        </w:rPr>
+        <w:t xml:space="preserve">600</w:t>
+      </w:r>
+      <w:r>
+        <w:t xml:space="preserve"> </w:t>
+      </w:r>
+      <w:r>
+        <w:t xml:space="preserve">= 0.869), and N-acetylneuraminate (GF; Max OD</w:t>
+      </w:r>
+      <w:r>
+        <w:rPr>
+          <w:vertAlign w:val="subscript"/>
+        </w:rPr>
+        <w:t xml:space="preserve">600</w:t>
+      </w:r>
+      <w:r>
+        <w:t xml:space="preserve"> </w:t>
+      </w:r>
+      <w:r>
+        <w:t xml:space="preserve">= 0.439). Because it was not possible to test aminofructose directly, we instead chose to test fructose, an immediate breakdown byproduct of aminofructose catabolism. We also tested both starch and acetate for the ability to support</w:t>
       </w:r>
       <w:r>
         <w:t xml:space="preserve"> </w:t>
@@ -2572,7 +3576,7 @@
         <w:t xml:space="preserve">in vitro</w:t>
       </w:r>
       <w:r>
-        <w:t xml:space="preserve">, but neither should any improvement over No Carbohydrate control (Fig. S3). Maximum growth rate analysis for each carbohydrate also indicates potential hierarchy of growth nutrient preference (Table S4). The progression is as follows: D-fructose (slope = 0.089), N-acetyl-D-glucosamine (slope = 0.085), salicin (slope = 0.077), mannitol (slope = 0.044), and finally N-acetylneuriminate (slope = 0.024). This suggests that</w:t>
+        <w:t xml:space="preserve">, but neither should any improvement over No Carbohydrate control (Fig. S3). Maximum growth rate analysis for each carbohydrate also indicates potential hierarchy of growth nutrient preference (Table S4). The progression is as follows: D-fructose (slope = 0.089), N-acetyl-D-glucosamine (slope = 0.085), salicin (slope = 0.077), mannitol (slope = 0.044)/trehalose (slope = 0.017), and finally N-acetylneuriminate (slope = 0.024). This suggests that</w:t>
       </w:r>
       <w:r>
         <w:t xml:space="preserve"> </w:t>
@@ -2617,20 +3621,107 @@
     </w:p>
     <w:p>
       <w:pPr>
-        <w:pStyle w:val="SourceCode"/>
-      </w:pPr>
-      <w:r>
-        <w:rPr>
-          <w:rStyle w:val="VerbatimChar"/>
-        </w:rPr>
-        <w:t xml:space="preserve">Collectively, our results support the hypothesis that *C. difficile* can adapt its metabolism to the available niche landscape across susceptible gut environments. We showed that mice treated with different antibiotics harbor distinct microbial communities and that when *C. difficile* colonizes these communities it alters its gene expression. Mapping this gene expression onto a metabolic network model for *C. difficile* allowed us to quantify the importance of different metabolites acquired from its environment. That the most important metabolites differed between antibiotic treatment groups indicated a shift in *C. difficile* metabolism. Furthermore, we validated these results by growing *C. difficile* in media where important metabolites were the sole carbohydrate and observed robust growth. These results give insight to the adaptive strategies that *C. difficile* can use to colonize diverse human microbiota.</w:t>
-      </w:r>
-    </w:p>
-    <w:p>
-      <w:pPr>
         <w:pStyle w:val="FirstParagraph"/>
       </w:pPr>
       <w:r>
+        <w:t xml:space="preserve">Collectively, our results support the hypothesis that</w:t>
+      </w:r>
+      <w:r>
+        <w:t xml:space="preserve"> </w:t>
+      </w:r>
+      <w:r>
+        <w:rPr>
+          <w:i/>
+        </w:rPr>
+        <w:t xml:space="preserve">C. difficile</w:t>
+      </w:r>
+      <w:r>
+        <w:t xml:space="preserve"> </w:t>
+      </w:r>
+      <w:r>
+        <w:t xml:space="preserve">can adapt its metabolism to the available niche landscape across susceptible gut environments. We showed that mice treated with different antibiotics harbor distinct microbial communities and that when</w:t>
+      </w:r>
+      <w:r>
+        <w:t xml:space="preserve"> </w:t>
+      </w:r>
+      <w:r>
+        <w:rPr>
+          <w:i/>
+        </w:rPr>
+        <w:t xml:space="preserve">C. difficile</w:t>
+      </w:r>
+      <w:r>
+        <w:t xml:space="preserve"> </w:t>
+      </w:r>
+      <w:r>
+        <w:t xml:space="preserve">colonizes these communities it alters its gene expression. Mapping this gene expression onto a metabolic network model for</w:t>
+      </w:r>
+      <w:r>
+        <w:t xml:space="preserve"> </w:t>
+      </w:r>
+      <w:r>
+        <w:rPr>
+          <w:i/>
+        </w:rPr>
+        <w:t xml:space="preserve">C. difficile</w:t>
+      </w:r>
+      <w:r>
+        <w:t xml:space="preserve"> </w:t>
+      </w:r>
+      <w:r>
+        <w:t xml:space="preserve">allowed us to quantify the importance of different metabolites acquired from its environment. That the most important metabolites differed between antibiotic treatment groups indicated a shift in</w:t>
+      </w:r>
+      <w:r>
+        <w:t xml:space="preserve"> </w:t>
+      </w:r>
+      <w:r>
+        <w:rPr>
+          <w:i/>
+        </w:rPr>
+        <w:t xml:space="preserve">C. difficile</w:t>
+      </w:r>
+      <w:r>
+        <w:t xml:space="preserve"> </w:t>
+      </w:r>
+      <w:r>
+        <w:t xml:space="preserve">metabolism. Furthermore, we validated these results by growing</w:t>
+      </w:r>
+      <w:r>
+        <w:t xml:space="preserve"> </w:t>
+      </w:r>
+      <w:r>
+        <w:rPr>
+          <w:i/>
+        </w:rPr>
+        <w:t xml:space="preserve">C. difficile</w:t>
+      </w:r>
+      <w:r>
+        <w:t xml:space="preserve"> </w:t>
+      </w:r>
+      <w:r>
+        <w:t xml:space="preserve">in media where important metabolites were the sole carbohydrate and observed robust growth. These results give insight to the adaptive strategies that</w:t>
+      </w:r>
+      <w:r>
+        <w:t xml:space="preserve"> </w:t>
+      </w:r>
+      <w:r>
+        <w:rPr>
+          <w:i/>
+        </w:rPr>
+        <w:t xml:space="preserve">C. difficile</w:t>
+      </w:r>
+      <w:r>
+        <w:t xml:space="preserve"> </w:t>
+      </w:r>
+      <w:r>
+        <w:t xml:space="preserve">can use to colonize diverse human microbiota.</w:t>
+      </w:r>
+    </w:p>
+    <w:p>
+      <w:pPr>
+        <w:pStyle w:val="BodyText"/>
+      </w:pPr>
+      <w:r>
         <w:t xml:space="preserve">By integrating multiple levels of data into a transcriptome-enabled, genome-scale model of</w:t>
       </w:r>
       <w:r>
@@ -2646,7 +3737,46 @@
         <w:t xml:space="preserve"> </w:t>
       </w:r>
       <w:r>
-        <w:t xml:space="preserve">metabolism we are able to obtain a deeper understanding of the pathogen’s behavior in different contexts of infection. Comparative studies on gene content alone were able to identify core genomic elements and putative colonization factors (Janvilisri, 2009; Scaria, 2015), and while these important steps in directing future research, they lack an expression component to identify when these functions may be important. Moving into transcriptomic analysis becomes more informative as it can account for differential expression of genes under distinct conditions (Janoir, 2013), and can uncover patterns of adaptation but is still limited since the focus is typically on the expression of single gene families or pathways in isolation. Previous efforts to integrate transcriptomic data with genome-scale models have primarily had the goal of quantifying intracellular flux of metabolites (Kim, 2014). Our approach focuses more toward uncovering those resources that are acquired from the environment. Using standard transcriptomic analysis (non network-based) to asses the importance of a substrate to an organism is subject to subtle changes in transcription of single genes for enzymes that utilize a given metabolite and can result in poor signal-to-noise ratio which miss biologically relevant patterns for resource demands. Our technique circumvents this issue by using a integrative approach in which all reactions that are annotated to interact with a given metabolite are incorporated into the importance of that metabolite at the time point measured. In this way we are able to amplify signal of demand for each metabolite and more reliably identify what resources a bacterium is importing from it’s environment. For example, a traditional transcriptomic analysis indicated that sorbitol is the most likely carbon source of</w:t>
+        <w:t xml:space="preserve">metabolism we are able to obtain a deeper understanding of the pathogen’s behavior in different contexts of infection. Comparative studies on gene content alone were able to identify core genomic elements and putative colonization factors</w:t>
+      </w:r>
+      <w:r>
+        <w:rPr>
+          <w:vertAlign w:val="superscript"/>
+        </w:rPr>
+        <w:t xml:space="preserve">41</w:t>
+      </w:r>
+      <w:r>
+        <w:rPr>
+          <w:vertAlign w:val="superscript"/>
+        </w:rPr>
+        <w:t xml:space="preserve">,</w:t>
+      </w:r>
+      <w:r>
+        <w:rPr>
+          <w:vertAlign w:val="superscript"/>
+        </w:rPr>
+        <w:t xml:space="preserve">42</w:t>
+      </w:r>
+      <w:r>
+        <w:t xml:space="preserve">, and while these important steps in directing future research, they lack an expression component to identify when these functions may be important. Moving into transcriptomic analysis becomes more informative as it can account for differential expression of genes under distinct conditions</w:t>
+      </w:r>
+      <w:r>
+        <w:rPr>
+          <w:vertAlign w:val="superscript"/>
+        </w:rPr>
+        <w:t xml:space="preserve">24</w:t>
+      </w:r>
+      <w:r>
+        <w:t xml:space="preserve">, and can uncover patterns of adaptation but is still limited since the focus is typically on the expression of single gene families or pathways in isolation. Previous efforts to integrate transcriptomic data with genome-scale models have primarily had the goal of quantifying intracellular flux of metabolites</w:t>
+      </w:r>
+      <w:r>
+        <w:rPr>
+          <w:vertAlign w:val="superscript"/>
+        </w:rPr>
+        <w:t xml:space="preserve">43</w:t>
+      </w:r>
+      <w:r>
+        <w:t xml:space="preserve">. Our approach focuses more toward uncovering those resources that are acquired from the environment. Using standard transcriptomic analysis (non network-based) to asses the importance of a substrate to an organism is subject to subtle changes in transcription of single genes for enzymes that utilize a given metabolite and can result in poor signal-to-noise ratio which miss biologically relevant patterns for resource demands. Our technique circumvents this issue by using a integrative approach in which all reactions that are annotated to interact with a given metabolite are incorporated into the importance of that metabolite at the time point measured. In this way we are able to amplify signal of demand for each metabolite and more reliably identify what resources a bacterium is importing from it’s environment. For example, a traditional transcriptomic analysis indicated that sorbitol is the most likely carbon source of</w:t>
       </w:r>
       <w:r>
         <w:t xml:space="preserve"> </w:t>
@@ -2691,22 +3821,58 @@
         <w:t xml:space="preserve"> </w:t>
       </w:r>
       <w:r>
-        <w:t xml:space="preserve">colonization (Theriot, 2014). Similar trends of increased concentration for</w:t>
-      </w:r>
-      <w:r>
-        <w:t xml:space="preserve"> </w:t>
-      </w:r>
-      <w:r>
-        <w:rPr>
-          <w:i/>
-        </w:rPr>
-        <w:t xml:space="preserve">C. difficile</w:t>
-      </w:r>
-      <w:r>
-        <w:t xml:space="preserve"> </w:t>
-      </w:r>
-      <w:r>
-        <w:t xml:space="preserve">growth substrates are also true in streptomycin-treated conventional (amino sugars and fructose; Antunes, 2011) and GF mice (N-acetylneurminate; Matsumoto, 2012). Interestingly, the capacity for bacteria to catabolize the amino sugar N-acetylneurminate is highly distributed among species that inhabit the mammalian gut (Vimr, 2004). This may mean that N-acetylneuraminate is strongly competed for by the healthy microbiota and</w:t>
+        <w:t xml:space="preserve">colonization</w:t>
+      </w:r>
+      <w:r>
+        <w:rPr>
+          <w:vertAlign w:val="superscript"/>
+        </w:rPr>
+        <w:t xml:space="preserve">7</w:t>
+      </w:r>
+      <w:r>
+        <w:t xml:space="preserve">. Similar trends of increased concentration for</w:t>
+      </w:r>
+      <w:r>
+        <w:t xml:space="preserve"> </w:t>
+      </w:r>
+      <w:r>
+        <w:rPr>
+          <w:i/>
+        </w:rPr>
+        <w:t xml:space="preserve">C. difficile</w:t>
+      </w:r>
+      <w:r>
+        <w:t xml:space="preserve"> </w:t>
+      </w:r>
+      <w:r>
+        <w:t xml:space="preserve">growth substrates are also true in streptomycin-treated conventional (amino sugars and fructose</w:t>
+      </w:r>
+      <w:r>
+        <w:rPr>
+          <w:vertAlign w:val="superscript"/>
+        </w:rPr>
+        <w:t xml:space="preserve">10</w:t>
+      </w:r>
+      <w:r>
+        <w:t xml:space="preserve">) and GF mice (N-acetylneurminate</w:t>
+      </w:r>
+      <w:r>
+        <w:rPr>
+          <w:vertAlign w:val="superscript"/>
+        </w:rPr>
+        <w:t xml:space="preserve">44</w:t>
+      </w:r>
+      <w:r>
+        <w:t xml:space="preserve">). Interestingly, the capacity for bacteria to catabolize the amino sugar N-acetylneurminate is highly distributed among species that inhabit the mammalian gut</w:t>
+      </w:r>
+      <w:r>
+        <w:rPr>
+          <w:vertAlign w:val="superscript"/>
+        </w:rPr>
+        <w:t xml:space="preserve">45</w:t>
+      </w:r>
+      <w:r>
+        <w:t xml:space="preserve">. This may mean that N-acetylneuraminate is strongly competed for by the healthy microbiota and</w:t>
       </w:r>
       <w:r>
         <w:t xml:space="preserve"> </w:t>
@@ -2738,9 +3904,11 @@
       <w:r>
         <w:t xml:space="preserve">chooses to metabolize in a given environments and that these changes are most likely due to nutrient availability.</w:t>
       </w:r>
-      <w:r>
-        <w:t xml:space="preserve"> </w:t>
-      </w:r>
+    </w:p>
+    <w:p>
+      <w:pPr>
+        <w:pStyle w:val="BodyText"/>
+      </w:pPr>
       <w:r>
         <w:t xml:space="preserve">In addition to exploring differential patterns in known metabolism, our modeling approach also allows for the identification of emergent properties for the metabolic strategy of</w:t>
       </w:r>
@@ -2787,26 +3955,85 @@
         <w:t xml:space="preserve"> </w:t>
       </w:r>
       <w:r>
-        <w:t xml:space="preserve">uses to generate ATP form amino acids, and the first steps in the pathway initialized by a proline reductase which requires selenium as a cofactor (Jackson, 2006), eventually leading through the intermediate 3−hydroxybutanoyl−CoA ultimately toward the production of butyrate (Aboulnaga, 2013). Since the diet that the mice are given is rich in both amino acids and supplemented with selenium, it is not unlikely that this pathway may be more energetically favorable in this instance than other forms of metabolism. Additionally, formate has been shown to greatly increase the efficiency of Stickland fermentation in Clostridia by decreasing intracellular H+ concentrations and allowing for increased production of short chain fatty acids (Fonknechten, 2010). Another interesting result is the appearance of CO_2_, an apparent metabolic end product, also in the list of shared important metabolites. While this may be a shortcoming inherent in database-driven research, it could instead serve as evidence for yet unappreciated aspects of a bacterium’s metabolism. Along these lines, one group has posited that</w:t>
-      </w:r>
-      <w:r>
-        <w:t xml:space="preserve"> </w:t>
-      </w:r>
-      <w:r>
-        <w:rPr>
-          <w:i/>
-        </w:rPr>
-        <w:t xml:space="preserve">C. difficile</w:t>
-      </w:r>
-      <w:r>
-        <w:t xml:space="preserve"> </w:t>
-      </w:r>
-      <w:r>
-        <w:t xml:space="preserve">may actually be autotrophic under certain conditions which could explain the appearance of CO_2_ in the conserved metabolite list between all conditions (Kopke, 2013). As such, this platform may also prove informative for generating hypotheses through reverse ecology that could ultimately lead to uncovering new edges of competition between species.</w:t>
-      </w:r>
-      <w:r>
-        <w:t xml:space="preserve"> </w:t>
-      </w:r>
+        <w:t xml:space="preserve">uses to generate ATP form amino acids, and the first steps in the pathway initialized by a proline reductase which requires selenium as a cofactor</w:t>
+      </w:r>
+      <w:r>
+        <w:rPr>
+          <w:vertAlign w:val="superscript"/>
+        </w:rPr>
+        <w:t xml:space="preserve">46</w:t>
+      </w:r>
+      <w:r>
+        <w:t xml:space="preserve">, eventually leading through the intermediate 3−hydroxybutanoyl−CoA ultimately toward the production of butyrate</w:t>
+      </w:r>
+      <w:r>
+        <w:rPr>
+          <w:vertAlign w:val="superscript"/>
+        </w:rPr>
+        <w:t xml:space="preserve">47</w:t>
+      </w:r>
+      <w:r>
+        <w:t xml:space="preserve">. Since the diet that the mice are given is rich in both amino acids and supplemented with selenium, it is not unlikely that this pathway may be more energetically favorable in this instance than other forms of metabolism. Additionally, formate has been shown to greatly increase the efficiency of Stickland fermentation in Clostridia by decreasing intracellular H+ concentrations and allowing for increased production of short chain fatty acids</w:t>
+      </w:r>
+      <w:r>
+        <w:rPr>
+          <w:vertAlign w:val="superscript"/>
+        </w:rPr>
+        <w:t xml:space="preserve">48</w:t>
+      </w:r>
+      <w:r>
+        <w:t xml:space="preserve">. Another interesting result is the appearance of CO</w:t>
+      </w:r>
+      <w:r>
+        <w:rPr>
+          <w:vertAlign w:val="subscript"/>
+        </w:rPr>
+        <w:t xml:space="preserve">2</w:t>
+      </w:r>
+      <w:r>
+        <w:t xml:space="preserve">, an apparent metabolic end product, also in the list of shared important metabolites. While this may be a shortcoming inherent in database-driven research, it could instead serve as evidence for yet unappreciated aspects of a bacterium’s metabolism. Along these lines, one group has posited that</w:t>
+      </w:r>
+      <w:r>
+        <w:t xml:space="preserve"> </w:t>
+      </w:r>
+      <w:r>
+        <w:rPr>
+          <w:i/>
+        </w:rPr>
+        <w:t xml:space="preserve">C. difficile</w:t>
+      </w:r>
+      <w:r>
+        <w:t xml:space="preserve"> </w:t>
+      </w:r>
+      <w:r>
+        <w:t xml:space="preserve">may actually be autotrophic under certain conditions which could explain the appearance of CO</w:t>
+      </w:r>
+      <w:r>
+        <w:rPr>
+          <w:vertAlign w:val="subscript"/>
+        </w:rPr>
+        <w:t xml:space="preserve">2</w:t>
+      </w:r>
+      <w:r>
+        <w:t xml:space="preserve"> </w:t>
+      </w:r>
+      <w:r>
+        <w:t xml:space="preserve">in the conserved metabolite list between all conditions</w:t>
+      </w:r>
+      <w:r>
+        <w:rPr>
+          <w:vertAlign w:val="superscript"/>
+        </w:rPr>
+        <w:t xml:space="preserve">49</w:t>
+      </w:r>
+      <w:r>
+        <w:t xml:space="preserve">. As such, this platform may also prove informative for generating hypotheses through reverse ecology that could ultimately lead to uncovering new edges of competition between species.</w:t>
+      </w:r>
+    </w:p>
+    <w:p>
+      <w:pPr>
+        <w:pStyle w:val="BodyText"/>
+      </w:pPr>
       <w:r>
         <w:t xml:space="preserve">While much of the results presented agree with previously published findings on the metabolism of</w:t>
       </w:r>
@@ -2820,7 +4047,25 @@
         <w:t xml:space="preserve">C. difficile</w:t>
       </w:r>
       <w:r>
-        <w:t xml:space="preserve">, there are some potential limitations of primarily database-driven methods. Ultimately, the metabolite importance calculation is the inherent dependency on gene and enzyme KEGG database annotation. Enzymes may be annotated incorrectly, possibly giving a skewed version of that organism’s overall metabolism. Concordantly, this also implies that our approach only accounts for those enzyme-mediated reactions we are currently aware of. For this reason, we instead rely on emergent properties from the combination established metabolic reactions contained in the chosen database. In this regard, other groups have shown the the wider pathway annotations in KEGG to be more robust to missing elements and well-suited the the type of analysis described here (Green, 2006). Another potential shortcoming specific to our method is that the workflow presented here assumes that the annotated biochemical reactions are mono-directional. Although this is not a complete reflection of an organism’s physiology, this approach was chosen to increase signal for input metabolites to the network. We felt this was justified because a single direction, in the vast majority of enzyme-mediated reactions, is far more energetically favorable (Uzman, 2000). Concordantly, this minimizes the likelihood of labeling reactions as producing a given metabolite when in reality are consuming it, artificially decreasing a metabolite’s importance score. Additionally, due to the topology of the metabolic network where each unique metabolite only appears a single time, we were unable to integrate stoichiometry information for each reaction which may have a dramatic effect the rate of consumption/production. However, results from this analysis reflects known aspects of</w:t>
+        <w:t xml:space="preserve">, there are some potential limitations of primarily database-driven methods. Ultimately, the metabolite importance calculation is the inherent dependency on gene and enzyme KEGG database annotation. Enzymes may be annotated incorrectly, possibly giving a skewed version of that organism’s overall metabolism. Concordantly, this also implies that our approach only accounts for those enzyme-mediated reactions we are currently aware of. For this reason, we instead rely on emergent properties from the combination established metabolic reactions contained in the chosen database. In this regard, other groups have shown the the wider pathway annotations in KEGG to be more robust to missing elements and well-suited the the type of analysis described here</w:t>
+      </w:r>
+      <w:r>
+        <w:rPr>
+          <w:vertAlign w:val="superscript"/>
+        </w:rPr>
+        <w:t xml:space="preserve">50</w:t>
+      </w:r>
+      <w:r>
+        <w:t xml:space="preserve">. Another potential shortcoming specific to our method is that the workflow presented here assumes that the annotated biochemical reactions are mono-directional. Although this is not a complete reflection of an organism’s physiology, this approach was chosen to increase signal for input metabolites to the network. We felt this was justified because a single direction, in the vast majority of enzyme-mediated reactions, is far more energetically favorable</w:t>
+      </w:r>
+      <w:r>
+        <w:rPr>
+          <w:vertAlign w:val="superscript"/>
+        </w:rPr>
+        <w:t xml:space="preserve">51</w:t>
+      </w:r>
+      <w:r>
+        <w:t xml:space="preserve">. Concordantly, this minimizes the likelihood of labeling reactions as producing a given metabolite when in reality are consuming it, artificially decreasing a metabolite’s importance score. Additionally, due to the topology of the metabolic network where each unique metabolite only appears a single time, we were unable to integrate stoichiometry information for each reaction which may have a dramatic effect the rate of consumption/production. However, results from this analysis reflects known aspects of</w:t>
       </w:r>
       <w:r>
         <w:t xml:space="preserve"> </w:t>
@@ -2837,9 +4082,11 @@
       <w:r>
         <w:t xml:space="preserve">catabolism and indicates that the lack of this information may not greatly impact our ability to identify important metabolites.</w:t>
       </w:r>
-      <w:r>
-        <w:t xml:space="preserve"> </w:t>
-      </w:r>
+    </w:p>
+    <w:p>
+      <w:pPr>
+        <w:pStyle w:val="BodyText"/>
+      </w:pPr>
       <w:r>
         <w:t xml:space="preserve">Aside from limitations due to annotation, our network-based approach makes a set of basic simplifications of bacterial metabolism as well. First, this method also operates under the oversimplification that all detectable transcript is then translated to complete effector proteins. While this is not a fully accurate representation of reality, since bacterial transcription and translation are physically coupled we were comfortable using normalized levels of transcription to infer approximate amount of translation. Second, the metabolite importance scores do not account for the amount of each metabolite that is available. Future studies could employ metabolomic analysis which would allow for confirmation that important metabolites are actually present for use. Finally, the importance algorithm only consider the transcription of those enzyme nodes immediately adjacent to the metabolite node of interest. Although this does not negate any observations made in the current study, it may be beneficial to incorporate the importance of other local metabolites or subnetworks into the final score of each metabolite. In spite of these assumptions, the method outlined here supports known elements of</w:t>
       </w:r>
@@ -2858,9 +4105,11 @@
       <w:r>
         <w:t xml:space="preserve">biology and reveals the adaptive nature of the pathogen’s nutritional strategy during infection.</w:t>
       </w:r>
-      <w:r>
-        <w:t xml:space="preserve"> </w:t>
-      </w:r>
+    </w:p>
+    <w:p>
+      <w:pPr>
+        <w:pStyle w:val="BodyText"/>
+      </w:pPr>
       <w:r>
         <w:t xml:space="preserve">Based on the evidence presented, and in spite of the limitations discussed above, our results strongly supports that</w:t>
       </w:r>
@@ -2979,7 +4228,16 @@
         <w:t xml:space="preserve"> </w:t>
       </w:r>
       <w:r>
-        <w:t xml:space="preserve">Adapted from Theriot et al., 2011, six-to-eight week-old specific pathogen free (SPF) C57BL/6 mice were obtained from a single breeding colony maintained at the University of Michigan for all experiments. Six-to-eight week-old GF C57BL/6 mice were obtained from a single breeding colony maintained at the University of Michigan for all experiments. All animal protocols were approved by the University Committee on Use and Care of Animals at the University of Michigan and carried out in accordance with the approved guidelines. Specified SPF animals were administered one of three antibiotics; cefoperazone, streptomycin, or clindamycin (Table 1). Cefoperazone (0.5 mg/ml) and streptomycin (5.0 mg/ml) were administered in distilled drinking water ad libitum for 5 days with 2 days recovery with untreated distilled drinking water prior to infection. Clindamycin (10 mg/kg) was given via intraperitoneal injection 24 hours before time of infection.</w:t>
+        <w:t xml:space="preserve">Adapted from the previously described model</w:t>
+      </w:r>
+      <w:r>
+        <w:rPr>
+          <w:vertAlign w:val="superscript"/>
+        </w:rPr>
+        <w:t xml:space="preserve">52</w:t>
+      </w:r>
+      <w:r>
+        <w:t xml:space="preserve">, six-to-eight week-old specific pathogen free (SPF) C57BL/6 mice were obtained from a single breeding colony maintained at the University of Michigan for all experiments. Six-to-eight week-old GF C57BL/6 mice were obtained from a single breeding colony maintained at the University of Michigan and fed Laboratory Rodent Diet 5001 from LabDiet for all experiments. All animal protocols were approved by the University Committee on Use and Care of Animals at the University of Michigan and carried out in accordance with the approved guidelines. Specified SPF animals were administered one of three antibiotics; cefoperazone, streptomycin, or clindamycin (Table 1). Cefoperazone (0.5 mg/ml) and streptomycin (5.0 mg/ml) were administered in distilled drinking water ad libitum for 5 days with 2 days recovery with untreated distilled drinking water prior to infection. Clindamycin (10 mg/kg) was given via intraperitoneal injection 24 hours before time of infection.</w:t>
       </w:r>
     </w:p>
     <w:p>
@@ -3024,7 +4282,43 @@
         <w:t xml:space="preserve"> </w:t>
       </w:r>
       <w:r>
-        <w:t xml:space="preserve">spores and vegetative cells respectively. Cecal samples were weighed and serially diluted under anaerobic conditions (6% H, 20% CO_2_, 74% N_2_) with anaerobic PBS. Samples were plated on CCFAE plates (fructose agar plus cycloserine, cefoxitin, and erythromycin) and counted for culture forming units (c.f.u.) after 24 hours of anaerobic growth at 37° C (Buggy, 1983). It is important to note that the germination agent taurocholate was omitted from these plates in order to only quantify vegetative cells. Undiluted samples with then heated at 60° C for 30 minutes in order to eliminate vegetative cells and leave only spores (Sorg, 2010). These samples were then serially diluted under anaerobic conditions in anaerobic PBS and plated on CCFAE + taurocholate. Plating was simultaneously done for heated samples on CCFAE to ensure all vegetative cells had been eliminated. After 24 hours of anaerobic incubation at 37° C, c.f.u.s were quantified.</w:t>
+        <w:t xml:space="preserve">spores and vegetative cells respectively. Cecal samples were weighed and serially diluted under anaerobic conditions (6% H, 20% CO</w:t>
+      </w:r>
+      <w:r>
+        <w:rPr>
+          <w:vertAlign w:val="subscript"/>
+        </w:rPr>
+        <w:t xml:space="preserve">2</w:t>
+      </w:r>
+      <w:r>
+        <w:t xml:space="preserve">, 74% N</w:t>
+      </w:r>
+      <w:r>
+        <w:rPr>
+          <w:vertAlign w:val="subscript"/>
+        </w:rPr>
+        <w:t xml:space="preserve">2</w:t>
+      </w:r>
+      <w:r>
+        <w:t xml:space="preserve">) with anaerobic PBS. Samples were plated on CCFAE plates (fructose agar plus cycloserine, cefoxitin, and erythromycin) and counted for culture forming units (c.f.u.) after 24 hours of anaerobic growth at 37° C</w:t>
+      </w:r>
+      <w:r>
+        <w:rPr>
+          <w:vertAlign w:val="superscript"/>
+        </w:rPr>
+        <w:t xml:space="preserve">53</w:t>
+      </w:r>
+      <w:r>
+        <w:t xml:space="preserve">. It is important to note that the germination agent taurocholate was omitted from these plates in order to only quantify vegetative cells. Undiluted samples with then heated at 60° C for 30 minutes in order to eliminate vegetative cells and leave only spores</w:t>
+      </w:r>
+      <w:r>
+        <w:rPr>
+          <w:vertAlign w:val="superscript"/>
+        </w:rPr>
+        <w:t xml:space="preserve">54</w:t>
+      </w:r>
+      <w:r>
+        <w:t xml:space="preserve">. These samples were then serially diluted under anaerobic conditions in anaerobic PBS and plated on CCFAE + taurocholate. Plating was simultaneously done for heated samples on CCFAE to ensure all vegetative cells had been eliminated. After 24 hours of anaerobic incubation at 37° C, c.f.u.s were quantified.</w:t>
       </w:r>
     </w:p>
     <w:p>
@@ -3129,7 +4423,16 @@
         <w:t xml:space="preserve"> </w:t>
       </w:r>
       <w:r>
-        <w:t xml:space="preserve">Vero cell rounding assay was performed on mouse cecal content as previously described (Leslie, 2014). Cells were grown to a confluent monolayer in DMEM (Dulbecco's Modified Eagle's medium), supplemented with 10% heat-inactivated fetal bovine serum and 1% penicillin-streptomycin . The cells then were transferred to a conical tube and centrifuged at 1,000 rpm for 5 minutes to pellet the cells. 1×105 cells were seeded in each well of a 96-well plate and incubated for 4 hours. Filtered cecal content was serially diluted 1:10 in ×1 PBS. Control wells were given a volume of either a 1:25 dilution of anti-toxin serum. Following the incubation, samples were added to the Vero cells and the plate was incubated overnight at 37° C. Plates were viewed after 24 hours at ×10 magnification for cell rounding. The cytotoxic titer was defined as the reciprocal of the highest dilution that produced rounding in 80% of the cells. A detailed protocol with product information can be found at:</w:t>
+        <w:t xml:space="preserve">Vero cell rounding assay was performed on mouse cecal content as previously described</w:t>
+      </w:r>
+      <w:r>
+        <w:rPr>
+          <w:vertAlign w:val="superscript"/>
+        </w:rPr>
+        <w:t xml:space="preserve">55</w:t>
+      </w:r>
+      <w:r>
+        <w:t xml:space="preserve">. Cells were grown to a confluent monolayer in DMEM (Dulbecco's Modified Eagle's medium), supplemented with 10% heat-inactivated fetal bovine serum and 1% penicillin-streptomycin . The cells then were transferred to a conical tube and centrifuged at 1,000 rpm for 5 minutes to pellet the cells. 1×105 cells were seeded in each well of a 96-well plate and incubated for 4 hours. Filtered cecal content was serially diluted 1:10 in ×1 PBS. Control wells were given a volume of either a 1:25 dilution of anti-toxin serum. Following the incubation, samples were added to the Vero cells and the plate was incubated overnight at 37° C. Plates were viewed after 24 hours at ×10 magnification for cell rounding. The cytotoxic titer was defined as the reciprocal of the highest dilution that produced rounding in 80% of the cells. A detailed protocol with product information can be found at:</w:t>
       </w:r>
       <w:r>
         <w:t xml:space="preserve"> </w:t>
@@ -3157,7 +4460,16 @@
         <w:t xml:space="preserve"> </w:t>
       </w:r>
       <w:r>
-        <w:t xml:space="preserve">This procedure was adapted from the RNA isolation protocol defined by Lopez-Medina et. al., 2011. In order to generate enough mRNA biomass contributed by</w:t>
+        <w:t xml:space="preserve">This procedure was adapted from the RNA isolation protocol defined by Lopez-Medina et. al.</w:t>
+      </w:r>
+      <w:r>
+        <w:rPr>
+          <w:vertAlign w:val="superscript"/>
+        </w:rPr>
+        <w:t xml:space="preserve">56</w:t>
+      </w:r>
+      <w:r>
+        <w:t xml:space="preserve">. In order to generate enough mRNA biomass contributed by</w:t>
       </w:r>
       <w:r>
         <w:t xml:space="preserve"> </w:t>
@@ -3179,7 +4491,7 @@
           <w:rPr>
             <w:rStyle w:val="Hyperlink"/>
           </w:rPr>
-          <w:t xml:space="preserve">https://github.com/SchlossLab/Jenior\_Transcriptomics\_2015/blob/master/doc/wetlab_protocol.txt</w:t>
+          <w:t xml:space="preserve">https://github.com/SchlossLab/Jenior_Transcriptomics_2015/blob/master/doc/wetlab_protocol.txt</w:t>
         </w:r>
       </w:hyperlink>
     </w:p>
@@ -3197,7 +4509,31 @@
         <w:t xml:space="preserve"> </w:t>
       </w:r>
       <w:r>
-        <w:t xml:space="preserve">Raw transcript sequencing read curation was performed in a two step process. Residual 5’ and 3’ Illumina adapter sequences were trimmed using CutAdapt (Martin, 2011) on a per library basis. Reads were quality trimmed using Sickle (Joshi, 2011) on the default settings. An average of ~300,000,000 total reads (both paired and orphaned) remained after quality trimming. Mapping was accomplished using Bowtie2 (Langmead, 2009) and the default stringent settings. ~1,600,000 reads in sample each mapped to the annotated nucleotide gene sequences of</w:t>
+        <w:t xml:space="preserve">Raw transcript sequencing read curation was performed in a two step process. Residual 5’ and 3’ Illumina adapter sequences were trimmed using CutAdapt</w:t>
+      </w:r>
+      <w:r>
+        <w:rPr>
+          <w:vertAlign w:val="superscript"/>
+        </w:rPr>
+        <w:t xml:space="preserve">35</w:t>
+      </w:r>
+      <w:r>
+        <w:t xml:space="preserve"> </w:t>
+      </w:r>
+      <w:r>
+        <w:t xml:space="preserve">on a per library basis. Reads were quality trimmed using Sickle (Joshi, 2011) on the default settings. An average of ~300,000,000 total reads (both paired and orphaned) remained after quality trimming. Mapping was accomplished using Bowtie2</w:t>
+      </w:r>
+      <w:r>
+        <w:rPr>
+          <w:vertAlign w:val="superscript"/>
+        </w:rPr>
+        <w:t xml:space="preserve">57</w:t>
+      </w:r>
+      <w:r>
+        <w:t xml:space="preserve"> </w:t>
+      </w:r>
+      <w:r>
+        <w:t xml:space="preserve">and the default stringent settings. ~1,600,000 reads in sample each mapped to the annotated nucleotide gene sequences of</w:t>
       </w:r>
       <w:r>
         <w:t xml:space="preserve"> </w:t>
@@ -3212,7 +4548,16 @@
         <w:t xml:space="preserve"> </w:t>
       </w:r>
       <w:r>
-        <w:t xml:space="preserve">str. 630 from the KEGG: Kyoto Encyclopedia of Genes and Genomes (Ogata, 1999). Optical and PCR duplicates were then removed using Picard MarkDuplicates (</w:t>
+        <w:t xml:space="preserve">str. 630 from the KEGG: Kyoto Encyclopedia of Genes and Genomes</w:t>
+      </w:r>
+      <w:r>
+        <w:rPr>
+          <w:vertAlign w:val="superscript"/>
+        </w:rPr>
+        <w:t xml:space="preserve">58</w:t>
+      </w:r>
+      <w:r>
+        <w:t xml:space="preserve">. Optical and PCR duplicates were then removed using Picard MarkDuplicates (</w:t>
       </w:r>
       <w:hyperlink r:id="rId28">
         <w:r>
@@ -3223,7 +4568,19 @@
         </w:r>
       </w:hyperlink>
       <w:r>
-        <w:t xml:space="preserve">), leaving ~150,000 reads per sample for final analysis. The remaining mappings were converted to idxstats format using Samtools (Li, 2009) and the read counts per gene were tabulated. Discordant pair mappings were discarded and counts were then normalized to read length and gene length to give a per base report of gene coverage. Unless indicated otherwise, each collection of reads was then 1000-fold iteratively subsampled to the smallest sequencing effort within each analysis, and a median expression value for each gene was calculated. A detailed protocol for read curation can be found in the Github repository associated with this project:</w:t>
+        <w:t xml:space="preserve">), leaving ~150,000 reads per sample for final analysis. The remaining mappings were converted to idxstats format using Samtools</w:t>
+      </w:r>
+      <w:r>
+        <w:rPr>
+          <w:vertAlign w:val="superscript"/>
+        </w:rPr>
+        <w:t xml:space="preserve">59</w:t>
+      </w:r>
+      <w:r>
+        <w:t xml:space="preserve"> </w:t>
+      </w:r>
+      <w:r>
+        <w:t xml:space="preserve">and the read counts per gene were tabulated. Discordant pair mappings were discarded and counts were then normalized to read length and gene length to give a per base report of gene coverage. Unless indicated otherwise, each collection of reads was then 1000-fold iteratively subsampled to the smallest sequencing effort within each analysis, and a median expression value for each gene was calculated. A detailed protocol for read curation can be found in the Github repository associated with this project:</w:t>
       </w:r>
       <w:r>
         <w:t xml:space="preserve"> </w:t>
@@ -3233,7 +4590,7 @@
           <w:rPr>
             <w:rStyle w:val="Hyperlink"/>
           </w:rPr>
-          <w:t xml:space="preserve">https://github.com/SchlossLab/Jenior\_Transcriptomics\_2015/blob/master/doc/drylab_protocol.txt</w:t>
+          <w:t xml:space="preserve">https://github.com/SchlossLab/Jenior_Transcriptomics_2015/blob/master/doc/drylab_protocol.txt</w:t>
         </w:r>
       </w:hyperlink>
     </w:p>
@@ -3312,7 +4669,40 @@
         <w:t xml:space="preserve"> </w:t>
       </w:r>
       <w:r>
-        <w:t xml:space="preserve">The substrate importance algorithm (Fig. 5a) favors metabolites that are more likely acquired from the environment (not produced within the network), and will award them a higher score (Fig. 6b &amp; 6c). The presumption of our approach is that enzymes that are more highly transcribed are more likely to utilize the substrates they act on due to coupled bacterial transcription and translation. If a compound is more likely to be produced, the more negative the resulting score will be. To calculate the importance of a given metabolite (m), we used rarefied transcript abundances mapped to respective enzyme nodes. This is represented by to and ti to designate if an enzyme creates or utilizes m. The first step is to calculate the average expression of enzymes for reactions that either create a given metabolite (i) and consume that metabolite (ii). For each direction, the sum of transcripts for enzymes connecting to a metabolite are divided by the number of contributing edges (e_o_ or e_i_) to normalize for highly connected metabolite nodes. Next the raw metabolite importance score is calculated by subtracting the creation value from the consumption value to weight for metabolites that are likely acquired exogenously. The difference is Log_2_ transformed for comparability between scores of individual metabolites. This results in a final value that reflects the likelihood a metabolite is acquired from the environment. Untransformed scores that already equal to 0 are ignored and negative values are accounted for by transformation of the absolute value then multiplication by -1. These methods have been written into a single python workflow, along with supporting reference files, and is presented as bigSMALL (BacterIal Genome-Scale Metabolic models for AppLied reverse ecoLogy) available in a public Github repository at</w:t>
+        <w:t xml:space="preserve">The substrate importance algorithm (Fig. 5a) favors metabolites that are more likely acquired from the environment (not produced within the network), and will award them a higher score (Fig. 6b &amp; 6c). The presumption of our approach is that enzymes that are more highly transcribed are more likely to utilize the substrates they act on due to coupled bacterial transcription and translation. If a compound is more likely to be produced, the more negative the resulting score will be. To calculate the importance of a given metabolite (m), we used rarefied transcript abundances mapped to respective enzyme nodes. This is represented by to and ti to designate if an enzyme creates or utilizes m. The first step is to calculate the average expression of enzymes for reactions that either create a given metabolite (i) and consume that metabolite (ii). For each direction, the sum of transcripts for enzymes connecting to a metabolite are divided by the number of contributing edges (e</w:t>
+      </w:r>
+      <w:r>
+        <w:rPr>
+          <w:vertAlign w:val="subscript"/>
+        </w:rPr>
+        <w:t xml:space="preserve">o</w:t>
+      </w:r>
+      <w:r>
+        <w:t xml:space="preserve"> </w:t>
+      </w:r>
+      <w:r>
+        <w:t xml:space="preserve">or e</w:t>
+      </w:r>
+      <w:r>
+        <w:rPr>
+          <w:vertAlign w:val="subscript"/>
+        </w:rPr>
+        <w:t xml:space="preserve">i</w:t>
+      </w:r>
+      <w:r>
+        <w:t xml:space="preserve">) to normalize for highly connected metabolite nodes. Next the raw metabolite importance score is calculated by subtracting the creation value from the consumption value to weight for metabolites that are likely acquired exogenously. The difference is Log</w:t>
+      </w:r>
+      <w:r>
+        <w:rPr>
+          <w:vertAlign w:val="subscript"/>
+        </w:rPr>
+        <w:t xml:space="preserve">2</w:t>
+      </w:r>
+      <w:r>
+        <w:t xml:space="preserve"> </w:t>
+      </w:r>
+      <w:r>
+        <w:t xml:space="preserve">transformed for comparability between scores of individual metabolites. This results in a final value that reflects the likelihood a metabolite is acquired from the environment. Untransformed scores that already equal to 0 are ignored and negative values are accounted for by transformation of the absolute value then multiplication by -1. These methods have been written into a single python workflow, along with supporting reference files, and is presented as bigSMALL (BacterIal Genome-Scale Metabolic models for AppLied reverse ecoLogy) available in a public Github repository at</w:t>
       </w:r>
       <w:r>
         <w:t xml:space="preserve"> </w:t>
@@ -3470,22 +4860,73 @@
         <w:t xml:space="preserve"> </w:t>
       </w:r>
       <w:r>
-        <w:t xml:space="preserve">Basal Defined Medium (NCMM) was prepared as previously described in Theriot et. al., 2014. Individual carbohydrate sources were added at a final concentration of 5 mg/mL, also as outlined in the aforementioned study. Pair-wise carbohydrate combinations were added at a respective concentration of 2.5 mg/mL (5 mg/mL total). A solution of the required amino acids was made separately and added when noted at identical concentrations to the same study. 245 μl of final media mixes were added to a 96-well sterile clear-bottom plate. A rich media growth control was also included, consisting of liquid Brain-Heart Infusion + 0.5% cysteine. All culturing and growth measurement were performed anaerobically in a Coy Type B Vinyl Anaerobic Chamber (3.0% H, 5.0% CO_2_, 92.0% N, 0.0% O_2_).</w:t>
-      </w:r>
-      <w:r>
-        <w:t xml:space="preserve"> </w:t>
-      </w:r>
-      <w:r>
-        <w:rPr>
-          <w:i/>
-        </w:rPr>
-        <w:t xml:space="preserve">C. difficile</w:t>
-      </w:r>
-      <w:r>
-        <w:t xml:space="preserve"> </w:t>
-      </w:r>
-      <w:r>
-        <w:t xml:space="preserve">str. 630 was grown for 14 hours at 37° C in 3 ml BHI + 0.5% cysteine. Cultures were then centrifuged at 2000 rpm for 5 minutes and resulting pellets were then washed twice with sterile, anaerobic 1 × phosphate-buffered saline (PBS). Washed pellets were resuspended in 3 ml more PBS and 5 μl of prepped culture was added the each growth well of the plate containing aliquoted media. The plate was then placed in a Tecan Sunrise plate reader, heated to 37° C. Plates were incubated for 24 hours with automatic optical density readings at 600 nm taken every 30 minutes. OD600 values were normalized to readings from wells containing sterile media of the same type at equal time of incubation. Growth rates and other curve metrics were determined by differentiation analysis of the measured OD600 over time in R to obtain the slope at each time point.</w:t>
+        <w:t xml:space="preserve">Basal Defined Medium (NCMM) was prepared as previously described</w:t>
+      </w:r>
+      <w:r>
+        <w:rPr>
+          <w:vertAlign w:val="superscript"/>
+        </w:rPr>
+        <w:t xml:space="preserve">7</w:t>
+      </w:r>
+      <w:r>
+        <w:t xml:space="preserve">. Individual carbohydrate sources were added at a final concentration of 5 mg/mL, also as outlined in the aforementioned study. Pair-wise carbohydrate combinations were added at a respective concentration of 2.5 mg/mL (5 mg/mL total). A solution of the required amino acids was made separately and added when noted at identical concentrations to the same study. 245 μl of final media mixes were added to a 96-well sterile clear-bottom plate. A rich media growth control was also included, consisting of liquid Brain-Heart Infusion + 0.5% cysteine. All culturing and growth measurement were performed anaerobically in a Coy Type B Vinyl Anaerobic Chamber (3.0% H, 5.0% CO</w:t>
+      </w:r>
+      <w:r>
+        <w:rPr>
+          <w:vertAlign w:val="subscript"/>
+        </w:rPr>
+        <w:t xml:space="preserve">2</w:t>
+      </w:r>
+      <w:r>
+        <w:t xml:space="preserve">, 92.0% N, 0.0% O</w:t>
+      </w:r>
+      <w:r>
+        <w:rPr>
+          <w:vertAlign w:val="subscript"/>
+        </w:rPr>
+        <w:t xml:space="preserve">2</w:t>
+      </w:r>
+      <w:r>
+        <w:t xml:space="preserve">).</w:t>
+      </w:r>
+      <w:r>
+        <w:t xml:space="preserve"> </w:t>
+      </w:r>
+      <w:r>
+        <w:rPr>
+          <w:i/>
+        </w:rPr>
+        <w:t xml:space="preserve">C. difficile</w:t>
+      </w:r>
+      <w:r>
+        <w:t xml:space="preserve"> </w:t>
+      </w:r>
+      <w:r>
+        <w:t xml:space="preserve">str. 630 was grown for 14 hours at 37° C in 3 ml BHI + 0.5% cysteine. Cultures were then centrifuged at 2000 rpm for 5 minutes and resulting pellets were then washed twice with sterile, anaerobic 1 × phosphate-buffered saline (PBS). Washed pellets were resuspended in 3 ml more PBS and 5 μl of prepped culture was added the each growth well of the plate containing aliquoted media. The plate was then placed in a Tecan Sunrise plate reader, heated to 37° C. Plates were incubated for 24 hours with automatic optical density readings at 600 nm taken every 30 minutes. OD</w:t>
+      </w:r>
+      <w:r>
+        <w:rPr>
+          <w:vertAlign w:val="subscript"/>
+        </w:rPr>
+        <w:t xml:space="preserve">600</w:t>
+      </w:r>
+      <w:r>
+        <w:t xml:space="preserve"> </w:t>
+      </w:r>
+      <w:r>
+        <w:t xml:space="preserve">values were normalized to readings from wells containing sterile media of the same type at equal time of incubation. Growth rates and other curve metrics were determined by differentiation analysis of the measured OD</w:t>
+      </w:r>
+      <w:r>
+        <w:rPr>
+          <w:vertAlign w:val="subscript"/>
+        </w:rPr>
+        <w:t xml:space="preserve">600</w:t>
+      </w:r>
+      <w:r>
+        <w:t xml:space="preserve"> </w:t>
+      </w:r>
+      <w:r>
+        <w:t xml:space="preserve">over time in R to obtain the slope at each time point.</w:t>
       </w:r>
     </w:p>
     <w:p>
@@ -4752,6 +6193,2221 @@
       <w:bookmarkEnd w:id="36"/>
       <w:r>
         <w:t xml:space="preserve">References</w:t>
+      </w:r>
+    </w:p>
+    <w:p>
+      <w:pPr>
+        <w:pStyle w:val="Bibliography"/>
+      </w:pPr>
+      <w:r>
+        <w:t xml:space="preserve">1. Lessa, F. C., Gould, C. V. &amp; McDonald, L. C. Current status of Clostridium difficile infection epidemiology.</w:t>
+      </w:r>
+      <w:r>
+        <w:t xml:space="preserve"> </w:t>
+      </w:r>
+      <w:r>
+        <w:rPr>
+          <w:i/>
+        </w:rPr>
+        <w:t xml:space="preserve">Clinical infectious diseases : an official publication of the Infectious Diseases Society of America</w:t>
+      </w:r>
+      <w:r>
+        <w:t xml:space="preserve"> </w:t>
+      </w:r>
+      <w:r>
+        <w:rPr>
+          <w:b/>
+        </w:rPr>
+        <w:t xml:space="preserve">55 Suppl 2,</w:t>
+      </w:r>
+      <w:r>
+        <w:t xml:space="preserve"> </w:t>
+      </w:r>
+      <w:r>
+        <w:t xml:space="preserve">S65–70 (2012).</w:t>
+      </w:r>
+    </w:p>
+    <w:p>
+      <w:pPr>
+        <w:pStyle w:val="Bibliography"/>
+      </w:pPr>
+      <w:r>
+        <w:t xml:space="preserve">2. Lessa, F. C.</w:t>
+      </w:r>
+      <w:r>
+        <w:t xml:space="preserve"> </w:t>
+      </w:r>
+      <w:r>
+        <w:rPr>
+          <w:i/>
+        </w:rPr>
+        <w:t xml:space="preserve">et al.</w:t>
+      </w:r>
+      <w:r>
+        <w:t xml:space="preserve"> </w:t>
+      </w:r>
+      <w:r>
+        <w:t xml:space="preserve">Burden of Clostridium difficile Infection in the United States.</w:t>
+      </w:r>
+      <w:r>
+        <w:t xml:space="preserve"> </w:t>
+      </w:r>
+      <w:r>
+        <w:rPr>
+          <w:i/>
+        </w:rPr>
+        <w:t xml:space="preserve">The New England journal of medicine</w:t>
+      </w:r>
+      <w:r>
+        <w:t xml:space="preserve"> </w:t>
+      </w:r>
+      <w:r>
+        <w:rPr>
+          <w:b/>
+        </w:rPr>
+        <w:t xml:space="preserve">372,</w:t>
+      </w:r>
+      <w:r>
+        <w:t xml:space="preserve"> </w:t>
+      </w:r>
+      <w:r>
+        <w:t xml:space="preserve">825–834 (2015).</w:t>
+      </w:r>
+    </w:p>
+    <w:p>
+      <w:pPr>
+        <w:pStyle w:val="Bibliography"/>
+      </w:pPr>
+      <w:r>
+        <w:t xml:space="preserve">3. Leffler, D. A. &amp; Lamont, J. T. Clostridium difficile Infection.</w:t>
+      </w:r>
+      <w:r>
+        <w:t xml:space="preserve"> </w:t>
+      </w:r>
+      <w:r>
+        <w:rPr>
+          <w:i/>
+        </w:rPr>
+        <w:t xml:space="preserve">New England Journal of Medicine</w:t>
+      </w:r>
+      <w:r>
+        <w:t xml:space="preserve"> </w:t>
+      </w:r>
+      <w:r>
+        <w:rPr>
+          <w:b/>
+        </w:rPr>
+        <w:t xml:space="preserve">372,</w:t>
+      </w:r>
+      <w:r>
+        <w:t xml:space="preserve"> </w:t>
+      </w:r>
+      <w:r>
+        <w:t xml:space="preserve">1539–1548 (2015).</w:t>
+      </w:r>
+    </w:p>
+    <w:p>
+      <w:pPr>
+        <w:pStyle w:val="Bibliography"/>
+      </w:pPr>
+      <w:r>
+        <w:t xml:space="preserve">4. Young, V. B. &amp; Schmidt, T. M. Antibiotic-Associated Diarrhea Accompanied by Large-Scale Alterations in the Composition of the Fecal Microbiota.</w:t>
+      </w:r>
+      <w:r>
+        <w:t xml:space="preserve"> </w:t>
+      </w:r>
+      <w:r>
+        <w:rPr>
+          <w:i/>
+        </w:rPr>
+        <w:t xml:space="preserve">Journal of Clinical Microbiology</w:t>
+      </w:r>
+      <w:r>
+        <w:t xml:space="preserve"> </w:t>
+      </w:r>
+      <w:r>
+        <w:rPr>
+          <w:b/>
+        </w:rPr>
+        <w:t xml:space="preserve">42,</w:t>
+      </w:r>
+      <w:r>
+        <w:t xml:space="preserve"> </w:t>
+      </w:r>
+      <w:r>
+        <w:t xml:space="preserve">1203–1206 (2004).</w:t>
+      </w:r>
+    </w:p>
+    <w:p>
+      <w:pPr>
+        <w:pStyle w:val="Bibliography"/>
+      </w:pPr>
+      <w:r>
+        <w:t xml:space="preserve">5. Lawley, T. D. &amp; Walker, A. W. Intestinal colonization resistance.</w:t>
+      </w:r>
+      <w:r>
+        <w:t xml:space="preserve"> </w:t>
+      </w:r>
+      <w:r>
+        <w:rPr>
+          <w:i/>
+        </w:rPr>
+        <w:t xml:space="preserve">Immunology</w:t>
+      </w:r>
+      <w:r>
+        <w:t xml:space="preserve"> </w:t>
+      </w:r>
+      <w:r>
+        <w:rPr>
+          <w:b/>
+        </w:rPr>
+        <w:t xml:space="preserve">138,</w:t>
+      </w:r>
+      <w:r>
+        <w:t xml:space="preserve"> </w:t>
+      </w:r>
+      <w:r>
+        <w:t xml:space="preserve">1–11 (2013).</w:t>
+      </w:r>
+    </w:p>
+    <w:p>
+      <w:pPr>
+        <w:pStyle w:val="Bibliography"/>
+      </w:pPr>
+      <w:r>
+        <w:t xml:space="preserve">6. Chen, X.</w:t>
+      </w:r>
+      <w:r>
+        <w:t xml:space="preserve"> </w:t>
+      </w:r>
+      <w:r>
+        <w:rPr>
+          <w:i/>
+        </w:rPr>
+        <w:t xml:space="preserve">et al.</w:t>
+      </w:r>
+      <w:r>
+        <w:t xml:space="preserve"> </w:t>
+      </w:r>
+      <w:r>
+        <w:t xml:space="preserve">A Mouse Model of Clostridium difficile-Associated Disease.</w:t>
+      </w:r>
+      <w:r>
+        <w:t xml:space="preserve"> </w:t>
+      </w:r>
+      <w:r>
+        <w:rPr>
+          <w:i/>
+        </w:rPr>
+        <w:t xml:space="preserve">Gastroenterology</w:t>
+      </w:r>
+      <w:r>
+        <w:t xml:space="preserve"> </w:t>
+      </w:r>
+      <w:r>
+        <w:rPr>
+          <w:b/>
+        </w:rPr>
+        <w:t xml:space="preserve">135,</w:t>
+      </w:r>
+      <w:r>
+        <w:t xml:space="preserve"> </w:t>
+      </w:r>
+      <w:r>
+        <w:t xml:space="preserve">1984–1992 (2008).</w:t>
+      </w:r>
+    </w:p>
+    <w:p>
+      <w:pPr>
+        <w:pStyle w:val="Bibliography"/>
+      </w:pPr>
+      <w:r>
+        <w:t xml:space="preserve">7. Theriot, C. M.</w:t>
+      </w:r>
+      <w:r>
+        <w:t xml:space="preserve"> </w:t>
+      </w:r>
+      <w:r>
+        <w:rPr>
+          <w:i/>
+        </w:rPr>
+        <w:t xml:space="preserve">et al.</w:t>
+      </w:r>
+      <w:r>
+        <w:t xml:space="preserve"> </w:t>
+      </w:r>
+      <w:r>
+        <w:t xml:space="preserve">Antibiotic-induced shifts in the mouse gut microbiome and metabolome increase susceptibility to Clostridium difficile infection. (2014). doi:</w:t>
+      </w:r>
+      <w:hyperlink r:id="rId37">
+        <w:r>
+          <w:rPr>
+            <w:rStyle w:val="Hyperlink"/>
+          </w:rPr>
+          <w:t xml:space="preserve">10.1038/ncomms4114.Antibiotic-induced</w:t>
+        </w:r>
+      </w:hyperlink>
+    </w:p>
+    <w:p>
+      <w:pPr>
+        <w:pStyle w:val="Bibliography"/>
+      </w:pPr>
+      <w:r>
+        <w:t xml:space="preserve">8. Schubert, A. M., Sinani, H. &amp; Schloss, P. D. Antibiotic-induced alterations of the murine gut microbiota and subsequent effects on colonization resistance against Clostridium difficile.</w:t>
+      </w:r>
+      <w:r>
+        <w:t xml:space="preserve"> </w:t>
+      </w:r>
+      <w:r>
+        <w:rPr>
+          <w:i/>
+        </w:rPr>
+        <w:t xml:space="preserve">mBio</w:t>
+      </w:r>
+      <w:r>
+        <w:t xml:space="preserve"> </w:t>
+      </w:r>
+      <w:r>
+        <w:rPr>
+          <w:b/>
+        </w:rPr>
+        <w:t xml:space="preserve">6,</w:t>
+      </w:r>
+      <w:r>
+        <w:t xml:space="preserve"> </w:t>
+      </w:r>
+      <w:r>
+        <w:t xml:space="preserve">(2015).</w:t>
+      </w:r>
+    </w:p>
+    <w:p>
+      <w:pPr>
+        <w:pStyle w:val="Bibliography"/>
+      </w:pPr>
+      <w:r>
+        <w:t xml:space="preserve">9. Koenigsknecht, M. J.</w:t>
+      </w:r>
+      <w:r>
+        <w:t xml:space="preserve"> </w:t>
+      </w:r>
+      <w:r>
+        <w:rPr>
+          <w:i/>
+        </w:rPr>
+        <w:t xml:space="preserve">et al.</w:t>
+      </w:r>
+      <w:r>
+        <w:t xml:space="preserve"> </w:t>
+      </w:r>
+      <w:r>
+        <w:t xml:space="preserve">Dynamics and establishment of Clostridium difficile infection in the murine gastrointestinal tract.</w:t>
+      </w:r>
+      <w:r>
+        <w:t xml:space="preserve"> </w:t>
+      </w:r>
+      <w:r>
+        <w:rPr>
+          <w:i/>
+        </w:rPr>
+        <w:t xml:space="preserve">Infection and Immunity</w:t>
+      </w:r>
+      <w:r>
+        <w:t xml:space="preserve"> </w:t>
+      </w:r>
+      <w:r>
+        <w:rPr>
+          <w:b/>
+        </w:rPr>
+        <w:t xml:space="preserve">83,</w:t>
+      </w:r>
+      <w:r>
+        <w:t xml:space="preserve"> </w:t>
+      </w:r>
+      <w:r>
+        <w:t xml:space="preserve">934–941 (2015).</w:t>
+      </w:r>
+    </w:p>
+    <w:p>
+      <w:pPr>
+        <w:pStyle w:val="Bibliography"/>
+      </w:pPr>
+      <w:r>
+        <w:t xml:space="preserve">10. Antunes, L. C. M.</w:t>
+      </w:r>
+      <w:r>
+        <w:t xml:space="preserve"> </w:t>
+      </w:r>
+      <w:r>
+        <w:rPr>
+          <w:i/>
+        </w:rPr>
+        <w:t xml:space="preserve">et al.</w:t>
+      </w:r>
+      <w:r>
+        <w:t xml:space="preserve"> </w:t>
+      </w:r>
+      <w:r>
+        <w:t xml:space="preserve">Effect of antibiotic treatment on the intestinal metabolome.</w:t>
+      </w:r>
+      <w:r>
+        <w:t xml:space="preserve"> </w:t>
+      </w:r>
+      <w:r>
+        <w:rPr>
+          <w:i/>
+        </w:rPr>
+        <w:t xml:space="preserve">Antimicrobial Agents and Chemotherapy</w:t>
+      </w:r>
+      <w:r>
+        <w:t xml:space="preserve"> </w:t>
+      </w:r>
+      <w:r>
+        <w:rPr>
+          <w:b/>
+        </w:rPr>
+        <w:t xml:space="preserve">55,</w:t>
+      </w:r>
+      <w:r>
+        <w:t xml:space="preserve"> </w:t>
+      </w:r>
+      <w:r>
+        <w:t xml:space="preserve">1494–1503 (2011).</w:t>
+      </w:r>
+    </w:p>
+    <w:p>
+      <w:pPr>
+        <w:pStyle w:val="Bibliography"/>
+      </w:pPr>
+      <w:r>
+        <w:t xml:space="preserve">11. Ferreyra, J. A.</w:t>
+      </w:r>
+      <w:r>
+        <w:t xml:space="preserve"> </w:t>
+      </w:r>
+      <w:r>
+        <w:rPr>
+          <w:i/>
+        </w:rPr>
+        <w:t xml:space="preserve">et al.</w:t>
+      </w:r>
+      <w:r>
+        <w:t xml:space="preserve"> </w:t>
+      </w:r>
+      <w:r>
+        <w:t xml:space="preserve">Gut microbiota-produced succinate promotes C. Difficile infection after antibiotic treatment or motility disturbance.</w:t>
+      </w:r>
+      <w:r>
+        <w:t xml:space="preserve"> </w:t>
+      </w:r>
+      <w:r>
+        <w:rPr>
+          <w:i/>
+        </w:rPr>
+        <w:t xml:space="preserve">Cell Host and Microbe</w:t>
+      </w:r>
+      <w:r>
+        <w:t xml:space="preserve"> </w:t>
+      </w:r>
+      <w:r>
+        <w:rPr>
+          <w:b/>
+        </w:rPr>
+        <w:t xml:space="preserve">16,</w:t>
+      </w:r>
+      <w:r>
+        <w:t xml:space="preserve"> </w:t>
+      </w:r>
+      <w:r>
+        <w:t xml:space="preserve">770–777 (2014).</w:t>
+      </w:r>
+    </w:p>
+    <w:p>
+      <w:pPr>
+        <w:pStyle w:val="Bibliography"/>
+      </w:pPr>
+      <w:r>
+        <w:t xml:space="preserve">12. Jump, R. L. P.</w:t>
+      </w:r>
+      <w:r>
+        <w:t xml:space="preserve"> </w:t>
+      </w:r>
+      <w:r>
+        <w:rPr>
+          <w:i/>
+        </w:rPr>
+        <w:t xml:space="preserve">et al.</w:t>
+      </w:r>
+      <w:r>
+        <w:t xml:space="preserve"> </w:t>
+      </w:r>
+      <w:r>
+        <w:t xml:space="preserve">Metabolomics analysis identifies intestinal microbiota-derived biomarkers of colonization resistance in clindamycin-treated mice.</w:t>
+      </w:r>
+      <w:r>
+        <w:t xml:space="preserve"> </w:t>
+      </w:r>
+      <w:r>
+        <w:rPr>
+          <w:i/>
+        </w:rPr>
+        <w:t xml:space="preserve">PLoS ONE</w:t>
+      </w:r>
+      <w:r>
+        <w:t xml:space="preserve"> </w:t>
+      </w:r>
+      <w:r>
+        <w:rPr>
+          <w:b/>
+        </w:rPr>
+        <w:t xml:space="preserve">9,</w:t>
+      </w:r>
+      <w:r>
+        <w:t xml:space="preserve"> </w:t>
+      </w:r>
+      <w:r>
+        <w:t xml:space="preserve">(2014).</w:t>
+      </w:r>
+    </w:p>
+    <w:p>
+      <w:pPr>
+        <w:pStyle w:val="Bibliography"/>
+      </w:pPr>
+      <w:r>
+        <w:t xml:space="preserve">13. Freter, R., Brickner, H., Botney, M., Cleven, D. &amp; Aranki, A. Mechanisms that control bacterial populations in continuous-flow culture models of mouse large intestinal flora.</w:t>
+      </w:r>
+      <w:r>
+        <w:t xml:space="preserve"> </w:t>
+      </w:r>
+      <w:r>
+        <w:rPr>
+          <w:i/>
+        </w:rPr>
+        <w:t xml:space="preserve">Infection and Immunity</w:t>
+      </w:r>
+      <w:r>
+        <w:t xml:space="preserve"> </w:t>
+      </w:r>
+      <w:r>
+        <w:rPr>
+          <w:b/>
+        </w:rPr>
+        <w:t xml:space="preserve">39,</w:t>
+      </w:r>
+      <w:r>
+        <w:t xml:space="preserve"> </w:t>
+      </w:r>
+      <w:r>
+        <w:t xml:space="preserve">676–685 (1983).</w:t>
+      </w:r>
+    </w:p>
+    <w:p>
+      <w:pPr>
+        <w:pStyle w:val="Bibliography"/>
+      </w:pPr>
+      <w:r>
+        <w:t xml:space="preserve">14. Wilson, K. H. &amp; Perini, F. Role of competition for nutrients in suppression of Clostridium difficile by the colonic microflora.</w:t>
+      </w:r>
+      <w:r>
+        <w:t xml:space="preserve"> </w:t>
+      </w:r>
+      <w:r>
+        <w:rPr>
+          <w:i/>
+        </w:rPr>
+        <w:t xml:space="preserve">Infection and Immunity</w:t>
+      </w:r>
+      <w:r>
+        <w:t xml:space="preserve"> </w:t>
+      </w:r>
+      <w:r>
+        <w:rPr>
+          <w:b/>
+        </w:rPr>
+        <w:t xml:space="preserve">56,</w:t>
+      </w:r>
+      <w:r>
+        <w:t xml:space="preserve"> </w:t>
+      </w:r>
+      <w:r>
+        <w:t xml:space="preserve">2610–2614 (1988).</w:t>
+      </w:r>
+    </w:p>
+    <w:p>
+      <w:pPr>
+        <w:pStyle w:val="Bibliography"/>
+      </w:pPr>
+      <w:r>
+        <w:t xml:space="preserve">15. Sebaihia, M.</w:t>
+      </w:r>
+      <w:r>
+        <w:t xml:space="preserve"> </w:t>
+      </w:r>
+      <w:r>
+        <w:rPr>
+          <w:i/>
+        </w:rPr>
+        <w:t xml:space="preserve">et al.</w:t>
+      </w:r>
+      <w:r>
+        <w:t xml:space="preserve"> </w:t>
+      </w:r>
+      <w:r>
+        <w:t xml:space="preserve">The multidrug-resistant human pathogen Clostridium difficile has a highly mobile, mosaic genome.</w:t>
+      </w:r>
+      <w:r>
+        <w:t xml:space="preserve"> </w:t>
+      </w:r>
+      <w:r>
+        <w:rPr>
+          <w:i/>
+        </w:rPr>
+        <w:t xml:space="preserve">Nature genetics</w:t>
+      </w:r>
+      <w:r>
+        <w:t xml:space="preserve"> </w:t>
+      </w:r>
+      <w:r>
+        <w:rPr>
+          <w:b/>
+        </w:rPr>
+        <w:t xml:space="preserve">38,</w:t>
+      </w:r>
+      <w:r>
+        <w:t xml:space="preserve"> </w:t>
+      </w:r>
+      <w:r>
+        <w:t xml:space="preserve">779–786 (2006).</w:t>
+      </w:r>
+    </w:p>
+    <w:p>
+      <w:pPr>
+        <w:pStyle w:val="Bibliography"/>
+      </w:pPr>
+      <w:r>
+        <w:t xml:space="preserve">16. Tracy, B. P., Jones, S. W., Fast, A. G., Indurthi, D. C. &amp; Papoutsakis, E. T. Clostridia: The importance of their exceptional substrate and metabolite diversity for biofuel and biorefinery applications.</w:t>
+      </w:r>
+      <w:r>
+        <w:t xml:space="preserve"> </w:t>
+      </w:r>
+      <w:r>
+        <w:rPr>
+          <w:b/>
+        </w:rPr>
+        <w:t xml:space="preserve">23,</w:t>
+      </w:r>
+      <w:r>
+        <w:t xml:space="preserve"> </w:t>
+      </w:r>
+      <w:r>
+        <w:t xml:space="preserve">364–381 (2012).</w:t>
+      </w:r>
+    </w:p>
+    <w:p>
+      <w:pPr>
+        <w:pStyle w:val="Bibliography"/>
+      </w:pPr>
+      <w:r>
+        <w:t xml:space="preserve">17. Songer, J. G. &amp; Anderson, M. A. Clostridium difficile: An important pathogen of food animals.</w:t>
+      </w:r>
+      <w:r>
+        <w:t xml:space="preserve"> </w:t>
+      </w:r>
+      <w:r>
+        <w:rPr>
+          <w:b/>
+        </w:rPr>
+        <w:t xml:space="preserve">12,</w:t>
+      </w:r>
+      <w:r>
+        <w:t xml:space="preserve"> </w:t>
+      </w:r>
+      <w:r>
+        <w:t xml:space="preserve">1–4 (2006).</w:t>
+      </w:r>
+    </w:p>
+    <w:p>
+      <w:pPr>
+        <w:pStyle w:val="Bibliography"/>
+      </w:pPr>
+      <w:r>
+        <w:t xml:space="preserve">18. Neumann-Schaal, M., Hofmann, J., Will, S. &amp; Schomburg, D. Time-resolved amino acid uptake of Clostridium difficile 630</w:t>
+      </w:r>
+      <m:oMath>
+        <m:r>
+          <m:t>Δ</m:t>
+        </m:r>
+      </m:oMath>
+      <w:r>
+        <w:t xml:space="preserve">erm and concomitant fermentation product and toxin formation.</w:t>
+      </w:r>
+      <w:r>
+        <w:t xml:space="preserve"> </w:t>
+      </w:r>
+      <w:r>
+        <w:rPr>
+          <w:i/>
+        </w:rPr>
+        <w:t xml:space="preserve">BMC Microbiology</w:t>
+      </w:r>
+      <w:r>
+        <w:t xml:space="preserve"> </w:t>
+      </w:r>
+      <w:r>
+        <w:t xml:space="preserve">281 (2015). doi:</w:t>
+      </w:r>
+      <w:hyperlink r:id="rId38">
+        <w:r>
+          <w:rPr>
+            <w:rStyle w:val="Hyperlink"/>
+          </w:rPr>
+          <w:t xml:space="preserve">10.1186/s12866-015-0614-2</w:t>
+        </w:r>
+      </w:hyperlink>
+    </w:p>
+    <w:p>
+      <w:pPr>
+        <w:pStyle w:val="Bibliography"/>
+      </w:pPr>
+      <w:r>
+        <w:t xml:space="preserve">19. Nawrocki, K. L., Edwards, A. N., Daou, N., Bouillaut, L. &amp; McBride, S. M. CodY-dependent regulation of sporulation in Clostridium difficile.</w:t>
+      </w:r>
+      <w:r>
+        <w:t xml:space="preserve"> </w:t>
+      </w:r>
+      <w:r>
+        <w:rPr>
+          <w:i/>
+        </w:rPr>
+        <w:t xml:space="preserve">Journal of Bacteriology</w:t>
+      </w:r>
+      <w:r>
+        <w:t xml:space="preserve"> </w:t>
+      </w:r>
+      <w:r>
+        <w:rPr>
+          <w:b/>
+        </w:rPr>
+        <w:t xml:space="preserve">198,</w:t>
+      </w:r>
+      <w:r>
+        <w:t xml:space="preserve"> </w:t>
+      </w:r>
+      <w:r>
+        <w:t xml:space="preserve">2113–2130 (2016).</w:t>
+      </w:r>
+    </w:p>
+    <w:p>
+      <w:pPr>
+        <w:pStyle w:val="Bibliography"/>
+      </w:pPr>
+      <w:r>
+        <w:t xml:space="preserve">20. Antunes, A.</w:t>
+      </w:r>
+      <w:r>
+        <w:t xml:space="preserve"> </w:t>
+      </w:r>
+      <w:r>
+        <w:rPr>
+          <w:i/>
+        </w:rPr>
+        <w:t xml:space="preserve">et al.</w:t>
+      </w:r>
+      <w:r>
+        <w:t xml:space="preserve"> </w:t>
+      </w:r>
+      <w:r>
+        <w:t xml:space="preserve">Global transcriptional control by glucose and carbon regulator CcpA in Clostridium difficile.</w:t>
+      </w:r>
+      <w:r>
+        <w:t xml:space="preserve"> </w:t>
+      </w:r>
+      <w:r>
+        <w:rPr>
+          <w:b/>
+        </w:rPr>
+        <w:t xml:space="preserve">40,</w:t>
+      </w:r>
+      <w:r>
+        <w:t xml:space="preserve"> </w:t>
+      </w:r>
+      <w:r>
+        <w:t xml:space="preserve">10701–10718 (2012).</w:t>
+      </w:r>
+    </w:p>
+    <w:p>
+      <w:pPr>
+        <w:pStyle w:val="Bibliography"/>
+      </w:pPr>
+      <w:r>
+        <w:t xml:space="preserve">21. Bouillaut, L., Dubois, T., Sonenshein, A. L. &amp; Dupuy, B. Integration of metabolism and virulence in Clostridium difficile.</w:t>
+      </w:r>
+      <w:r>
+        <w:t xml:space="preserve"> </w:t>
+      </w:r>
+      <w:r>
+        <w:rPr>
+          <w:i/>
+        </w:rPr>
+        <w:t xml:space="preserve">Research in Microbiology</w:t>
+      </w:r>
+      <w:r>
+        <w:t xml:space="preserve"> </w:t>
+      </w:r>
+      <w:r>
+        <w:rPr>
+          <w:b/>
+        </w:rPr>
+        <w:t xml:space="preserve">166,</w:t>
+      </w:r>
+      <w:r>
+        <w:t xml:space="preserve"> </w:t>
+      </w:r>
+      <w:r>
+        <w:t xml:space="preserve">375–383 (2015).</w:t>
+      </w:r>
+    </w:p>
+    <w:p>
+      <w:pPr>
+        <w:pStyle w:val="Bibliography"/>
+      </w:pPr>
+      <w:r>
+        <w:t xml:space="preserve">22. Matamouros, S., England, P. &amp; Dupuy, B. Clostridium difficile toxin expression is inhibited by the novel regulator TcdC.</w:t>
+      </w:r>
+      <w:r>
+        <w:t xml:space="preserve"> </w:t>
+      </w:r>
+      <w:r>
+        <w:rPr>
+          <w:i/>
+        </w:rPr>
+        <w:t xml:space="preserve">Molecular Microbiology</w:t>
+      </w:r>
+      <w:r>
+        <w:t xml:space="preserve"> </w:t>
+      </w:r>
+      <w:r>
+        <w:rPr>
+          <w:b/>
+        </w:rPr>
+        <w:t xml:space="preserve">64,</w:t>
+      </w:r>
+      <w:r>
+        <w:t xml:space="preserve"> </w:t>
+      </w:r>
+      <w:r>
+        <w:t xml:space="preserve">1274–1288 (2007).</w:t>
+      </w:r>
+    </w:p>
+    <w:p>
+      <w:pPr>
+        <w:pStyle w:val="Bibliography"/>
+      </w:pPr>
+      <w:r>
+        <w:t xml:space="preserve">23. Antunes, A., Martin-Verstraete, I. &amp; Dupuy, B. CcpA-mediated repression of Clostridium difficile toxin gene expression.</w:t>
+      </w:r>
+      <w:r>
+        <w:t xml:space="preserve"> </w:t>
+      </w:r>
+      <w:r>
+        <w:rPr>
+          <w:i/>
+        </w:rPr>
+        <w:t xml:space="preserve">Molecular Microbiology</w:t>
+      </w:r>
+      <w:r>
+        <w:t xml:space="preserve"> </w:t>
+      </w:r>
+      <w:r>
+        <w:rPr>
+          <w:b/>
+        </w:rPr>
+        <w:t xml:space="preserve">79,</w:t>
+      </w:r>
+      <w:r>
+        <w:t xml:space="preserve"> </w:t>
+      </w:r>
+      <w:r>
+        <w:t xml:space="preserve">882–899 (2011).</w:t>
+      </w:r>
+    </w:p>
+    <w:p>
+      <w:pPr>
+        <w:pStyle w:val="Bibliography"/>
+      </w:pPr>
+      <w:r>
+        <w:t xml:space="preserve">24. Janoir, C.</w:t>
+      </w:r>
+      <w:r>
+        <w:t xml:space="preserve"> </w:t>
+      </w:r>
+      <w:r>
+        <w:rPr>
+          <w:i/>
+        </w:rPr>
+        <w:t xml:space="preserve">et al.</w:t>
+      </w:r>
+      <w:r>
+        <w:t xml:space="preserve"> </w:t>
+      </w:r>
+      <w:r>
+        <w:t xml:space="preserve">Adaptive strategies and pathogenesis of clostridium difficile from In vivo transcriptomics.</w:t>
+      </w:r>
+      <w:r>
+        <w:t xml:space="preserve"> </w:t>
+      </w:r>
+      <w:r>
+        <w:rPr>
+          <w:i/>
+        </w:rPr>
+        <w:t xml:space="preserve">Infection and Immunity</w:t>
+      </w:r>
+      <w:r>
+        <w:t xml:space="preserve"> </w:t>
+      </w:r>
+      <w:r>
+        <w:rPr>
+          <w:b/>
+        </w:rPr>
+        <w:t xml:space="preserve">81,</w:t>
+      </w:r>
+      <w:r>
+        <w:t xml:space="preserve"> </w:t>
+      </w:r>
+      <w:r>
+        <w:t xml:space="preserve">3757–3769 (2013).</w:t>
+      </w:r>
+    </w:p>
+    <w:p>
+      <w:pPr>
+        <w:pStyle w:val="Bibliography"/>
+      </w:pPr>
+      <w:r>
+        <w:t xml:space="preserve">25. Kansau, I.</w:t>
+      </w:r>
+      <w:r>
+        <w:t xml:space="preserve"> </w:t>
+      </w:r>
+      <w:r>
+        <w:rPr>
+          <w:i/>
+        </w:rPr>
+        <w:t xml:space="preserve">et al.</w:t>
+      </w:r>
+      <w:r>
+        <w:t xml:space="preserve"> </w:t>
+      </w:r>
+      <w:r>
+        <w:t xml:space="preserve">Deciphering adaptation strategies of the epidemic clostridium difficile 027 strain during infection through in vivo transcriptional analysis.</w:t>
+      </w:r>
+      <w:r>
+        <w:t xml:space="preserve"> </w:t>
+      </w:r>
+      <w:r>
+        <w:rPr>
+          <w:i/>
+        </w:rPr>
+        <w:t xml:space="preserve">PLoS ONE</w:t>
+      </w:r>
+      <w:r>
+        <w:t xml:space="preserve"> </w:t>
+      </w:r>
+      <w:r>
+        <w:rPr>
+          <w:b/>
+        </w:rPr>
+        <w:t xml:space="preserve">11,</w:t>
+      </w:r>
+      <w:r>
+        <w:t xml:space="preserve"> </w:t>
+      </w:r>
+      <w:r>
+        <w:t xml:space="preserve">(2016).</w:t>
+      </w:r>
+    </w:p>
+    <w:p>
+      <w:pPr>
+        <w:pStyle w:val="Bibliography"/>
+      </w:pPr>
+      <w:r>
+        <w:t xml:space="preserve">26. Patil, K. R. &amp; Nielsen, J. Uncovering transcriptional regulation of metabolism by using metabolic network topology.</w:t>
+      </w:r>
+      <w:r>
+        <w:t xml:space="preserve"> </w:t>
+      </w:r>
+      <w:r>
+        <w:rPr>
+          <w:i/>
+        </w:rPr>
+        <w:t xml:space="preserve">Proceedings of the National Academy of the Sciences of the United States of America</w:t>
+      </w:r>
+      <w:r>
+        <w:t xml:space="preserve"> </w:t>
+      </w:r>
+      <w:r>
+        <w:rPr>
+          <w:b/>
+        </w:rPr>
+        <w:t xml:space="preserve">102,</w:t>
+      </w:r>
+      <w:r>
+        <w:t xml:space="preserve"> </w:t>
+      </w:r>
+      <w:r>
+        <w:t xml:space="preserve">2685–2689 (2005).</w:t>
+      </w:r>
+    </w:p>
+    <w:p>
+      <w:pPr>
+        <w:pStyle w:val="Bibliography"/>
+      </w:pPr>
+      <w:r>
+        <w:t xml:space="preserve">27. Borenstein, E., Kupiec, M., Feldman, M. W. &amp; Ruppin, E. Large-scale reconstruction and phylogenetic analysis of metabolic environments.</w:t>
+      </w:r>
+      <w:r>
+        <w:t xml:space="preserve"> </w:t>
+      </w:r>
+      <w:r>
+        <w:rPr>
+          <w:i/>
+        </w:rPr>
+        <w:t xml:space="preserve">Proceedings of the National Academy of Sciences</w:t>
+      </w:r>
+      <w:r>
+        <w:t xml:space="preserve"> </w:t>
+      </w:r>
+      <w:r>
+        <w:rPr>
+          <w:b/>
+        </w:rPr>
+        <w:t xml:space="preserve">105,</w:t>
+      </w:r>
+      <w:r>
+        <w:t xml:space="preserve"> </w:t>
+      </w:r>
+      <w:r>
+        <w:t xml:space="preserve">14482–14487 (2008).</w:t>
+      </w:r>
+    </w:p>
+    <w:p>
+      <w:pPr>
+        <w:pStyle w:val="Bibliography"/>
+      </w:pPr>
+      <w:r>
+        <w:t xml:space="preserve">28. Suthers, P. F.</w:t>
+      </w:r>
+      <w:r>
+        <w:t xml:space="preserve"> </w:t>
+      </w:r>
+      <w:r>
+        <w:rPr>
+          <w:i/>
+        </w:rPr>
+        <w:t xml:space="preserve">et al.</w:t>
+      </w:r>
+      <w:r>
+        <w:t xml:space="preserve"> </w:t>
+      </w:r>
+      <w:r>
+        <w:t xml:space="preserve">Genome-scale metabolic reconstruction Of mycoplasma genitalium, iPS189.</w:t>
+      </w:r>
+      <w:r>
+        <w:t xml:space="preserve"> </w:t>
+      </w:r>
+      <w:r>
+        <w:rPr>
+          <w:i/>
+        </w:rPr>
+        <w:t xml:space="preserve">PLoS Computational Biology</w:t>
+      </w:r>
+      <w:r>
+        <w:t xml:space="preserve"> </w:t>
+      </w:r>
+      <w:r>
+        <w:rPr>
+          <w:b/>
+        </w:rPr>
+        <w:t xml:space="preserve">5,</w:t>
+      </w:r>
+      <w:r>
+        <w:t xml:space="preserve"> </w:t>
+      </w:r>
+      <w:r>
+        <w:t xml:space="preserve">(2009).</w:t>
+      </w:r>
+    </w:p>
+    <w:p>
+      <w:pPr>
+        <w:pStyle w:val="Bibliography"/>
+      </w:pPr>
+      <w:r>
+        <w:t xml:space="preserve">29. Putnam, E. E., Nock, A. M., Lawley, T. D. &amp; Shen, A. SpoIVA and sipl are Clostridium difficile spore morphogenetic proteins.</w:t>
+      </w:r>
+      <w:r>
+        <w:t xml:space="preserve"> </w:t>
+      </w:r>
+      <w:r>
+        <w:rPr>
+          <w:i/>
+        </w:rPr>
+        <w:t xml:space="preserve">Journal of Bacteriology</w:t>
+      </w:r>
+      <w:r>
+        <w:t xml:space="preserve"> </w:t>
+      </w:r>
+      <w:r>
+        <w:rPr>
+          <w:b/>
+        </w:rPr>
+        <w:t xml:space="preserve">195,</w:t>
+      </w:r>
+      <w:r>
+        <w:t xml:space="preserve"> </w:t>
+      </w:r>
+      <w:r>
+        <w:t xml:space="preserve">1214–1225 (2013).</w:t>
+      </w:r>
+    </w:p>
+    <w:p>
+      <w:pPr>
+        <w:pStyle w:val="Bibliography"/>
+      </w:pPr>
+      <w:r>
+        <w:t xml:space="preserve">30. Underwood, S.</w:t>
+      </w:r>
+      <w:r>
+        <w:t xml:space="preserve"> </w:t>
+      </w:r>
+      <w:r>
+        <w:rPr>
+          <w:i/>
+        </w:rPr>
+        <w:t xml:space="preserve">et al.</w:t>
+      </w:r>
+      <w:r>
+        <w:t xml:space="preserve"> </w:t>
+      </w:r>
+      <w:r>
+        <w:t xml:space="preserve">Characterization of the sporulation initiation pathway of Clostridium difficile and its role in toxin production.</w:t>
+      </w:r>
+      <w:r>
+        <w:t xml:space="preserve"> </w:t>
+      </w:r>
+      <w:r>
+        <w:rPr>
+          <w:i/>
+        </w:rPr>
+        <w:t xml:space="preserve">Journal of Bacteriology</w:t>
+      </w:r>
+      <w:r>
+        <w:t xml:space="preserve"> </w:t>
+      </w:r>
+      <w:r>
+        <w:rPr>
+          <w:b/>
+        </w:rPr>
+        <w:t xml:space="preserve">191,</w:t>
+      </w:r>
+      <w:r>
+        <w:t xml:space="preserve"> </w:t>
+      </w:r>
+      <w:r>
+        <w:t xml:space="preserve">7296–7305 (2009).</w:t>
+      </w:r>
+    </w:p>
+    <w:p>
+      <w:pPr>
+        <w:pStyle w:val="Bibliography"/>
+      </w:pPr>
+      <w:r>
+        <w:t xml:space="preserve">31. Fimlaid, K. A.</w:t>
+      </w:r>
+      <w:r>
+        <w:t xml:space="preserve"> </w:t>
+      </w:r>
+      <w:r>
+        <w:rPr>
+          <w:i/>
+        </w:rPr>
+        <w:t xml:space="preserve">et al.</w:t>
+      </w:r>
+      <w:r>
+        <w:t xml:space="preserve"> </w:t>
+      </w:r>
+      <w:r>
+        <w:t xml:space="preserve">Global Analysis of the Sporulation Pathway of Clostridium difficile.</w:t>
+      </w:r>
+      <w:r>
+        <w:t xml:space="preserve"> </w:t>
+      </w:r>
+      <w:r>
+        <w:rPr>
+          <w:i/>
+        </w:rPr>
+        <w:t xml:space="preserve">PLoS Genetics</w:t>
+      </w:r>
+      <w:r>
+        <w:t xml:space="preserve"> </w:t>
+      </w:r>
+      <w:r>
+        <w:rPr>
+          <w:b/>
+        </w:rPr>
+        <w:t xml:space="preserve">9,</w:t>
+      </w:r>
+      <w:r>
+        <w:t xml:space="preserve"> </w:t>
+      </w:r>
+      <w:r>
+        <w:t xml:space="preserve">(2013).</w:t>
+      </w:r>
+    </w:p>
+    <w:p>
+      <w:pPr>
+        <w:pStyle w:val="Bibliography"/>
+      </w:pPr>
+      <w:r>
+        <w:t xml:space="preserve">32. Saujet, L., Pereira, F. C., Henriques, A. O. &amp; Martin-Verstraete, I. The regulatory network controlling spore formation in Clostridium difficile.</w:t>
+      </w:r>
+      <w:r>
+        <w:t xml:space="preserve"> </w:t>
+      </w:r>
+      <w:r>
+        <w:rPr>
+          <w:i/>
+        </w:rPr>
+        <w:t xml:space="preserve">FEMS Microbiology Letters</w:t>
+      </w:r>
+      <w:r>
+        <w:t xml:space="preserve"> </w:t>
+      </w:r>
+      <w:r>
+        <w:rPr>
+          <w:b/>
+        </w:rPr>
+        <w:t xml:space="preserve">358,</w:t>
+      </w:r>
+      <w:r>
+        <w:t xml:space="preserve"> </w:t>
+      </w:r>
+      <w:r>
+        <w:t xml:space="preserve">1–10 (2014).</w:t>
+      </w:r>
+    </w:p>
+    <w:p>
+      <w:pPr>
+        <w:pStyle w:val="Bibliography"/>
+      </w:pPr>
+      <w:r>
+        <w:t xml:space="preserve">33. Matsuno, K. &amp; Sonenshein, A. L. Role of SpoVG in asymmetric septation in Bacillus subtilis.</w:t>
+      </w:r>
+      <w:r>
+        <w:t xml:space="preserve"> </w:t>
+      </w:r>
+      <w:r>
+        <w:rPr>
+          <w:i/>
+        </w:rPr>
+        <w:t xml:space="preserve">Journal of Bacteriology</w:t>
+      </w:r>
+      <w:r>
+        <w:t xml:space="preserve"> </w:t>
+      </w:r>
+      <w:r>
+        <w:rPr>
+          <w:b/>
+        </w:rPr>
+        <w:t xml:space="preserve">181,</w:t>
+      </w:r>
+      <w:r>
+        <w:t xml:space="preserve"> </w:t>
+      </w:r>
+      <w:r>
+        <w:t xml:space="preserve">3392–3401 (1999).</w:t>
+      </w:r>
+    </w:p>
+    <w:p>
+      <w:pPr>
+        <w:pStyle w:val="Bibliography"/>
+      </w:pPr>
+      <w:r>
+        <w:t xml:space="preserve">34. Lee, A. S. Y. &amp; Song, K. P. LuxS/autoinducer-2 quorum sensing molecule regulates transcriptional virulence gene expression in Clostridium difficile.</w:t>
+      </w:r>
+      <w:r>
+        <w:t xml:space="preserve"> </w:t>
+      </w:r>
+      <w:r>
+        <w:rPr>
+          <w:i/>
+        </w:rPr>
+        <w:t xml:space="preserve">Biochemical and Biophysical Research Communications</w:t>
+      </w:r>
+      <w:r>
+        <w:t xml:space="preserve"> </w:t>
+      </w:r>
+      <w:r>
+        <w:rPr>
+          <w:b/>
+        </w:rPr>
+        <w:t xml:space="preserve">335,</w:t>
+      </w:r>
+      <w:r>
+        <w:t xml:space="preserve"> </w:t>
+      </w:r>
+      <w:r>
+        <w:t xml:space="preserve">659–666 (2005).</w:t>
+      </w:r>
+    </w:p>
+    <w:p>
+      <w:pPr>
+        <w:pStyle w:val="Bibliography"/>
+      </w:pPr>
+      <w:r>
+        <w:t xml:space="preserve">35. Martin, M. J.</w:t>
+      </w:r>
+      <w:r>
+        <w:t xml:space="preserve"> </w:t>
+      </w:r>
+      <w:r>
+        <w:rPr>
+          <w:i/>
+        </w:rPr>
+        <w:t xml:space="preserve">et al.</w:t>
+      </w:r>
+      <w:r>
+        <w:t xml:space="preserve"> </w:t>
+      </w:r>
+      <w:r>
+        <w:t xml:space="preserve">The agr locus regulates virulence and colonization genes in clostridium difficile 027.</w:t>
+      </w:r>
+      <w:r>
+        <w:t xml:space="preserve"> </w:t>
+      </w:r>
+      <w:r>
+        <w:rPr>
+          <w:i/>
+        </w:rPr>
+        <w:t xml:space="preserve">Journal of Bacteriology</w:t>
+      </w:r>
+      <w:r>
+        <w:t xml:space="preserve"> </w:t>
+      </w:r>
+      <w:r>
+        <w:rPr>
+          <w:b/>
+        </w:rPr>
+        <w:t xml:space="preserve">195,</w:t>
+      </w:r>
+      <w:r>
+        <w:t xml:space="preserve"> </w:t>
+      </w:r>
+      <w:r>
+        <w:t xml:space="preserve">3672–3681 (2013).</w:t>
+      </w:r>
+    </w:p>
+    <w:p>
+      <w:pPr>
+        <w:pStyle w:val="Bibliography"/>
+      </w:pPr>
+      <w:r>
+        <w:t xml:space="preserve">36. Donnelly, M. L., Fimlaid, K. A. &amp; Shen, A. Characterization of &lt;i&gt;Clostridium difficile&lt;/i&gt; spores lacking either SpoVAC or DPA Synthetase.</w:t>
+      </w:r>
+      <w:r>
+        <w:t xml:space="preserve"> </w:t>
+      </w:r>
+      <w:r>
+        <w:rPr>
+          <w:i/>
+        </w:rPr>
+        <w:t xml:space="preserve">Journal of Bacteriology</w:t>
+      </w:r>
+      <w:r>
+        <w:t xml:space="preserve"> </w:t>
+      </w:r>
+      <w:r>
+        <w:t xml:space="preserve">JB.00986–15 (2016). doi:</w:t>
+      </w:r>
+      <w:hyperlink r:id="rId39">
+        <w:r>
+          <w:rPr>
+            <w:rStyle w:val="Hyperlink"/>
+          </w:rPr>
+          <w:t xml:space="preserve">10.1128/JB.00986-15</w:t>
+        </w:r>
+      </w:hyperlink>
+    </w:p>
+    <w:p>
+      <w:pPr>
+        <w:pStyle w:val="Bibliography"/>
+      </w:pPr>
+      <w:r>
+        <w:t xml:space="preserve">37. Potapov, A. P., Voss, N., Sasse, N. &amp; Wingender, E. Topology of mammalian transcription networks.</w:t>
+      </w:r>
+      <w:r>
+        <w:t xml:space="preserve"> </w:t>
+      </w:r>
+      <w:r>
+        <w:rPr>
+          <w:i/>
+        </w:rPr>
+        <w:t xml:space="preserve">Genome informatics. International Conference on Genome Informatics</w:t>
+      </w:r>
+      <w:r>
+        <w:t xml:space="preserve"> </w:t>
+      </w:r>
+      <w:r>
+        <w:rPr>
+          <w:b/>
+        </w:rPr>
+        <w:t xml:space="preserve">16,</w:t>
+      </w:r>
+      <w:r>
+        <w:t xml:space="preserve"> </w:t>
+      </w:r>
+      <w:r>
+        <w:t xml:space="preserve">270–278 (2005).</w:t>
+      </w:r>
+    </w:p>
+    <w:p>
+      <w:pPr>
+        <w:pStyle w:val="Bibliography"/>
+      </w:pPr>
+      <w:r>
+        <w:t xml:space="preserve">38. Ma, H. W. &amp; Zeng, A. P. The connectivity structure, giant strong component and centrality of metabolic networks.</w:t>
+      </w:r>
+      <w:r>
+        <w:t xml:space="preserve"> </w:t>
+      </w:r>
+      <w:r>
+        <w:rPr>
+          <w:i/>
+        </w:rPr>
+        <w:t xml:space="preserve">Bioinformatics</w:t>
+      </w:r>
+      <w:r>
+        <w:t xml:space="preserve"> </w:t>
+      </w:r>
+      <w:r>
+        <w:rPr>
+          <w:b/>
+        </w:rPr>
+        <w:t xml:space="preserve">19,</w:t>
+      </w:r>
+      <w:r>
+        <w:t xml:space="preserve"> </w:t>
+      </w:r>
+      <w:r>
+        <w:t xml:space="preserve">1423–1430 (2003).</w:t>
+      </w:r>
+    </w:p>
+    <w:p>
+      <w:pPr>
+        <w:pStyle w:val="Bibliography"/>
+      </w:pPr>
+      <w:r>
+        <w:t xml:space="preserve">39. Karlsson, S., Burman, L. G. &amp; Åkerlund, T. Induction of toxins in Clostridium difficile is associated with dramatic changes of its metabolism.</w:t>
+      </w:r>
+      <w:r>
+        <w:t xml:space="preserve"> </w:t>
+      </w:r>
+      <w:r>
+        <w:rPr>
+          <w:i/>
+        </w:rPr>
+        <w:t xml:space="preserve">Microbiology</w:t>
+      </w:r>
+      <w:r>
+        <w:t xml:space="preserve"> </w:t>
+      </w:r>
+      <w:r>
+        <w:rPr>
+          <w:b/>
+        </w:rPr>
+        <w:t xml:space="preserve">154,</w:t>
+      </w:r>
+      <w:r>
+        <w:t xml:space="preserve"> </w:t>
+      </w:r>
+      <w:r>
+        <w:t xml:space="preserve">3430–3436 (2008).</w:t>
+      </w:r>
+    </w:p>
+    <w:p>
+      <w:pPr>
+        <w:pStyle w:val="Bibliography"/>
+      </w:pPr>
+      <w:r>
+        <w:t xml:space="preserve">40. Ng, K. M.</w:t>
+      </w:r>
+      <w:r>
+        <w:t xml:space="preserve"> </w:t>
+      </w:r>
+      <w:r>
+        <w:rPr>
+          <w:i/>
+        </w:rPr>
+        <w:t xml:space="preserve">et al.</w:t>
+      </w:r>
+      <w:r>
+        <w:t xml:space="preserve"> </w:t>
+      </w:r>
+      <w:r>
+        <w:t xml:space="preserve">Microbiota-liberated host sugars facilitate post-antibiotic expansion of enteric pathogens.</w:t>
+      </w:r>
+      <w:r>
+        <w:t xml:space="preserve"> </w:t>
+      </w:r>
+      <w:r>
+        <w:rPr>
+          <w:i/>
+        </w:rPr>
+        <w:t xml:space="preserve">Nature</w:t>
+      </w:r>
+      <w:r>
+        <w:t xml:space="preserve"> </w:t>
+      </w:r>
+      <w:r>
+        <w:rPr>
+          <w:b/>
+        </w:rPr>
+        <w:t xml:space="preserve">502,</w:t>
+      </w:r>
+      <w:r>
+        <w:t xml:space="preserve"> </w:t>
+      </w:r>
+      <w:r>
+        <w:t xml:space="preserve">96–9 (2013).</w:t>
+      </w:r>
+    </w:p>
+    <w:p>
+      <w:pPr>
+        <w:pStyle w:val="Bibliography"/>
+      </w:pPr>
+      <w:r>
+        <w:t xml:space="preserve">41. Janvilisri, T.</w:t>
+      </w:r>
+      <w:r>
+        <w:t xml:space="preserve"> </w:t>
+      </w:r>
+      <w:r>
+        <w:rPr>
+          <w:i/>
+        </w:rPr>
+        <w:t xml:space="preserve">et al.</w:t>
+      </w:r>
+      <w:r>
+        <w:t xml:space="preserve"> </w:t>
+      </w:r>
+      <w:r>
+        <w:t xml:space="preserve">Microarray identification of Clostridium difficile core components and divergent regions associated with host origin.</w:t>
+      </w:r>
+      <w:r>
+        <w:t xml:space="preserve"> </w:t>
+      </w:r>
+      <w:r>
+        <w:rPr>
+          <w:i/>
+        </w:rPr>
+        <w:t xml:space="preserve">Journal of Bacteriology</w:t>
+      </w:r>
+      <w:r>
+        <w:t xml:space="preserve"> </w:t>
+      </w:r>
+      <w:r>
+        <w:rPr>
+          <w:b/>
+        </w:rPr>
+        <w:t xml:space="preserve">191,</w:t>
+      </w:r>
+      <w:r>
+        <w:t xml:space="preserve"> </w:t>
+      </w:r>
+      <w:r>
+        <w:t xml:space="preserve">3881–3891 (2009).</w:t>
+      </w:r>
+    </w:p>
+    <w:p>
+      <w:pPr>
+        <w:pStyle w:val="Bibliography"/>
+      </w:pPr>
+      <w:r>
+        <w:t xml:space="preserve">42. Scaria, J.</w:t>
+      </w:r>
+      <w:r>
+        <w:t xml:space="preserve"> </w:t>
+      </w:r>
+      <w:r>
+        <w:rPr>
+          <w:i/>
+        </w:rPr>
+        <w:t xml:space="preserve">et al.</w:t>
+      </w:r>
+      <w:r>
+        <w:t xml:space="preserve"> </w:t>
+      </w:r>
+      <w:r>
+        <w:t xml:space="preserve">Comparative genomic and phenomic analysis of Clostridium difficile and &lt;i&gt;Clostridium sordellii&lt;/i&gt;, two related pathogens with differing host tissue preference.</w:t>
+      </w:r>
+      <w:r>
+        <w:t xml:space="preserve"> </w:t>
+      </w:r>
+      <w:r>
+        <w:rPr>
+          <w:i/>
+        </w:rPr>
+        <w:t xml:space="preserve">BMC genomics</w:t>
+      </w:r>
+      <w:r>
+        <w:t xml:space="preserve"> </w:t>
+      </w:r>
+      <w:r>
+        <w:rPr>
+          <w:b/>
+        </w:rPr>
+        <w:t xml:space="preserve">16,</w:t>
+      </w:r>
+      <w:r>
+        <w:t xml:space="preserve"> </w:t>
+      </w:r>
+      <w:r>
+        <w:t xml:space="preserve">448 (2015).</w:t>
+      </w:r>
+    </w:p>
+    <w:p>
+      <w:pPr>
+        <w:pStyle w:val="Bibliography"/>
+      </w:pPr>
+      <w:r>
+        <w:t xml:space="preserve">43. Kim, M. K. &amp; Lun, D. S. Methods for integration of transcriptomic data in genome-scale metabolic models.</w:t>
+      </w:r>
+      <w:r>
+        <w:t xml:space="preserve"> </w:t>
+      </w:r>
+      <w:r>
+        <w:rPr>
+          <w:i/>
+        </w:rPr>
+        <w:t xml:space="preserve">Computational and Structural Biotechnology Journal</w:t>
+      </w:r>
+      <w:r>
+        <w:t xml:space="preserve"> </w:t>
+      </w:r>
+      <w:r>
+        <w:rPr>
+          <w:b/>
+        </w:rPr>
+        <w:t xml:space="preserve">11,</w:t>
+      </w:r>
+      <w:r>
+        <w:t xml:space="preserve"> </w:t>
+      </w:r>
+      <w:r>
+        <w:t xml:space="preserve">59–65 (2014).</w:t>
+      </w:r>
+    </w:p>
+    <w:p>
+      <w:pPr>
+        <w:pStyle w:val="Bibliography"/>
+      </w:pPr>
+      <w:r>
+        <w:t xml:space="preserve">44. Matsumoto, M.</w:t>
+      </w:r>
+      <w:r>
+        <w:t xml:space="preserve"> </w:t>
+      </w:r>
+      <w:r>
+        <w:rPr>
+          <w:i/>
+        </w:rPr>
+        <w:t xml:space="preserve">et al.</w:t>
+      </w:r>
+      <w:r>
+        <w:t xml:space="preserve"> </w:t>
+      </w:r>
+      <w:r>
+        <w:t xml:space="preserve">Impact of intestinal microbiota on intestinal luminal metabolome.</w:t>
+      </w:r>
+      <w:r>
+        <w:t xml:space="preserve"> </w:t>
+      </w:r>
+      <w:r>
+        <w:rPr>
+          <w:i/>
+        </w:rPr>
+        <w:t xml:space="preserve">Scientific reports</w:t>
+      </w:r>
+      <w:r>
+        <w:t xml:space="preserve"> </w:t>
+      </w:r>
+      <w:r>
+        <w:rPr>
+          <w:b/>
+        </w:rPr>
+        <w:t xml:space="preserve">2,</w:t>
+      </w:r>
+      <w:r>
+        <w:t xml:space="preserve"> </w:t>
+      </w:r>
+      <w:r>
+        <w:t xml:space="preserve">233 (2012).</w:t>
+      </w:r>
+    </w:p>
+    <w:p>
+      <w:pPr>
+        <w:pStyle w:val="Bibliography"/>
+      </w:pPr>
+      <w:r>
+        <w:t xml:space="preserve">45. Vimr, E. R., Kalivoda, K. A., Deszo, E. L. &amp; Steenbergen, S. M. Diversity of microbial sialic acid metabolism.</w:t>
+      </w:r>
+      <w:r>
+        <w:t xml:space="preserve"> </w:t>
+      </w:r>
+      <w:r>
+        <w:rPr>
+          <w:i/>
+        </w:rPr>
+        <w:t xml:space="preserve">Microbiology and molecular biology reviews : MMBR</w:t>
+      </w:r>
+      <w:r>
+        <w:t xml:space="preserve"> </w:t>
+      </w:r>
+      <w:r>
+        <w:rPr>
+          <w:b/>
+        </w:rPr>
+        <w:t xml:space="preserve">68,</w:t>
+      </w:r>
+      <w:r>
+        <w:t xml:space="preserve"> </w:t>
+      </w:r>
+      <w:r>
+        <w:t xml:space="preserve">132–53 (2004).</w:t>
+      </w:r>
+    </w:p>
+    <w:p>
+      <w:pPr>
+        <w:pStyle w:val="Bibliography"/>
+      </w:pPr>
+      <w:r>
+        <w:t xml:space="preserve">46. Jackson, S., Calos, M., Myers, A. &amp; Self, W. T. Analysis of proline reduction in the nosocomial pathogen Clostridium difficile.</w:t>
+      </w:r>
+      <w:r>
+        <w:t xml:space="preserve"> </w:t>
+      </w:r>
+      <w:r>
+        <w:rPr>
+          <w:i/>
+        </w:rPr>
+        <w:t xml:space="preserve">Journal of Bacteriology</w:t>
+      </w:r>
+      <w:r>
+        <w:t xml:space="preserve"> </w:t>
+      </w:r>
+      <w:r>
+        <w:rPr>
+          <w:b/>
+        </w:rPr>
+        <w:t xml:space="preserve">188,</w:t>
+      </w:r>
+      <w:r>
+        <w:t xml:space="preserve"> </w:t>
+      </w:r>
+      <w:r>
+        <w:t xml:space="preserve">8487–8495 (2006).</w:t>
+      </w:r>
+    </w:p>
+    <w:p>
+      <w:pPr>
+        <w:pStyle w:val="Bibliography"/>
+      </w:pPr>
+      <w:r>
+        <w:t xml:space="preserve">47. Aboulnaga, E. H.</w:t>
+      </w:r>
+      <w:r>
+        <w:t xml:space="preserve"> </w:t>
+      </w:r>
+      <w:r>
+        <w:rPr>
+          <w:i/>
+        </w:rPr>
+        <w:t xml:space="preserve">et al.</w:t>
+      </w:r>
+      <w:r>
+        <w:t xml:space="preserve"> </w:t>
+      </w:r>
+      <w:r>
+        <w:t xml:space="preserve">Effect of an oxygen-tolerant bifurcating butyryl coenzyme a dehydrogenase/electron-transferring flavoprotein complex from clostridium difficile on butyrate production in escherichia coli.</w:t>
+      </w:r>
+      <w:r>
+        <w:t xml:space="preserve"> </w:t>
+      </w:r>
+      <w:r>
+        <w:rPr>
+          <w:i/>
+        </w:rPr>
+        <w:t xml:space="preserve">Journal of Bacteriology</w:t>
+      </w:r>
+      <w:r>
+        <w:t xml:space="preserve"> </w:t>
+      </w:r>
+      <w:r>
+        <w:rPr>
+          <w:b/>
+        </w:rPr>
+        <w:t xml:space="preserve">195,</w:t>
+      </w:r>
+      <w:r>
+        <w:t xml:space="preserve"> </w:t>
+      </w:r>
+      <w:r>
+        <w:t xml:space="preserve">3704–3713 (2013).</w:t>
+      </w:r>
+    </w:p>
+    <w:p>
+      <w:pPr>
+        <w:pStyle w:val="Bibliography"/>
+      </w:pPr>
+      <w:r>
+        <w:t xml:space="preserve">48. Fonknechten, N.</w:t>
+      </w:r>
+      <w:r>
+        <w:t xml:space="preserve"> </w:t>
+      </w:r>
+      <w:r>
+        <w:rPr>
+          <w:i/>
+        </w:rPr>
+        <w:t xml:space="preserve">et al.</w:t>
+      </w:r>
+      <w:r>
+        <w:t xml:space="preserve"> </w:t>
+      </w:r>
+      <w:r>
+        <w:t xml:space="preserve">Clostridium sticklandii, a specialist in amino acid degradation:revisiting its metabolism through its genome sequence.</w:t>
+      </w:r>
+      <w:r>
+        <w:t xml:space="preserve"> </w:t>
+      </w:r>
+      <w:r>
+        <w:rPr>
+          <w:i/>
+        </w:rPr>
+        <w:t xml:space="preserve">BMC genomics</w:t>
+      </w:r>
+      <w:r>
+        <w:t xml:space="preserve"> </w:t>
+      </w:r>
+      <w:r>
+        <w:rPr>
+          <w:b/>
+        </w:rPr>
+        <w:t xml:space="preserve">11,</w:t>
+      </w:r>
+      <w:r>
+        <w:t xml:space="preserve"> </w:t>
+      </w:r>
+      <w:r>
+        <w:t xml:space="preserve">555 (2010).</w:t>
+      </w:r>
+    </w:p>
+    <w:p>
+      <w:pPr>
+        <w:pStyle w:val="Bibliography"/>
+      </w:pPr>
+      <w:r>
+        <w:t xml:space="preserve">49. Köpke, M., Straub, M. &amp; Dürre, P. Clostridium difficile Is an Autotrophic Bacterial Pathogen.</w:t>
+      </w:r>
+      <w:r>
+        <w:t xml:space="preserve"> </w:t>
+      </w:r>
+      <w:r>
+        <w:rPr>
+          <w:i/>
+        </w:rPr>
+        <w:t xml:space="preserve">PLoS ONE</w:t>
+      </w:r>
+      <w:r>
+        <w:t xml:space="preserve"> </w:t>
+      </w:r>
+      <w:r>
+        <w:rPr>
+          <w:b/>
+        </w:rPr>
+        <w:t xml:space="preserve">8,</w:t>
+      </w:r>
+      <w:r>
+        <w:t xml:space="preserve"> </w:t>
+      </w:r>
+      <w:r>
+        <w:t xml:space="preserve">(2013).</w:t>
+      </w:r>
+    </w:p>
+    <w:p>
+      <w:pPr>
+        <w:pStyle w:val="Bibliography"/>
+      </w:pPr>
+      <w:r>
+        <w:t xml:space="preserve">50. Green, M. L. &amp; Karp, P. D. The outcomes of pathway database computations depend on pathway ontology.</w:t>
+      </w:r>
+      <w:r>
+        <w:t xml:space="preserve"> </w:t>
+      </w:r>
+      <w:r>
+        <w:rPr>
+          <w:i/>
+        </w:rPr>
+        <w:t xml:space="preserve">Nucleic Acids Research</w:t>
+      </w:r>
+      <w:r>
+        <w:t xml:space="preserve"> </w:t>
+      </w:r>
+      <w:r>
+        <w:rPr>
+          <w:b/>
+        </w:rPr>
+        <w:t xml:space="preserve">34,</w:t>
+      </w:r>
+      <w:r>
+        <w:t xml:space="preserve"> </w:t>
+      </w:r>
+      <w:r>
+        <w:t xml:space="preserve">3687–3697 (2006).</w:t>
+      </w:r>
+    </w:p>
+    <w:p>
+      <w:pPr>
+        <w:pStyle w:val="Bibliography"/>
+      </w:pPr>
+      <w:r>
+        <w:t xml:space="preserve">51. Uzman, A., Lodish, H., Berk, A., Zipursky, L. &amp; Baltimore, D. Molecular Cell Biology (4th edition) New York, NY, 2000, ISBN 0-7167-3136-3.</w:t>
+      </w:r>
+      <w:r>
+        <w:t xml:space="preserve"> </w:t>
+      </w:r>
+      <w:r>
+        <w:rPr>
+          <w:i/>
+        </w:rPr>
+        <w:t xml:space="preserve">Biochemistry and Molecular Biology Education</w:t>
+      </w:r>
+      <w:r>
+        <w:t xml:space="preserve"> </w:t>
+      </w:r>
+      <w:r>
+        <w:rPr>
+          <w:b/>
+        </w:rPr>
+        <w:t xml:space="preserve">29,</w:t>
+      </w:r>
+      <w:r>
+        <w:t xml:space="preserve"> </w:t>
+      </w:r>
+      <w:r>
+        <w:t xml:space="preserve">Section 1.2The Molecules of Life (2000).</w:t>
+      </w:r>
+    </w:p>
+    <w:p>
+      <w:pPr>
+        <w:pStyle w:val="Bibliography"/>
+      </w:pPr>
+      <w:r>
+        <w:t xml:space="preserve">52. Theriot, C. M.</w:t>
+      </w:r>
+      <w:r>
+        <w:t xml:space="preserve"> </w:t>
+      </w:r>
+      <w:r>
+        <w:rPr>
+          <w:i/>
+        </w:rPr>
+        <w:t xml:space="preserve">et al.</w:t>
+      </w:r>
+      <w:r>
+        <w:t xml:space="preserve"> </w:t>
+      </w:r>
+      <w:r>
+        <w:t xml:space="preserve">Cefoperazone-treated mice as an experimental platform to assess differential virulence of Clostridium difficile strains.</w:t>
+      </w:r>
+      <w:r>
+        <w:t xml:space="preserve"> </w:t>
+      </w:r>
+      <w:r>
+        <w:rPr>
+          <w:i/>
+        </w:rPr>
+        <w:t xml:space="preserve">Gut microbes</w:t>
+      </w:r>
+      <w:r>
+        <w:t xml:space="preserve"> </w:t>
+      </w:r>
+      <w:r>
+        <w:rPr>
+          <w:b/>
+        </w:rPr>
+        <w:t xml:space="preserve">2,</w:t>
+      </w:r>
+      <w:r>
+        <w:t xml:space="preserve"> </w:t>
+      </w:r>
+      <w:r>
+        <w:t xml:space="preserve">326–334 (2011).</w:t>
+      </w:r>
+    </w:p>
+    <w:p>
+      <w:pPr>
+        <w:pStyle w:val="Bibliography"/>
+      </w:pPr>
+      <w:r>
+        <w:t xml:space="preserve">53. Wilson, K. H., Kennedy, M. J. &amp; Fekety, F. R. Use of sodium taurocholate to enhance spore recovery on a medium selective for Clostridium difficile.</w:t>
+      </w:r>
+      <w:r>
+        <w:t xml:space="preserve"> </w:t>
+      </w:r>
+      <w:r>
+        <w:rPr>
+          <w:i/>
+        </w:rPr>
+        <w:t xml:space="preserve">Journal of Clinical Microbiology</w:t>
+      </w:r>
+      <w:r>
+        <w:t xml:space="preserve"> </w:t>
+      </w:r>
+      <w:r>
+        <w:rPr>
+          <w:b/>
+        </w:rPr>
+        <w:t xml:space="preserve">15,</w:t>
+      </w:r>
+      <w:r>
+        <w:t xml:space="preserve"> </w:t>
+      </w:r>
+      <w:r>
+        <w:t xml:space="preserve">443–446 (1982).</w:t>
+      </w:r>
+    </w:p>
+    <w:p>
+      <w:pPr>
+        <w:pStyle w:val="Bibliography"/>
+      </w:pPr>
+      <w:r>
+        <w:t xml:space="preserve">54. Sorg, J. a. &amp; Sonenshein, A. L. Inhibiting the initiation of &lt;i&gt;Clostridium difficile&lt;/i&gt; spore germination using analogs of chenodeoxycholic acid, a bile acid.</w:t>
+      </w:r>
+      <w:r>
+        <w:t xml:space="preserve"> </w:t>
+      </w:r>
+      <w:r>
+        <w:rPr>
+          <w:i/>
+        </w:rPr>
+        <w:t xml:space="preserve">Journal of Bacteriology</w:t>
+      </w:r>
+      <w:r>
+        <w:t xml:space="preserve"> </w:t>
+      </w:r>
+      <w:r>
+        <w:rPr>
+          <w:b/>
+        </w:rPr>
+        <w:t xml:space="preserve">192,</w:t>
+      </w:r>
+      <w:r>
+        <w:t xml:space="preserve"> </w:t>
+      </w:r>
+      <w:r>
+        <w:t xml:space="preserve">4983–4990 (2010).</w:t>
+      </w:r>
+    </w:p>
+    <w:p>
+      <w:pPr>
+        <w:pStyle w:val="Bibliography"/>
+      </w:pPr>
+      <w:r>
+        <w:t xml:space="preserve">55. Leslie, J. L.</w:t>
+      </w:r>
+      <w:r>
+        <w:t xml:space="preserve"> </w:t>
+      </w:r>
+      <w:r>
+        <w:rPr>
+          <w:i/>
+        </w:rPr>
+        <w:t xml:space="preserve">et al.</w:t>
+      </w:r>
+      <w:r>
+        <w:t xml:space="preserve"> </w:t>
+      </w:r>
+      <w:r>
+        <w:t xml:space="preserve">Persistence and toxin production by Clostridium difficile within human intestinal organoids result in disruption of epithelial paracellular barrier function.</w:t>
+      </w:r>
+      <w:r>
+        <w:t xml:space="preserve"> </w:t>
+      </w:r>
+      <w:r>
+        <w:rPr>
+          <w:i/>
+        </w:rPr>
+        <w:t xml:space="preserve">Infection and Immunity</w:t>
+      </w:r>
+      <w:r>
+        <w:t xml:space="preserve"> </w:t>
+      </w:r>
+      <w:r>
+        <w:rPr>
+          <w:b/>
+        </w:rPr>
+        <w:t xml:space="preserve">83,</w:t>
+      </w:r>
+      <w:r>
+        <w:t xml:space="preserve"> </w:t>
+      </w:r>
+      <w:r>
+        <w:t xml:space="preserve">138–145 (2015).</w:t>
+      </w:r>
+    </w:p>
+    <w:p>
+      <w:pPr>
+        <w:pStyle w:val="Bibliography"/>
+      </w:pPr>
+      <w:r>
+        <w:t xml:space="preserve">56. Lopez-Medina, E., Neubauer, M. M., Pier, G. B. &amp; Koh, A. Y. RNA isolation of Pseudomonas aeruginosa colonizing the murine gastrointestinal tract.</w:t>
+      </w:r>
+      <w:r>
+        <w:t xml:space="preserve"> </w:t>
+      </w:r>
+      <w:r>
+        <w:rPr>
+          <w:i/>
+        </w:rPr>
+        <w:t xml:space="preserve">Journal of visualized experiments : JoVE</w:t>
+      </w:r>
+      <w:r>
+        <w:t xml:space="preserve"> </w:t>
+      </w:r>
+      <w:r>
+        <w:t xml:space="preserve">6–9 (2011). doi:</w:t>
+      </w:r>
+      <w:hyperlink r:id="rId40">
+        <w:r>
+          <w:rPr>
+            <w:rStyle w:val="Hyperlink"/>
+          </w:rPr>
+          <w:t xml:space="preserve">10.3791/3293</w:t>
+        </w:r>
+      </w:hyperlink>
+    </w:p>
+    <w:p>
+      <w:pPr>
+        <w:pStyle w:val="Bibliography"/>
+      </w:pPr>
+      <w:r>
+        <w:t xml:space="preserve">57. Langmead, B., Trapnell, C., Pop, M. &amp; Salzberg, S. L. Ultrafast and memory-efficient alignment of short DNA sequences to the human genome.</w:t>
+      </w:r>
+      <w:r>
+        <w:t xml:space="preserve"> </w:t>
+      </w:r>
+      <w:r>
+        <w:rPr>
+          <w:i/>
+        </w:rPr>
+        <w:t xml:space="preserve">Genome Biol</w:t>
+      </w:r>
+      <w:r>
+        <w:t xml:space="preserve"> </w:t>
+      </w:r>
+      <w:r>
+        <w:t xml:space="preserve">1–10 (2009). doi:</w:t>
+      </w:r>
+      <w:hyperlink r:id="rId41">
+        <w:r>
+          <w:rPr>
+            <w:rStyle w:val="Hyperlink"/>
+          </w:rPr>
+          <w:t xml:space="preserve">gb-2009-10-3-r25 [pii]\r10.1186/gb-2009-10-3-r25</w:t>
+        </w:r>
+      </w:hyperlink>
+    </w:p>
+    <w:p>
+      <w:pPr>
+        <w:pStyle w:val="Bibliography"/>
+      </w:pPr>
+      <w:r>
+        <w:t xml:space="preserve">58. Ogata, H.</w:t>
+      </w:r>
+      <w:r>
+        <w:t xml:space="preserve"> </w:t>
+      </w:r>
+      <w:r>
+        <w:rPr>
+          <w:i/>
+        </w:rPr>
+        <w:t xml:space="preserve">et al.</w:t>
+      </w:r>
+      <w:r>
+        <w:t xml:space="preserve"> </w:t>
+      </w:r>
+      <w:r>
+        <w:t xml:space="preserve">KEGG: Kyoto encyclopedia of genes and genomes.</w:t>
+      </w:r>
+      <w:r>
+        <w:t xml:space="preserve"> </w:t>
+      </w:r>
+      <w:r>
+        <w:rPr>
+          <w:b/>
+        </w:rPr>
+        <w:t xml:space="preserve">27,</w:t>
+      </w:r>
+      <w:r>
+        <w:t xml:space="preserve"> </w:t>
+      </w:r>
+      <w:r>
+        <w:t xml:space="preserve">29–34 (1999).</w:t>
+      </w:r>
+    </w:p>
+    <w:p>
+      <w:pPr>
+        <w:pStyle w:val="Bibliography"/>
+      </w:pPr>
+      <w:r>
+        <w:t xml:space="preserve">59. Li, H.</w:t>
+      </w:r>
+      <w:r>
+        <w:t xml:space="preserve"> </w:t>
+      </w:r>
+      <w:r>
+        <w:rPr>
+          <w:i/>
+        </w:rPr>
+        <w:t xml:space="preserve">et al.</w:t>
+      </w:r>
+      <w:r>
+        <w:t xml:space="preserve"> </w:t>
+      </w:r>
+      <w:r>
+        <w:t xml:space="preserve">The Sequence Alignment/Map format and SAMtools.</w:t>
+      </w:r>
+      <w:r>
+        <w:t xml:space="preserve"> </w:t>
+      </w:r>
+      <w:r>
+        <w:rPr>
+          <w:i/>
+        </w:rPr>
+        <w:t xml:space="preserve">Bioinformatics</w:t>
+      </w:r>
+      <w:r>
+        <w:t xml:space="preserve"> </w:t>
+      </w:r>
+      <w:r>
+        <w:rPr>
+          <w:b/>
+        </w:rPr>
+        <w:t xml:space="preserve">25,</w:t>
+      </w:r>
+      <w:r>
+        <w:t xml:space="preserve"> </w:t>
+      </w:r>
+      <w:r>
+        <w:t xml:space="preserve">2078–2079 (2009).</w:t>
       </w:r>
     </w:p>
     <w:sectPr>
@@ -5151,7 +8807,7 @@
     </w:lvl>
   </w:abstractNum>
   <w:abstractNum w:abstractNumId="990">
-    <w:nsid w:val="fb7a8659"/>
+    <w:nsid w:val="eb58fa34"/>
     <w:multiLevelType w:val="multilevel"/>
     <w:lvl w:ilvl="0">
       <w:numFmt w:val="bullet"/>

</xml_diff>

<commit_message>
added last references, fixed abstract, and shored up results
</commit_message>
<xml_diff>
--- a/Jenior_Modeling_NatMicro_2016.docx
+++ b/Jenior_Modeling_NatMicro_2016.docx
@@ -183,103 +183,82 @@
         <w:t xml:space="preserve"> </w:t>
       </w:r>
       <w:r>
-        <w:rPr>
-          <w:i/>
-        </w:rPr>
-        <w:t xml:space="preserve">C. difficile</w:t>
-      </w:r>
-      <w:r>
-        <w:t xml:space="preserve">-focused RNA-Seq analysis from cecal content of infected mice. This approach revealed numerous variations between condition in metabolic pathways associated with carbohydrate and amino acid catabolism, indicating that</w:t>
-      </w:r>
-      <w:r>
-        <w:t xml:space="preserve"> </w:t>
-      </w:r>
-      <w:r>
-        <w:rPr>
-          <w:i/>
-        </w:rPr>
-        <w:t xml:space="preserve">C. difficile</w:t>
-      </w:r>
-      <w:r>
-        <w:t xml:space="preserve"> </w:t>
-      </w:r>
-      <w:r>
-        <w:t xml:space="preserve">likely colonizes alternative nutrient niches across the environments it colonizes. In order to assess which aspects of the gut environment</w:t>
-      </w:r>
-      <w:r>
-        <w:t xml:space="preserve"> </w:t>
-      </w:r>
-      <w:r>
-        <w:rPr>
-          <w:i/>
-        </w:rPr>
-        <w:t xml:space="preserve">C. difficile</w:t>
-      </w:r>
-      <w:r>
-        <w:t xml:space="preserve"> </w:t>
-      </w:r>
-      <w:r>
-        <w:t xml:space="preserve">is exploiting during infection, we used a reverse ecology approach and developed a novel substrate scoring algorithm within the genome-scale bipartite metabolic network of</w:t>
-      </w:r>
-      <w:r>
-        <w:t xml:space="preserve"> </w:t>
-      </w:r>
-      <w:r>
-        <w:rPr>
-          <w:i/>
-        </w:rPr>
-        <w:t xml:space="preserve">C. difficile</w:t>
-      </w:r>
-      <w:r>
-        <w:t xml:space="preserve"> </w:t>
-      </w:r>
-      <w:r>
-        <w:t xml:space="preserve">str. 630 that incorporates both network topology and transcript abundance for enzymes within the model to infer the likelihood that a given substrate in acquired from the environment. Applying the importance algorithm, we found that</w:t>
-      </w:r>
-      <w:r>
-        <w:t xml:space="preserve"> </w:t>
-      </w:r>
-      <w:r>
-        <w:rPr>
-          <w:i/>
-        </w:rPr>
-        <w:t xml:space="preserve">C. difficile</w:t>
-      </w:r>
-      <w:r>
-        <w:t xml:space="preserve"> </w:t>
-      </w:r>
-      <w:r>
-        <w:t xml:space="preserve">indeed occupies alternative nutrient niches across each antibiotic class tested. Results from this analysis support specific sugar alcohols and host derived amino sugars as the most probable growth nutrients that</w:t>
-      </w:r>
-      <w:r>
-        <w:t xml:space="preserve"> </w:t>
-      </w:r>
-      <w:r>
-        <w:rPr>
-          <w:i/>
-        </w:rPr>
-        <w:t xml:space="preserve">C. difficile</w:t>
-      </w:r>
-      <w:r>
-        <w:t xml:space="preserve"> </w:t>
-      </w:r>
-      <w:r>
-        <w:t xml:space="preserve">differentially utilizes across the susceptible gut environments it colonizes. We then confirmed the capacity of each implicated substrate to support substantial</w:t>
-      </w:r>
-      <w:r>
-        <w:t xml:space="preserve"> </w:t>
-      </w:r>
-      <w:r>
-        <w:rPr>
-          <w:i/>
-        </w:rPr>
-        <w:t xml:space="preserve">C. difficile</w:t>
-      </w:r>
-      <w:r>
-        <w:t xml:space="preserve"> </w:t>
-      </w:r>
-      <w:r>
-        <w:t xml:space="preserve">growth</w:t>
+        <w:t xml:space="preserve">RNA-Seq analysis focused on</w:t>
+      </w:r>
+      <w:r>
+        <w:t xml:space="preserve"> </w:t>
+      </w:r>
+      <w:r>
+        <w:rPr>
+          <w:i/>
+        </w:rPr>
+        <w:t xml:space="preserve">C. difficile</w:t>
+      </w:r>
+      <w:r>
+        <w:t xml:space="preserve"> </w:t>
+      </w:r>
+      <w:r>
+        <w:t xml:space="preserve">from cecal content of infected mice. This approach revealed numerous variations in expression between conditions in genes for life-cycle switches as well as metabolic pathways associated with catabolizing a variety of carbon sources (carbohydrates, amino acids, and amino sugars), indicating that</w:t>
+      </w:r>
+      <w:r>
+        <w:t xml:space="preserve"> </w:t>
+      </w:r>
+      <w:r>
+        <w:rPr>
+          <w:i/>
+        </w:rPr>
+        <w:t xml:space="preserve">C. difficile</w:t>
+      </w:r>
+      <w:r>
+        <w:t xml:space="preserve"> </w:t>
+      </w:r>
+      <w:r>
+        <w:t xml:space="preserve">likely adapts its metabolism to fit the environments it colonizes. In order to assess which substrates</w:t>
+      </w:r>
+      <w:r>
+        <w:t xml:space="preserve"> </w:t>
+      </w:r>
+      <w:r>
+        <w:rPr>
+          <w:i/>
+        </w:rPr>
+        <w:t xml:space="preserve">C. difficile</w:t>
+      </w:r>
+      <w:r>
+        <w:t xml:space="preserve"> </w:t>
+      </w:r>
+      <w:r>
+        <w:t xml:space="preserve">is most likely exploiting during each infection, we developed a novel metabolite scoring algorithm within the genome-scale bipartite metabolic network of</w:t>
+      </w:r>
+      <w:r>
+        <w:t xml:space="preserve"> </w:t>
+      </w:r>
+      <w:r>
+        <w:rPr>
+          <w:i/>
+        </w:rPr>
+        <w:t xml:space="preserve">C. difficile</w:t>
+      </w:r>
+      <w:r>
+        <w:t xml:space="preserve"> </w:t>
+      </w:r>
+      <w:r>
+        <w:t xml:space="preserve">str. 630 that incorporates both network topology and transcript abundance to infer the likelihood that a given metabolite in acquired from the environment. Applying this approach, we found that</w:t>
+      </w:r>
+      <w:r>
+        <w:t xml:space="preserve"> </w:t>
+      </w:r>
+      <w:r>
+        <w:rPr>
+          <w:i/>
+        </w:rPr>
+        <w:t xml:space="preserve">C. difficile</w:t>
+      </w:r>
+      <w:r>
+        <w:t xml:space="preserve"> </w:t>
+      </w:r>
+      <w:r>
+        <w:t xml:space="preserve">indeed occupies alternative nutrient niches across each susceptible model of infection and that the highlighted metabolites support significant</w:t>
       </w:r>
       <w:r>
         <w:t xml:space="preserve"> </w:t>
@@ -291,7 +270,22 @@
         <w:t xml:space="preserve">in vitro</w:t>
       </w:r>
       <w:r>
-        <w:t xml:space="preserve">. This work has implications for elucidating specifics of the nutrient niche of</w:t>
+        <w:t xml:space="preserve"> </w:t>
+      </w:r>
+      <w:r>
+        <w:t xml:space="preserve">growth. Results from this analysis also support that the consumption of N-acetyl-D-glucosamine as well as Stickland fermentation substrates may be central parts of</w:t>
+      </w:r>
+      <w:r>
+        <w:t xml:space="preserve"> </w:t>
+      </w:r>
+      <w:r>
+        <w:rPr>
+          <w:i/>
+        </w:rPr>
+        <w:t xml:space="preserve">C. difficile</w:t>
+      </w:r>
+      <w:r>
+        <w:t xml:space="preserve">'s metabolic strategy and are utilized in all gut environments it is able to infect. This work has implications for elucidating specifics of the nutrient niche of</w:t>
       </w:r>
       <w:r>
         <w:t xml:space="preserve"> </w:t>
@@ -321,7 +315,7 @@
         <w:t xml:space="preserve"> </w:t>
       </w:r>
       <w:r>
-        <w:t xml:space="preserve">colonization prevention.</w:t>
+        <w:t xml:space="preserve">colonization prevention including potential probiotic therapy.</w:t>
       </w:r>
     </w:p>
     <w:p>
@@ -2925,7 +2919,27 @@
         <w:t xml:space="preserve"> </w:t>
       </w:r>
       <w:r>
-        <w:t xml:space="preserve">is most likely obtaining from its environment in each condition. To accomplish this we mapped normalized transcript abundances to the enzyme nodes in the network, and due to the coupling of transcription and translation in bacteria, we were able to use this information as a proxy for enzyme levels. The importance of each metabolite was measured as the log-transformed difference between the average transcript levels of enzymes that use the metabolite as a substrate and those that generate it as a product (Fig. 5b). A metabolite with a high importance score is most likely obtained from the environment because the expression of genes for enzymes that produce the metabolite are low. We then applied these methods to the</w:t>
+        <w:t xml:space="preserve">is most likely obtaining from its environment in each condition. To accomplish this we mapped normalized transcript abundances to the enzyme nodes in the network, and due to the coupling of transcription and translation in bacteria, we were able to use this information as a proxy for enzyme levels. The importance of each metabolite was measured as the log-transformed difference between the average transcript levels of enzymes that use the metabolite as a substrate and those that generate it as a product (Fig. 5b). A metabolite with a high importance score is most likely obtained from the environment because the expression of genes for enzymes that produce the metabolite are low. Then, using a Monte Carlo-style simulation, we generated a random transcript abundance distribution for each enzyme node to then calculate new metabolite importance scores for each iteration. We were then able to create a confidence interval</w:t>
+      </w:r>
+      <w:r>
+        <w:rPr>
+          <w:vertAlign w:val="superscript"/>
+        </w:rPr>
+        <w:t xml:space="preserve">39</w:t>
+      </w:r>
+      <w:r>
+        <w:t xml:space="preserve"> </w:t>
+      </w:r>
+      <w:r>
+        <w:t xml:space="preserve">of scores for each metabolite that would likely result from random noise. This provided a standard of comparison for actual importance scores from single timepoint measurments, and ultimately allow for computing the significance level that a given score has a high probability of being excluded from it's associated null hypothesis score distribution.</w:t>
+      </w:r>
+    </w:p>
+    <w:p>
+      <w:pPr>
+        <w:pStyle w:val="BodyText"/>
+      </w:pPr>
+      <w:r>
+        <w:t xml:space="preserve">Applying these methods to the</w:t>
       </w:r>
       <w:r>
         <w:t xml:space="preserve"> </w:t>
@@ -2955,7 +2969,7 @@
         <w:t xml:space="preserve"> </w:t>
       </w:r>
       <w:r>
-        <w:t xml:space="preserve">CDI models to assess differential patterns of metabolite importance. We first ranked the importance scores to identify the most important metabolites for each treatment group (Table S3), however a more informative effort is to identify the core metabolites that are essential to</w:t>
+        <w:t xml:space="preserve">CDI models, we sought to assess differential patterns of metabolite importance. We first ranked the importance scores to identify the most important metabolites for each treatment group (Table S3), however a more informative effort is to identify the core metabolites that are essential to</w:t>
       </w:r>
       <w:r>
         <w:t xml:space="preserve"> </w:t>
@@ -3018,7 +3032,7 @@
         <w:rPr>
           <w:vertAlign w:val="superscript"/>
         </w:rPr>
-        <w:t xml:space="preserve">39</w:t>
+        <w:t xml:space="preserve">40</w:t>
       </w:r>
       <w:r>
         <w:t xml:space="preserve">. We directly tested the relative concentration of acetate in cefoperazone-treated</w:t>
@@ -3158,7 +3172,7 @@
         <w:rPr>
           <w:vertAlign w:val="superscript"/>
         </w:rPr>
-        <w:t xml:space="preserve">40</w:t>
+        <w:t xml:space="preserve">41</w:t>
       </w:r>
       <w:r>
         <w:rPr>
@@ -3746,7 +3760,7 @@
         <w:rPr>
           <w:vertAlign w:val="superscript"/>
         </w:rPr>
-        <w:t xml:space="preserve">41</w:t>
+        <w:t xml:space="preserve">42</w:t>
       </w:r>
       <w:r>
         <w:rPr>
@@ -3758,7 +3772,7 @@
         <w:rPr>
           <w:vertAlign w:val="superscript"/>
         </w:rPr>
-        <w:t xml:space="preserve">42</w:t>
+        <w:t xml:space="preserve">43</w:t>
       </w:r>
       <w:r>
         <w:t xml:space="preserve">, and while these important steps in directing future research, they lack an expression component to identify when these functions may be important. Moving into transcriptomic analysis becomes more informative as it can account for differential expression of genes under distinct conditions</w:t>
@@ -3776,7 +3790,7 @@
         <w:rPr>
           <w:vertAlign w:val="superscript"/>
         </w:rPr>
-        <w:t xml:space="preserve">43</w:t>
+        <w:t xml:space="preserve">44</w:t>
       </w:r>
       <w:r>
         <w:t xml:space="preserve">. Our approach focuses more toward uncovering those resources that are acquired from the environment. Using standard transcriptomic analysis (non network-based) to asses the importance of a substrate to an organism is subject to subtle changes in transcription of single genes for enzymes that utilize a given metabolite and can result in poor signal-to-noise ratio which miss biologically relevant patterns for resource demands. Our technique circumvents this issue by using a integrative approach in which all reactions that are annotated to interact with a given metabolite are incorporated into the importance of that metabolite at the time point measured. In this way we are able to amplify signal of demand for each metabolite and more reliably identify what resources a bacterium is importing from it’s environment. For example, a traditional transcriptomic analysis indicated that sorbitol is the most likely carbon source of</w:t>
@@ -3863,7 +3877,7 @@
         <w:rPr>
           <w:vertAlign w:val="superscript"/>
         </w:rPr>
-        <w:t xml:space="preserve">44</w:t>
+        <w:t xml:space="preserve">45</w:t>
       </w:r>
       <w:r>
         <w:t xml:space="preserve">). Interestingly, the capacity for bacteria to catabolize the amino sugar N-acetylneurminate is highly distributed among species that inhabit the mammalian gut</w:t>
@@ -3872,7 +3886,7 @@
         <w:rPr>
           <w:vertAlign w:val="superscript"/>
         </w:rPr>
-        <w:t xml:space="preserve">45</w:t>
+        <w:t xml:space="preserve">46</w:t>
       </w:r>
       <w:r>
         <w:t xml:space="preserve">. This may mean that N-acetylneuraminate is strongly competed for by the healthy microbiota and</w:t>
@@ -3928,7 +3942,31 @@
         <w:t xml:space="preserve"> </w:t>
       </w:r>
       <w:r>
-        <w:t xml:space="preserve">during infection (Fig. 6a). This may be evident in that numerous components of the Stickland fermentation pathway were found to be important to</w:t>
+        <w:t xml:space="preserve">during infection (Fig. 6a). The finding that N-acetyl-D-glucosamine is consistently the highest scoring shared metabolite among conditions strongly indicates that it may be always utilized by</w:t>
+      </w:r>
+      <w:r>
+        <w:t xml:space="preserve"> </w:t>
+      </w:r>
+      <w:r>
+        <w:rPr>
+          <w:i/>
+        </w:rPr>
+        <w:t xml:space="preserve">C. difficile</w:t>
+      </w:r>
+      <w:r>
+        <w:t xml:space="preserve"> </w:t>
+      </w:r>
+      <w:r>
+        <w:t xml:space="preserve">during infection. As it is likely constitutively available at some concentration, and is a source of both carbon and nitrogen (a potentially limited resource in the mammalian lower GI tract</w:t>
+      </w:r>
+      <w:r>
+        <w:rPr>
+          <w:vertAlign w:val="superscript"/>
+        </w:rPr>
+        <w:t xml:space="preserve">47</w:t>
+      </w:r>
+      <w:r>
+        <w:t xml:space="preserve">) also provides evidence that this is true. A conserved strategy may also be evident in that numerous components of the Stickland fermentation pathway were found to be important to</w:t>
       </w:r>
       <w:r>
         <w:t xml:space="preserve"> </w:t>
@@ -3964,7 +4002,7 @@
         <w:rPr>
           <w:vertAlign w:val="superscript"/>
         </w:rPr>
-        <w:t xml:space="preserve">46</w:t>
+        <w:t xml:space="preserve">48</w:t>
       </w:r>
       <w:r>
         <w:t xml:space="preserve">, eventually leading through the intermediate 3−hydroxybutanoyl−CoA ultimately toward the production of butyrate</w:t>
@@ -3973,7 +4011,7 @@
         <w:rPr>
           <w:vertAlign w:val="superscript"/>
         </w:rPr>
-        <w:t xml:space="preserve">47</w:t>
+        <w:t xml:space="preserve">49</w:t>
       </w:r>
       <w:r>
         <w:t xml:space="preserve">. Since the diet that the mice are given is rich in both amino acids and supplemented with selenium, it is not unlikely that this pathway may be more energetically favorable in this instance than other forms of metabolism. Additionally, formate has been shown to greatly increase the efficiency of Stickland fermentation in Clostridia by decreasing intracellular H+ concentrations and allowing for increased production of short chain fatty acids</w:t>
@@ -3982,7 +4020,7 @@
         <w:rPr>
           <w:vertAlign w:val="superscript"/>
         </w:rPr>
-        <w:t xml:space="preserve">48</w:t>
+        <w:t xml:space="preserve">50</w:t>
       </w:r>
       <w:r>
         <w:t xml:space="preserve">. Another interesting result is the appearance of CO</w:t>
@@ -4027,7 +4065,7 @@
         <w:rPr>
           <w:vertAlign w:val="superscript"/>
         </w:rPr>
-        <w:t xml:space="preserve">49</w:t>
+        <w:t xml:space="preserve">51</w:t>
       </w:r>
       <w:r>
         <w:t xml:space="preserve">. As such, this platform may also prove informative for generating hypotheses through reverse ecology that could ultimately lead to uncovering new edges of competition between species.</w:t>
@@ -4056,7 +4094,7 @@
         <w:rPr>
           <w:vertAlign w:val="superscript"/>
         </w:rPr>
-        <w:t xml:space="preserve">50</w:t>
+        <w:t xml:space="preserve">52</w:t>
       </w:r>
       <w:r>
         <w:t xml:space="preserve">. Another potential shortcoming specific to our method is that the workflow presented here assumes that the annotated biochemical reactions are mono-directional. Although this is not a complete reflection of an organism’s physiology, this approach was chosen to increase signal for input metabolites to the network. We felt this was justified because a single direction, in the vast majority of enzyme-mediated reactions, is far more energetically favorable</w:t>
@@ -4065,7 +4103,7 @@
         <w:rPr>
           <w:vertAlign w:val="superscript"/>
         </w:rPr>
-        <w:t xml:space="preserve">51</w:t>
+        <w:t xml:space="preserve">53</w:t>
       </w:r>
       <w:r>
         <w:t xml:space="preserve">. Concordantly, this minimizes the likelihood of labeling reactions as producing a given metabolite when in reality are consuming it, artificially decreasing a metabolite’s importance score. Additionally, due to the topology of the metabolic network where each unique metabolite only appears a single time, we were unable to integrate stoichiometry information for each reaction which may have a dramatic effect the rate of consumption/production. However, results from this analysis reflects known aspects of</w:t>
@@ -4091,7 +4129,7 @@
         <w:pStyle w:val="BodyText"/>
       </w:pPr>
       <w:r>
-        <w:t xml:space="preserve">Aside from limitations due to annotation, our network-based approach makes a set of basic simplifications of bacterial metabolism as well. First, this method also operates under the oversimplification that all detectable transcript is then translated to complete effector proteins. While this is not a fully accurate representation of reality, since bacterial transcription and translation are physically coupled we were comfortable using normalized levels of transcription to infer approximate amount of translation. Second, the metabolite importance scores do not account for the amount of each metabolite that is available. Future studies could employ metabolomic analysis which would allow for confirmation that important metabolites are actually present for use. Finally, the importance algorithm only consider the transcription of those enzyme nodes immediately adjacent to the metabolite node of interest. Although this does not negate any observations made in the current study, it may be beneficial to incorporate the importance of other local metabolites or subnetworks into the final score of each metabolite. In spite of these assumptions, the method outlined here supports known elements of</w:t>
+        <w:t xml:space="preserve">Aside from limitations due to annotation, our network-based approach makes a set of basic simplifications of bacterial metabolism as well. First, this method also operates under the assumption that all detectable transcript is then translated to complete effector proteins. While this is not a fully accurate representation of reality, since bacterial transcription and translation are physically coupled we were comfortable using normalized levels of transcription to infer approximate amount of translation. Second, the metabolite importance scores do not account for the amount of each metabolite that is available. Future studies could employ metabolomic analysis which would allow for confirmation that important metabolites are actually present for use. Finally, the importance algorithm only consider the transcription of those enzyme nodes immediately adjacent to the metabolite node of interest. Although this does not negate any observations made in the current study, it may be beneficial to incorporate the importance of other local metabolites or subnetworks into the final score of each metabolite. In spite of these assumptions, the method outlined here supports known elements of</w:t>
       </w:r>
       <w:r>
         <w:t xml:space="preserve"> </w:t>
@@ -4237,7 +4275,7 @@
         <w:rPr>
           <w:vertAlign w:val="superscript"/>
         </w:rPr>
-        <w:t xml:space="preserve">52</w:t>
+        <w:t xml:space="preserve">54</w:t>
       </w:r>
       <w:r>
         <w:t xml:space="preserve">, six-to-eight week-old specific pathogen free (SPF) C57BL/6 mice were obtained from a single breeding colony maintained at the University of Michigan for all experiments. Six-to-eight week-old GF C57BL/6 mice were obtained from a single breeding colony maintained at the University of Michigan and fed Laboratory Rodent Diet 5001 from LabDiet for all experiments. All animal protocols were approved by the University Committee on Use and Care of Animals at the University of Michigan and carried out in accordance with the approved guidelines. Specified SPF animals were administered one of three antibiotics; cefoperazone, streptomycin, or clindamycin (Table 1). Cefoperazone (0.5 mg/ml) and streptomycin (5.0 mg/ml) were administered in distilled drinking water ad libitum for 5 days with 2 days recovery with untreated distilled drinking water prior to infection. Clindamycin (10 mg/kg) was given via intraperitoneal injection 24 hours before time of infection.</w:t>
@@ -4309,7 +4347,7 @@
         <w:rPr>
           <w:vertAlign w:val="superscript"/>
         </w:rPr>
-        <w:t xml:space="preserve">53</w:t>
+        <w:t xml:space="preserve">55</w:t>
       </w:r>
       <w:r>
         <w:t xml:space="preserve">. It is important to note that the germination agent taurocholate was omitted from these plates in order to only quantify vegetative cells. Undiluted samples with then heated at 60° C for 30 minutes in order to eliminate vegetative cells and leave only spores</w:t>
@@ -4318,7 +4356,7 @@
         <w:rPr>
           <w:vertAlign w:val="superscript"/>
         </w:rPr>
-        <w:t xml:space="preserve">54</w:t>
+        <w:t xml:space="preserve">56</w:t>
       </w:r>
       <w:r>
         <w:t xml:space="preserve">. These samples were then serially diluted under anaerobic conditions in anaerobic PBS and plated on CCFAE + taurocholate. Plating was simultaneously done for heated samples on CCFAE to ensure all vegetative cells had been eliminated. After 24 hours of anaerobic incubation at 37° C, c.f.u.s were quantified.</w:t>
@@ -4432,7 +4470,7 @@
         <w:rPr>
           <w:vertAlign w:val="superscript"/>
         </w:rPr>
-        <w:t xml:space="preserve">55</w:t>
+        <w:t xml:space="preserve">57</w:t>
       </w:r>
       <w:r>
         <w:t xml:space="preserve">. Cells were grown to a confluent monolayer in DMEM (Dulbecco's Modified Eagle's medium), supplemented with 10% heat-inactivated fetal bovine serum and 1% penicillin-streptomycin . The cells then were transferred to a conical tube and centrifuged at 1,000 rpm for 5 minutes to pellet the cells. 1×105 cells were seeded in each well of a 96-well plate and incubated for 4 hours. Filtered cecal content was serially diluted 1:10 in ×1 PBS. Control wells were given a volume of either a 1:25 dilution of anti-toxin serum. Following the incubation, samples were added to the Vero cells and the plate was incubated overnight at 37° C. Plates were viewed after 24 hours at ×10 magnification for cell rounding. The cytotoxic titer was defined as the reciprocal of the highest dilution that produced rounding in 80% of the cells. A detailed protocol with product information can be found at:</w:t>
@@ -4469,7 +4507,7 @@
         <w:rPr>
           <w:vertAlign w:val="superscript"/>
         </w:rPr>
-        <w:t xml:space="preserve">56</w:t>
+        <w:t xml:space="preserve">58</w:t>
       </w:r>
       <w:r>
         <w:t xml:space="preserve">. In order to generate enough mRNA biomass contributed by</w:t>
@@ -4530,7 +4568,7 @@
         <w:rPr>
           <w:vertAlign w:val="superscript"/>
         </w:rPr>
-        <w:t xml:space="preserve">57</w:t>
+        <w:t xml:space="preserve">59</w:t>
       </w:r>
       <w:r>
         <w:t xml:space="preserve"> </w:t>
@@ -4557,7 +4595,7 @@
         <w:rPr>
           <w:vertAlign w:val="superscript"/>
         </w:rPr>
-        <w:t xml:space="preserve">58</w:t>
+        <w:t xml:space="preserve">60</w:t>
       </w:r>
       <w:r>
         <w:t xml:space="preserve">. Optical and PCR duplicates were then removed using Picard MarkDuplicates (</w:t>
@@ -4577,7 +4615,7 @@
         <w:rPr>
           <w:vertAlign w:val="superscript"/>
         </w:rPr>
-        <w:t xml:space="preserve">59</w:t>
+        <w:t xml:space="preserve">61</w:t>
       </w:r>
       <w:r>
         <w:t xml:space="preserve"> </w:t>
@@ -4751,7 +4789,16 @@
         <w:t xml:space="preserve"> </w:t>
       </w:r>
       <w:r>
-        <w:t xml:space="preserve">transcriptomes was not feasible, we applied a Monte-Carlo style simulation to distinguish calculated metabolite importances due to distinct transcriptional patterns for the environment measured from those metabolites that are constitutively important. Additionally, an approach of this type is a powerful tool for hypothesis generation and can provide evidence for future lines of investigation into the role of specific metabolites in the metabolism of bacteria in a given environment. We employed a 10000-fold bootstrapping approach of randomly reassigning transcript abundance for enzyme nodes and recalculating metabolite importances. This approach was chosen over fitting a simulated transcriptome to a negative binomial distribution because it created a more relevant standard of comparison for lower coverage sequencing efforts. Using this method, each substrate node accumulated a random probability distribution of importance scores which were then used to calculate the median and confidence interval in order to ultimately generate a p-value for each metabolite. This is a superior approach to topology randomization since the connections of the network itself was created through natural selection and any large-scale alterations would yield biologically uninformative comparisons. These calculations are also included within the standard bigSMALL workflow presented above.</w:t>
+        <w:t xml:space="preserve">transcriptomes was not feasible, we applied a Monte Carlo style simulation to distinguish calculated metabolite importances due to distinct transcriptional patterns for the environment measured from those metabolites that are constitutively important. Additionally, an approach of this type is a powerful tool for hypothesis generation and can provide evidence for future lines of investigation into the role of specific metabolites in the metabolism of bacteria in a given environment. We employed a 10000-fold bootstrapping approach of randomly reassigning transcript abundance for enzyme nodes and recalculating metabolite importances. This approach was chosen over fitting a simulated transcriptome to a negative binomial distribution because it created a more relevant standard of comparison for lower coverage sequencing efforts. Using this method, each substrate node accumulated a random probability distribution of importance scores which were then used to calculate the median and confidence interval in order to ultimately generate a p-value for each metabolite. This is a superior approach to switch randomization since the connections of the network itself was created through natural selection and any large-scale alterations would yield biologically uninformative comparisons</w:t>
+      </w:r>
+      <w:r>
+        <w:rPr>
+          <w:vertAlign w:val="superscript"/>
+        </w:rPr>
+        <w:t xml:space="preserve">62</w:t>
+      </w:r>
+      <w:r>
+        <w:t xml:space="preserve">. These calculations are also included within the standard bigSMALL workflow presented above.</w:t>
       </w:r>
     </w:p>
     <w:p>
@@ -6833,7 +6880,7 @@
         <w:pStyle w:val="Bibliography"/>
       </w:pPr>
       <w:r>
-        <w:t xml:space="preserve">18. Neumann-Schaal, M., Hofmann, J., Will, S. &amp; Schomburg, D. Time-resolved amino acid uptake of Clostridium difficile 630</w:t>
+        <w:t xml:space="preserve">18. Neumann-Schaal, M., Hofmann, J. D., Will, S. E. &amp; Schomburg, D. Time-resolved amino acid uptake of Clostridium difficile 630</w:t>
       </w:r>
       <m:oMath>
         <m:r>
@@ -7607,7 +7654,39 @@
         <w:pStyle w:val="Bibliography"/>
       </w:pPr>
       <w:r>
-        <w:t xml:space="preserve">39. Karlsson, S., Burman, L. G. &amp; Åkerlund, T. Induction of toxins in Clostridium difficile is associated with dramatic changes of its metabolism.</w:t>
+        <w:t xml:space="preserve">39. McGill, R., Tukey, J. W. &amp; Larsen, W. a. Variations of Box Plots.</w:t>
+      </w:r>
+      <w:r>
+        <w:t xml:space="preserve"> </w:t>
+      </w:r>
+      <w:r>
+        <w:rPr>
+          <w:i/>
+        </w:rPr>
+        <w:t xml:space="preserve">The American Statistician</w:t>
+      </w:r>
+      <w:r>
+        <w:t xml:space="preserve"> </w:t>
+      </w:r>
+      <w:r>
+        <w:rPr>
+          <w:b/>
+        </w:rPr>
+        <w:t xml:space="preserve">32,</w:t>
+      </w:r>
+      <w:r>
+        <w:t xml:space="preserve"> </w:t>
+      </w:r>
+      <w:r>
+        <w:t xml:space="preserve">12–16 (1978).</w:t>
+      </w:r>
+    </w:p>
+    <w:p>
+      <w:pPr>
+        <w:pStyle w:val="Bibliography"/>
+      </w:pPr>
+      <w:r>
+        <w:t xml:space="preserve">40. Karlsson, S., Burman, L. G. &amp; Åkerlund, T. Induction of toxins in Clostridium difficile is associated with dramatic changes of its metabolism.</w:t>
       </w:r>
       <w:r>
         <w:t xml:space="preserve"> </w:t>
@@ -7639,7 +7718,7 @@
         <w:pStyle w:val="Bibliography"/>
       </w:pPr>
       <w:r>
-        <w:t xml:space="preserve">40. Ng, K. M.</w:t>
+        <w:t xml:space="preserve">41. Ng, K. M.</w:t>
       </w:r>
       <w:r>
         <w:t xml:space="preserve"> </w:t>
@@ -7686,7 +7765,7 @@
         <w:pStyle w:val="Bibliography"/>
       </w:pPr>
       <w:r>
-        <w:t xml:space="preserve">41. Janvilisri, T.</w:t>
+        <w:t xml:space="preserve">42. Janvilisri, T.</w:t>
       </w:r>
       <w:r>
         <w:t xml:space="preserve"> </w:t>
@@ -7733,7 +7812,7 @@
         <w:pStyle w:val="Bibliography"/>
       </w:pPr>
       <w:r>
-        <w:t xml:space="preserve">42. Scaria, J.</w:t>
+        <w:t xml:space="preserve">43. Scaria, J.</w:t>
       </w:r>
       <w:r>
         <w:t xml:space="preserve"> </w:t>
@@ -7780,7 +7859,7 @@
         <w:pStyle w:val="Bibliography"/>
       </w:pPr>
       <w:r>
-        <w:t xml:space="preserve">43. Kim, M. K. &amp; Lun, D. S. Methods for integration of transcriptomic data in genome-scale metabolic models.</w:t>
+        <w:t xml:space="preserve">44. Kim, M. K. &amp; Lun, D. S. Methods for integration of transcriptomic data in genome-scale metabolic models.</w:t>
       </w:r>
       <w:r>
         <w:t xml:space="preserve"> </w:t>
@@ -7812,7 +7891,7 @@
         <w:pStyle w:val="Bibliography"/>
       </w:pPr>
       <w:r>
-        <w:t xml:space="preserve">44. Matsumoto, M.</w:t>
+        <w:t xml:space="preserve">45. Matsumoto, M.</w:t>
       </w:r>
       <w:r>
         <w:t xml:space="preserve"> </w:t>
@@ -7859,7 +7938,7 @@
         <w:pStyle w:val="Bibliography"/>
       </w:pPr>
       <w:r>
-        <w:t xml:space="preserve">45. Vimr, E. R., Kalivoda, K. A., Deszo, E. L. &amp; Steenbergen, S. M. Diversity of microbial sialic acid metabolism.</w:t>
+        <w:t xml:space="preserve">46. Vimr, E. R., Kalivoda, K. A., Deszo, E. L. &amp; Steenbergen, S. M. Diversity of microbial sialic acid metabolism.</w:t>
       </w:r>
       <w:r>
         <w:t xml:space="preserve"> </w:t>
@@ -7891,7 +7970,39 @@
         <w:pStyle w:val="Bibliography"/>
       </w:pPr>
       <w:r>
-        <w:t xml:space="preserve">46. Jackson, S., Calos, M., Myers, A. &amp; Self, W. T. Analysis of proline reduction in the nosocomial pathogen Clostridium difficile.</w:t>
+        <w:t xml:space="preserve">47. Fuller, M. F. &amp; Reeds, P. J. Nitrogen cycling in the gut.</w:t>
+      </w:r>
+      <w:r>
+        <w:t xml:space="preserve"> </w:t>
+      </w:r>
+      <w:r>
+        <w:rPr>
+          <w:i/>
+        </w:rPr>
+        <w:t xml:space="preserve">Annual review of nutrition</w:t>
+      </w:r>
+      <w:r>
+        <w:t xml:space="preserve"> </w:t>
+      </w:r>
+      <w:r>
+        <w:rPr>
+          <w:b/>
+        </w:rPr>
+        <w:t xml:space="preserve">18,</w:t>
+      </w:r>
+      <w:r>
+        <w:t xml:space="preserve"> </w:t>
+      </w:r>
+      <w:r>
+        <w:t xml:space="preserve">385–411 (1998).</w:t>
+      </w:r>
+    </w:p>
+    <w:p>
+      <w:pPr>
+        <w:pStyle w:val="Bibliography"/>
+      </w:pPr>
+      <w:r>
+        <w:t xml:space="preserve">48. Jackson, S., Calos, M., Myers, A. &amp; Self, W. T. Analysis of proline reduction in the nosocomial pathogen Clostridium difficile.</w:t>
       </w:r>
       <w:r>
         <w:t xml:space="preserve"> </w:t>
@@ -7923,7 +8034,7 @@
         <w:pStyle w:val="Bibliography"/>
       </w:pPr>
       <w:r>
-        <w:t xml:space="preserve">47. Aboulnaga, E. H.</w:t>
+        <w:t xml:space="preserve">49. Aboulnaga, E. H.</w:t>
       </w:r>
       <w:r>
         <w:t xml:space="preserve"> </w:t>
@@ -7970,7 +8081,7 @@
         <w:pStyle w:val="Bibliography"/>
       </w:pPr>
       <w:r>
-        <w:t xml:space="preserve">48. Fonknechten, N.</w:t>
+        <w:t xml:space="preserve">50. Fonknechten, N.</w:t>
       </w:r>
       <w:r>
         <w:t xml:space="preserve"> </w:t>
@@ -8017,7 +8128,7 @@
         <w:pStyle w:val="Bibliography"/>
       </w:pPr>
       <w:r>
-        <w:t xml:space="preserve">49. Köpke, M., Straub, M. &amp; Dürre, P. Clostridium difficile Is an Autotrophic Bacterial Pathogen.</w:t>
+        <w:t xml:space="preserve">51. Köpke, M., Straub, M. &amp; Dürre, P. Clostridium difficile Is an Autotrophic Bacterial Pathogen.</w:t>
       </w:r>
       <w:r>
         <w:t xml:space="preserve"> </w:t>
@@ -8049,7 +8160,7 @@
         <w:pStyle w:val="Bibliography"/>
       </w:pPr>
       <w:r>
-        <w:t xml:space="preserve">50. Green, M. L. &amp; Karp, P. D. The outcomes of pathway database computations depend on pathway ontology.</w:t>
+        <w:t xml:space="preserve">52. Green, M. L. &amp; Karp, P. D. The outcomes of pathway database computations depend on pathway ontology.</w:t>
       </w:r>
       <w:r>
         <w:t xml:space="preserve"> </w:t>
@@ -8081,7 +8192,7 @@
         <w:pStyle w:val="Bibliography"/>
       </w:pPr>
       <w:r>
-        <w:t xml:space="preserve">51. Uzman, A., Lodish, H., Berk, A., Zipursky, L. &amp; Baltimore, D. Molecular Cell Biology (4th edition) New York, NY, 2000, ISBN 0-7167-3136-3.</w:t>
+        <w:t xml:space="preserve">53. Uzman, A., Lodish, H., Berk, A., Zipursky, L. &amp; Baltimore, D. Molecular Cell Biology (4th edition) New York, NY, 2000, ISBN 0-7167-3136-3.</w:t>
       </w:r>
       <w:r>
         <w:t xml:space="preserve"> </w:t>
@@ -8113,7 +8224,7 @@
         <w:pStyle w:val="Bibliography"/>
       </w:pPr>
       <w:r>
-        <w:t xml:space="preserve">52. Theriot, C. M.</w:t>
+        <w:t xml:space="preserve">54. Theriot, C. M.</w:t>
       </w:r>
       <w:r>
         <w:t xml:space="preserve"> </w:t>
@@ -8160,7 +8271,7 @@
         <w:pStyle w:val="Bibliography"/>
       </w:pPr>
       <w:r>
-        <w:t xml:space="preserve">53. Wilson, K. H., Kennedy, M. J. &amp; Fekety, F. R. Use of sodium taurocholate to enhance spore recovery on a medium selective for Clostridium difficile.</w:t>
+        <w:t xml:space="preserve">55. Wilson, K. H., Kennedy, M. J. &amp; Fekety, F. R. Use of sodium taurocholate to enhance spore recovery on a medium selective for Clostridium difficile.</w:t>
       </w:r>
       <w:r>
         <w:t xml:space="preserve"> </w:t>
@@ -8192,7 +8303,7 @@
         <w:pStyle w:val="Bibliography"/>
       </w:pPr>
       <w:r>
-        <w:t xml:space="preserve">54. Sorg, J. a. &amp; Sonenshein, A. L. Inhibiting the initiation of &lt;i&gt;Clostridium difficile&lt;/i&gt; spore germination using analogs of chenodeoxycholic acid, a bile acid.</w:t>
+        <w:t xml:space="preserve">56. Sorg, J. a. &amp; Sonenshein, A. L. Inhibiting the initiation of &lt;i&gt;Clostridium difficile&lt;/i&gt; spore germination using analogs of chenodeoxycholic acid, a bile acid.</w:t>
       </w:r>
       <w:r>
         <w:t xml:space="preserve"> </w:t>
@@ -8224,7 +8335,7 @@
         <w:pStyle w:val="Bibliography"/>
       </w:pPr>
       <w:r>
-        <w:t xml:space="preserve">55. Leslie, J. L.</w:t>
+        <w:t xml:space="preserve">57. Leslie, J. L.</w:t>
       </w:r>
       <w:r>
         <w:t xml:space="preserve"> </w:t>
@@ -8271,7 +8382,7 @@
         <w:pStyle w:val="Bibliography"/>
       </w:pPr>
       <w:r>
-        <w:t xml:space="preserve">56. Lopez-Medina, E., Neubauer, M. M., Pier, G. B. &amp; Koh, A. Y. RNA isolation of Pseudomonas aeruginosa colonizing the murine gastrointestinal tract.</w:t>
+        <w:t xml:space="preserve">58. Lopez-Medina, E., Neubauer, M. M., Pier, G. B. &amp; Koh, A. Y. RNA isolation of Pseudomonas aeruginosa colonizing the murine gastrointestinal tract.</w:t>
       </w:r>
       <w:r>
         <w:t xml:space="preserve"> </w:t>
@@ -8302,7 +8413,7 @@
         <w:pStyle w:val="Bibliography"/>
       </w:pPr>
       <w:r>
-        <w:t xml:space="preserve">57. Langmead, B., Trapnell, C., Pop, M. &amp; Salzberg, S. L. Ultrafast and memory-efficient alignment of short DNA sequences to the human genome.</w:t>
+        <w:t xml:space="preserve">59. Langmead, B., Trapnell, C., Pop, M. &amp; Salzberg, S. L. Ultrafast and memory-efficient alignment of short DNA sequences to the human genome.</w:t>
       </w:r>
       <w:r>
         <w:t xml:space="preserve"> </w:t>
@@ -8333,7 +8444,7 @@
         <w:pStyle w:val="Bibliography"/>
       </w:pPr>
       <w:r>
-        <w:t xml:space="preserve">58. Ogata, H.</w:t>
+        <w:t xml:space="preserve">60. Ogata, H.</w:t>
       </w:r>
       <w:r>
         <w:t xml:space="preserve"> </w:t>
@@ -8371,7 +8482,7 @@
         <w:pStyle w:val="Bibliography"/>
       </w:pPr>
       <w:r>
-        <w:t xml:space="preserve">59. Li, H.</w:t>
+        <w:t xml:space="preserve">61. Li, H.</w:t>
       </w:r>
       <w:r>
         <w:t xml:space="preserve"> </w:t>
@@ -8411,6 +8522,38 @@
       </w:r>
       <w:r>
         <w:t xml:space="preserve">2078–2079 (2009).</w:t>
+      </w:r>
+    </w:p>
+    <w:p>
+      <w:pPr>
+        <w:pStyle w:val="Bibliography"/>
+      </w:pPr>
+      <w:r>
+        <w:t xml:space="preserve">62. Basler, G., Ebenhöh, O., Selbig, J. &amp; Nikoloski, Z. Mass-balanced randomization of metabolic networks.</w:t>
+      </w:r>
+      <w:r>
+        <w:t xml:space="preserve"> </w:t>
+      </w:r>
+      <w:r>
+        <w:rPr>
+          <w:i/>
+        </w:rPr>
+        <w:t xml:space="preserve">Bioinformatics</w:t>
+      </w:r>
+      <w:r>
+        <w:t xml:space="preserve"> </w:t>
+      </w:r>
+      <w:r>
+        <w:rPr>
+          <w:b/>
+        </w:rPr>
+        <w:t xml:space="preserve">27,</w:t>
+      </w:r>
+      <w:r>
+        <w:t xml:space="preserve"> </w:t>
+      </w:r>
+      <w:r>
+        <w:t xml:space="preserve">1397–1403 (2011).</w:t>
       </w:r>
     </w:p>
     <w:sectPr>
@@ -8810,7 +8953,7 @@
     </w:lvl>
   </w:abstractNum>
   <w:abstractNum w:abstractNumId="990">
-    <w:nsid w:val="11080434"/>
+    <w:nsid w:val="4b01929a"/>
     <w:multiLevelType w:val="multilevel"/>
     <w:lvl w:ilvl="0">
       <w:numFmt w:val="bullet"/>

</xml_diff>

<commit_message>
changed language of data availability
</commit_message>
<xml_diff>
--- a/Jenior_Modeling_NatMicro_2016.docx
+++ b/Jenior_Modeling_NatMicro_2016.docx
@@ -5035,7 +5035,7 @@
         <w:pStyle w:val="FirstParagraph"/>
       </w:pPr>
       <w:r>
-        <w:t xml:space="preserve">The authors would like to acknowledge members of the University of Michigan Germ free Mouse Center, Sequencing Core, and Metabolomics Core for their assistance in experimental design, execution, and data collection. This work was supported by funding from the National Institutes of Health to P. Schloss (R01GM099514, P30DK034933), the Enterics Research Investigators Network (ERIN; U19AI09087), and the Translational Research Education Certificate (MICHR; UL1TR000433). Processed transcriptomic read data is available at...</w:t>
+        <w:t xml:space="preserve">The authors would like to acknowledge members of the University of Michigan Germ free Mouse Center, Sequencing Core, and Metabolomics Core for their assistance in experimental design, execution, and data collection. This work was supported by funding from the National Institutes of Health to P. Schloss (R01GM099514, P30DK034933), the Enterics Research Investigators Network (ERIN; U19AI09087), and the Translational Research Education Certificate (MICHR; UL1TR000433). Pooled and quality trimmed transcriptomic read data is available at...</w:t>
       </w:r>
     </w:p>
     <w:p>
@@ -8970,7 +8970,7 @@
     </w:lvl>
   </w:abstractNum>
   <w:abstractNum w:abstractNumId="990">
-    <w:nsid w:val="d2d52569"/>
+    <w:nsid w:val="9dd94101"/>
     <w:multiLevelType w:val="multilevel"/>
     <w:lvl w:ilvl="0">
       <w:numFmt w:val="bullet"/>

</xml_diff>

<commit_message>
added statistics to methods section
</commit_message>
<xml_diff>
--- a/Jenior_Modeling_NatMicro_2016.docx
+++ b/Jenior_Modeling_NatMicro_2016.docx
@@ -4993,31 +4993,7 @@
         <w:t xml:space="preserve"> </w:t>
       </w:r>
       <w:r>
-        <w:t xml:space="preserve">All statistical analyses were performed using R (v.3.2.0).</w:t>
-      </w:r>
-      <w:r>
-        <w:t xml:space="preserve"> </w:t>
-      </w:r>
-      <w:r>
-        <w:t xml:space="preserve">cfu - significant differences were determined by Wilcoxon test and Holm-Bonferroni correction.</w:t>
-      </w:r>
-      <w:r>
-        <w:t xml:space="preserve"> </w:t>
-      </w:r>
-      <w:r>
-        <w:t xml:space="preserve">toxin titer - Significant differences were determined by Holm-Bonferroni corrected Wilcoxon tests.</w:t>
-      </w:r>
-      <w:r>
-        <w:t xml:space="preserve"> </w:t>
-      </w:r>
-      <w:r>
-        <w:t xml:space="preserve">acetate - wilcoxon</w:t>
-      </w:r>
-      <w:r>
-        <w:t xml:space="preserve"> </w:t>
-      </w:r>
-      <w:r>
-        <w:t xml:space="preserve">gorwth curves - Significant differences were determined by 2-way ANOVA with Holm-Bonferroni correction.</w:t>
+        <w:t xml:space="preserve">All statistical analyses were performed using R (v.3.2.0). Significant differences of CFU, toxin titer, and acetate concentration were determined by Wilcoxon test with Holm-Bonferroni correction. Significant differences for growth curves compared to No Carbohydrate control were calculated using 2-way ANOVA with Holm-Bonferroni correction. Significance for metabolite importance scores was determined as described above.</w:t>
       </w:r>
     </w:p>
     <w:p>
@@ -8970,7 +8946,7 @@
     </w:lvl>
   </w:abstractNum>
   <w:abstractNum w:abstractNumId="990">
-    <w:nsid w:val="9dd94101"/>
+    <w:nsid w:val="6d7c3646"/>
     <w:multiLevelType w:val="multilevel"/>
     <w:lvl w:ilvl="0">
       <w:numFmt w:val="bullet"/>

</xml_diff>

<commit_message>
removed in text p-values becuase they were absurd
</commit_message>
<xml_diff>
--- a/Jenior_Modeling_NatMicro_2016.docx
+++ b/Jenior_Modeling_NatMicro_2016.docx
@@ -3437,7 +3437,7 @@
         <w:t xml:space="preserve"> </w:t>
       </w:r>
       <w:r>
-        <w:t xml:space="preserve">= 0). This provided evidence that N-acetyl-D-glucosamine, derived from the host mucus layer, may be a central component of the</w:t>
+        <w:t xml:space="preserve">&lt;&lt; 0.001). This provided evidence that N-acetyl-D-glucosamine, derived from the host mucus layer, may be a central component of the</w:t>
       </w:r>
       <w:r>
         <w:t xml:space="preserve"> </w:t>
@@ -3479,7 +3479,7 @@
         <w:t xml:space="preserve"> </w:t>
       </w:r>
       <w:r>
-        <w:t xml:space="preserve">= 0; Max OD</w:t>
+        <w:t xml:space="preserve">&lt;&lt; 0.001; Max OD</w:t>
       </w:r>
       <w:r>
         <w:rPr>
@@ -3491,7 +3491,7 @@
         <w:t xml:space="preserve"> </w:t>
       </w:r>
       <w:r>
-        <w:t xml:space="preserve">= 0.201), but is more likely provided by the diet than from the host. Furthermore, at least one carbohydrate highlighted as distinctly more important in each of the antibiotic treatment groups provided high levels of</w:t>
+        <w:t xml:space="preserve">= 0.559), but is more likely provided by the diet than from the host. Furthermore, at least one carbohydrate highlighted as distinctly more important in each of the antibiotic treatment groups provided high levels of</w:t>
       </w:r>
       <w:r>
         <w:t xml:space="preserve"> </w:t>
@@ -3593,7 +3593,7 @@
         <w:t xml:space="preserve">in vitro</w:t>
       </w:r>
       <w:r>
-        <w:t xml:space="preserve">, but neither should any improvement over No Carbohydrate control (Fig. S3). Maximum growth rate analysis for each carbohydrate also indicates potential hierarchy of growth nutrient preference (Table S4). The progression is as follows: D-fructose (slope = 0.089), N-acetyl-D-glucosamine (slope = 0.085), salicin (slope = 0.077), mannitol (slope = 0.044)/trehalose (slope = 0.017), and finally N-acetylneuriminate (slope = 0.024). This suggests that</w:t>
+        <w:t xml:space="preserve">, but neither should any improvement over No Carbohydrate control (Fig. S3). Maximum growth rate analysis for each carbohydrate also indicates potential hierarchy of growth nutrient preference (Table S4). The progression is as follows: D-fructose (slope = 0.089), N-acetyl-D-glucosamine (slope = 0.085), salicin (slope = 0.077), mannitol (slope = 0.044)/trehalose (slope = 0.044), and finally N-acetylneuriminate (slope = 0.024). This suggests that</w:t>
       </w:r>
       <w:r>
         <w:t xml:space="preserve"> </w:t>
@@ -8946,7 +8946,7 @@
     </w:lvl>
   </w:abstractNum>
   <w:abstractNum w:abstractNumId="990">
-    <w:nsid w:val="ed9b82f2"/>
+    <w:nsid w:val="ca463e06"/>
     <w:multiLevelType w:val="multilevel"/>
     <w:lvl w:ilvl="0">
       <w:numFmt w:val="bullet"/>

</xml_diff>

<commit_message>
fixed supp and and text for them
</commit_message>
<xml_diff>
--- a/Jenior_Modeling_NatMicro_2016.docx
+++ b/Jenior_Modeling_NatMicro_2016.docx
@@ -2774,7 +2774,7 @@
         <w:t xml:space="preserve"> </w:t>
       </w:r>
       <w:r>
-        <w:t xml:space="preserve">colonization led to a significant decrease in the levels of acetate (Fig. S2) suggesting that</w:t>
+        <w:t xml:space="preserve">colonization led to a significant decrease in the levels of acetate (Fig. S3) suggesting that</w:t>
       </w:r>
       <w:r>
         <w:t xml:space="preserve"> </w:t>
@@ -2918,44 +2918,6 @@
       </w:r>
       <w:r>
         <w:t xml:space="preserve">may exploit alternative nutrient sources between the susceptible environments it colonizes.</w:t>
-      </w:r>
-    </w:p>
-    <w:p>
-      <w:pPr>
-        <w:pStyle w:val="BodyText"/>
-      </w:pPr>
-      <w:r>
-        <w:t xml:space="preserve">Alternatively, we also explored those metabolites that our algorithm predicts are most likely to be generated by</w:t>
-      </w:r>
-      <w:r>
-        <w:t xml:space="preserve"> </w:t>
-      </w:r>
-      <w:r>
-        <w:rPr>
-          <w:i/>
-        </w:rPr>
-        <w:t xml:space="preserve">C. difficile</w:t>
-      </w:r>
-      <w:r>
-        <w:t xml:space="preserve"> </w:t>
-      </w:r>
-      <w:r>
-        <w:t xml:space="preserve">in each condition (Fig. S3). What becomes immediately apparent is that exactly the same metabolites appear to be the most likely to be created across all conditions tested. The only distinction between groups were slight differences in the actual score assigned in each instance. This result signifies that while</w:t>
-      </w:r>
-      <w:r>
-        <w:t xml:space="preserve"> </w:t>
-      </w:r>
-      <w:r>
-        <w:rPr>
-          <w:i/>
-        </w:rPr>
-        <w:t xml:space="preserve">C. difficile</w:t>
-      </w:r>
-      <w:r>
-        <w:t xml:space="preserve"> </w:t>
-      </w:r>
-      <w:r>
-        <w:t xml:space="preserve">may be consuming seperate resource pools between colonized environments, it generally seeks to produce a core set of molecules that may be central to its metabolism.</w:t>
       </w:r>
     </w:p>
     <w:p>
@@ -5395,7 +5357,7 @@
         <w:t xml:space="preserve"> </w:t>
       </w:r>
       <w:r>
-        <w:t xml:space="preserve">Select sigma factors which expression/activity is under the control of environment nutrient concentrations. Relative abundances were calculated from the total expression within each treatment group for all genes shown in a - d. UD indicates genes from which transcript was undetectable.</w:t>
+        <w:t xml:space="preserve">Select sigma factors which expression/activity is under the control of environment nutrient concentrations. Relative abundances were calculated from the total expression within each treatment group for all genes shown in a - d. Asterisks (*) indicate genes from which transcript was undetectable.</w:t>
       </w:r>
     </w:p>
     <w:p>
@@ -5482,7 +5444,7 @@
         <w:t xml:space="preserve"> </w:t>
       </w:r>
       <w:r>
-        <w:t xml:space="preserve">Groups from a are also plotted separately in without size differences for clarity. Genes included in each group and transcript abundances can be found in Table S1.</w:t>
+        <w:t xml:space="preserve">Groups from a are also plotted separately in without size differences for clarity. Genes included in each group and transcript abundances can be found in Table S1. Refer to Fig. S2 for additional explanantion for readability of Fig. 4.</w:t>
       </w:r>
     </w:p>
     <w:p>
@@ -5840,7 +5802,24 @@
         <w:rPr>
           <w:b/>
         </w:rPr>
-        <w:t xml:space="preserve">Supplementary Figure 2 |</w:t>
+        <w:t xml:space="preserve">Supplementary Figure 2 | .</w:t>
+      </w:r>
+      <w:r>
+        <w:t xml:space="preserve"> </w:t>
+      </w:r>
+      <w:r>
+        <w:t xml:space="preserve">supp figure from nick...</w:t>
+      </w:r>
+    </w:p>
+    <w:p>
+      <w:pPr>
+        <w:pStyle w:val="BodyText"/>
+      </w:pPr>
+      <w:r>
+        <w:rPr>
+          <w:b/>
+        </w:rPr>
+        <w:t xml:space="preserve">Supplementary Figure 3 |</w:t>
       </w:r>
       <w:r>
         <w:rPr>
@@ -5887,108 +5866,6 @@
       </w:r>
       <w:r>
         <w:t xml:space="preserve">in the same fashion as other experiments described here. Animals were necropsied at 18 hours post-infection and cecal content was flash frozen for later GC-MS analysis. Significance was determined using Wilcoxon signed-rank test.</w:t>
-      </w:r>
-    </w:p>
-    <w:p>
-      <w:pPr>
-        <w:pStyle w:val="BodyText"/>
-      </w:pPr>
-      <w:r>
-        <w:rPr>
-          <w:b/>
-        </w:rPr>
-        <w:t xml:space="preserve">Supplementary Figure 3 | Lowest scoring significant metabolites from each</w:t>
-      </w:r>
-      <w:r>
-        <w:rPr>
-          <w:b/>
-        </w:rPr>
-        <w:t xml:space="preserve"> </w:t>
-      </w:r>
-      <w:r>
-        <w:rPr>
-          <w:i/>
-          <w:b/>
-        </w:rPr>
-        <w:t xml:space="preserve">C. difficile</w:t>
-      </w:r>
-      <w:r>
-        <w:rPr>
-          <w:b/>
-        </w:rPr>
-        <w:t xml:space="preserve"> </w:t>
-      </w:r>
-      <w:r>
-        <w:rPr>
-          <w:b/>
-        </w:rPr>
-        <w:t xml:space="preserve">colonized condition.</w:t>
-      </w:r>
-      <w:r>
-        <w:t xml:space="preserve"> </w:t>
-      </w:r>
-      <w:r>
-        <w:t xml:space="preserve">The lowest 10 scoring significant metabolites from each treatment group. Lower scores signify that a given metabolite is more likely to be generated than consumed. Panels are as follows:</w:t>
-      </w:r>
-      <w:r>
-        <w:t xml:space="preserve"> </w:t>
-      </w:r>
-      <w:r>
-        <w:rPr>
-          <w:b/>
-        </w:rPr>
-        <w:t xml:space="preserve">(a)</w:t>
-      </w:r>
-      <w:r>
-        <w:t xml:space="preserve"> </w:t>
-      </w:r>
-      <w:r>
-        <w:t xml:space="preserve">Streptomycin</w:t>
-      </w:r>
-      <w:r>
-        <w:t xml:space="preserve"> </w:t>
-      </w:r>
-      <w:r>
-        <w:rPr>
-          <w:b/>
-        </w:rPr>
-        <w:t xml:space="preserve">(b)</w:t>
-      </w:r>
-      <w:r>
-        <w:t xml:space="preserve"> </w:t>
-      </w:r>
-      <w:r>
-        <w:t xml:space="preserve">Cefoperazone</w:t>
-      </w:r>
-      <w:r>
-        <w:t xml:space="preserve"> </w:t>
-      </w:r>
-      <w:r>
-        <w:rPr>
-          <w:b/>
-        </w:rPr>
-        <w:t xml:space="preserve">(c)</w:t>
-      </w:r>
-      <w:r>
-        <w:t xml:space="preserve"> </w:t>
-      </w:r>
-      <w:r>
-        <w:t xml:space="preserve">Clindamycin</w:t>
-      </w:r>
-      <w:r>
-        <w:t xml:space="preserve"> </w:t>
-      </w:r>
-      <w:r>
-        <w:rPr>
-          <w:b/>
-        </w:rPr>
-        <w:t xml:space="preserve">(d)</w:t>
-      </w:r>
-      <w:r>
-        <w:t xml:space="preserve"> </w:t>
-      </w:r>
-      <w:r>
-        <w:t xml:space="preserve">Germ free.</w:t>
       </w:r>
     </w:p>
     <w:p>
@@ -8868,7 +8745,7 @@
     </w:lvl>
   </w:abstractNum>
   <w:abstractNum w:abstractNumId="990">
-    <w:nsid w:val="a075b395"/>
+    <w:nsid w:val="47fdb26e"/>
     <w:multiLevelType w:val="multilevel"/>
     <w:lvl w:ilvl="0">
       <w:numFmt w:val="bullet"/>

</xml_diff>

<commit_message>
changed language to say produced
</commit_message>
<xml_diff>
--- a/Jenior_Modeling_NatMicro_2016.docx
+++ b/Jenior_Modeling_NatMicro_2016.docx
@@ -5802,13 +5802,13 @@
         <w:rPr>
           <w:b/>
         </w:rPr>
-        <w:t xml:space="preserve">Supplementary Figure 2 | .</w:t>
-      </w:r>
-      <w:r>
-        <w:t xml:space="preserve"> </w:t>
-      </w:r>
-      <w:r>
-        <w:t xml:space="preserve">supp figure from nick...</w:t>
+        <w:t xml:space="preserve">Supplementary Figure 2 | Additional explanation for how to interpret Figure 4.</w:t>
+      </w:r>
+      <w:r>
+        <w:t xml:space="preserve"> </w:t>
+      </w:r>
+      <w:r>
+        <w:t xml:space="preserve">Colored areas are &gt;90% of color-associated antibiotic-treated and &lt;10% the other two antibiotic-treated communities...</w:t>
       </w:r>
     </w:p>
     <w:p>
@@ -8745,7 +8745,7 @@
     </w:lvl>
   </w:abstractNum>
   <w:abstractNum w:abstractNumId="990">
-    <w:nsid w:val="47fdb26e"/>
+    <w:nsid w:val="f627c4f5"/>
     <w:multiLevelType w:val="multilevel"/>
     <w:lvl w:ilvl="0">
       <w:numFmt w:val="bullet"/>

</xml_diff>

<commit_message>
added fig S2 legend and point c
</commit_message>
<xml_diff>
--- a/Jenior_Modeling_NatMicro_2016.docx
+++ b/Jenior_Modeling_NatMicro_2016.docx
@@ -5814,7 +5814,43 @@
         <w:rPr>
           <w:b/>
         </w:rPr>
-        <w:t xml:space="preserve">Supplementary Figure 2 | Additional explanation for how to interpret Figure 4.</w:t>
+        <w:t xml:space="preserve">Supplementary Figure 2 | Additional explanation for Figure 4 interpretation.</w:t>
+      </w:r>
+      <w:r>
+        <w:t xml:space="preserve"> </w:t>
+      </w:r>
+      <w:r>
+        <w:t xml:space="preserve">Relative abundance of transcription for</w:t>
+      </w:r>
+      <w:r>
+        <w:t xml:space="preserve"> </w:t>
+      </w:r>
+      <w:r>
+        <w:rPr>
+          <w:i/>
+        </w:rPr>
+        <w:t xml:space="preserve">C. difficile</w:t>
+      </w:r>
+      <w:r>
+        <w:t xml:space="preserve"> </w:t>
+      </w:r>
+      <w:r>
+        <w:t xml:space="preserve">630 genes during infection across the 3 antibiotic pretreatment models used during this study. Points that are located closer to a corner are more highly transcribed in the condition associated with that corner compared to the others. As this shows a 3-dimensional data set in 2 dimensions, there is an amount of distortion proximal to each corner. Simply put for points that are nearer to an edge, a greater percentage of their total transcription was contributed by</w:t>
+      </w:r>
+      <w:r>
+        <w:t xml:space="preserve"> </w:t>
+      </w:r>
+      <w:r>
+        <w:rPr>
+          <w:i/>
+        </w:rPr>
+        <w:t xml:space="preserve">C. difficile</w:t>
+      </w:r>
+      <w:r>
+        <w:t xml:space="preserve"> </w:t>
+      </w:r>
+      <w:r>
+        <w:t xml:space="preserve">colonizing those mice.</w:t>
       </w:r>
       <w:r>
         <w:t xml:space="preserve"> </w:t>
@@ -5829,10 +5865,37 @@
         <w:t xml:space="preserve"> </w:t>
       </w:r>
       <w:r>
+        <w:t xml:space="preserve">This point represents the transcription for a gene that is overrepresented in cefoperazone-treated mice.</w:t>
+      </w:r>
+      <w:r>
+        <w:t xml:space="preserve"> </w:t>
+      </w:r>
+      <w:r>
         <w:rPr>
           <w:b/>
         </w:rPr>
         <w:t xml:space="preserve">(b)</w:t>
+      </w:r>
+      <w:r>
+        <w:t xml:space="preserve"> </w:t>
+      </w:r>
+      <w:r>
+        <w:t xml:space="preserve">This point represents a gene in which transcripts are equally detectable in all 3 conditions.</w:t>
+      </w:r>
+      <w:r>
+        <w:t xml:space="preserve"> </w:t>
+      </w:r>
+      <w:r>
+        <w:rPr>
+          <w:b/>
+        </w:rPr>
+        <w:t xml:space="preserve">(c)</w:t>
+      </w:r>
+      <w:r>
+        <w:t xml:space="preserve"> </w:t>
+      </w:r>
+      <w:r>
+        <w:t xml:space="preserve">Transcripts for this gene are only underrepresented in only cefoperazone-treated mice, and are equally detectable in clindamycin and streptomycin-treated animals.</w:t>
       </w:r>
     </w:p>
     <w:p>
@@ -8768,7 +8831,7 @@
     </w:lvl>
   </w:abstractNum>
   <w:abstractNum w:abstractNumId="990">
-    <w:nsid w:val="62ad8174"/>
+    <w:nsid w:val="c5328dc2"/>
     <w:multiLevelType w:val="multilevel"/>
     <w:lvl w:ilvl="0">
       <w:numFmt w:val="bullet"/>

</xml_diff>

<commit_message>
integrated jhansis edits, remade fig 4 and reworked associated results
</commit_message>
<xml_diff>
--- a/Jenior_Modeling_NatMicro_2016.docx
+++ b/Jenior_Modeling_NatMicro_2016.docx
@@ -138,22 +138,22 @@
         <w:t xml:space="preserve"> </w:t>
       </w:r>
       <w:r>
-        <w:t xml:space="preserve">infection (CDI) has grown to be the greatest cause of hospital acquired infection in the United States. Susceptibility to CDI is induced by previous antibiotic exposure, which are known to alter the structure of the gut microbiome and to affect the availability of growth nutrients in the gut. We hypothesized that</w:t>
-      </w:r>
-      <w:r>
-        <w:t xml:space="preserve"> </w:t>
-      </w:r>
-      <w:r>
-        <w:rPr>
-          <w:i/>
-        </w:rPr>
-        <w:t xml:space="preserve">C. difficile</w:t>
-      </w:r>
-      <w:r>
-        <w:t xml:space="preserve"> </w:t>
-      </w:r>
-      <w:r>
-        <w:t xml:space="preserve">is a generalist that adapts its physiology to the nutrients available within the gut. We orally challenged C57BL/6 mice that previously received one of foru antibiotics with</w:t>
+        <w:t xml:space="preserve">infection (CDI) has grown to be the most prevalent cause of hospital acquired infection in the United States. Susceptibility to CDI is induced by recent antibiotic exposure, which are known to alter the structure of the gut microbiome and to affect the availability of growth nutrients in the gut. We hypothesized that</w:t>
+      </w:r>
+      <w:r>
+        <w:t xml:space="preserve"> </w:t>
+      </w:r>
+      <w:r>
+        <w:rPr>
+          <w:i/>
+        </w:rPr>
+        <w:t xml:space="preserve">C. difficile</w:t>
+      </w:r>
+      <w:r>
+        <w:t xml:space="preserve"> </w:t>
+      </w:r>
+      <w:r>
+        <w:t xml:space="preserve">is a generalist that adapts its physiology to the nutrients available within the gut. We orally challenged C57BL/6 mice that previously received one of four antibiotics with</w:t>
       </w:r>
       <w:r>
         <w:t xml:space="preserve"> </w:t>
@@ -198,22 +198,22 @@
         <w:t xml:space="preserve"> </w:t>
       </w:r>
       <w:r>
-        <w:t xml:space="preserve">RNA-Seq analysis focused on</w:t>
-      </w:r>
-      <w:r>
-        <w:t xml:space="preserve"> </w:t>
-      </w:r>
-      <w:r>
-        <w:rPr>
-          <w:i/>
-        </w:rPr>
-        <w:t xml:space="preserve">C. difficile</w:t>
-      </w:r>
-      <w:r>
-        <w:t xml:space="preserve"> </w:t>
-      </w:r>
-      <w:r>
-        <w:t xml:space="preserve">from cecal content of infected mice. This approach revealed variation in expression for genes that drive life-cycle switches as well as metabolic pathways associated with catabolizing a variety of carbon sources such as carbohydrates, amino acids, and amino sugars. In order to assess which substrates</w:t>
+        <w:t xml:space="preserve">transcriptional analysis of</w:t>
+      </w:r>
+      <w:r>
+        <w:t xml:space="preserve"> </w:t>
+      </w:r>
+      <w:r>
+        <w:rPr>
+          <w:i/>
+        </w:rPr>
+        <w:t xml:space="preserve">C. difficile</w:t>
+      </w:r>
+      <w:r>
+        <w:t xml:space="preserve"> </w:t>
+      </w:r>
+      <w:r>
+        <w:t xml:space="preserve">from cecal content of infected mice. This approach revealed variation in expression of genes that drive life-cycle switches as well as metabolic pathways associated with catabolizing a variety of carbon sources such as carbohydrates, amino acids, and amino sugars. To assess which substrates</w:t>
       </w:r>
       <w:r>
         <w:t xml:space="preserve"> </w:t>
@@ -297,22 +297,22 @@
         <w:t xml:space="preserve"> </w:t>
       </w:r>
       <w:r>
-        <w:t xml:space="preserve">during infection, and may lead to the discovery of targeted measures for</w:t>
-      </w:r>
-      <w:r>
-        <w:t xml:space="preserve"> </w:t>
-      </w:r>
-      <w:r>
-        <w:rPr>
-          <w:i/>
-        </w:rPr>
-        <w:t xml:space="preserve">C. difficile</w:t>
-      </w:r>
-      <w:r>
-        <w:t xml:space="preserve"> </w:t>
-      </w:r>
-      <w:r>
-        <w:t xml:space="preserve">colonization prevention including potential probiotic therapy.</w:t>
+        <w:t xml:space="preserve">during infection and may lead to the discovery of targeted measures to prevent</w:t>
+      </w:r>
+      <w:r>
+        <w:t xml:space="preserve"> </w:t>
+      </w:r>
+      <w:r>
+        <w:rPr>
+          <w:i/>
+        </w:rPr>
+        <w:t xml:space="preserve">C. difficile</w:t>
+      </w:r>
+      <w:r>
+        <w:t xml:space="preserve"> </w:t>
+      </w:r>
+      <w:r>
+        <w:t xml:space="preserve">colonization including potential pre- or probiotic therapies.</w:t>
       </w:r>
     </w:p>
     <w:p>
@@ -536,7 +536,7 @@
         <w:t xml:space="preserve"> </w:t>
       </w:r>
       <w:r>
-        <w:t xml:space="preserve">through limitation of substrates it needs to grow. The ability of a healthy gut community to exclude</w:t>
+        <w:t xml:space="preserve">through limitation of substrates it needs to grow. The ability of an intact gut community to exclude</w:t>
       </w:r>
       <w:r>
         <w:t xml:space="preserve"> </w:t>
@@ -649,64 +649,219 @@
         <w:t xml:space="preserve"> </w:t>
       </w:r>
       <w:r>
-        <w:t xml:space="preserve">transcriptomic analysis suggests that high concentrations of easily metabolized carbon sources, such as glucose or amino acids, inhibit toxin gene expression</w:t>
+        <w:t xml:space="preserve">transcriptomic analysis suggests that high concentrations of easily metabolized carbon sources, such as glucose or amino acids, inhibit toxin gene expression and sporulation</w:t>
       </w:r>
       <w:r>
         <w:rPr>
           <w:vertAlign w:val="superscript"/>
         </w:rPr>
-        <w:t xml:space="preserve">18</w:t>
-      </w:r>
-      <w:r>
-        <w:t xml:space="preserve"> </w:t>
-      </w:r>
-      <w:r>
-        <w:t xml:space="preserve">and sporulation</w:t>
+        <w:t xml:space="preserve">18,19</w:t>
+      </w:r>
+      <w:r>
+        <w:t xml:space="preserve">. These genes are regulated by DNA-binding sigma factors, such as the pleiotropic regulator</w:t>
+      </w:r>
+      <w:r>
+        <w:t xml:space="preserve"> </w:t>
+      </w:r>
+      <w:r>
+        <w:rPr>
+          <w:i/>
+        </w:rPr>
+        <w:t xml:space="preserve">ccpA</w:t>
+      </w:r>
+      <w:r>
+        <w:t xml:space="preserve">, which are under the control of environmental nutrient concentrations, especially carbohydrates</w:t>
       </w:r>
       <w:r>
         <w:rPr>
           <w:vertAlign w:val="superscript"/>
         </w:rPr>
-        <w:t xml:space="preserve">19</w:t>
-      </w:r>
-      <w:r>
-        <w:t xml:space="preserve">. These genes are regulated by DNA-binding sigma factors, such as the pleiotropic regulator</w:t>
-      </w:r>
-      <w:r>
-        <w:t xml:space="preserve"> </w:t>
-      </w:r>
-      <w:r>
-        <w:rPr>
-          <w:i/>
-        </w:rPr>
-        <w:t xml:space="preserve">ccpA</w:t>
-      </w:r>
-      <w:r>
-        <w:t xml:space="preserve">, which are under the control of environmental nutrient concentrations, especially carbohydrates</w:t>
+        <w:t xml:space="preserve">20,21</w:t>
+      </w:r>
+      <w:r>
+        <w:t xml:space="preserve">. Downstream effects of this regulation likely have enormous impact on the lifestyle and metabolic strategy of</w:t>
+      </w:r>
+      <w:r>
+        <w:t xml:space="preserve"> </w:t>
+      </w:r>
+      <w:r>
+        <w:rPr>
+          <w:i/>
+        </w:rPr>
+        <w:t xml:space="preserve">C. difficile</w:t>
+      </w:r>
+      <w:r>
+        <w:t xml:space="preserve"> </w:t>
+      </w:r>
+      <w:r>
+        <w:t xml:space="preserve">when colonizing across sensitive hosts.</w:t>
+      </w:r>
+    </w:p>
+    <w:p>
+      <w:pPr>
+        <w:pStyle w:val="BodyText"/>
+      </w:pPr>
+      <w:r>
+        <w:t xml:space="preserve">Previous transcriptomic studies of</w:t>
+      </w:r>
+      <w:r>
+        <w:t xml:space="preserve"> </w:t>
+      </w:r>
+      <w:r>
+        <w:rPr>
+          <w:i/>
+        </w:rPr>
+        <w:t xml:space="preserve">C. difficile</w:t>
+      </w:r>
+      <w:r>
+        <w:t xml:space="preserve"> </w:t>
+      </w:r>
+      <w:r>
+        <w:t xml:space="preserve">have mainly focused on transcription of virulence factors,</w:t>
+      </w:r>
+      <w:r>
+        <w:t xml:space="preserve"> </w:t>
+      </w:r>
+      <w:r>
+        <w:rPr>
+          <w:i/>
+        </w:rPr>
+        <w:t xml:space="preserve">in vitro</w:t>
       </w:r>
       <w:r>
         <w:rPr>
           <w:vertAlign w:val="superscript"/>
         </w:rPr>
-        <w:t xml:space="preserve">20,21</w:t>
-      </w:r>
-      <w:r>
-        <w:t xml:space="preserve">. Downstream effects of this regulation likely have enormous impact on the lifestyle and metabolic strategy of</w:t>
-      </w:r>
-      <w:r>
-        <w:t xml:space="preserve"> </w:t>
-      </w:r>
-      <w:r>
-        <w:rPr>
-          <w:i/>
-        </w:rPr>
-        <w:t xml:space="preserve">C. difficile</w:t>
-      </w:r>
-      <w:r>
-        <w:t xml:space="preserve"> </w:t>
-      </w:r>
-      <w:r>
-        <w:t xml:space="preserve">when colonizing across sensitive hosts.</w:t>
+        <w:t xml:space="preserve">22,23</w:t>
+      </w:r>
+      <w:r>
+        <w:t xml:space="preserve">, with some work characterizing transcription during colonization of germfree mice</w:t>
+      </w:r>
+      <w:r>
+        <w:rPr>
+          <w:vertAlign w:val="superscript"/>
+        </w:rPr>
+        <w:t xml:space="preserve">24,25</w:t>
+      </w:r>
+      <w:r>
+        <w:t xml:space="preserve">. More relevant to nutrient acquisition,</w:t>
+      </w:r>
+      <w:r>
+        <w:t xml:space="preserve"> </w:t>
+      </w:r>
+      <w:r>
+        <w:rPr>
+          <w:i/>
+        </w:rPr>
+        <w:t xml:space="preserve">C. difficile</w:t>
+      </w:r>
+      <w:r>
+        <w:t xml:space="preserve"> </w:t>
+      </w:r>
+      <w:r>
+        <w:t xml:space="preserve">up-regulated several phosphotransferase systems (PTS) and ABC transporters in germfree mice, alluding to metabolic adaptation to nutrient availability</w:t>
+      </w:r>
+      <w:r>
+        <w:t xml:space="preserve"> </w:t>
+      </w:r>
+      <w:r>
+        <w:rPr>
+          <w:i/>
+        </w:rPr>
+        <w:t xml:space="preserve">in vivo</w:t>
+      </w:r>
+      <w:r>
+        <w:rPr>
+          <w:vertAlign w:val="superscript"/>
+        </w:rPr>
+        <w:t xml:space="preserve">25</w:t>
+      </w:r>
+      <w:r>
+        <w:t xml:space="preserve">. Although these analyses are informative, they are either primarily directed toward the expression of virulence factors or lack the context of the gut microbiota which</w:t>
+      </w:r>
+      <w:r>
+        <w:t xml:space="preserve"> </w:t>
+      </w:r>
+      <w:r>
+        <w:rPr>
+          <w:i/>
+        </w:rPr>
+        <w:t xml:space="preserve">C. difficile</w:t>
+      </w:r>
+      <w:r>
+        <w:t xml:space="preserve"> </w:t>
+      </w:r>
+      <w:r>
+        <w:t xml:space="preserve">must compete against for substrates. Metabolomic analyses have also been used to more directly assay changes in bacterial metabolism as they relate to CDI</w:t>
+      </w:r>
+      <w:r>
+        <w:rPr>
+          <w:vertAlign w:val="superscript"/>
+        </w:rPr>
+        <w:t xml:space="preserve">7,12</w:t>
+      </w:r>
+      <w:r>
+        <w:t xml:space="preserve">; however, these methods cannot focus on</w:t>
+      </w:r>
+      <w:r>
+        <w:t xml:space="preserve"> </w:t>
+      </w:r>
+      <w:r>
+        <w:rPr>
+          <w:i/>
+        </w:rPr>
+        <w:t xml:space="preserve">C. difficile</w:t>
+      </w:r>
+      <w:r>
+        <w:t xml:space="preserve">-specific metabolites and more closely resemble echoes of metabolism, not currently active processes. In contrast to these approaches,</w:t>
+      </w:r>
+      <w:r>
+        <w:t xml:space="preserve"> </w:t>
+      </w:r>
+      <w:r>
+        <w:rPr>
+          <w:i/>
+        </w:rPr>
+        <w:t xml:space="preserve">in vivo</w:t>
+      </w:r>
+      <w:r>
+        <w:t xml:space="preserve"> </w:t>
+      </w:r>
+      <w:r>
+        <w:rPr>
+          <w:i/>
+        </w:rPr>
+        <w:t xml:space="preserve">C. difficile</w:t>
+      </w:r>
+      <w:r>
+        <w:t xml:space="preserve"> </w:t>
+      </w:r>
+      <w:r>
+        <w:t xml:space="preserve">transcriptomic analysis from SPF animals may provide unique insight into its active metabolic pathways in a more realistic model of infection. Integrating transcriptomic data with genome-scale metabolic modeling has previously aided in identifying the most active aspects of an organism’s metabolism and which substrates are preferred by the organism</w:t>
+      </w:r>
+      <w:r>
+        <w:rPr>
+          <w:vertAlign w:val="superscript"/>
+        </w:rPr>
+        <w:t xml:space="preserve">26–28</w:t>
+      </w:r>
+      <w:r>
+        <w:t xml:space="preserve">. Applying these methods to study</w:t>
+      </w:r>
+      <w:r>
+        <w:t xml:space="preserve"> </w:t>
+      </w:r>
+      <w:r>
+        <w:rPr>
+          <w:i/>
+        </w:rPr>
+        <w:t xml:space="preserve">C. difficile</w:t>
+      </w:r>
+      <w:r>
+        <w:t xml:space="preserve"> </w:t>
+      </w:r>
+      <w:r>
+        <w:t xml:space="preserve">colonization would allow us to directly test the nutrient-niche hypothesis.</w:t>
       </w:r>
     </w:p>
     <w:p>
@@ -714,218 +869,51 @@
         <w:pStyle w:val="BodyText"/>
       </w:pPr>
       <w:r>
-        <w:t xml:space="preserve">Previous transcriptomic studies of</w:t>
-      </w:r>
-      <w:r>
-        <w:t xml:space="preserve"> </w:t>
-      </w:r>
-      <w:r>
-        <w:rPr>
-          <w:i/>
-        </w:rPr>
-        <w:t xml:space="preserve">C. difficile</w:t>
-      </w:r>
-      <w:r>
-        <w:t xml:space="preserve"> </w:t>
-      </w:r>
-      <w:r>
-        <w:t xml:space="preserve">have mainly focused on transcription of virulence factors,</w:t>
-      </w:r>
-      <w:r>
-        <w:t xml:space="preserve"> </w:t>
-      </w:r>
-      <w:r>
-        <w:rPr>
-          <w:i/>
-        </w:rPr>
-        <w:t xml:space="preserve">in vitro</w:t>
+        <w:t xml:space="preserve">Based on the ability of</w:t>
+      </w:r>
+      <w:r>
+        <w:t xml:space="preserve"> </w:t>
+      </w:r>
+      <w:r>
+        <w:rPr>
+          <w:i/>
+        </w:rPr>
+        <w:t xml:space="preserve">C. difficile</w:t>
+      </w:r>
+      <w:r>
+        <w:t xml:space="preserve"> </w:t>
+      </w:r>
+      <w:r>
+        <w:t xml:space="preserve">to grow on a diverse array of carbon sources and its ability to colonize a variety of communities, we hypothesized that it focuses its metabolism to fit the context of the community it is attempting colonize. To test this hypothesis, we employed a mouse model of infection to compare the response of</w:t>
+      </w:r>
+      <w:r>
+        <w:t xml:space="preserve"> </w:t>
+      </w:r>
+      <w:r>
+        <w:rPr>
+          <w:i/>
+        </w:rPr>
+        <w:t xml:space="preserve">C. difficile</w:t>
+      </w:r>
+      <w:r>
+        <w:t xml:space="preserve"> </w:t>
+      </w:r>
+      <w:r>
+        <w:t xml:space="preserve">to the gut environment caused by different classes of antibiotics. The antibiotics used in this study included streptomycin (Fig. 1a), cefoperazone (Fig. 1b), and clindamycin (Fig. 1c). These antibiotics differentially affect the structure of the gut microbiota</w:t>
       </w:r>
       <w:r>
         <w:rPr>
           <w:vertAlign w:val="superscript"/>
         </w:rPr>
-        <w:t xml:space="preserve">22,23</w:t>
-      </w:r>
-      <w:r>
-        <w:t xml:space="preserve">, with some work characterizing transcription during colonization of germ free mice</w:t>
+        <w:t xml:space="preserve">8</w:t>
+      </w:r>
+      <w:r>
+        <w:t xml:space="preserve">. Each has also been shown to alter the gut metabolome relative to untreated animals</w:t>
       </w:r>
       <w:r>
         <w:rPr>
           <w:vertAlign w:val="superscript"/>
         </w:rPr>
-        <w:t xml:space="preserve">24,25</w:t>
-      </w:r>
-      <w:r>
-        <w:t xml:space="preserve">. Relevant to our hypothesis,</w:t>
-      </w:r>
-      <w:r>
-        <w:t xml:space="preserve"> </w:t>
-      </w:r>
-      <w:r>
-        <w:rPr>
-          <w:i/>
-        </w:rPr>
-        <w:t xml:space="preserve">C. difficile</w:t>
-      </w:r>
-      <w:r>
-        <w:t xml:space="preserve"> </w:t>
-      </w:r>
-      <w:r>
-        <w:t xml:space="preserve">up-regulated several phosphotransferase systems (PTS) and ABC transporters in germ free mice, alluding to metabolic adaptation to nutrient availability</w:t>
-      </w:r>
-      <w:r>
-        <w:t xml:space="preserve"> </w:t>
-      </w:r>
-      <w:r>
-        <w:rPr>
-          <w:i/>
-        </w:rPr>
-        <w:t xml:space="preserve">in vivo</w:t>
-      </w:r>
-      <w:r>
-        <w:rPr>
-          <w:vertAlign w:val="superscript"/>
-        </w:rPr>
-        <w:t xml:space="preserve">25</w:t>
-      </w:r>
-      <w:r>
-        <w:t xml:space="preserve">. Although these analyses are informative, they are either primarily directed toward the expression of virulence factors or lack the context of the gut microbiota which</w:t>
-      </w:r>
-      <w:r>
-        <w:t xml:space="preserve"> </w:t>
-      </w:r>
-      <w:r>
-        <w:rPr>
-          <w:i/>
-        </w:rPr>
-        <w:t xml:space="preserve">C. difficile</w:t>
-      </w:r>
-      <w:r>
-        <w:t xml:space="preserve"> </w:t>
-      </w:r>
-      <w:r>
-        <w:t xml:space="preserve">must compete against for substrates. Metabolomic analyses have also been used to more directly assay changes in bacterial metabolism as they relate to CDI</w:t>
-      </w:r>
-      <w:r>
-        <w:rPr>
-          <w:vertAlign w:val="superscript"/>
-        </w:rPr>
-        <w:t xml:space="preserve">7,12</w:t>
-      </w:r>
-      <w:r>
-        <w:t xml:space="preserve">; however, these methods cannot focus on</w:t>
-      </w:r>
-      <w:r>
-        <w:t xml:space="preserve"> </w:t>
-      </w:r>
-      <w:r>
-        <w:rPr>
-          <w:i/>
-        </w:rPr>
-        <w:t xml:space="preserve">C. difficile</w:t>
-      </w:r>
-      <w:r>
-        <w:t xml:space="preserve">-specific metabolites and more closely resemble echoes of metabolism, not currently active processes. In contrast to these approaches,</w:t>
-      </w:r>
-      <w:r>
-        <w:t xml:space="preserve"> </w:t>
-      </w:r>
-      <w:r>
-        <w:rPr>
-          <w:i/>
-        </w:rPr>
-        <w:t xml:space="preserve">in vivo</w:t>
-      </w:r>
-      <w:r>
-        <w:t xml:space="preserve"> </w:t>
-      </w:r>
-      <w:r>
-        <w:rPr>
-          <w:i/>
-        </w:rPr>
-        <w:t xml:space="preserve">C. difficile</w:t>
-      </w:r>
-      <w:r>
-        <w:t xml:space="preserve"> </w:t>
-      </w:r>
-      <w:r>
-        <w:t xml:space="preserve">transcriptomic analysis from SPF animals may provide unique insight into its active metabolic pathways in a more realistic model of infection. Integrating transcriptomic data with genome-scale metabolic modeling has previously aided in identifying the most active aspects of an organism’s metabolism and which substrates are preferred by the organism</w:t>
-      </w:r>
-      <w:r>
-        <w:rPr>
-          <w:vertAlign w:val="superscript"/>
-        </w:rPr>
-        <w:t xml:space="preserve">26–28</w:t>
-      </w:r>
-      <w:r>
-        <w:t xml:space="preserve">. Applying these methods to study</w:t>
-      </w:r>
-      <w:r>
-        <w:t xml:space="preserve"> </w:t>
-      </w:r>
-      <w:r>
-        <w:rPr>
-          <w:i/>
-        </w:rPr>
-        <w:t xml:space="preserve">C. difficile</w:t>
-      </w:r>
-      <w:r>
-        <w:t xml:space="preserve"> </w:t>
-      </w:r>
-      <w:r>
-        <w:t xml:space="preserve">colonization would allow us to directly test the nutrient-niche hypothesis.</w:t>
-      </w:r>
-    </w:p>
-    <w:p>
-      <w:pPr>
-        <w:pStyle w:val="BodyText"/>
-      </w:pPr>
-      <w:r>
-        <w:t xml:space="preserve">Based on the ability of</w:t>
-      </w:r>
-      <w:r>
-        <w:t xml:space="preserve"> </w:t>
-      </w:r>
-      <w:r>
-        <w:rPr>
-          <w:i/>
-        </w:rPr>
-        <w:t xml:space="preserve">C. difficile</w:t>
-      </w:r>
-      <w:r>
-        <w:t xml:space="preserve"> </w:t>
-      </w:r>
-      <w:r>
-        <w:t xml:space="preserve">to grow on a diverse array of carbon sources and its ability to colonize a variety of communities, we hypothesized that it focuses its metabolism to fit the context of the community it is attempting colonize. To test this hypothesis, we employed a mouse model of infection to compare the response of</w:t>
-      </w:r>
-      <w:r>
-        <w:t xml:space="preserve"> </w:t>
-      </w:r>
-      <w:r>
-        <w:rPr>
-          <w:i/>
-        </w:rPr>
-        <w:t xml:space="preserve">C. difficile</w:t>
-      </w:r>
-      <w:r>
-        <w:t xml:space="preserve"> </w:t>
-      </w:r>
-      <w:r>
-        <w:t xml:space="preserve">to the gut environment caused by different classes of antibiotics. The antibiotics used in this study included streptomycin (Fig. 1a), cefoperazone (Fig. 1b), and clindamycin (Fig. 1c). These antibiotics differentially affect the structure of the gut microbiota</w:t>
-      </w:r>
-      <w:r>
-        <w:rPr>
-          <w:vertAlign w:val="superscript"/>
-        </w:rPr>
-        <w:t xml:space="preserve">8</w:t>
-      </w:r>
-      <w:r>
-        <w:t xml:space="preserve">. Each has also been shown to alter the gut metabolome relative to untreated animals</w:t>
-      </w:r>
-      <w:r>
-        <w:rPr>
-          <w:vertAlign w:val="superscript"/>
-        </w:rPr>
         <w:t xml:space="preserve">7,10,12</w:t>
       </w:r>
       <w:r>
@@ -986,7 +974,7 @@
         <w:t xml:space="preserve">C. difficile</w:t>
       </w:r>
       <w:r>
-        <w:t xml:space="preserve">, as well as in germ free mice, we observed that</w:t>
+        <w:t xml:space="preserve">, as well as in monoassociated germfree mice, we observed that</w:t>
       </w:r>
       <w:r>
         <w:t xml:space="preserve"> </w:t>
@@ -1047,7 +1035,7 @@
         <w:rPr>
           <w:b/>
         </w:rPr>
-        <w:t xml:space="preserve">sporulation and toxin activity vary between antibiotic-treated specific pathogen free and germ free mice.</w:t>
+        <w:t xml:space="preserve">sporulation and toxin activity vary between antibiotic-treated specific pathogen free and germfree mice.</w:t>
       </w:r>
     </w:p>
     <w:p>
@@ -1067,7 +1055,7 @@
         <w:t xml:space="preserve">C. difficile</w:t>
       </w:r>
       <w:r>
-        <w:t xml:space="preserve">, we measured sporulation and toxin production at 18 hours post infection in each group (Fig. 1). There was not a significant difference in the number of vegetative cells between any susceptible condition tested (Fig. 2a). All antibiotic treated (Table 1) specific pathogen free (SPF) and germ free (GF) animals were colonized to ~1×10</w:t>
+        <w:t xml:space="preserve">, we measured sporulation and toxin production at 18 hours post infection in each group (Fig. 1). There was not a significant difference in the number of vegetative cells between any susceptible condition tested (Fig. 2a). All antibiotic treated (Table 1) specific pathogen free (SPF) and germfree (GF) animals were colonized to ~1×10</w:t>
       </w:r>
       <w:r>
         <w:rPr>
@@ -1133,7 +1121,7 @@
         <w:t xml:space="preserve"> </w:t>
       </w:r>
       <w:r>
-        <w:t xml:space="preserve">= 0.005, 0.008, 0.003) were detected in gnotobiotic mice than in the antibiotic treated mice (Fig. 2b). The spore densities in both streptomycin and clindamycin-treated mice were also generally higher than that in cefoperazone-treated mice. There was significantly more toxin titer in gnotobiotic animals than any other colonized group (</w:t>
+        <w:t xml:space="preserve">= 0.005, 0.008, 0.003) were detected in ex-germfree mice than in the antibiotic treated mice (Fig. 2b). The spore densities in both streptomycin and clindamycin-treated mice were also generally higher than that in cefoperazone-treated mice. There was significantly more toxin activity in ex-germfree animals than any other colonized group (</w:t>
       </w:r>
       <w:r>
         <w:rPr>
@@ -1145,7 +1133,7 @@
         <w:t xml:space="preserve"> </w:t>
       </w:r>
       <w:r>
-        <w:t xml:space="preserve">= 0.002, 0.002, 0.001), but toxin titer also varied between antibiotic treatment groups (Fig. 2c). Although similar toxin titers were found in both the cefoperazone and clindamycin-treated groups, toxin titer was not detectable in most streptomycin-treated animals. These results indicate that</w:t>
+        <w:t xml:space="preserve">= 0.002, 0.002, 0.001), but toxin titer also varied between antibiotic treatment groups (Fig. 2c). Although similar toxin activity was found in both the cefoperazone and clindamycin-treated groups, toxin titer was below the limit of detection in most streptomycin-treated animals. These results indicate that</w:t>
       </w:r>
       <w:r>
         <w:t xml:space="preserve"> </w:t>
@@ -1262,7 +1250,7 @@
         <w:t xml:space="preserve"> </w:t>
       </w:r>
       <w:r>
-        <w:t xml:space="preserve">colonized, we observed transcriptional profiles consistent with spore density (Fig. 2b). The mice treated with cefoperazone had the lowest spore density and had the highest level of expression for the anti-sigma factors</w:t>
+        <w:t xml:space="preserve">colonized, we observed transcriptional profiles consistent with observed spore levels (Fig. 2b). The mice treated with cefoperazone had the lowest spore density and had the highest level of expression for the anti-sigma factors</w:t>
       </w:r>
       <w:r>
         <w:t xml:space="preserve"> </w:t>
@@ -1289,7 +1277,7 @@
         <w:t xml:space="preserve">spoVS</w:t>
       </w:r>
       <w:r>
-        <w:t xml:space="preserve">. These genes are involved in suppressing expression of genes found later in the sporulation pathway</w:t>
+        <w:t xml:space="preserve">. The procuts of these genes are involved in suppressing expression of genes found later in the sporulation pathway</w:t>
       </w:r>
       <w:r>
         <w:rPr>
@@ -1298,7 +1286,7 @@
         <w:t xml:space="preserve">33</w:t>
       </w:r>
       <w:r>
-        <w:t xml:space="preserve">. The mice treated with streptomycin had the next highest density of spores and the highest expression of genes associated with sporulation activation (</w:t>
+        <w:t xml:space="preserve">. Streptomycin-treated mice had the next highest density of spores and the highest expression of genes associated with sporulation activation (</w:t>
       </w:r>
       <w:r>
         <w:rPr>
@@ -1546,7 +1534,7 @@
         <w:t xml:space="preserve"> </w:t>
       </w:r>
       <w:r>
-        <w:t xml:space="preserve">virulence</w:t>
+        <w:t xml:space="preserve">virulence in several strains</w:t>
       </w:r>
       <w:r>
         <w:rPr>
@@ -1555,7 +1543,7 @@
         <w:t xml:space="preserve">34,35</w:t>
       </w:r>
       <w:r>
-        <w:t xml:space="preserve">. Considering the link between quorum sensing genes and toxin production, we expected the expression of genes for quorum sensing and toxin production and toxin titer to be concordant. Based on this model, we expected GF mice to have the highest levels of expression of genes for toxin production (Fig. 3b) and quorum sensing (Fig. 3c); however, these transcripts were not found in the germ-free mice. We also observed the highest level of expression for quorum sensing genes in cefoperazone-treated mice, but</w:t>
+        <w:t xml:space="preserve">. Considering the link between quorum sensing genes and toxin production, we expected the expression of genes for quorum sensing and toxin production and toxin titer to be concordant. Based on this model, we expected GF mice to have the highest levels of expression of genes for toxin production (Fig. 3b) and quorum sensing (Fig. 3c); however, these transcripts were not found in the germfree mice. We also observed the highest level of expression for quorum sensing genes in cefoperazone-treated mice, but</w:t>
       </w:r>
       <w:r>
         <w:t xml:space="preserve"> </w:t>
@@ -1617,16 +1605,16 @@
         <w:t xml:space="preserve"> </w:t>
       </w:r>
       <w:r>
-        <w:t xml:space="preserve">energy sources [</w:t>
-      </w:r>
-      <w:r>
-        <w:rPr>
-          <w:b/>
-        </w:rPr>
-        <w:t xml:space="preserve">NEED A REFERENCE</w:t>
-      </w:r>
-      <w:r>
-        <w:t xml:space="preserve">]. Highest transcription for this gene was found in cefoperazone-treated and GF mice (Fig 3d). Expression of</w:t>
+        <w:t xml:space="preserve">energy sources</w:t>
+      </w:r>
+      <w:r>
+        <w:rPr>
+          <w:vertAlign w:val="superscript"/>
+        </w:rPr>
+        <w:t xml:space="preserve">37</w:t>
+      </w:r>
+      <w:r>
+        <w:t xml:space="preserve">. Highest transcription for this gene was found in cefoperazone-treated and GF mice (Fig 3d). The regulation networks of CodyY and CcpA are highly interconnected, with the expression of</w:t>
       </w:r>
       <w:r>
         <w:t xml:space="preserve"> </w:t>
@@ -1641,22 +1629,16 @@
         <w:t xml:space="preserve"> </w:t>
       </w:r>
       <w:r>
-        <w:t xml:space="preserve">is dependent on relief of</w:t>
-      </w:r>
-      <w:r>
-        <w:t xml:space="preserve"> </w:t>
-      </w:r>
-      <w:r>
-        <w:rPr>
-          <w:i/>
-        </w:rPr>
-        <w:t xml:space="preserve">codY</w:t>
-      </w:r>
-      <w:r>
-        <w:t xml:space="preserve"> </w:t>
-      </w:r>
-      <w:r>
-        <w:t xml:space="preserve">inhibition and its activity is linked to local concentration of rapidly metabolizable carbon sources. Cefoperazone-treated mice also exhibited increased transcription of</w:t>
+        <w:t xml:space="preserve">specifically linked to local concentration of rapidly metabolizable carbon sources</w:t>
+      </w:r>
+      <w:r>
+        <w:rPr>
+          <w:vertAlign w:val="superscript"/>
+        </w:rPr>
+        <w:t xml:space="preserve">38</w:t>
+      </w:r>
+      <w:r>
+        <w:t xml:space="preserve">. Cefoperazone-treated mice also exhibited increased transcription of</w:t>
       </w:r>
       <w:r>
         <w:t xml:space="preserve"> </w:t>
@@ -1677,7 +1659,7 @@
         <w:rPr>
           <w:i/>
         </w:rPr>
-        <w:t xml:space="preserve">spoA0</w:t>
+        <w:t xml:space="preserve">spo0A</w:t>
       </w:r>
       <w:r>
         <w:t xml:space="preserve"> </w:t>
@@ -1704,13 +1686,13 @@
         <w:rPr>
           <w:i/>
         </w:rPr>
-        <w:t xml:space="preserve">spoA0</w:t>
-      </w:r>
-      <w:r>
-        <w:t xml:space="preserve"> </w:t>
-      </w:r>
-      <w:r>
-        <w:t xml:space="preserve">were highly abundant in all conditions tested except for clindamycin-treated mice, where it was still moderately detectable. The sig-family of sigma factors is under the control of SpoA0 and regulate different stages of sporulation. The genes from this family with the highest total transcription (</w:t>
+        <w:t xml:space="preserve">spo0A</w:t>
+      </w:r>
+      <w:r>
+        <w:t xml:space="preserve"> </w:t>
+      </w:r>
+      <w:r>
+        <w:t xml:space="preserve">were highly abundant in all conditions tested except for clindamycin-treated mice, where it was still moderately detectable. The sig-family of sigma factors is under the control of spo0A and regulate different stages of sporulation. The genes from this family with the highest total transcription (</w:t>
       </w:r>
       <w:r>
         <w:rPr>
@@ -1767,7 +1749,7 @@
         <w:t xml:space="preserve">sigK</w:t>
       </w:r>
       <w:r>
-        <w:t xml:space="preserve">) each demonstrated a unique pattern of expression between conditions. These results indicate that complete expression of sporulation likely integrates multiple levels of signaling and is more complex than a single metabolic switch. Both CcpA and Spo0A also regulate pathogenicity by acting on</w:t>
+        <w:t xml:space="preserve">) each demonstrated a unique pattern of expression between conditions. These results indicate that complete expression of sporulation likely integrates multiple levels of signaling and is more complex than a single metabolic switch. Both CcpA and Spo0A also control pathogenicity by regulating toxin production (Fig. 3d). We found expression of the toxin negative regulator</w:t>
       </w:r>
       <w:r>
         <w:t xml:space="preserve"> </w:t>
@@ -1779,7 +1761,13 @@
         <w:t xml:space="preserve">tcdC</w:t>
       </w:r>
       <w:r>
-        <w:t xml:space="preserve">/</w:t>
+        <w:t xml:space="preserve"> </w:t>
+      </w:r>
+      <w:r>
+        <w:t xml:space="preserve">in all of the antibiotic-treated groups, but no detectable transcripts for the positive toxin A/B regulator</w:t>
+      </w:r>
+      <w:r>
+        <w:t xml:space="preserve"> </w:t>
       </w:r>
       <w:r>
         <w:rPr>
@@ -1791,36 +1779,6 @@
         <w:t xml:space="preserve"> </w:t>
       </w:r>
       <w:r>
-        <w:t xml:space="preserve">(Fig. 3d). We found expression of the toxin negative regulator</w:t>
-      </w:r>
-      <w:r>
-        <w:t xml:space="preserve"> </w:t>
-      </w:r>
-      <w:r>
-        <w:rPr>
-          <w:i/>
-        </w:rPr>
-        <w:t xml:space="preserve">tcdC</w:t>
-      </w:r>
-      <w:r>
-        <w:t xml:space="preserve"> </w:t>
-      </w:r>
-      <w:r>
-        <w:t xml:space="preserve">in all of the antibiotic-treated groups, but no detectable transcripts for the positive toxin A/B regulator</w:t>
-      </w:r>
-      <w:r>
-        <w:t xml:space="preserve"> </w:t>
-      </w:r>
-      <w:r>
-        <w:rPr>
-          <w:i/>
-        </w:rPr>
-        <w:t xml:space="preserve">tcdR</w:t>
-      </w:r>
-      <w:r>
-        <w:t xml:space="preserve"> </w:t>
-      </w:r>
-      <w:r>
         <w:t xml:space="preserve">were seen in any treatment. In addition to its effects on sporulation and virulence, CcpA also regulates the expression of other sigma factors that generally mediate distinct forms of</w:t>
       </w:r>
       <w:r>
@@ -2028,50 +1986,97 @@
         <w:t xml:space="preserve"> </w:t>
       </w:r>
       <w:r>
-        <w:t xml:space="preserve">across environments. However aside from overall lower expression of most gene families in germ free mice, no other clear trends were evident at this broad level of analysis so we moved toward a more fine-scale resolution of annotation and focused on specific gene sets known to contribute to certain forms of</w:t>
-      </w:r>
-      <w:r>
-        <w:t xml:space="preserve"> </w:t>
-      </w:r>
-      <w:r>
-        <w:rPr>
-          <w:i/>
-        </w:rPr>
-        <w:t xml:space="preserve">C. difficile</w:t>
-      </w:r>
-      <w:r>
-        <w:t xml:space="preserve"> </w:t>
-      </w:r>
-      <w:r>
-        <w:t xml:space="preserve">metabolism (Table S1). Also, to more effectively compare between colonized states, we calculated the percentage of the total expression for all annotated genes on a per gene basis (Fig. 4). The distribution of points indicated that there were large scale differences in expression between each group (Fig. 4a), [</w:t>
-      </w:r>
-      <w:r>
-        <w:rPr>
-          <w:i/>
-          <w:b/>
-        </w:rPr>
-        <w:t xml:space="preserve">but lacking functional labels isn’t informative for uncovering differences in metabolic strategy</w:t>
-      </w:r>
-      <w:r>
-        <w:t xml:space="preserve"> </w:t>
-      </w:r>
-      <w:r>
-        <w:t xml:space="preserve">- doesn't make sense]. We then identified gene sets based on established</w:t>
-      </w:r>
-      <w:r>
-        <w:t xml:space="preserve"> </w:t>
-      </w:r>
-      <w:r>
-        <w:rPr>
-          <w:i/>
-        </w:rPr>
-        <w:t xml:space="preserve">C. difficile</w:t>
-      </w:r>
-      <w:r>
-        <w:t xml:space="preserve"> </w:t>
-      </w:r>
-      <w:r>
-        <w:t xml:space="preserve">metabolism and displayed highest expression of those genes among the three antibiotic treatment groups.</w:t>
+        <w:t xml:space="preserve">across environments. However aside from overall lower expression of most gene families in germfree mice, no other clear trends were evident at this broad level of analysis so we moved toward a more fine-scale resolution of annotation and focused on specific gene sets known to contribute to certain forms of</w:t>
+      </w:r>
+      <w:r>
+        <w:t xml:space="preserve"> </w:t>
+      </w:r>
+      <w:r>
+        <w:rPr>
+          <w:i/>
+        </w:rPr>
+        <w:t xml:space="preserve">C. difficile</w:t>
+      </w:r>
+      <w:r>
+        <w:t xml:space="preserve"> </w:t>
+      </w:r>
+      <w:r>
+        <w:t xml:space="preserve">metabolism (Table S1). Also, to more effectively compare between colonized states, we calculated the percentage of total expression between antibiotic-treated conditions for each gene (Fig 4). We then identified the condition in which each gene was most highly transcribed and adjusted the size of the corresponding point relative to the largest transcipt abundance (Fig 4a). This demonstrated that genes involved in amino acid catabolism had the greatest amount of expression overall, relative to other gene sets. This category includes those enzymes involved in Stickland fermentation (</w:t>
+      </w:r>
+      <w:r>
+        <w:rPr>
+          <w:i/>
+        </w:rPr>
+        <w:t xml:space="preserve">arg</w:t>
+      </w:r>
+      <w:r>
+        <w:t xml:space="preserve">,</w:t>
+      </w:r>
+      <w:r>
+        <w:t xml:space="preserve"> </w:t>
+      </w:r>
+      <w:r>
+        <w:rPr>
+          <w:i/>
+        </w:rPr>
+        <w:t xml:space="preserve">fdh</w:t>
+      </w:r>
+      <w:r>
+        <w:t xml:space="preserve">,</w:t>
+      </w:r>
+      <w:r>
+        <w:t xml:space="preserve"> </w:t>
+      </w:r>
+      <w:r>
+        <w:rPr>
+          <w:i/>
+        </w:rPr>
+        <w:t xml:space="preserve">grd</w:t>
+      </w:r>
+      <w:r>
+        <w:t xml:space="preserve">, and</w:t>
+      </w:r>
+      <w:r>
+        <w:t xml:space="preserve"> </w:t>
+      </w:r>
+      <w:r>
+        <w:rPr>
+          <w:i/>
+        </w:rPr>
+        <w:t xml:space="preserve">prd</w:t>
+      </w:r>
+      <w:r>
+        <w:t xml:space="preserve"> </w:t>
+      </w:r>
+      <w:r>
+        <w:t xml:space="preserve">loci) as well as several general peptidases (</w:t>
+      </w:r>
+      <w:r>
+        <w:rPr>
+          <w:i/>
+        </w:rPr>
+        <w:t xml:space="preserve">pep</w:t>
+      </w:r>
+      <w:r>
+        <w:t xml:space="preserve"> </w:t>
+      </w:r>
+      <w:r>
+        <w:t xml:space="preserve">family). These results indicated that catabolizing environmental amino acids may be important for the growth of</w:t>
+      </w:r>
+      <w:r>
+        <w:t xml:space="preserve"> </w:t>
+      </w:r>
+      <w:r>
+        <w:rPr>
+          <w:i/>
+        </w:rPr>
+        <w:t xml:space="preserve">C. difficile</w:t>
+      </w:r>
+      <w:r>
+        <w:t xml:space="preserve"> </w:t>
+      </w:r>
+      <w:r>
+        <w:t xml:space="preserve">during infection.</w:t>
       </w:r>
     </w:p>
     <w:p>
@@ -2079,7 +2084,195 @@
         <w:pStyle w:val="BodyText"/>
       </w:pPr>
       <w:r>
-        <w:t xml:space="preserve">To assess more clear associations of each gene set with a given antibiotic group, we analyzed each set separately and how they relate to the others. We first chose to asses sugar transport systems since CodY has been associated with adaptive expression of phosphotransferase systems (PTS) and ABC transporters with many known differences in substrate specificities. Among the genes classified as PTS transporters (Fig. 4b) were overrepresented in both clindamycin and streptomycin-treated mice, while ABC sugar transporters (Fig. 4c) were overrepresented in the cefoparazone-treated mice. The most stark differences were seen in transcription for genes involved in sugar alcohol catabolism (Fig. 4d). Expression of these genes was entirely absent from clindamycin-treated mice and expression of genes for mannitol utilization (</w:t>
+        <w:t xml:space="preserve">To more clearly indetify associations of gene sets with each condition, we also analyzed each set separately. First, we found that the expression of genes associated with amino acid catabolism were expressed at nearly consistent levels across the conditions (Fig. 4b). This was in agreement with the high level of overall expression associated with these genes. Additionally, genes for the metabolism of the host-derived amino sugars N-acetylglucosamine and N-acetylmannosamine were also expressed at consistent levels across each treatment group (</w:t>
+      </w:r>
+      <w:r>
+        <w:rPr>
+          <w:i/>
+        </w:rPr>
+        <w:t xml:space="preserve">glm</w:t>
+      </w:r>
+      <w:r>
+        <w:t xml:space="preserve">,</w:t>
+      </w:r>
+      <w:r>
+        <w:t xml:space="preserve"> </w:t>
+      </w:r>
+      <w:r>
+        <w:rPr>
+          <w:i/>
+        </w:rPr>
+        <w:t xml:space="preserve">nan</w:t>
+      </w:r>
+      <w:r>
+        <w:t xml:space="preserve">,</w:t>
+      </w:r>
+      <w:r>
+        <w:t xml:space="preserve"> </w:t>
+      </w:r>
+      <w:r>
+        <w:rPr>
+          <w:i/>
+        </w:rPr>
+        <w:t xml:space="preserve">mur</w:t>
+      </w:r>
+      <w:r>
+        <w:t xml:space="preserve">, and</w:t>
+      </w:r>
+      <w:r>
+        <w:t xml:space="preserve"> </w:t>
+      </w:r>
+      <w:r>
+        <w:rPr>
+          <w:i/>
+        </w:rPr>
+        <w:t xml:space="preserve">acd</w:t>
+      </w:r>
+      <w:r>
+        <w:t xml:space="preserve"> </w:t>
+      </w:r>
+      <w:r>
+        <w:t xml:space="preserve">loci) (Fig. 4c). Along similar lines with related molecules, a number of genes for certain monosaccharides entering (</w:t>
+      </w:r>
+      <w:r>
+        <w:rPr>
+          <w:i/>
+        </w:rPr>
+        <w:t xml:space="preserve">gal</w:t>
+      </w:r>
+      <w:r>
+        <w:t xml:space="preserve">,</w:t>
+      </w:r>
+      <w:r>
+        <w:t xml:space="preserve"> </w:t>
+      </w:r>
+      <w:r>
+        <w:rPr>
+          <w:i/>
+        </w:rPr>
+        <w:t xml:space="preserve">man</w:t>
+      </w:r>
+      <w:r>
+        <w:t xml:space="preserve">,</w:t>
+      </w:r>
+      <w:r>
+        <w:t xml:space="preserve"> </w:t>
+      </w:r>
+      <w:r>
+        <w:rPr>
+          <w:i/>
+        </w:rPr>
+        <w:t xml:space="preserve">pmi</w:t>
+      </w:r>
+      <w:r>
+        <w:t xml:space="preserve">, and</w:t>
+      </w:r>
+      <w:r>
+        <w:t xml:space="preserve"> </w:t>
+      </w:r>
+      <w:r>
+        <w:rPr>
+          <w:i/>
+        </w:rPr>
+        <w:t xml:space="preserve">tag</w:t>
+      </w:r>
+      <w:r>
+        <w:t xml:space="preserve"> </w:t>
+      </w:r>
+      <w:r>
+        <w:t xml:space="preserve">loci) and leading through glycolysis (</w:t>
+      </w:r>
+      <w:r>
+        <w:rPr>
+          <w:i/>
+        </w:rPr>
+        <w:t xml:space="preserve">fba</w:t>
+      </w:r>
+      <w:r>
+        <w:t xml:space="preserve">,</w:t>
+      </w:r>
+      <w:r>
+        <w:t xml:space="preserve"> </w:t>
+      </w:r>
+      <w:r>
+        <w:rPr>
+          <w:i/>
+        </w:rPr>
+        <w:t xml:space="preserve">fbp</w:t>
+      </w:r>
+      <w:r>
+        <w:t xml:space="preserve">,</w:t>
+      </w:r>
+      <w:r>
+        <w:t xml:space="preserve"> </w:t>
+      </w:r>
+      <w:r>
+        <w:rPr>
+          <w:i/>
+        </w:rPr>
+        <w:t xml:space="preserve">gap</w:t>
+      </w:r>
+      <w:r>
+        <w:t xml:space="preserve">, and</w:t>
+      </w:r>
+      <w:r>
+        <w:t xml:space="preserve"> </w:t>
+      </w:r>
+      <w:r>
+        <w:rPr>
+          <w:i/>
+        </w:rPr>
+        <w:t xml:space="preserve">pfk</w:t>
+      </w:r>
+      <w:r>
+        <w:t xml:space="preserve">), as well as catabolism of the polysaccharides trehalose and cellibiose (</w:t>
+      </w:r>
+      <w:r>
+        <w:rPr>
+          <w:i/>
+        </w:rPr>
+        <w:t xml:space="preserve">treA</w:t>
+      </w:r>
+      <w:r>
+        <w:t xml:space="preserve"> </w:t>
+      </w:r>
+      <w:r>
+        <w:t xml:space="preserve">and</w:t>
+      </w:r>
+      <w:r>
+        <w:t xml:space="preserve"> </w:t>
+      </w:r>
+      <w:r>
+        <w:rPr>
+          <w:i/>
+        </w:rPr>
+        <w:t xml:space="preserve">celG</w:t>
+      </w:r>
+      <w:r>
+        <w:t xml:space="preserve">) were expressed relatively evenly between each condition (Fig. 4d &amp; 4e). Combined, these findings suggest that catabolism of amino acids and specific carbohydrates are likely core components of the</w:t>
+      </w:r>
+      <w:r>
+        <w:t xml:space="preserve"> </w:t>
+      </w:r>
+      <w:r>
+        <w:rPr>
+          <w:i/>
+        </w:rPr>
+        <w:t xml:space="preserve">C. difficile</w:t>
+      </w:r>
+      <w:r>
+        <w:t xml:space="preserve"> </w:t>
+      </w:r>
+      <w:r>
+        <w:t xml:space="preserve">nutritional strategy during infection.</w:t>
+      </w:r>
+    </w:p>
+    <w:p>
+      <w:pPr>
+        <w:pStyle w:val="BodyText"/>
+      </w:pPr>
+      <w:r>
+        <w:t xml:space="preserve">Aside from those gene sets that were equally expressed across conditions, there were also large scale differences in expression of certain pathways between groups of mice. We chose to assess sugar transport systems since CodY has been associated with adaptive expression of phosphotransferase systems (PTS) and ABC transporters with many known differences in substrate specificities. Among the genes classified as PTS transporters (Fig. 4f) were overrepresented in both clindamycin and streptomycin-treated mice, while ABC sugar transporters (Fig. 4g) were overrepresented in the cefoparazone-treated mice. The most stark differences were seen in transcription for genes involved in sugar alcohol catabolism (Fig. 4h). Expression of these genes was entirely absent from clindamycin-treated mice and expression of genes for mannitol utilization (</w:t>
       </w:r>
       <w:r>
         <w:rPr>
@@ -2103,7 +2296,7 @@
         <w:t xml:space="preserve"> </w:t>
       </w:r>
       <w:r>
-        <w:t xml:space="preserve">operon) were overrepresented in streptomycin-treated mice. Concordant patterns also emerged in genes associated with fermentation end steps (Fig. 4f) and polysaccharide degradation (Fig. 4g). Short chain fatty acids (SCFAs) and alcohols are the end products of both carbohydrate and amino acid fermentation in</w:t>
+        <w:t xml:space="preserve">operon) were overrepresented in streptomycin-treated mice. Concordant patterns also emerged in genes associated with fermentation end steps (Fig. 4i) and polysaccharide degradation (Fig. 4e). Short chain fatty acids (SCFAs) and alcohols are the end products of both carbohydrate and amino acid fermentation in</w:t>
       </w:r>
       <w:r>
         <w:t xml:space="preserve"> </w:t>
@@ -2178,7 +2371,7 @@
         <w:t xml:space="preserve">adhE</w:t>
       </w:r>
       <w:r>
-        <w:t xml:space="preserve">) were more abundant in clindamycin-treated mice. Additionally, alpha/beta-galactosidase genes (</w:t>
+        <w:t xml:space="preserve">) were more abundant in clindamycin-treated mice (Fig. 4i). Additionally, alpha/beta-galactosidase genes (</w:t>
       </w:r>
       <w:r>
         <w:rPr>
@@ -2202,7 +2395,7 @@
         <w:t xml:space="preserve">bglA</w:t>
       </w:r>
       <w:r>
-        <w:t xml:space="preserve">) were also overrepresented in clindamycin-treated mice (Fig. 4g). Together these patterns support polysaccharide fermentation in this condition. More subtle differences were seen in those gene associated with glycolysis (Fig. 4e). This category includes genes for not only the steps of glycolysis, but also several genes that mediate entry points of monosaccharides to this pathway. Transcripts for several genes in this group (</w:t>
+        <w:t xml:space="preserve">) were also overrepresented in clindamycin-treated mice (Fig. 4e). Together these patterns support polysaccharide fermentation in this condition. More subtle differences were seen in those gene associated with glycolysis (Fig. 4d). This category includes genes for not only the steps of glycolysis, but also several genes that mediate entry points of monosaccharides to this pathway. Transcripts for several genes in this group (</w:t>
       </w:r>
       <w:r>
         <w:rPr>
@@ -2297,190 +2490,67 @@
         <w:pStyle w:val="BodyText"/>
       </w:pPr>
       <w:r>
-        <w:t xml:space="preserve">The highest overall expression was for those genes involved in amino acid catabolism. These findings suggest that</w:t>
-      </w:r>
-      <w:r>
-        <w:t xml:space="preserve"> </w:t>
-      </w:r>
-      <w:r>
-        <w:rPr>
-          <w:i/>
-        </w:rPr>
-        <w:t xml:space="preserve">C. difficile</w:t>
-      </w:r>
-      <w:r>
-        <w:t xml:space="preserve"> </w:t>
-      </w:r>
-      <w:r>
-        <w:t xml:space="preserve">utilizes amino acids for energy as a central part of its metabolism during infection under any condition. The expression of genes associated with amino acid catabolism were consistently expressed at relatively equal levels across the conditions (Fig. 4h). This gene category includes those enzymes involved in Stickland fermentation (arg, fdh, grd, and prd loci) as well as several general peptidases (</w:t>
-      </w:r>
-      <w:r>
-        <w:rPr>
-          <w:i/>
-        </w:rPr>
-        <w:t xml:space="preserve">pep</w:t>
-      </w:r>
-      <w:r>
-        <w:t xml:space="preserve"> </w:t>
-      </w:r>
-      <w:r>
-        <w:t xml:space="preserve">family). Additionally, genes for the metabolism of the host-derived amino sugars N-acetylglucosamine and N-acetylmannosamine were also expressed at consistent levels across each treatment group (</w:t>
-      </w:r>
-      <w:r>
-        <w:rPr>
-          <w:i/>
-        </w:rPr>
-        <w:t xml:space="preserve">glm</w:t>
-      </w:r>
-      <w:r>
-        <w:t xml:space="preserve">,</w:t>
-      </w:r>
-      <w:r>
-        <w:t xml:space="preserve"> </w:t>
-      </w:r>
-      <w:r>
-        <w:rPr>
-          <w:i/>
-        </w:rPr>
-        <w:t xml:space="preserve">nan</w:t>
-      </w:r>
-      <w:r>
-        <w:t xml:space="preserve">,</w:t>
-      </w:r>
-      <w:r>
-        <w:t xml:space="preserve"> </w:t>
-      </w:r>
-      <w:r>
-        <w:rPr>
-          <w:i/>
-        </w:rPr>
-        <w:t xml:space="preserve">mur</w:t>
-      </w:r>
-      <w:r>
-        <w:t xml:space="preserve">, and</w:t>
-      </w:r>
-      <w:r>
-        <w:t xml:space="preserve"> </w:t>
-      </w:r>
-      <w:r>
-        <w:rPr>
-          <w:i/>
-        </w:rPr>
-        <w:t xml:space="preserve">acd</w:t>
-      </w:r>
-      <w:r>
-        <w:t xml:space="preserve"> </w:t>
-      </w:r>
-      <w:r>
-        <w:t xml:space="preserve">loci) (Fig. 4i). Along similar lines with closely related molecules, a number of genes for other monosaccharide catabolism were expressed relatively evenly between each condition. This included glycolysis-associated genes (</w:t>
-      </w:r>
-      <w:r>
-        <w:rPr>
-          <w:i/>
-        </w:rPr>
-        <w:t xml:space="preserve">fba</w:t>
-      </w:r>
-      <w:r>
-        <w:t xml:space="preserve">,</w:t>
-      </w:r>
-      <w:r>
-        <w:t xml:space="preserve"> </w:t>
-      </w:r>
-      <w:r>
-        <w:rPr>
-          <w:i/>
-        </w:rPr>
-        <w:t xml:space="preserve">fbp</w:t>
-      </w:r>
-      <w:r>
-        <w:t xml:space="preserve">,</w:t>
-      </w:r>
-      <w:r>
-        <w:t xml:space="preserve"> </w:t>
-      </w:r>
-      <w:r>
-        <w:rPr>
-          <w:i/>
-        </w:rPr>
-        <w:t xml:space="preserve">gap</w:t>
-      </w:r>
-      <w:r>
-        <w:t xml:space="preserve">, and</w:t>
-      </w:r>
-      <w:r>
-        <w:t xml:space="preserve"> </w:t>
-      </w:r>
-      <w:r>
-        <w:rPr>
-          <w:i/>
-        </w:rPr>
-        <w:t xml:space="preserve">pfk</w:t>
-      </w:r>
-      <w:r>
-        <w:t xml:space="preserve">) as well as several genes (</w:t>
-      </w:r>
-      <w:r>
-        <w:rPr>
-          <w:i/>
-        </w:rPr>
-        <w:t xml:space="preserve">gal</w:t>
-      </w:r>
-      <w:r>
-        <w:t xml:space="preserve">,</w:t>
-      </w:r>
-      <w:r>
-        <w:t xml:space="preserve"> </w:t>
-      </w:r>
-      <w:r>
-        <w:rPr>
-          <w:i/>
-        </w:rPr>
-        <w:t xml:space="preserve">man</w:t>
-      </w:r>
-      <w:r>
-        <w:t xml:space="preserve">,</w:t>
-      </w:r>
-      <w:r>
-        <w:t xml:space="preserve"> </w:t>
-      </w:r>
-      <w:r>
-        <w:rPr>
-          <w:i/>
-        </w:rPr>
-        <w:t xml:space="preserve">pmi</w:t>
-      </w:r>
-      <w:r>
-        <w:t xml:space="preserve">, and</w:t>
-      </w:r>
-      <w:r>
-        <w:t xml:space="preserve"> </w:t>
-      </w:r>
-      <w:r>
-        <w:rPr>
-          <w:i/>
-        </w:rPr>
-        <w:t xml:space="preserve">tag</w:t>
-      </w:r>
-      <w:r>
-        <w:t xml:space="preserve"> </w:t>
-      </w:r>
-      <w:r>
-        <w:t xml:space="preserve">loci) for bringing different monosaccharides into glycolysis (including galactose, mannose, and tagatose). Combined, these findings suggest that catabolism of amino acids and specific monosaccharides are core components of the</w:t>
-      </w:r>
-      <w:r>
-        <w:t xml:space="preserve"> </w:t>
-      </w:r>
-      <w:r>
-        <w:rPr>
-          <w:i/>
-        </w:rPr>
-        <w:t xml:space="preserve">C. difficile</w:t>
-      </w:r>
-      <w:r>
-        <w:t xml:space="preserve"> </w:t>
-      </w:r>
-      <w:r>
-        <w:t xml:space="preserve">nutritional strategy during infection.</w:t>
+        <w:rPr>
+          <w:b/>
+        </w:rPr>
+        <w:t xml:space="preserve">Structure of genome-scale bipartite metabolic model underscores known bacterial metabolism.</w:t>
+      </w:r>
+      <w:r>
+        <w:t xml:space="preserve"> </w:t>
+      </w:r>
+      <w:r>
+        <w:t xml:space="preserve">To further investigate which metabolites were differentially utilized between conditions, we represented the metabolic network of</w:t>
+      </w:r>
+      <w:r>
+        <w:t xml:space="preserve"> </w:t>
+      </w:r>
+      <w:r>
+        <w:rPr>
+          <w:i/>
+        </w:rPr>
+        <w:t xml:space="preserve">C. difficile</w:t>
+      </w:r>
+      <w:r>
+        <w:t xml:space="preserve"> </w:t>
+      </w:r>
+      <w:r>
+        <w:t xml:space="preserve">as a directed bipartite graph using the genome annotation. Enzymes and metabolites were represented by nodes and their interaction by the edge between the nodes (Fig. 5a). To validate our metabolic network, we calculated betweenness centrality (BC) and overall closeness centralization index (OCCI) for all enzyme and metabolite nodes in the bipartite metabolic network of</w:t>
+      </w:r>
+      <w:r>
+        <w:t xml:space="preserve"> </w:t>
+      </w:r>
+      <w:r>
+        <w:rPr>
+          <w:i/>
+        </w:rPr>
+        <w:t xml:space="preserve">C. difficile</w:t>
+      </w:r>
+      <w:r>
+        <w:t xml:space="preserve"> </w:t>
+      </w:r>
+      <w:r>
+        <w:t xml:space="preserve">generated for this study (Table S2). In biological terms, BC reflects the amount of influence a given hub has on the overall flow of metabolism through the network</w:t>
+      </w:r>
+      <w:r>
+        <w:rPr>
+          <w:vertAlign w:val="superscript"/>
+        </w:rPr>
+        <w:t xml:space="preserve">39</w:t>
+      </w:r>
+      <w:r>
+        <w:t xml:space="preserve"> </w:t>
+      </w:r>
+      <w:r>
+        <w:t xml:space="preserve">and OCCI indicates those enzymes and substrates that are the most central components of the organism’s metabolism</w:t>
+      </w:r>
+      <w:r>
+        <w:rPr>
+          <w:vertAlign w:val="superscript"/>
+        </w:rPr>
+        <w:t xml:space="preserve">40</w:t>
+      </w:r>
+      <w:r>
+        <w:t xml:space="preserve">. For both enzymes and substrates, the 18 of top 20 nodes with the highest BC values were involved in glycolysis, fermentation, and amino acid synthesis. In agreement, almost all nodes with the largest OCCI values were involved in glycolysis and amino acid synthesis as well. Enzymes that scored highly in both metrics included pyruvate kinase, aspartate aminotransferase, and formate C-acetyltransferase while substrates consistently scoring most highly were pyruvate, acetyl-CoA, D-glyceraldehyde 3-phosphate. This indicated to us that the topology of the network reflects established bacterial physiology.</w:t>
       </w:r>
     </w:p>
     <w:p>
@@ -2491,64 +2561,238 @@
         <w:rPr>
           <w:b/>
         </w:rPr>
-        <w:t xml:space="preserve">Structure of genome-scale bipartite metabolic model underscores known bacterial metabolism.</w:t>
-      </w:r>
-      <w:r>
-        <w:t xml:space="preserve"> </w:t>
-      </w:r>
-      <w:r>
-        <w:t xml:space="preserve">To further investigate which metabolites were differentially utilized between conditions, we represented the metabolic network of</w:t>
-      </w:r>
-      <w:r>
-        <w:t xml:space="preserve"> </w:t>
-      </w:r>
-      <w:r>
-        <w:rPr>
-          <w:i/>
-        </w:rPr>
-        <w:t xml:space="preserve">C. difficile</w:t>
-      </w:r>
-      <w:r>
-        <w:t xml:space="preserve"> </w:t>
-      </w:r>
-      <w:r>
-        <w:t xml:space="preserve">as a directed bipartite graph using the genome annotation. Enzymes and metabolites were represented by nodes and their interaction by the edge between the nodes (Fig. 5a). To validate our metabolic network, we calculated betweenness centrality (BC) and overall closeness centralization index (OCCI) for all enzyme and metabolite nodes in the bipartite metabolic network</w:t>
-      </w:r>
-      <w:r>
-        <w:t xml:space="preserve"> </w:t>
-      </w:r>
-      <w:r>
-        <w:rPr>
-          <w:i/>
-        </w:rPr>
-        <w:t xml:space="preserve">C. difficile</w:t>
-      </w:r>
-      <w:r>
-        <w:t xml:space="preserve"> </w:t>
-      </w:r>
-      <w:r>
-        <w:t xml:space="preserve">generated for this study (Table S2). In biological terms, BC reflects the amount of influence a given hub has on the overall flow of metabolism through the network</w:t>
+        <w:t xml:space="preserve">Metabolite importance algorithm reveals adaptive nutritional strategies of</w:t>
+      </w:r>
+      <w:r>
+        <w:rPr>
+          <w:b/>
+        </w:rPr>
+        <w:t xml:space="preserve"> </w:t>
+      </w:r>
+      <w:r>
+        <w:rPr>
+          <w:i/>
+          <w:b/>
+        </w:rPr>
+        <w:t xml:space="preserve">C. difficile</w:t>
+      </w:r>
+      <w:r>
+        <w:rPr>
+          <w:b/>
+        </w:rPr>
+        <w:t xml:space="preserve"> </w:t>
+      </w:r>
+      <w:r>
+        <w:rPr>
+          <w:b/>
+        </w:rPr>
+        <w:t xml:space="preserve">during infection across distinct environments</w:t>
+      </w:r>
+      <w:r>
+        <w:t xml:space="preserve"> </w:t>
+      </w:r>
+      <w:r>
+        <w:t xml:space="preserve">Moving beyond a strictly topological analysis of the</w:t>
+      </w:r>
+      <w:r>
+        <w:t xml:space="preserve"> </w:t>
+      </w:r>
+      <w:r>
+        <w:rPr>
+          <w:i/>
+        </w:rPr>
+        <w:t xml:space="preserve">C. difficile</w:t>
+      </w:r>
+      <w:r>
+        <w:t xml:space="preserve"> </w:t>
+      </w:r>
+      <w:r>
+        <w:t xml:space="preserve">metabolic network, we sought to utilize transcriptomic data to infer which metabolites</w:t>
+      </w:r>
+      <w:r>
+        <w:t xml:space="preserve"> </w:t>
+      </w:r>
+      <w:r>
+        <w:rPr>
+          <w:i/>
+        </w:rPr>
+        <w:t xml:space="preserve">C. difficile</w:t>
+      </w:r>
+      <w:r>
+        <w:t xml:space="preserve"> </w:t>
+      </w:r>
+      <w:r>
+        <w:t xml:space="preserve">is most likely obtaining from its environment in each condition. To accomplish this we mapped normalized transcript abundances to the enzyme nodes in the network. Due to the coupling of transcription and translation in bacteria, we were able to use this information as a proxy for enzyme levels. The importance of each metabolite was measured as the log-transformed difference between the average transcript levels of enzymes that use the metabolite as a substrate and those that generate it as a product (Fig. 5b). A metabolite with a high importance score is most likely obtained from the environment because the expression of genes for enzymes that produce the metabolite are low. Then, using a Monte Carlo-style simulation, we generated a random transcript abundance distribution for each enzyme node to then calculate new metabolite importance scores for each iteration. We were then able to create a confidence interval of scores for each metabolite that would likely result from random noise</w:t>
       </w:r>
       <w:r>
         <w:rPr>
           <w:vertAlign w:val="superscript"/>
         </w:rPr>
-        <w:t xml:space="preserve">37</w:t>
-      </w:r>
-      <w:r>
-        <w:t xml:space="preserve"> </w:t>
-      </w:r>
-      <w:r>
-        <w:t xml:space="preserve">and OCCI indicates those enzymes and substrates that are the most central components of the organism’s metabolism</w:t>
+        <w:t xml:space="preserve">41</w:t>
+      </w:r>
+      <w:r>
+        <w:t xml:space="preserve">. This provided a standard of comparison for actual importance scores from single timepoint measurments, and ultimately allow for computing the significance level that a given score has a high probability of being excluded from its associated null hypothesis score distribution.</w:t>
+      </w:r>
+    </w:p>
+    <w:p>
+      <w:pPr>
+        <w:pStyle w:val="BodyText"/>
+      </w:pPr>
+      <w:r>
+        <w:t xml:space="preserve">Applying these methods to the</w:t>
+      </w:r>
+      <w:r>
+        <w:t xml:space="preserve"> </w:t>
+      </w:r>
+      <w:r>
+        <w:rPr>
+          <w:i/>
+        </w:rPr>
+        <w:t xml:space="preserve">C. difficile</w:t>
+      </w:r>
+      <w:r>
+        <w:t xml:space="preserve"> </w:t>
+      </w:r>
+      <w:r>
+        <w:t xml:space="preserve">transcriptomic data collected from the</w:t>
+      </w:r>
+      <w:r>
+        <w:t xml:space="preserve"> </w:t>
+      </w:r>
+      <w:r>
+        <w:rPr>
+          <w:i/>
+        </w:rPr>
+        <w:t xml:space="preserve">in vivo</w:t>
+      </w:r>
+      <w:r>
+        <w:t xml:space="preserve"> </w:t>
+      </w:r>
+      <w:r>
+        <w:t xml:space="preserve">CDI models, we sought to assess differential patterns of metabolite importance. We first ranked the importance scores to identify the most important metabolites for each treatment group (Table S3). To identify the core metabolites that are essential to</w:t>
+      </w:r>
+      <w:r>
+        <w:t xml:space="preserve"> </w:t>
+      </w:r>
+      <w:r>
+        <w:rPr>
+          <w:i/>
+        </w:rPr>
+        <w:t xml:space="preserve">C. difficile</w:t>
+      </w:r>
+      <w:r>
+        <w:t xml:space="preserve"> </w:t>
+      </w:r>
+      <w:r>
+        <w:t xml:space="preserve">in any condition, we compared the highest 50 scoring, significant metabolites from each treatment group (</w:t>
+      </w:r>
+      <w:r>
+        <w:rPr>
+          <w:i/>
+        </w:rPr>
+        <w:t xml:space="preserve">P</w:t>
+      </w:r>
+      <w:r>
+        <w:t xml:space="preserve"> </w:t>
+      </w:r>
+      <w:r>
+        <w:t xml:space="preserve">&lt; 0.05) (Fig. 6a). The host derived amino sugar N-acetyl-D-glucosamine was found to be consistently important, indicating that it may be an integral component of the nutrient niche for</w:t>
+      </w:r>
+      <w:r>
+        <w:t xml:space="preserve"> </w:t>
+      </w:r>
+      <w:r>
+        <w:rPr>
+          <w:i/>
+        </w:rPr>
+        <w:t xml:space="preserve">C. difficile</w:t>
+      </w:r>
+      <w:r>
+        <w:t xml:space="preserve"> </w:t>
+      </w:r>
+      <w:r>
+        <w:t xml:space="preserve">under any condition or that it is always available in the cecum. Additionally, acetate was found to be important in all conditions, but was just below the significance cutoff in germfree mice (Table S3). It has been shown that</w:t>
+      </w:r>
+      <w:r>
+        <w:t xml:space="preserve"> </w:t>
+      </w:r>
+      <w:r>
+        <w:rPr>
+          <w:i/>
+        </w:rPr>
+        <w:t xml:space="preserve">C. difficile</w:t>
+      </w:r>
+      <w:r>
+        <w:t xml:space="preserve"> </w:t>
+      </w:r>
+      <w:r>
+        <w:t xml:space="preserve">produces acetate during fermentation and metabolizes it effectively to utilize in glycolysis</w:t>
       </w:r>
       <w:r>
         <w:rPr>
           <w:vertAlign w:val="superscript"/>
         </w:rPr>
-        <w:t xml:space="preserve">38</w:t>
-      </w:r>
-      <w:r>
-        <w:t xml:space="preserve">. For both enzymes and substrates, the 18 of top 20 nodes with the highest BC values were involved in glycolysis, fermentation, and amino acid synthesis. In agreement, almost all nodes with the largest OCCI values were involved in glycolysis and amino acid synthesis as well. Enzymes that scored highly in both metrics included pyruvate kinase, aspartate aminotransferase, and formate C-acetyltransferase while substrates consistently scoring most highly were pyruvate, acetyl-CoA, D-glyceraldehyde 3-phosphate. This indicated to us that the topology of the network reflects established bacterial physiology.</w:t>
+        <w:t xml:space="preserve">42</w:t>
+      </w:r>
+      <w:r>
+        <w:t xml:space="preserve">. We directly tested the relative concentration of acetate in cefoperazone-treated</w:t>
+      </w:r>
+      <w:r>
+        <w:t xml:space="preserve"> </w:t>
+      </w:r>
+      <w:r>
+        <w:rPr>
+          <w:i/>
+        </w:rPr>
+        <w:t xml:space="preserve">C. difficile</w:t>
+      </w:r>
+      <w:r>
+        <w:t xml:space="preserve">-infected mice versus mock-infected mice. We found that</w:t>
+      </w:r>
+      <w:r>
+        <w:t xml:space="preserve"> </w:t>
+      </w:r>
+      <w:r>
+        <w:rPr>
+          <w:i/>
+        </w:rPr>
+        <w:t xml:space="preserve">C. difficile</w:t>
+      </w:r>
+      <w:r>
+        <w:t xml:space="preserve"> </w:t>
+      </w:r>
+      <w:r>
+        <w:t xml:space="preserve">colonization led to a significant decrease in the levels of acetate (Fig. S3) suggesting that</w:t>
+      </w:r>
+      <w:r>
+        <w:t xml:space="preserve"> </w:t>
+      </w:r>
+      <w:r>
+        <w:rPr>
+          <w:i/>
+        </w:rPr>
+        <w:t xml:space="preserve">C. difficile</w:t>
+      </w:r>
+      <w:r>
+        <w:t xml:space="preserve"> </w:t>
+      </w:r>
+      <w:r>
+        <w:t xml:space="preserve">was utilizing acetate in the cecum. These findings provided validation for our metabolite importance algorithm as well as supporting known elements of</w:t>
+      </w:r>
+      <w:r>
+        <w:t xml:space="preserve"> </w:t>
+      </w:r>
+      <w:r>
+        <w:rPr>
+          <w:i/>
+        </w:rPr>
+        <w:t xml:space="preserve">C. difficile</w:t>
+      </w:r>
+      <w:r>
+        <w:t xml:space="preserve"> </w:t>
+      </w:r>
+      <w:r>
+        <w:t xml:space="preserve">metabolism.</w:t>
       </w:r>
     </w:p>
     <w:p>
@@ -2556,80 +2800,112 @@
         <w:pStyle w:val="BodyText"/>
       </w:pPr>
       <w:r>
-        <w:rPr>
-          <w:b/>
-        </w:rPr>
-        <w:t xml:space="preserve">Metabolite importance algorithm reveals adaptive nutritional strategies of</w:t>
-      </w:r>
-      <w:r>
-        <w:rPr>
-          <w:b/>
-        </w:rPr>
-        <w:t xml:space="preserve"> </w:t>
-      </w:r>
-      <w:r>
-        <w:rPr>
-          <w:i/>
-          <w:b/>
-        </w:rPr>
-        <w:t xml:space="preserve">C. difficile</w:t>
-      </w:r>
-      <w:r>
-        <w:rPr>
-          <w:b/>
-        </w:rPr>
-        <w:t xml:space="preserve"> </w:t>
-      </w:r>
-      <w:r>
-        <w:rPr>
-          <w:b/>
-        </w:rPr>
-        <w:t xml:space="preserve">during infection across distinct environments</w:t>
-      </w:r>
-      <w:r>
-        <w:t xml:space="preserve"> </w:t>
-      </w:r>
-      <w:r>
-        <w:t xml:space="preserve">Moving beyond a strictly topological analysis of the</w:t>
-      </w:r>
-      <w:r>
-        <w:t xml:space="preserve"> </w:t>
-      </w:r>
-      <w:r>
-        <w:rPr>
-          <w:i/>
-        </w:rPr>
-        <w:t xml:space="preserve">C. difficile</w:t>
-      </w:r>
-      <w:r>
-        <w:t xml:space="preserve"> </w:t>
-      </w:r>
-      <w:r>
-        <w:t xml:space="preserve">metabolic network, we sought to utilize transcriptomic data to infer which metabolites</w:t>
-      </w:r>
-      <w:r>
-        <w:t xml:space="preserve"> </w:t>
-      </w:r>
-      <w:r>
-        <w:rPr>
-          <w:i/>
-        </w:rPr>
-        <w:t xml:space="preserve">C. difficile</w:t>
-      </w:r>
-      <w:r>
-        <w:t xml:space="preserve"> </w:t>
-      </w:r>
-      <w:r>
-        <w:t xml:space="preserve">is most likely obtaining from its environment in each condition. To accomplish this we mapped normalized transcript abundances to the enzyme nodes in the network. Due to the coupling of transcription and translation in bacteria, we were able to use this information as a proxy for enzyme levels. The importance of each metabolite was measured as the log-transformed difference between the average transcript levels of enzymes that use the metabolite as a substrate and those that generate it as a product (Fig. 5b). A metabolite with a high importance score is most likely obtained from the environment because the expression of genes for enzymes that produce the metabolite are low. Then, using a Monte Carlo-style simulation, we generated a random transcript abundance distribution for each enzyme node to then calculate new metabolite importance scores for each iteration. We were then able to create a confidence interval of scores for each metabolite that would likely result from random noise</w:t>
+        <w:t xml:space="preserve">Returning to our hypothesis that</w:t>
+      </w:r>
+      <w:r>
+        <w:t xml:space="preserve"> </w:t>
+      </w:r>
+      <w:r>
+        <w:rPr>
+          <w:i/>
+        </w:rPr>
+        <w:t xml:space="preserve">C. difficile</w:t>
+      </w:r>
+      <w:r>
+        <w:t xml:space="preserve"> </w:t>
+      </w:r>
+      <w:r>
+        <w:t xml:space="preserve">adapts its metabolism to fit the surrounding community, we identified those metabolites that were uniquely important to each condition in which</w:t>
+      </w:r>
+      <w:r>
+        <w:t xml:space="preserve"> </w:t>
+      </w:r>
+      <w:r>
+        <w:rPr>
+          <w:i/>
+        </w:rPr>
+        <w:t xml:space="preserve">C. difficile</w:t>
+      </w:r>
+      <w:r>
+        <w:t xml:space="preserve"> </w:t>
+      </w:r>
+      <w:r>
+        <w:t xml:space="preserve">colonized. We cross-referenced the top 25 positively scoring, significant substrates (</w:t>
+      </w:r>
+      <w:r>
+        <w:rPr>
+          <w:i/>
+        </w:rPr>
+        <w:t xml:space="preserve">P</w:t>
+      </w:r>
+      <w:r>
+        <w:t xml:space="preserve"> </w:t>
+      </w:r>
+      <w:r>
+        <w:t xml:space="preserve">&lt; 0.05) between treatment groups to uncover the most important patterns of nutrient utilization by</w:t>
+      </w:r>
+      <w:r>
+        <w:t xml:space="preserve"> </w:t>
+      </w:r>
+      <w:r>
+        <w:rPr>
+          <w:i/>
+        </w:rPr>
+        <w:t xml:space="preserve">C. difficile</w:t>
+      </w:r>
+      <w:r>
+        <w:t xml:space="preserve"> </w:t>
+      </w:r>
+      <w:r>
+        <w:t xml:space="preserve">in each (Fig. 6b). Each group of metabolites contained at least one known carbohydrate growth substrate of</w:t>
+      </w:r>
+      <w:r>
+        <w:t xml:space="preserve"> </w:t>
+      </w:r>
+      <w:r>
+        <w:rPr>
+          <w:i/>
+        </w:rPr>
+        <w:t xml:space="preserve">C. difficile</w:t>
       </w:r>
       <w:r>
         <w:rPr>
           <w:vertAlign w:val="superscript"/>
         </w:rPr>
-        <w:t xml:space="preserve">39</w:t>
-      </w:r>
-      <w:r>
-        <w:t xml:space="preserve">. This provided a standard of comparison for actual importance scores from single timepoint measurments, and ultimately allow for computing the significance level that a given score has a high probability of being excluded from its associated null hypothesis score distribution.</w:t>
+        <w:t xml:space="preserve">7,43</w:t>
+      </w:r>
+      <w:r>
+        <w:t xml:space="preserve">. This included close analogs of D-fructose, mannitol, N-acetylneuraminic acid, and salicin. Furthermore, in GF mice where no other competitors are present, our model indicated that</w:t>
+      </w:r>
+      <w:r>
+        <w:t xml:space="preserve"> </w:t>
+      </w:r>
+      <w:r>
+        <w:rPr>
+          <w:i/>
+        </w:rPr>
+        <w:t xml:space="preserve">C. difficile</w:t>
+      </w:r>
+      <w:r>
+        <w:t xml:space="preserve"> </w:t>
+      </w:r>
+      <w:r>
+        <w:t xml:space="preserve">was more likely to acquires several amino acids (lysine, leucine, and isoleucine) from the environment instead of expending energy to produce them itself. These data support the hypothesis that</w:t>
+      </w:r>
+      <w:r>
+        <w:t xml:space="preserve"> </w:t>
+      </w:r>
+      <w:r>
+        <w:rPr>
+          <w:i/>
+        </w:rPr>
+        <w:t xml:space="preserve">C. difficile</w:t>
+      </w:r>
+      <w:r>
+        <w:t xml:space="preserve"> </w:t>
+      </w:r>
+      <w:r>
+        <w:t xml:space="preserve">may exploit alternative nutrient sources between the susceptible environments it colonizes.</w:t>
       </w:r>
     </w:p>
     <w:p>
@@ -2637,52 +2913,191 @@
         <w:pStyle w:val="BodyText"/>
       </w:pPr>
       <w:r>
-        <w:t xml:space="preserve">Applying these methods to the</w:t>
-      </w:r>
-      <w:r>
-        <w:t xml:space="preserve"> </w:t>
-      </w:r>
-      <w:r>
-        <w:rPr>
-          <w:i/>
-        </w:rPr>
-        <w:t xml:space="preserve">C. difficile</w:t>
-      </w:r>
-      <w:r>
-        <w:t xml:space="preserve"> </w:t>
-      </w:r>
-      <w:r>
-        <w:t xml:space="preserve">transcriptomic data collected from the</w:t>
-      </w:r>
-      <w:r>
-        <w:t xml:space="preserve"> </w:t>
-      </w:r>
-      <w:r>
-        <w:rPr>
-          <w:i/>
-        </w:rPr>
-        <w:t xml:space="preserve">in vivo</w:t>
-      </w:r>
-      <w:r>
-        <w:t xml:space="preserve"> </w:t>
-      </w:r>
-      <w:r>
-        <w:t xml:space="preserve">CDI models, we sought to assess differential patterns of metabolite importance. We first ranked the importance scores to identify the most important metabolites for each treatment group (Table S3). To identify the core metabolites that are essential to</w:t>
-      </w:r>
-      <w:r>
-        <w:t xml:space="preserve"> </w:t>
-      </w:r>
-      <w:r>
-        <w:rPr>
-          <w:i/>
-        </w:rPr>
-        <w:t xml:space="preserve">C. difficile</w:t>
-      </w:r>
-      <w:r>
-        <w:t xml:space="preserve"> </w:t>
-      </w:r>
-      <w:r>
-        <w:t xml:space="preserve">in any condition, we compared the highest 50 scoring, significant metabolites from each treatment group (</w:t>
+        <w:rPr>
+          <w:b/>
+        </w:rPr>
+        <w:t xml:space="preserve">Carbon sources sources predicted to be important using network-based approach support</w:t>
+      </w:r>
+      <w:r>
+        <w:rPr>
+          <w:b/>
+        </w:rPr>
+        <w:t xml:space="preserve"> </w:t>
+      </w:r>
+      <w:r>
+        <w:rPr>
+          <w:i/>
+          <w:b/>
+        </w:rPr>
+        <w:t xml:space="preserve">C. difficile</w:t>
+      </w:r>
+      <w:r>
+        <w:rPr>
+          <w:b/>
+        </w:rPr>
+        <w:t xml:space="preserve"> </w:t>
+      </w:r>
+      <w:r>
+        <w:rPr>
+          <w:b/>
+        </w:rPr>
+        <w:t xml:space="preserve">differential growth</w:t>
+      </w:r>
+      <w:r>
+        <w:rPr>
+          <w:b/>
+        </w:rPr>
+        <w:t xml:space="preserve"> </w:t>
+      </w:r>
+      <w:r>
+        <w:rPr>
+          <w:i/>
+          <w:b/>
+        </w:rPr>
+        <w:t xml:space="preserve">in vitro</w:t>
+      </w:r>
+      <w:r>
+        <w:rPr>
+          <w:b/>
+        </w:rPr>
+        <w:t xml:space="preserve">.</w:t>
+      </w:r>
+      <w:r>
+        <w:t xml:space="preserve"> </w:t>
+      </w:r>
+      <w:r>
+        <w:t xml:space="preserve">To validate the biological relevance of substrates identified as uniquely important to</w:t>
+      </w:r>
+      <w:r>
+        <w:t xml:space="preserve"> </w:t>
+      </w:r>
+      <w:r>
+        <w:rPr>
+          <w:i/>
+        </w:rPr>
+        <w:t xml:space="preserve">C. difficile</w:t>
+      </w:r>
+      <w:r>
+        <w:t xml:space="preserve"> </w:t>
+      </w:r>
+      <w:r>
+        <w:t xml:space="preserve">metabolism through our network-based analysis, we tested whether</w:t>
+      </w:r>
+      <w:r>
+        <w:t xml:space="preserve"> </w:t>
+      </w:r>
+      <w:r>
+        <w:rPr>
+          <w:i/>
+        </w:rPr>
+        <w:t xml:space="preserve">C. difficile</w:t>
+      </w:r>
+      <w:r>
+        <w:t xml:space="preserve"> </w:t>
+      </w:r>
+      <w:r>
+        <w:t xml:space="preserve">was able to utilize each substrate for</w:t>
+      </w:r>
+      <w:r>
+        <w:t xml:space="preserve"> </w:t>
+      </w:r>
+      <w:r>
+        <w:rPr>
+          <w:i/>
+        </w:rPr>
+        <w:t xml:space="preserve">in vitro</w:t>
+      </w:r>
+      <w:r>
+        <w:t xml:space="preserve"> </w:t>
+      </w:r>
+      <w:r>
+        <w:t xml:space="preserve">growth (Fig. 6c). This was performed using a modified defined</w:t>
+      </w:r>
+      <w:r>
+        <w:t xml:space="preserve"> </w:t>
+      </w:r>
+      <w:r>
+        <w:rPr>
+          <w:i/>
+        </w:rPr>
+        <w:t xml:space="preserve">C. difficile</w:t>
+      </w:r>
+      <w:r>
+        <w:t xml:space="preserve"> </w:t>
+      </w:r>
+      <w:r>
+        <w:t xml:space="preserve">minimal media</w:t>
+      </w:r>
+      <w:r>
+        <w:rPr>
+          <w:vertAlign w:val="superscript"/>
+        </w:rPr>
+        <w:t xml:space="preserve">7</w:t>
+      </w:r>
+      <w:r>
+        <w:t xml:space="preserve">, supplemented individually with the selected carbohydrates implicated by high importance scores. Because</w:t>
+      </w:r>
+      <w:r>
+        <w:t xml:space="preserve"> </w:t>
+      </w:r>
+      <w:r>
+        <w:rPr>
+          <w:i/>
+        </w:rPr>
+        <w:t xml:space="preserve">C. difficile</w:t>
+      </w:r>
+      <w:r>
+        <w:t xml:space="preserve"> </w:t>
+      </w:r>
+      <w:r>
+        <w:t xml:space="preserve">can use amino acids for growth through Stickland fermentation, but is auxotrophic for several amino acids, it was necessary to include amino acids in the minimal media. This meant that the most effective negative control was growth in media lacking carbohydrates but containing amino acids (Max OD</w:t>
+      </w:r>
+      <w:r>
+        <w:rPr>
+          <w:vertAlign w:val="subscript"/>
+        </w:rPr>
+        <w:t xml:space="preserve">600</w:t>
+      </w:r>
+      <w:r>
+        <w:t xml:space="preserve"> </w:t>
+      </w:r>
+      <w:r>
+        <w:t xml:space="preserve">= 0.212).</w:t>
+      </w:r>
+    </w:p>
+    <w:p>
+      <w:pPr>
+        <w:pStyle w:val="BodyText"/>
+      </w:pPr>
+      <w:r>
+        <w:t xml:space="preserve">N-acetyl-D-glucosamine was shown to be important to</w:t>
+      </w:r>
+      <w:r>
+        <w:t xml:space="preserve"> </w:t>
+      </w:r>
+      <w:r>
+        <w:rPr>
+          <w:i/>
+        </w:rPr>
+        <w:t xml:space="preserve">C. difficile</w:t>
+      </w:r>
+      <w:r>
+        <w:t xml:space="preserve"> </w:t>
+      </w:r>
+      <w:r>
+        <w:t xml:space="preserve">in each condition tested (Fig. 6b). When tested for improved growth, significantly more growth (Max OD</w:t>
+      </w:r>
+      <w:r>
+        <w:rPr>
+          <w:vertAlign w:val="subscript"/>
+        </w:rPr>
+        <w:t xml:space="preserve">600</w:t>
+      </w:r>
+      <w:r>
+        <w:t xml:space="preserve"> </w:t>
+      </w:r>
+      <w:r>
+        <w:t xml:space="preserve">= 0.774) was observed compared to no carbohydrate controls (</w:t>
       </w:r>
       <w:r>
         <w:rPr>
@@ -2694,141 +3109,37 @@
         <w:t xml:space="preserve"> </w:t>
       </w:r>
       <w:r>
-        <w:t xml:space="preserve">&lt; 0.05) (Fig. 6a). The host derived amino sugar N-acetyl-D-glucosamine was found to be consistently important, indicating that it may be an integral component of the nutrient niche for</w:t>
-      </w:r>
-      <w:r>
-        <w:t xml:space="preserve"> </w:t>
-      </w:r>
-      <w:r>
-        <w:rPr>
-          <w:i/>
-        </w:rPr>
-        <w:t xml:space="preserve">C. difficile</w:t>
-      </w:r>
-      <w:r>
-        <w:t xml:space="preserve"> </w:t>
-      </w:r>
-      <w:r>
-        <w:t xml:space="preserve">under any condition or that it is always available in the cecum. Additionally, acetate was found to be important in all conditions, but was just below the significance cutoff in germ free mice (Table S3). It has been shown that</w:t>
-      </w:r>
-      <w:r>
-        <w:t xml:space="preserve"> </w:t>
-      </w:r>
-      <w:r>
-        <w:rPr>
-          <w:i/>
-        </w:rPr>
-        <w:t xml:space="preserve">C. difficile</w:t>
-      </w:r>
-      <w:r>
-        <w:t xml:space="preserve"> </w:t>
-      </w:r>
-      <w:r>
-        <w:t xml:space="preserve">produces acetate during fermentation and metabolizes it effectively to utilize in glycolysis</w:t>
-      </w:r>
-      <w:r>
-        <w:rPr>
-          <w:vertAlign w:val="superscript"/>
-        </w:rPr>
-        <w:t xml:space="preserve">40</w:t>
-      </w:r>
-      <w:r>
-        <w:t xml:space="preserve">. We directly tested the relative concentration of acetate in cefoperazone-treated</w:t>
-      </w:r>
-      <w:r>
-        <w:t xml:space="preserve"> </w:t>
-      </w:r>
-      <w:r>
-        <w:rPr>
-          <w:i/>
-        </w:rPr>
-        <w:t xml:space="preserve">C. difficile</w:t>
-      </w:r>
-      <w:r>
-        <w:t xml:space="preserve">-infected mice versus mock-infected mice. We found that</w:t>
-      </w:r>
-      <w:r>
-        <w:t xml:space="preserve"> </w:t>
-      </w:r>
-      <w:r>
-        <w:rPr>
-          <w:i/>
-        </w:rPr>
-        <w:t xml:space="preserve">C. difficile</w:t>
-      </w:r>
-      <w:r>
-        <w:t xml:space="preserve"> </w:t>
-      </w:r>
-      <w:r>
-        <w:t xml:space="preserve">colonization led to a significant decrease in the levels of acetate (Fig. S3) suggesting that</w:t>
-      </w:r>
-      <w:r>
-        <w:t xml:space="preserve"> </w:t>
-      </w:r>
-      <w:r>
-        <w:rPr>
-          <w:i/>
-        </w:rPr>
-        <w:t xml:space="preserve">C. difficile</w:t>
-      </w:r>
-      <w:r>
-        <w:t xml:space="preserve"> </w:t>
-      </w:r>
-      <w:r>
-        <w:t xml:space="preserve">was utilizing acetate in the cecum. These findings provided validation for our metabolite importance algorithm as well as supporting known elements of</w:t>
-      </w:r>
-      <w:r>
-        <w:t xml:space="preserve"> </w:t>
-      </w:r>
-      <w:r>
-        <w:rPr>
-          <w:i/>
-        </w:rPr>
-        <w:t xml:space="preserve">C. difficile</w:t>
-      </w:r>
-      <w:r>
-        <w:t xml:space="preserve"> </w:t>
-      </w:r>
-      <w:r>
-        <w:t xml:space="preserve">metabolism.</w:t>
-      </w:r>
-    </w:p>
-    <w:p>
-      <w:pPr>
-        <w:pStyle w:val="BodyText"/>
-      </w:pPr>
-      <w:r>
-        <w:t xml:space="preserve">Returning to our hypothesis that</w:t>
-      </w:r>
-      <w:r>
-        <w:t xml:space="preserve"> </w:t>
-      </w:r>
-      <w:r>
-        <w:rPr>
-          <w:i/>
-        </w:rPr>
-        <w:t xml:space="preserve">C. difficile</w:t>
-      </w:r>
-      <w:r>
-        <w:t xml:space="preserve"> </w:t>
-      </w:r>
-      <w:r>
-        <w:t xml:space="preserve">adapts its metabolism to fit the surrounding community, we identified those metabolites that were uniquely important to each condition in which</w:t>
-      </w:r>
-      <w:r>
-        <w:t xml:space="preserve"> </w:t>
-      </w:r>
-      <w:r>
-        <w:rPr>
-          <w:i/>
-        </w:rPr>
-        <w:t xml:space="preserve">C. difficile</w:t>
-      </w:r>
-      <w:r>
-        <w:t xml:space="preserve"> </w:t>
-      </w:r>
-      <w:r>
-        <w:t xml:space="preserve">colonized. We cross-referenced the top 25 positively scoring, significant substrates (</w:t>
+        <w:t xml:space="preserve">&lt;&lt; 0.001). This provided evidence that N-acetyl-D-glucosamine, derived from the host mucus layer, may be a central component of the</w:t>
+      </w:r>
+      <w:r>
+        <w:t xml:space="preserve"> </w:t>
+      </w:r>
+      <w:r>
+        <w:rPr>
+          <w:i/>
+        </w:rPr>
+        <w:t xml:space="preserve">C. difficile</w:t>
+      </w:r>
+      <w:r>
+        <w:t xml:space="preserve"> </w:t>
+      </w:r>
+      <w:r>
+        <w:t xml:space="preserve">nutritional niche during infection. Trehalose was also shown to be important in each condition and supported</w:t>
+      </w:r>
+      <w:r>
+        <w:t xml:space="preserve"> </w:t>
+      </w:r>
+      <w:r>
+        <w:rPr>
+          <w:i/>
+        </w:rPr>
+        <w:t xml:space="preserve">C. difficile</w:t>
+      </w:r>
+      <w:r>
+        <w:t xml:space="preserve"> </w:t>
+      </w:r>
+      <w:r>
+        <w:t xml:space="preserve">significant growth (</w:t>
       </w:r>
       <w:r>
         <w:rPr>
@@ -2840,429 +3151,120 @@
         <w:t xml:space="preserve"> </w:t>
       </w:r>
       <w:r>
-        <w:t xml:space="preserve">&lt; 0.05) between treatment groups to uncover the most important patterns of nutrient utilization by</w:t>
-      </w:r>
-      <w:r>
-        <w:t xml:space="preserve"> </w:t>
-      </w:r>
-      <w:r>
-        <w:rPr>
-          <w:i/>
-        </w:rPr>
-        <w:t xml:space="preserve">C. difficile</w:t>
-      </w:r>
-      <w:r>
-        <w:t xml:space="preserve"> </w:t>
-      </w:r>
-      <w:r>
-        <w:t xml:space="preserve">in each (Fig. 6b). Each group of metabolites contained at least one known carbohydrate growth substrate of</w:t>
-      </w:r>
-      <w:r>
-        <w:t xml:space="preserve"> </w:t>
-      </w:r>
-      <w:r>
-        <w:rPr>
-          <w:i/>
-        </w:rPr>
-        <w:t xml:space="preserve">C. difficile</w:t>
-      </w:r>
-      <w:r>
-        <w:rPr>
-          <w:vertAlign w:val="superscript"/>
-        </w:rPr>
-        <w:t xml:space="preserve">7,41</w:t>
-      </w:r>
-      <w:r>
-        <w:t xml:space="preserve">. This included close analogs of D-fructose, mannitol, N-acetylneuraminic acid, and salicin. Furthermore, in GF mice where no other competitors are present, our model indicated that</w:t>
-      </w:r>
-      <w:r>
-        <w:t xml:space="preserve"> </w:t>
-      </w:r>
-      <w:r>
-        <w:rPr>
-          <w:i/>
-        </w:rPr>
-        <w:t xml:space="preserve">C. difficile</w:t>
-      </w:r>
-      <w:r>
-        <w:t xml:space="preserve"> </w:t>
-      </w:r>
-      <w:r>
-        <w:t xml:space="preserve">was more likely to acquires several amino acids (lysine, leucine, and isoleucine) from the environment instead of expending energy to produce them itself. These data support the hypothesis that</w:t>
-      </w:r>
-      <w:r>
-        <w:t xml:space="preserve"> </w:t>
-      </w:r>
-      <w:r>
-        <w:rPr>
-          <w:i/>
-        </w:rPr>
-        <w:t xml:space="preserve">C. difficile</w:t>
-      </w:r>
-      <w:r>
-        <w:t xml:space="preserve"> </w:t>
-      </w:r>
-      <w:r>
-        <w:t xml:space="preserve">may exploit alternative nutrient sources between the susceptible environments it colonizes.</w:t>
-      </w:r>
-    </w:p>
-    <w:p>
-      <w:pPr>
-        <w:pStyle w:val="BodyText"/>
-      </w:pPr>
-      <w:r>
-        <w:rPr>
-          <w:b/>
-        </w:rPr>
-        <w:t xml:space="preserve">Carbon sources sources predicted to be important using network-based approach support</w:t>
-      </w:r>
-      <w:r>
-        <w:rPr>
-          <w:b/>
-        </w:rPr>
-        <w:t xml:space="preserve"> </w:t>
-      </w:r>
-      <w:r>
-        <w:rPr>
-          <w:i/>
-          <w:b/>
-        </w:rPr>
-        <w:t xml:space="preserve">C. difficile</w:t>
-      </w:r>
-      <w:r>
-        <w:rPr>
-          <w:b/>
-        </w:rPr>
-        <w:t xml:space="preserve"> </w:t>
-      </w:r>
-      <w:r>
-        <w:rPr>
-          <w:b/>
-        </w:rPr>
-        <w:t xml:space="preserve">differential growth</w:t>
-      </w:r>
-      <w:r>
-        <w:rPr>
-          <w:b/>
-        </w:rPr>
-        <w:t xml:space="preserve"> </w:t>
-      </w:r>
-      <w:r>
-        <w:rPr>
-          <w:i/>
-          <w:b/>
+        <w:t xml:space="preserve">&lt;&lt; 0.001; Max OD</w:t>
+      </w:r>
+      <w:r>
+        <w:rPr>
+          <w:vertAlign w:val="subscript"/>
+        </w:rPr>
+        <w:t xml:space="preserve">600</w:t>
+      </w:r>
+      <w:r>
+        <w:t xml:space="preserve"> </w:t>
+      </w:r>
+      <w:r>
+        <w:t xml:space="preserve">= 0.559), but was more likely provided by the diet than from the host. Furthermore, at least one carbohydrate highlighted as distinctly more important in each of the antibiotic treatment groups provided high levels of</w:t>
+      </w:r>
+      <w:r>
+        <w:t xml:space="preserve"> </w:t>
+      </w:r>
+      <w:r>
+        <w:rPr>
+          <w:i/>
+        </w:rPr>
+        <w:t xml:space="preserve">C. difficile</w:t>
+      </w:r>
+      <w:r>
+        <w:t xml:space="preserve"> </w:t>
+      </w:r>
+      <w:r>
+        <w:t xml:space="preserve">growth relative to control wells (</w:t>
+      </w:r>
+      <w:r>
+        <w:rPr>
+          <w:i/>
+        </w:rPr>
+        <w:t xml:space="preserve">P</w:t>
+      </w:r>
+      <w:r>
+        <w:t xml:space="preserve"> </w:t>
+      </w:r>
+      <w:r>
+        <w:t xml:space="preserve">&lt;&lt; 0.001). This included D-fructose (streptomycin; Max OD</w:t>
+      </w:r>
+      <w:r>
+        <w:rPr>
+          <w:vertAlign w:val="subscript"/>
+        </w:rPr>
+        <w:t xml:space="preserve">600</w:t>
+      </w:r>
+      <w:r>
+        <w:t xml:space="preserve"> </w:t>
+      </w:r>
+      <w:r>
+        <w:t xml:space="preserve">= 0.671), mannitol (cefoperazone; Max OD</w:t>
+      </w:r>
+      <w:r>
+        <w:rPr>
+          <w:vertAlign w:val="subscript"/>
+        </w:rPr>
+        <w:t xml:space="preserve">600</w:t>
+      </w:r>
+      <w:r>
+        <w:t xml:space="preserve"> </w:t>
+      </w:r>
+      <w:r>
+        <w:t xml:space="preserve">= 0.464), salicin (clindamycin; Max OD</w:t>
+      </w:r>
+      <w:r>
+        <w:rPr>
+          <w:vertAlign w:val="subscript"/>
+        </w:rPr>
+        <w:t xml:space="preserve">600</w:t>
+      </w:r>
+      <w:r>
+        <w:t xml:space="preserve"> </w:t>
+      </w:r>
+      <w:r>
+        <w:t xml:space="preserve">= 0.869), and N-acetylneuraminate (GF; Max OD</w:t>
+      </w:r>
+      <w:r>
+        <w:rPr>
+          <w:vertAlign w:val="subscript"/>
+        </w:rPr>
+        <w:t xml:space="preserve">600</w:t>
+      </w:r>
+      <w:r>
+        <w:t xml:space="preserve"> </w:t>
+      </w:r>
+      <w:r>
+        <w:t xml:space="preserve">= 0.439). Because it was not possible to test aminofructose directly, we instead chose to test fructose, an immediate breakdown byproduct of aminofructose catabolism. We also tested both starch and acetate for the ability to support</w:t>
+      </w:r>
+      <w:r>
+        <w:t xml:space="preserve"> </w:t>
+      </w:r>
+      <w:r>
+        <w:rPr>
+          <w:i/>
+        </w:rPr>
+        <w:t xml:space="preserve">C. difficile</w:t>
+      </w:r>
+      <w:r>
+        <w:t xml:space="preserve"> </w:t>
+      </w:r>
+      <w:r>
+        <w:t xml:space="preserve">growth</w:t>
+      </w:r>
+      <w:r>
+        <w:t xml:space="preserve"> </w:t>
+      </w:r>
+      <w:r>
+        <w:rPr>
+          <w:i/>
         </w:rPr>
         <w:t xml:space="preserve">in vitro</w:t>
       </w:r>
       <w:r>
-        <w:rPr>
-          <w:b/>
-        </w:rPr>
-        <w:t xml:space="preserve">.</w:t>
-      </w:r>
-      <w:r>
-        <w:t xml:space="preserve"> </w:t>
-      </w:r>
-      <w:r>
-        <w:t xml:space="preserve">To validate the biological relevance of substrates identified as uniquely important to</w:t>
-      </w:r>
-      <w:r>
-        <w:t xml:space="preserve"> </w:t>
-      </w:r>
-      <w:r>
-        <w:rPr>
-          <w:i/>
-        </w:rPr>
-        <w:t xml:space="preserve">C. difficile</w:t>
-      </w:r>
-      <w:r>
-        <w:t xml:space="preserve"> </w:t>
-      </w:r>
-      <w:r>
-        <w:t xml:space="preserve">metabolism through our network-based analysis, we tested whether</w:t>
-      </w:r>
-      <w:r>
-        <w:t xml:space="preserve"> </w:t>
-      </w:r>
-      <w:r>
-        <w:rPr>
-          <w:i/>
-        </w:rPr>
-        <w:t xml:space="preserve">C. difficile</w:t>
-      </w:r>
-      <w:r>
-        <w:t xml:space="preserve"> </w:t>
-      </w:r>
-      <w:r>
-        <w:t xml:space="preserve">was able to utilize each substrate for</w:t>
-      </w:r>
-      <w:r>
-        <w:t xml:space="preserve"> </w:t>
-      </w:r>
-      <w:r>
-        <w:rPr>
-          <w:i/>
-        </w:rPr>
-        <w:t xml:space="preserve">in vitro</w:t>
-      </w:r>
-      <w:r>
-        <w:t xml:space="preserve"> </w:t>
-      </w:r>
-      <w:r>
-        <w:t xml:space="preserve">growth (Fig. 6c). This was performed using a modified defined</w:t>
-      </w:r>
-      <w:r>
-        <w:t xml:space="preserve"> </w:t>
-      </w:r>
-      <w:r>
-        <w:rPr>
-          <w:i/>
-        </w:rPr>
-        <w:t xml:space="preserve">C. difficile</w:t>
-      </w:r>
-      <w:r>
-        <w:t xml:space="preserve"> </w:t>
-      </w:r>
-      <w:r>
-        <w:t xml:space="preserve">minimal media</w:t>
-      </w:r>
-      <w:r>
-        <w:rPr>
-          <w:vertAlign w:val="superscript"/>
-        </w:rPr>
-        <w:t xml:space="preserve">7</w:t>
-      </w:r>
-      <w:r>
-        <w:t xml:space="preserve">, supplemented individually with the selected carbohydrates implicated by high importance scores. Because</w:t>
-      </w:r>
-      <w:r>
-        <w:t xml:space="preserve"> </w:t>
-      </w:r>
-      <w:r>
-        <w:rPr>
-          <w:i/>
-        </w:rPr>
-        <w:t xml:space="preserve">C. difficile</w:t>
-      </w:r>
-      <w:r>
-        <w:t xml:space="preserve"> </w:t>
-      </w:r>
-      <w:r>
-        <w:t xml:space="preserve">can use amino acids for growth through Stickland fermentation, but is auxotrophic for several amino acids, it was necessary to include amino acids in the minimal media. This meant that the most effective negative control was growth in media lacking carbohydrates but containing amino acids (Max OD</w:t>
-      </w:r>
-      <w:r>
-        <w:rPr>
-          <w:vertAlign w:val="subscript"/>
-        </w:rPr>
-        <w:t xml:space="preserve">600</w:t>
-      </w:r>
-      <w:r>
-        <w:t xml:space="preserve"> </w:t>
-      </w:r>
-      <w:r>
-        <w:t xml:space="preserve">= 0.212).</w:t>
-      </w:r>
-    </w:p>
-    <w:p>
-      <w:pPr>
-        <w:pStyle w:val="BodyText"/>
-      </w:pPr>
-      <w:r>
-        <w:t xml:space="preserve">N-acetyl-D-glucosamine was shown to be important to</w:t>
-      </w:r>
-      <w:r>
-        <w:t xml:space="preserve"> </w:t>
-      </w:r>
-      <w:r>
-        <w:rPr>
-          <w:i/>
-        </w:rPr>
-        <w:t xml:space="preserve">C. difficile</w:t>
-      </w:r>
-      <w:r>
-        <w:t xml:space="preserve"> </w:t>
-      </w:r>
-      <w:r>
-        <w:t xml:space="preserve">in each condition tested (Fig. 6b). When tested for improved growth, significantly more growth (Max OD</w:t>
-      </w:r>
-      <w:r>
-        <w:rPr>
-          <w:vertAlign w:val="subscript"/>
-        </w:rPr>
-        <w:t xml:space="preserve">600</w:t>
-      </w:r>
-      <w:r>
-        <w:t xml:space="preserve"> </w:t>
-      </w:r>
-      <w:r>
-        <w:t xml:space="preserve">= 0.774) was observed compared to no carbohydrate controls (</w:t>
-      </w:r>
-      <w:r>
-        <w:rPr>
-          <w:i/>
-        </w:rPr>
-        <w:t xml:space="preserve">P</w:t>
-      </w:r>
-      <w:r>
-        <w:t xml:space="preserve"> </w:t>
-      </w:r>
-      <w:r>
-        <w:t xml:space="preserve">&lt;&lt; 0.001). This provided evidence that N-acetyl-D-glucosamine, derived from the host mucus layer, may be a central component of the</w:t>
-      </w:r>
-      <w:r>
-        <w:t xml:space="preserve"> </w:t>
-      </w:r>
-      <w:r>
-        <w:rPr>
-          <w:i/>
-        </w:rPr>
-        <w:t xml:space="preserve">C. difficile</w:t>
-      </w:r>
-      <w:r>
-        <w:t xml:space="preserve"> </w:t>
-      </w:r>
-      <w:r>
-        <w:t xml:space="preserve">nutritional niche during infection. Trehalose was also shown to be important in each condition and supported</w:t>
-      </w:r>
-      <w:r>
-        <w:t xml:space="preserve"> </w:t>
-      </w:r>
-      <w:r>
-        <w:rPr>
-          <w:i/>
-        </w:rPr>
-        <w:t xml:space="preserve">C. difficile</w:t>
-      </w:r>
-      <w:r>
-        <w:t xml:space="preserve"> </w:t>
-      </w:r>
-      <w:r>
-        <w:t xml:space="preserve">significant growth (</w:t>
-      </w:r>
-      <w:r>
-        <w:rPr>
-          <w:i/>
-        </w:rPr>
-        <w:t xml:space="preserve">P</w:t>
-      </w:r>
-      <w:r>
-        <w:t xml:space="preserve"> </w:t>
-      </w:r>
-      <w:r>
-        <w:t xml:space="preserve">&lt;&lt; 0.001; Max OD</w:t>
-      </w:r>
-      <w:r>
-        <w:rPr>
-          <w:vertAlign w:val="subscript"/>
-        </w:rPr>
-        <w:t xml:space="preserve">600</w:t>
-      </w:r>
-      <w:r>
-        <w:t xml:space="preserve"> </w:t>
-      </w:r>
-      <w:r>
-        <w:t xml:space="preserve">= 0.559), but was more likely provided by the diet than from the host. Furthermore, at least one carbohydrate highlighted as distinctly more important in each of the antibiotic treatment groups provided high levels of</w:t>
-      </w:r>
-      <w:r>
-        <w:t xml:space="preserve"> </w:t>
-      </w:r>
-      <w:r>
-        <w:rPr>
-          <w:i/>
-        </w:rPr>
-        <w:t xml:space="preserve">C. difficile</w:t>
-      </w:r>
-      <w:r>
-        <w:t xml:space="preserve"> </w:t>
-      </w:r>
-      <w:r>
-        <w:t xml:space="preserve">growth relative to control wells (</w:t>
-      </w:r>
-      <w:r>
-        <w:rPr>
-          <w:i/>
-        </w:rPr>
-        <w:t xml:space="preserve">P</w:t>
-      </w:r>
-      <w:r>
-        <w:t xml:space="preserve"> </w:t>
-      </w:r>
-      <w:r>
-        <w:t xml:space="preserve">&lt;&lt; 0.001). This included D-fructose (streptomycin; Max OD</w:t>
-      </w:r>
-      <w:r>
-        <w:rPr>
-          <w:vertAlign w:val="subscript"/>
-        </w:rPr>
-        <w:t xml:space="preserve">600</w:t>
-      </w:r>
-      <w:r>
-        <w:t xml:space="preserve"> </w:t>
-      </w:r>
-      <w:r>
-        <w:t xml:space="preserve">= 0.671), mannitol (cefoperazone; Max OD</w:t>
-      </w:r>
-      <w:r>
-        <w:rPr>
-          <w:vertAlign w:val="subscript"/>
-        </w:rPr>
-        <w:t xml:space="preserve">600</w:t>
-      </w:r>
-      <w:r>
-        <w:t xml:space="preserve"> </w:t>
-      </w:r>
-      <w:r>
-        <w:t xml:space="preserve">= 0.464), salicin (clindamycin; Max OD</w:t>
-      </w:r>
-      <w:r>
-        <w:rPr>
-          <w:vertAlign w:val="subscript"/>
-        </w:rPr>
-        <w:t xml:space="preserve">600</w:t>
-      </w:r>
-      <w:r>
-        <w:t xml:space="preserve"> </w:t>
-      </w:r>
-      <w:r>
-        <w:t xml:space="preserve">= 0.869), and N-acetylneuraminate (GF; Max OD</w:t>
-      </w:r>
-      <w:r>
-        <w:rPr>
-          <w:vertAlign w:val="subscript"/>
-        </w:rPr>
-        <w:t xml:space="preserve">600</w:t>
-      </w:r>
-      <w:r>
-        <w:t xml:space="preserve"> </w:t>
-      </w:r>
-      <w:r>
-        <w:t xml:space="preserve">= 0.439). Because it was not possible to test aminofructose directly, we instead chose to test fructose, an immediate breakdown byproduct of aminofructose catabolism. We also tested both starch and acetate for the ability to support</w:t>
-      </w:r>
-      <w:r>
-        <w:t xml:space="preserve"> </w:t>
-      </w:r>
-      <w:r>
-        <w:rPr>
-          <w:i/>
-        </w:rPr>
-        <w:t xml:space="preserve">C. difficile</w:t>
-      </w:r>
-      <w:r>
-        <w:t xml:space="preserve"> </w:t>
-      </w:r>
-      <w:r>
-        <w:t xml:space="preserve">growth</w:t>
-      </w:r>
-      <w:r>
-        <w:t xml:space="preserve"> </w:t>
-      </w:r>
-      <w:r>
-        <w:rPr>
-          <w:i/>
-        </w:rPr>
-        <w:t xml:space="preserve">in vitro</w:t>
-      </w:r>
-      <w:r>
         <w:t xml:space="preserve">, but neither should any improvement over No Carbohydrate control (Fig. S4). Maximum growth rate analysis for each carbohydrate also indicated potential hierarchy of growth nutrient preference (Table S4). The progression is as follows: D-fructose (slope = 0.089), N-acetyl-D-glucosamine (slope = 0.085), salicin (slope = 0.077), mannitol (slope = 0.044) / trehalose (slope = 0.044), and finally N-acetylneuriminate (slope = 0.024). This suggested that</w:t>
       </w:r>
       <w:r>
@@ -3278,22 +3280,7 @@
         <w:t xml:space="preserve"> </w:t>
       </w:r>
       <w:r>
-        <w:t xml:space="preserve">was most well-suited to metabolize the nutrient source that is most likely to be present in all susceptible mouse ceca. Together, these results support the hypothesis that</w:t>
-      </w:r>
-      <w:r>
-        <w:t xml:space="preserve"> </w:t>
-      </w:r>
-      <w:r>
-        <w:rPr>
-          <w:i/>
-        </w:rPr>
-        <w:t xml:space="preserve">C. difficile</w:t>
-      </w:r>
-      <w:r>
-        <w:t xml:space="preserve"> </w:t>
-      </w:r>
-      <w:r>
-        <w:t xml:space="preserve">is able to adapt its nutritional strategy to carbohydrate availability during infection and may suggest a hierarchy of nutrient preference. &lt;--- This sentence is repeated after each section. I think we can scrap it and use it to lead off the Discussion like you already have ----&gt;</w:t>
+        <w:t xml:space="preserve">was most well-suited to metabolize the nutrient source that is most likely to be present in all susceptible mouse ceca.</w:t>
       </w:r>
     </w:p>
     <w:p>
@@ -3430,7 +3417,7 @@
         <w:rPr>
           <w:vertAlign w:val="superscript"/>
         </w:rPr>
-        <w:t xml:space="preserve">42,43</w:t>
+        <w:t xml:space="preserve">44,45</w:t>
       </w:r>
       <w:r>
         <w:t xml:space="preserve">. Although these are important steps in directing future research, they lack an expression component to identify when these functions are likely to be produced by a cell. Transcriptomic analysis is more informative than a genome, since it allows one to quantify the differential expression of genes under distinct conditions and can uncover patterns of adaptation</w:t>
@@ -3564,7 +3551,7 @@
         <w:rPr>
           <w:vertAlign w:val="superscript"/>
         </w:rPr>
-        <w:t xml:space="preserve">44</w:t>
+        <w:t xml:space="preserve">46</w:t>
       </w:r>
       <w:r>
         <w:t xml:space="preserve">). Interestingly, the capacity for bacteria to catabolize the amino sugar N-acetylneurminate is highly distributed among species that inhabit the mammalian gut</w:t>
@@ -3573,7 +3560,7 @@
         <w:rPr>
           <w:vertAlign w:val="superscript"/>
         </w:rPr>
-        <w:t xml:space="preserve">45</w:t>
+        <w:t xml:space="preserve">47</w:t>
       </w:r>
       <w:r>
         <w:t xml:space="preserve">. This may mean that N-acetylneuraminate is strongly competed for by the healthy microbiota and</w:t>
@@ -3635,7 +3622,7 @@
         <w:rPr>
           <w:vertAlign w:val="superscript"/>
         </w:rPr>
-        <w:t xml:space="preserve">46</w:t>
+        <w:t xml:space="preserve">48</w:t>
       </w:r>
       <w:r>
         <w:t xml:space="preserve">) also provides evidence that this is true. A conserved strategy may also be evident in that numerous components of the Stickland fermentation pathway were found to be important to</w:t>
@@ -3674,7 +3661,7 @@
         <w:rPr>
           <w:vertAlign w:val="superscript"/>
         </w:rPr>
-        <w:t xml:space="preserve">47</w:t>
+        <w:t xml:space="preserve">49</w:t>
       </w:r>
       <w:r>
         <w:t xml:space="preserve">, eventually leading through the intermediate 3−hydroxybutanoyl−CoA ultimately toward the production of butyrate</w:t>
@@ -3683,7 +3670,7 @@
         <w:rPr>
           <w:vertAlign w:val="superscript"/>
         </w:rPr>
-        <w:t xml:space="preserve">48</w:t>
+        <w:t xml:space="preserve">50</w:t>
       </w:r>
       <w:r>
         <w:t xml:space="preserve">. Since the diet that the mice are given is rich in both amino acids and supplemented with selenium, it is not unlikely that this pathway may be more energetically favorable in this instance than other forms of metabolism. Additionally, formate has been shown to greatly increase the efficiency of Stickland fermentation in Clostridia by decreasing intracellular H+ concentrations and allowing for increased production of short chain fatty acids</w:t>
@@ -3692,7 +3679,7 @@
         <w:rPr>
           <w:vertAlign w:val="superscript"/>
         </w:rPr>
-        <w:t xml:space="preserve">49</w:t>
+        <w:t xml:space="preserve">51</w:t>
       </w:r>
       <w:r>
         <w:t xml:space="preserve">. These findings that there are also metabolites that</w:t>
@@ -3775,7 +3762,7 @@
         <w:rPr>
           <w:vertAlign w:val="superscript"/>
         </w:rPr>
-        <w:t xml:space="preserve">50</w:t>
+        <w:t xml:space="preserve">52</w:t>
       </w:r>
       <w:r>
         <w:t xml:space="preserve">. Furthermore, oxygen appears as important in clindamycin-treated mice. Despite the fact that</w:t>
@@ -3799,25 +3786,27 @@
         <w:rPr>
           <w:vertAlign w:val="superscript"/>
         </w:rPr>
-        <w:t xml:space="preserve">51</w:t>
+        <w:t xml:space="preserve">53</w:t>
       </w:r>
       <w:r>
         <w:t xml:space="preserve">. Increased reactive oxygen species may be induced by residual antibiotic affect host or other bacterial cells</w:t>
       </w:r>
       <w:r>
         <w:rPr>
+          <w:b/>
           <w:vertAlign w:val="superscript"/>
         </w:rPr>
-        <w:t xml:space="preserve">52</w:t>
+        <w:t xml:space="preserve">???</w:t>
       </w:r>
       <w:r>
         <w:t xml:space="preserve">. It is important to note that the metabolites highlighted by our method are not necessarily growth substrates, only how probable it is that they are being removed from the environment which encompasses possible detoxification. As such, this platform may also prove informative for generating hypotheses through reverse ecology</w:t>
       </w:r>
       <w:r>
         <w:rPr>
+          <w:b/>
           <w:vertAlign w:val="superscript"/>
         </w:rPr>
-        <w:t xml:space="preserve">53</w:t>
+        <w:t xml:space="preserve">???</w:t>
       </w:r>
       <w:r>
         <w:t xml:space="preserve"> </w:t>
@@ -4172,7 +4161,7 @@
         <w:t xml:space="preserve"> </w:t>
       </w:r>
       <w:r>
-        <w:t xml:space="preserve">To quantify the titre of toxin in the cecum, a Vero cell rounding assay was performed</w:t>
+        <w:t xml:space="preserve">To quantify the titer of toxin in the cecum, a Vero cell rounding assay was performed</w:t>
       </w:r>
       <w:r>
         <w:rPr>
@@ -4181,7 +4170,7 @@
         <w:t xml:space="preserve">58</w:t>
       </w:r>
       <w:r>
-        <w:t xml:space="preserve">. Briefly, cells were grown to a confluent monolayer in DMEM (Dulbecco's Modified Eagle's medium), supplemented with 10% heat-inactivated fetal bovine serum and 1% penicillin-streptomycin . The cells then were transferred to a conical tube and centrifuged at 1,000 rpm for 5 minutes to pellet the cells. 1×10</w:t>
+        <w:t xml:space="preserve">. Briefly, filtered-sterilized cecal content was serially diluted 1:5 in PBS. As a control for toxin-mediated cell rounding the cecal content was diluted a further 1:2 by the addition of an equal volume of goat anti-toxin serum (T5000; TechLab). Vero cells were grown to a confluent monolayer in DMEM (Dulbecco's Modified Eagle's medium), supplemented with 10% heat-inactivated fetal bovine serum and 1% penicillin-streptomycin. The cells then were transferred to a conical tube and centrifuged at 1,000 rpm for 5 minutes to pellet the cells. The old media was removed and the cells were re-suspended in fresh media to a final concentration of 1×10</w:t>
       </w:r>
       <w:r>
         <w:rPr>
@@ -4193,7 +4182,19 @@
         <w:t xml:space="preserve"> </w:t>
       </w:r>
       <w:r>
-        <w:t xml:space="preserve">cells were seeded in each well of a 96-well plate and incubated for 4 hours. Filtered cecal content was serially diluted 1:10 in PBS. Control wells were given a volume of either a 1:25 dilution of anti-toxin serum. Following the incubation, samples were added to the Vero cells and the plate was incubated overnight at 37° C. Plates were viewed after 24 hours at 10x magnification for cell rounding. The cytotoxic titer was defined as the reciprocal of the highest dilution that produced rounding in 80% of the cells. A detailed protocol with product information can be found at:</w:t>
+        <w:t xml:space="preserve">cells per 90μL. 90μL of the cell suspension were seeded in each well of a 96-well plate and incubated at 37° C in a 5% CO</w:t>
+      </w:r>
+      <w:r>
+        <w:rPr>
+          <w:vertAlign w:val="subscript"/>
+        </w:rPr>
+        <w:t xml:space="preserve">2</w:t>
+      </w:r>
+      <w:r>
+        <w:t xml:space="preserve"> </w:t>
+      </w:r>
+      <w:r>
+        <w:t xml:space="preserve">humidified incubator for 4 hours. Following the incubation, cecal samples were added to the Vero cells and the plate was incubated overnight at 37° C. Plates were viewed after 24 hours at 10x magnification for cell rounding. The cytotoxic titer was defined as the reciprocal of the highest dilution that produced rounding in 80% of the cells. A more detailed protocol with product information can be found at:</w:t>
       </w:r>
       <w:r>
         <w:t xml:space="preserve"> </w:t>
@@ -4203,7 +4204,7 @@
           <w:rPr>
             <w:rStyle w:val="Hyperlink"/>
           </w:rPr>
-          <w:t xml:space="preserve">https://github.com/jlleslie/Intraspecific\_Competition/blob/master/methods/Verocell_ToxinActivity_Assay.Rmd</w:t>
+          <w:t xml:space="preserve">https://github.com/jlleslie/Intraspecific_Competition/blob/master/methods/Verocell_ToxinActivity_Assay.Rmd</w:t>
         </w:r>
       </w:hyperlink>
     </w:p>
@@ -4709,7 +4710,7 @@
         <w:pStyle w:val="FirstParagraph"/>
       </w:pPr>
       <w:r>
-        <w:t xml:space="preserve">The authors would like to acknowledge members of the University of Michigan Germ free Mouse Center, Sequencing Core, and Metabolomics Core for their assistance in experimental design, execution, and data collection. This work was supported by funding from the National Institutes of Health to P. Schloss (R01GM099514, P30DK034933), the Enterics Research Investigators Network (ERIN; U19AI09087), and a Translational Research Education Certificate grant to Jhansi Leslie (MICHR; UL1TR000433). Pooled and quality trimmed transcriptomic read data and experiment metadata are available through the NCBI Sequence Read Archive (SRA PRJNA354635). Data processing steps for beginning from sequence data to the final manuscript are hosted at</w:t>
+        <w:t xml:space="preserve">The authors would like to acknowledge members of the University of Michigan germfree Mouse Center, Sequencing Core, and Metabolomics Core for their assistance in experimental design, execution, and data collection. This work was supported by funding from the National Institutes of Health to P. Schloss (R01GM099514, P30DK034933), the Enterics Research Investigators Network (ERIN; U19AI09087), and a Translational Research Education Certificate grant to Jhansi Leslie (MICHR; UL1TR000433). Pooled and quality trimmed transcriptomic read data and experiment metadata are available through the NCBI Sequence Read Archive (SRA; PRJNA354635). Data processing steps for beginning from sequence data to the final manuscript are hosted at</w:t>
       </w:r>
       <w:r>
         <w:t xml:space="preserve"> </w:t>
@@ -4719,7 +4720,7 @@
           <w:rPr>
             <w:rStyle w:val="Hyperlink"/>
           </w:rPr>
-          <w:t xml:space="preserve">http://www.github.com/SchlossLab/Jenior\_Modeling_NatMicro_2016</w:t>
+          <w:t xml:space="preserve">http://www.github.com/SchlossLab/Jenior_Modeling_NatMicro_2016</w:t>
         </w:r>
       </w:hyperlink>
       <w:r>
@@ -5587,7 +5588,7 @@
         <w:t xml:space="preserve"> </w:t>
       </w:r>
       <w:r>
-        <w:t xml:space="preserve">Prior to importance calculation, transcript abundances for each condition were evenly rarefied to 27,664 normalized reads to include gnotobiotic mice for even comparison across colonized environments (~18x coverage).</w:t>
+        <w:t xml:space="preserve">Prior to importance calculation, transcript abundances for each condition were evenly rarefied to 27,664 normalized reads to include ex-germfree mice for even comparison across colonized environments (~18x coverage).</w:t>
       </w:r>
       <w:r>
         <w:t xml:space="preserve"> </w:t>
@@ -7429,7 +7430,62 @@
         <w:pStyle w:val="Bibliography"/>
       </w:pPr>
       <w:r>
-        <w:t xml:space="preserve">37. Potapov, A. P., Voss, N., Sasse, N. &amp; Wingender, E. Topology of mammalian transcription networks.</w:t>
+        <w:t xml:space="preserve">37. Dineen, S. S., Villapakkam, A. C., Nordman, J. T. &amp; Sonenshein, A. L. Repression of Clostridium difficile toxin gene expression by CodY.</w:t>
+      </w:r>
+      <w:r>
+        <w:t xml:space="preserve"> </w:t>
+      </w:r>
+      <w:r>
+        <w:rPr>
+          <w:i/>
+        </w:rPr>
+        <w:t xml:space="preserve">Molecular Microbiology</w:t>
+      </w:r>
+      <w:r>
+        <w:t xml:space="preserve"> </w:t>
+      </w:r>
+      <w:r>
+        <w:rPr>
+          <w:b/>
+        </w:rPr>
+        <w:t xml:space="preserve">66,</w:t>
+      </w:r>
+      <w:r>
+        <w:t xml:space="preserve"> </w:t>
+      </w:r>
+      <w:r>
+        <w:t xml:space="preserve">206–219 (2007).</w:t>
+      </w:r>
+    </w:p>
+    <w:p>
+      <w:pPr>
+        <w:pStyle w:val="Bibliography"/>
+      </w:pPr>
+      <w:r>
+        <w:t xml:space="preserve">38. Martin-Verstraete, I., Peltier, J. &amp; Dupuy, B. The regulatory networks that control Clostridium difficile toxin synthesis.</w:t>
+      </w:r>
+      <w:r>
+        <w:t xml:space="preserve"> </w:t>
+      </w:r>
+      <w:r>
+        <w:rPr>
+          <w:b/>
+        </w:rPr>
+        <w:t xml:space="preserve">8,</w:t>
+      </w:r>
+      <w:r>
+        <w:t xml:space="preserve"> </w:t>
+      </w:r>
+      <w:r>
+        <w:t xml:space="preserve">(2016).</w:t>
+      </w:r>
+    </w:p>
+    <w:p>
+      <w:pPr>
+        <w:pStyle w:val="Bibliography"/>
+      </w:pPr>
+      <w:r>
+        <w:t xml:space="preserve">39. Potapov, A. P., Voss, N., Sasse, N. &amp; Wingender, E. Topology of mammalian transcription networks.</w:t>
       </w:r>
       <w:r>
         <w:t xml:space="preserve"> </w:t>
@@ -7461,7 +7517,7 @@
         <w:pStyle w:val="Bibliography"/>
       </w:pPr>
       <w:r>
-        <w:t xml:space="preserve">38. Ma, H. W. &amp; Zeng, A. P. The connectivity structure, giant strong component and centrality of metabolic networks.</w:t>
+        <w:t xml:space="preserve">40. Ma, H. W. &amp; Zeng, A. P. The connectivity structure, giant strong component and centrality of metabolic networks.</w:t>
       </w:r>
       <w:r>
         <w:t xml:space="preserve"> </w:t>
@@ -7493,7 +7549,7 @@
         <w:pStyle w:val="Bibliography"/>
       </w:pPr>
       <w:r>
-        <w:t xml:space="preserve">39. McGill, R., Tukey, J. W. &amp; Larsen, W. a. Variations of Box Plots.</w:t>
+        <w:t xml:space="preserve">41. McGill, R., Tukey, J. W. &amp; Larsen, W. a. Variations of Box Plots.</w:t>
       </w:r>
       <w:r>
         <w:t xml:space="preserve"> </w:t>
@@ -7525,7 +7581,7 @@
         <w:pStyle w:val="Bibliography"/>
       </w:pPr>
       <w:r>
-        <w:t xml:space="preserve">40. Karlsson, S., Burman, L. G. &amp; Åkerlund, T. Induction of toxins in Clostridium difficile is associated with dramatic changes of its metabolism.</w:t>
+        <w:t xml:space="preserve">42. Karlsson, S., Burman, L. G. &amp; Åkerlund, T. Induction of toxins in Clostridium difficile is associated with dramatic changes of its metabolism.</w:t>
       </w:r>
       <w:r>
         <w:t xml:space="preserve"> </w:t>
@@ -7557,7 +7613,7 @@
         <w:pStyle w:val="Bibliography"/>
       </w:pPr>
       <w:r>
-        <w:t xml:space="preserve">41. Ng, K. M.</w:t>
+        <w:t xml:space="preserve">43. Ng, K. M.</w:t>
       </w:r>
       <w:r>
         <w:t xml:space="preserve"> </w:t>
@@ -7604,7 +7660,7 @@
         <w:pStyle w:val="Bibliography"/>
       </w:pPr>
       <w:r>
-        <w:t xml:space="preserve">42. Janvilisri, T.</w:t>
+        <w:t xml:space="preserve">44. Janvilisri, T.</w:t>
       </w:r>
       <w:r>
         <w:t xml:space="preserve"> </w:t>
@@ -7651,7 +7707,7 @@
         <w:pStyle w:val="Bibliography"/>
       </w:pPr>
       <w:r>
-        <w:t xml:space="preserve">43. Scaria, J.</w:t>
+        <w:t xml:space="preserve">45. Scaria, J.</w:t>
       </w:r>
       <w:r>
         <w:t xml:space="preserve"> </w:t>
@@ -7698,7 +7754,7 @@
         <w:pStyle w:val="Bibliography"/>
       </w:pPr>
       <w:r>
-        <w:t xml:space="preserve">44. Matsumoto, M.</w:t>
+        <w:t xml:space="preserve">46. Matsumoto, M.</w:t>
       </w:r>
       <w:r>
         <w:t xml:space="preserve"> </w:t>
@@ -7745,7 +7801,7 @@
         <w:pStyle w:val="Bibliography"/>
       </w:pPr>
       <w:r>
-        <w:t xml:space="preserve">45. Vimr, E. R., Kalivoda, K. A., Deszo, E. L. &amp; Steenbergen, S. M. Diversity of microbial sialic acid metabolism.</w:t>
+        <w:t xml:space="preserve">47. Vimr, E. R., Kalivoda, K. A., Deszo, E. L. &amp; Steenbergen, S. M. Diversity of microbial sialic acid metabolism.</w:t>
       </w:r>
       <w:r>
         <w:t xml:space="preserve"> </w:t>
@@ -7777,7 +7833,7 @@
         <w:pStyle w:val="Bibliography"/>
       </w:pPr>
       <w:r>
-        <w:t xml:space="preserve">46. Fuller, M. F. &amp; Reeds, P. J. Nitrogen cycling in the gut.</w:t>
+        <w:t xml:space="preserve">48. Fuller, M. F. &amp; Reeds, P. J. Nitrogen cycling in the gut.</w:t>
       </w:r>
       <w:r>
         <w:t xml:space="preserve"> </w:t>
@@ -7809,7 +7865,7 @@
         <w:pStyle w:val="Bibliography"/>
       </w:pPr>
       <w:r>
-        <w:t xml:space="preserve">47. Jackson, S., Calos, M., Myers, A. &amp; Self, W. T. Analysis of proline reduction in the nosocomial pathogen Clostridium difficile.</w:t>
+        <w:t xml:space="preserve">49. Jackson, S., Calos, M., Myers, A. &amp; Self, W. T. Analysis of proline reduction in the nosocomial pathogen Clostridium difficile.</w:t>
       </w:r>
       <w:r>
         <w:t xml:space="preserve"> </w:t>
@@ -7841,7 +7897,7 @@
         <w:pStyle w:val="Bibliography"/>
       </w:pPr>
       <w:r>
-        <w:t xml:space="preserve">48. Aboulnaga, E. H.</w:t>
+        <w:t xml:space="preserve">50. Aboulnaga, E. H.</w:t>
       </w:r>
       <w:r>
         <w:t xml:space="preserve"> </w:t>
@@ -7888,7 +7944,7 @@
         <w:pStyle w:val="Bibliography"/>
       </w:pPr>
       <w:r>
-        <w:t xml:space="preserve">49. Fonknechten, N.</w:t>
+        <w:t xml:space="preserve">51. Fonknechten, N.</w:t>
       </w:r>
       <w:r>
         <w:t xml:space="preserve"> </w:t>
@@ -7935,7 +7991,7 @@
         <w:pStyle w:val="Bibliography"/>
       </w:pPr>
       <w:r>
-        <w:t xml:space="preserve">50. Köpke, M., Straub, M. &amp; Dürre, P. Clostridium difficile Is an Autotrophic Bacterial Pathogen.</w:t>
+        <w:t xml:space="preserve">52. Köpke, M., Straub, M. &amp; Dürre, P. Clostridium difficile Is an Autotrophic Bacterial Pathogen.</w:t>
       </w:r>
       <w:r>
         <w:t xml:space="preserve"> </w:t>
@@ -7967,7 +8023,7 @@
         <w:pStyle w:val="Bibliography"/>
       </w:pPr>
       <w:r>
-        <w:t xml:space="preserve">51. Emerson, J. E., Stabler, R. A., Wren, B. W. &amp; Fairweather, N. F. Microarray analysis of the transcriptional responses of Clostridium difficile to environmental and antibiotic stress.</w:t>
+        <w:t xml:space="preserve">53. Emerson, J. E., Stabler, R. A., Wren, B. W. &amp; Fairweather, N. F. Microarray analysis of the transcriptional responses of Clostridium difficile to environmental and antibiotic stress.</w:t>
       </w:r>
       <w:r>
         <w:t xml:space="preserve"> </w:t>
@@ -7992,70 +8048,6 @@
       </w:r>
       <w:r>
         <w:t xml:space="preserve">757–764 (2008).</w:t>
-      </w:r>
-    </w:p>
-    <w:p>
-      <w:pPr>
-        <w:pStyle w:val="Bibliography"/>
-      </w:pPr>
-      <w:r>
-        <w:t xml:space="preserve">52. Li, C. H., Cheng, Y. W., Liao, P. L., Yang, Y. T. &amp; Kang, J. J. Chloramphenicol causes mitochondrial stress, decreases ATP biosynthesis, induces matrix metalloproteinase-13 expression, and solid-tumor cell invasion.</w:t>
-      </w:r>
-      <w:r>
-        <w:t xml:space="preserve"> </w:t>
-      </w:r>
-      <w:r>
-        <w:rPr>
-          <w:i/>
-        </w:rPr>
-        <w:t xml:space="preserve">Toxicological Sciences</w:t>
-      </w:r>
-      <w:r>
-        <w:t xml:space="preserve"> </w:t>
-      </w:r>
-      <w:r>
-        <w:rPr>
-          <w:b/>
-        </w:rPr>
-        <w:t xml:space="preserve">116,</w:t>
-      </w:r>
-      <w:r>
-        <w:t xml:space="preserve"> </w:t>
-      </w:r>
-      <w:r>
-        <w:t xml:space="preserve">140–150 (2010).</w:t>
-      </w:r>
-    </w:p>
-    <w:p>
-      <w:pPr>
-        <w:pStyle w:val="Bibliography"/>
-      </w:pPr>
-      <w:r>
-        <w:t xml:space="preserve">53. Levy, R. &amp; Borenstein, E. Reverse Ecology: from systems to environments and back.</w:t>
-      </w:r>
-      <w:r>
-        <w:t xml:space="preserve"> </w:t>
-      </w:r>
-      <w:r>
-        <w:rPr>
-          <w:i/>
-        </w:rPr>
-        <w:t xml:space="preserve">Advances in experimental medicine and biology</w:t>
-      </w:r>
-      <w:r>
-        <w:t xml:space="preserve"> </w:t>
-      </w:r>
-      <w:r>
-        <w:rPr>
-          <w:b/>
-        </w:rPr>
-        <w:t xml:space="preserve">751,</w:t>
-      </w:r>
-      <w:r>
-        <w:t xml:space="preserve"> </w:t>
-      </w:r>
-      <w:r>
-        <w:t xml:space="preserve">329–345 (2012).</w:t>
       </w:r>
     </w:p>
     <w:p>
@@ -8824,7 +8816,7 @@
     </w:lvl>
   </w:abstractNum>
   <w:abstractNum w:abstractNumId="990">
-    <w:nsid w:val="eca9fa56"/>
+    <w:nsid w:val="8f1e4b3b"/>
     <w:multiLevelType w:val="multilevel"/>
     <w:lvl w:ilvl="0">
       <w:numFmt w:val="bullet"/>

</xml_diff>

<commit_message>
fixed a typo in abstract
</commit_message>
<xml_diff>
--- a/Jenior_Modeling_NatMicro_2016.docx
+++ b/Jenior_Modeling_NatMicro_2016.docx
@@ -138,7 +138,7 @@
         <w:t xml:space="preserve"> </w:t>
       </w:r>
       <w:r>
-        <w:t xml:space="preserve">infection (CDI) has grown to be the most prevalent cause of hospital acquired infection in the United States. Susceptibility to CDI is induced by recent antibiotic exposure, which are known to alter the structure of the gut microbiome and to affect the availability of growth nutrients in the gut. We hypothesized that</w:t>
+        <w:t xml:space="preserve">infection (CDI) has grown to be the most prevalent cause of hospital acquired infection in the United States. Susceptibility to CDI is induced by recent antibiotic exposure, which is known to alter the structure of the gut microbiome and to affect the availability of growth nutrients in the gut. We hypothesized that</w:t>
       </w:r>
       <w:r>
         <w:t xml:space="preserve"> </w:t>
@@ -8816,7 +8816,7 @@
     </w:lvl>
   </w:abstractNum>
   <w:abstractNum w:abstractNumId="990">
-    <w:nsid w:val="8f1e4b3b"/>
+    <w:nsid w:val="9d8cb161"/>
     <w:multiLevelType w:val="multilevel"/>
     <w:lvl w:ilvl="0">
       <w:numFmt w:val="bullet"/>

</xml_diff>

<commit_message>
added clarification to subsampling methods
</commit_message>
<xml_diff>
--- a/Jenior_Modeling_NatMicro_2016.docx
+++ b/Jenior_Modeling_NatMicro_2016.docx
@@ -4343,7 +4343,7 @@
         <w:t xml:space="preserve"> </w:t>
       </w:r>
       <w:r>
-        <w:t xml:space="preserve">and the read counts per gene were tabulated. Discordant pair mappings were discarded and counts were then normalized to read length and gene length to give a per base report of gene coverage. Unless indicated otherwise, each collection of reads was then 1000-fold iteratively subsampled to the smallest sequencing effort within each analysis, and a median expression value for each gene was calculated.</w:t>
+        <w:t xml:space="preserve">and the read counts per gene were tabulated. Discordant pair mappings were discarded and counts were then normalized to read length and gene length to give a per base report of gene coverage. Unless indicated otherwise, each collection of reads was then 1000-fold iteratively subsampled to 90% of the lowest sequence total within each analysis, and a median expression value for each gene was calculated.</w:t>
       </w:r>
     </w:p>
     <w:p>
@@ -8852,7 +8852,7 @@
     </w:lvl>
   </w:abstractNum>
   <w:abstractNum w:abstractNumId="990">
-    <w:nsid w:val="48533a35"/>
+    <w:nsid w:val="fd49652e"/>
     <w:multiLevelType w:val="multilevel"/>
     <w:lvl w:ilvl="0">
       <w:numFmt w:val="bullet"/>

</xml_diff>

<commit_message>
tyupos, citations, and fig 4
</commit_message>
<xml_diff>
--- a/Jenior_Modeling_NatMicro_2016.docx
+++ b/Jenior_Modeling_NatMicro_2016.docx
@@ -3793,20 +3793,18 @@
       </w:r>
       <w:r>
         <w:rPr>
-          <w:b/>
           <w:vertAlign w:val="superscript"/>
         </w:rPr>
-        <w:t xml:space="preserve">???</w:t>
+        <w:t xml:space="preserve">54</w:t>
       </w:r>
       <w:r>
         <w:t xml:space="preserve">. It is important to note that the metabolites highlighted by our method are not necessarily growth substrates, only how probable it is that they are being removed from the environment which encompasses possible detoxification. As such, this platform may also prove informative for generating hypotheses through reverse ecology</w:t>
       </w:r>
       <w:r>
         <w:rPr>
-          <w:b/>
           <w:vertAlign w:val="superscript"/>
         </w:rPr>
-        <w:t xml:space="preserve">???</w:t>
+        <w:t xml:space="preserve">55</w:t>
       </w:r>
       <w:r>
         <w:t xml:space="preserve"> </w:t>
@@ -3838,7 +3836,7 @@
         <w:rPr>
           <w:vertAlign w:val="superscript"/>
         </w:rPr>
-        <w:t xml:space="preserve">54</w:t>
+        <w:t xml:space="preserve">56</w:t>
       </w:r>
       <w:r>
         <w:t xml:space="preserve">. Additionally, due to the topology of the metabolic network where each unique metabolite only appears a single time, we were unable to integrate stoichiometry information for each reaction which may have a dramatic effect the rate of consumption/production. However, results from this analysis reflects known aspects of</w:t>
@@ -3957,7 +3955,7 @@
         <w:rPr>
           <w:vertAlign w:val="superscript"/>
         </w:rPr>
-        <w:t xml:space="preserve">55</w:t>
+        <w:t xml:space="preserve">57</w:t>
       </w:r>
       <w:r>
         <w:t xml:space="preserve">, six-to-eight week-old specific pathogen free (SPF) C57BL/6 mice were obtained from a single breeding colony maintained at the University of Michigan for all experiments. Six-to-eight week-old GF C57BL/6 mice were obtained from a single breeding colony maintained at the University of Michigan and fed Laboratory Rodent Diet 5001 from LabDiet for all experiments. All animal protocols were approved by the University Committee on Use and Care of Animals at the University of Michigan and carried out in accordance with the approved guidelines. Specified SPF animals were administered one of three antibiotics; cefoperazone, streptomycin, or clindamycin (Table 1). Cefoperazone (0.5 mg/ml) and streptomycin (5.0 mg/ml) were administered in distilled drinking water</w:t>
@@ -4119,7 +4117,7 @@
         <w:rPr>
           <w:vertAlign w:val="superscript"/>
         </w:rPr>
-        <w:t xml:space="preserve">56</w:t>
+        <w:t xml:space="preserve">58</w:t>
       </w:r>
       <w:r>
         <w:t xml:space="preserve">. It is important to note that the germination agent taurocholate was omitted from these plates in order to only quantify vegetative cells. In parallel, undiluted samples were heated at 60° C for 30 minutes to eliminate vegetative cells and leave only spores</w:t>
@@ -4128,7 +4126,7 @@
         <w:rPr>
           <w:vertAlign w:val="superscript"/>
         </w:rPr>
-        <w:t xml:space="preserve">57</w:t>
+        <w:t xml:space="preserve">59</w:t>
       </w:r>
       <w:r>
         <w:t xml:space="preserve">. These samples were serially diluted under anaerobic conditions in anaerobic PBS and plated on CCFAE with taurocholate at 37° C for 24 hours. Plating was simultaneously done for heated samples on CCFAE to ensure all vegetative cells had been eliminated.</w:t>
@@ -4167,7 +4165,7 @@
         <w:rPr>
           <w:vertAlign w:val="superscript"/>
         </w:rPr>
-        <w:t xml:space="preserve">58</w:t>
+        <w:t xml:space="preserve">60</w:t>
       </w:r>
       <w:r>
         <w:t xml:space="preserve">. Briefly, filtered-sterilized cecal content was serially diluted 1:5 in PBS. As a control for toxin-mediated cell rounding the cecal content was diluted a further 1:2 by the addition of an equal volume of goat anti-toxin serum (T5000; TechLab). Vero cells were grown to a confluent monolayer in DMEM (Dulbecco's Modified Eagle's medium), supplemented with 10% heat-inactivated fetal bovine serum and 1% penicillin-streptomycin. The cells then were transferred to a conical tube and centrifuged at 1,000 rpm for 5 minutes to pellet the cells. The old media was removed and the cells were re-suspended in fresh media to a final concentration of 1×10</w:t>
@@ -4252,7 +4250,7 @@
         <w:rPr>
           <w:vertAlign w:val="superscript"/>
         </w:rPr>
-        <w:t xml:space="preserve">59</w:t>
+        <w:t xml:space="preserve">61</w:t>
       </w:r>
       <w:r>
         <w:t xml:space="preserve">. The hot lysis buffer was added to the frozen and ground cecal content. The mixture was boiled with periodic vortexing for another 5 minutes. After boiling, an equal volume of 37° C acid phenol/chloroform was added to the cecal content lysate and incubated at 37° C for 10 minutes with periodic vortexing. The mixture was the centrifuged at 2,500 x g at 4° C for 15 minutes. The aqueous phase was then transferred to a sterile tube and an equal volume of acid phenol/chloroform was added. This mixture was vortexed and centrifuged at 2,500 x g at 4° for 5 minutes. The process was repeated until aqueous phase was clear. The last extraction was performed with chloroform/isoamyl alcohol to remove acid phenol. An equal volume of isopropanol was added and the extracted nucleic acid was incubated overnight at -20° C. The following day the sample was centrifuged at 12000 x g at 4° C for 45 minutes. The pellet was washed with 0° C 100% ethanol and resuspended in 200 μl of RNase-free water. Following the manufacturer's protocol, samples were then treated with 2 μl of Turbo DNase for 30 minutes at 37° C. RNA samples were retrieved using the Zymo Quick-RNA MiniPrep according the manufacturer's protocol. Completion of the reaction was assessed using PCR for the V4 region of the 16S rRNA gene (Kozich, 2013). Quality and integrity of RNA was assessed using the Agilent RNA 6000 Nano kit for total prokaryotic RNA. The Ribo-Zero Gold rRNA Removal Kit Epidemiology was then used to deplete prokaryotic and eukaryotic rRNA from the samples according the manufacturer's protocol. Prior to library construction, quality and integrity as measured again using the Agilent RNA 6000 Pico Kit. Stranded RNA-Seq libraries were made constructed with the TruSeq Total RNA Library Preparation Kit v2, both using the manufacturer's protocol. The Agilent DNA High Sensitivity Kit was used to measure concentration and fragment size distribution before sequencing. High-throughput sequencing was performed by the University of Michigan Sequencing Core in Ann Arbor, MI. For all groups, sequencing was repeated across 4 lanes of an Illumina HiSeq 2500 using the 2x50 bp chemistry.</w:t>
@@ -4290,7 +4288,7 @@
         <w:rPr>
           <w:vertAlign w:val="superscript"/>
         </w:rPr>
-        <w:t xml:space="preserve">60</w:t>
+        <w:t xml:space="preserve">62</w:t>
       </w:r>
       <w:r>
         <w:t xml:space="preserve"> </w:t>
@@ -4317,7 +4315,7 @@
         <w:rPr>
           <w:vertAlign w:val="superscript"/>
         </w:rPr>
-        <w:t xml:space="preserve">61</w:t>
+        <w:t xml:space="preserve">63</w:t>
       </w:r>
       <w:r>
         <w:t xml:space="preserve">. Optical and PCR duplicates were then removed using Picard MarkDuplicates (</w:t>
@@ -4337,7 +4335,7 @@
         <w:rPr>
           <w:vertAlign w:val="superscript"/>
         </w:rPr>
-        <w:t xml:space="preserve">62</w:t>
+        <w:t xml:space="preserve">64</w:t>
       </w:r>
       <w:r>
         <w:t xml:space="preserve"> </w:t>
@@ -4375,7 +4373,7 @@
         <w:t xml:space="preserve"> </w:t>
       </w:r>
       <w:r>
-        <w:t xml:space="preserve">str. 630 was represented as a directed bipartite graph with both enzymes and metabolites as nodes. Briefly, models were constructed using KEGG ortholog (KO) gene annotations to which transcripts had been mapped. Reactions that each KEGG ortholog mediate were extracted from ko_reaction.list located in /kegg/genes/ko/. KOs that do not mediate simple biochemical reactions (ex. mediate interactions of macromolecules) were omitted. Metabolites linked to each reaction were retrieved from reaction_mapformula.lst file located in /kegg/ligand/reaction/ from the KEGG release. Those reactions that do not have annotations for the chemical compounds the interact with are discarded. Metabolites were then associated each enzyme in which they interact with, directionality, and reversibility of each biochemical conversion is also saved. This process is repeated for all enzymes in the given bacterial genome, with each enzyme and metabolite node only appearing once. The resulting data structure is an associative array of enzymes associated with lists of both categories of substrates (input and output), which can then be represented as a bipartite network. The final metabolic network of</w:t>
+        <w:t xml:space="preserve">str. 630 was represented as a directed bipartite graph with both enzymes and metabolites as nodes. Briefly, models were semi-automatically constructed using KEGG ortholog (KO) gene annotations to which transcripts had been mapped. Reactions that each KEGG ortholog mediate were extracted from ko_reaction.list located in /kegg/genes/ko/. KOs that do not mediate simple biochemical reactions (ex. mediate interactions of macromolecules) were omitted. Metabolites linked to each reaction were retrieved from reaction_mapformula.lst file located in /kegg/ligand/reaction/ from the KEGG release. Those reactions that do not have annotations for the chemical compounds the interact with are discarded. Metabolites were then associated each enzyme in which they interact with, directionality, and reversibility of each biochemical conversion is also saved. This process is repeated for all enzymes in the given bacterial genome, with each enzyme and metabolite node only appearing once. The resulting data structure is an associative array of enzymes associated with lists of both categories of substrates (input and output), which can then be represented as a bipartite network. The final metabolic network of</w:t>
       </w:r>
       <w:r>
         <w:t xml:space="preserve"> </w:t>
@@ -4506,7 +4504,7 @@
         <w:rPr>
           <w:vertAlign w:val="superscript"/>
         </w:rPr>
-        <w:t xml:space="preserve">63</w:t>
+        <w:t xml:space="preserve">65</w:t>
       </w:r>
       <w:r>
         <w:t xml:space="preserve">. These calculations are also included within the standard bigSMALL workflow presented above.</w:t>
@@ -6760,6 +6758,7 @@
       </w:r>
       <m:oMath>
         <m:r>
+          <m:rPr/>
           <m:t>Δ</m:t>
         </m:r>
       </m:oMath>
@@ -8091,7 +8090,71 @@
         <w:pStyle w:val="Bibliography"/>
       </w:pPr>
       <w:r>
-        <w:t xml:space="preserve">54. Green, M. L. &amp; Karp, P. D. The outcomes of pathway database computations depend on pathway ontology.</w:t>
+        <w:t xml:space="preserve">54. Li, C. H., Cheng, Y. W., Liao, P. L., Yang, Y. T. &amp; Kang, J. J. Chloramphenicol causes mitochondrial stress, decreases ATP biosynthesis, induces matrix metalloproteinase-13 expression, and solid-tumor cell invasion.</w:t>
+      </w:r>
+      <w:r>
+        <w:t xml:space="preserve"> </w:t>
+      </w:r>
+      <w:r>
+        <w:rPr>
+          <w:i/>
+        </w:rPr>
+        <w:t xml:space="preserve">Toxicological Sciences</w:t>
+      </w:r>
+      <w:r>
+        <w:t xml:space="preserve"> </w:t>
+      </w:r>
+      <w:r>
+        <w:rPr>
+          <w:b/>
+        </w:rPr>
+        <w:t xml:space="preserve">116,</w:t>
+      </w:r>
+      <w:r>
+        <w:t xml:space="preserve"> </w:t>
+      </w:r>
+      <w:r>
+        <w:t xml:space="preserve">140–150 (2010).</w:t>
+      </w:r>
+    </w:p>
+    <w:p>
+      <w:pPr>
+        <w:pStyle w:val="Bibliography"/>
+      </w:pPr>
+      <w:r>
+        <w:t xml:space="preserve">55. Levy, R. &amp; Borenstein, E. Reverse Ecology: from systems to environments and back.</w:t>
+      </w:r>
+      <w:r>
+        <w:t xml:space="preserve"> </w:t>
+      </w:r>
+      <w:r>
+        <w:rPr>
+          <w:i/>
+        </w:rPr>
+        <w:t xml:space="preserve">Advances in experimental medicine and biology</w:t>
+      </w:r>
+      <w:r>
+        <w:t xml:space="preserve"> </w:t>
+      </w:r>
+      <w:r>
+        <w:rPr>
+          <w:b/>
+        </w:rPr>
+        <w:t xml:space="preserve">751,</w:t>
+      </w:r>
+      <w:r>
+        <w:t xml:space="preserve"> </w:t>
+      </w:r>
+      <w:r>
+        <w:t xml:space="preserve">329–345 (2012).</w:t>
+      </w:r>
+    </w:p>
+    <w:p>
+      <w:pPr>
+        <w:pStyle w:val="Bibliography"/>
+      </w:pPr>
+      <w:r>
+        <w:t xml:space="preserve">56. Green, M. L. &amp; Karp, P. D. The outcomes of pathway database computations depend on pathway ontology.</w:t>
       </w:r>
       <w:r>
         <w:t xml:space="preserve"> </w:t>
@@ -8123,7 +8186,7 @@
         <w:pStyle w:val="Bibliography"/>
       </w:pPr>
       <w:r>
-        <w:t xml:space="preserve">55. Theriot, C. M.</w:t>
+        <w:t xml:space="preserve">57. Theriot, C. M.</w:t>
       </w:r>
       <w:r>
         <w:t xml:space="preserve"> </w:t>
@@ -8170,7 +8233,7 @@
         <w:pStyle w:val="Bibliography"/>
       </w:pPr>
       <w:r>
-        <w:t xml:space="preserve">56. Wilson, K. H., Kennedy, M. J. &amp; Fekety, F. R. Use of sodium taurocholate to enhance spore recovery on a medium selective for Clostridium difficile.</w:t>
+        <w:t xml:space="preserve">58. Wilson, K. H., Kennedy, M. J. &amp; Fekety, F. R. Use of sodium taurocholate to enhance spore recovery on a medium selective for Clostridium difficile.</w:t>
       </w:r>
       <w:r>
         <w:t xml:space="preserve"> </w:t>
@@ -8202,7 +8265,7 @@
         <w:pStyle w:val="Bibliography"/>
       </w:pPr>
       <w:r>
-        <w:t xml:space="preserve">57. Sorg, J. a. &amp; Sonenshein, A. L. Inhibiting the initiation of &lt;i&gt;Clostridium difficile&lt;/i&gt; spore germination using analogs of chenodeoxycholic acid, a bile acid.</w:t>
+        <w:t xml:space="preserve">59. Sorg, J. a. &amp; Sonenshein, A. L. Inhibiting the initiation of &lt;i&gt;Clostridium difficile&lt;/i&gt; spore germination using analogs of chenodeoxycholic acid, a bile acid.</w:t>
       </w:r>
       <w:r>
         <w:t xml:space="preserve"> </w:t>
@@ -8234,7 +8297,7 @@
         <w:pStyle w:val="Bibliography"/>
       </w:pPr>
       <w:r>
-        <w:t xml:space="preserve">58. Leslie, J. L.</w:t>
+        <w:t xml:space="preserve">60. Leslie, J. L.</w:t>
       </w:r>
       <w:r>
         <w:t xml:space="preserve"> </w:t>
@@ -8281,7 +8344,7 @@
         <w:pStyle w:val="Bibliography"/>
       </w:pPr>
       <w:r>
-        <w:t xml:space="preserve">59. Lopez-Medina, E., Neubauer, M. M., Pier, G. B. &amp; Koh, A. Y. RNA isolation of Pseudomonas aeruginosa colonizing the murine gastrointestinal tract.</w:t>
+        <w:t xml:space="preserve">61. Lopez-Medina, E., Neubauer, M. M., Pier, G. B. &amp; Koh, A. Y. RNA isolation of Pseudomonas aeruginosa colonizing the murine gastrointestinal tract.</w:t>
       </w:r>
       <w:r>
         <w:t xml:space="preserve"> </w:t>
@@ -8312,7 +8375,7 @@
         <w:pStyle w:val="Bibliography"/>
       </w:pPr>
       <w:r>
-        <w:t xml:space="preserve">60. Langmead, B., Trapnell, C., Pop, M. &amp; Salzberg, S. L. Ultrafast and memory-efficient alignment of short DNA sequences to the human genome.</w:t>
+        <w:t xml:space="preserve">62. Langmead, B., Trapnell, C., Pop, M. &amp; Salzberg, S. L. Ultrafast and memory-efficient alignment of short DNA sequences to the human genome.</w:t>
       </w:r>
       <w:r>
         <w:t xml:space="preserve"> </w:t>
@@ -8343,7 +8406,7 @@
         <w:pStyle w:val="Bibliography"/>
       </w:pPr>
       <w:r>
-        <w:t xml:space="preserve">61. Ogata, H.</w:t>
+        <w:t xml:space="preserve">63. Ogata, H.</w:t>
       </w:r>
       <w:r>
         <w:t xml:space="preserve"> </w:t>
@@ -8381,7 +8444,7 @@
         <w:pStyle w:val="Bibliography"/>
       </w:pPr>
       <w:r>
-        <w:t xml:space="preserve">62. Li, H.</w:t>
+        <w:t xml:space="preserve">64. Li, H.</w:t>
       </w:r>
       <w:r>
         <w:t xml:space="preserve"> </w:t>
@@ -8428,7 +8491,7 @@
         <w:pStyle w:val="Bibliography"/>
       </w:pPr>
       <w:r>
-        <w:t xml:space="preserve">63. Basler, G., Ebenhöh, O., Selbig, J. &amp; Nikoloski, Z. Mass-balanced randomization of metabolic networks.</w:t>
+        <w:t xml:space="preserve">65. Basler, G., Ebenhöh, O., Selbig, J. &amp; Nikoloski, Z. Mass-balanced randomization of metabolic networks.</w:t>
       </w:r>
       <w:r>
         <w:t xml:space="preserve"> </w:t>
@@ -8852,7 +8915,7 @@
     </w:lvl>
   </w:abstractNum>
   <w:abstractNum w:abstractNumId="990">
-    <w:nsid w:val="8efaa67d"/>
+    <w:nsid w:val="99c34a4e"/>
     <w:multiLevelType w:val="multilevel"/>
     <w:lvl w:ilvl="0">
       <w:numFmt w:val="bullet"/>

</xml_diff>

<commit_message>
fixed italics in titles of citations
</commit_message>
<xml_diff>
--- a/Jenior_Modeling_NatMicro_2016.docx
+++ b/Jenior_Modeling_NatMicro_2016.docx
@@ -6124,7 +6124,22 @@
         <w:pStyle w:val="Bibliography"/>
       </w:pPr>
       <w:r>
-        <w:t xml:space="preserve">1. Lessa, F. C., Gould, C. V. &amp; McDonald, L. C. Current status of Clostridium difficile infection epidemiology.</w:t>
+        <w:t xml:space="preserve">1. Lessa, F. C., Gould, C. V. &amp; McDonald, L. C. Current status of</w:t>
+      </w:r>
+      <w:r>
+        <w:t xml:space="preserve"> </w:t>
+      </w:r>
+      <w:r>
+        <w:rPr>
+          <w:i/>
+        </w:rPr>
+        <w:t xml:space="preserve">Clostridium difficile</w:t>
+      </w:r>
+      <w:r>
+        <w:t xml:space="preserve"> </w:t>
+      </w:r>
+      <w:r>
+        <w:t xml:space="preserve">infection epidemiology.</w:t>
       </w:r>
       <w:r>
         <w:t xml:space="preserve"> </w:t>
@@ -6171,7 +6186,22 @@
         <w:t xml:space="preserve"> </w:t>
       </w:r>
       <w:r>
-        <w:t xml:space="preserve">Burden of Clostridium difficile Infection in the United States.</w:t>
+        <w:t xml:space="preserve">Burden of</w:t>
+      </w:r>
+      <w:r>
+        <w:t xml:space="preserve"> </w:t>
+      </w:r>
+      <w:r>
+        <w:rPr>
+          <w:i/>
+        </w:rPr>
+        <w:t xml:space="preserve">Clostridium difficile</w:t>
+      </w:r>
+      <w:r>
+        <w:t xml:space="preserve"> </w:t>
+      </w:r>
+      <w:r>
+        <w:t xml:space="preserve">Infection in the United States.</w:t>
       </w:r>
       <w:r>
         <w:t xml:space="preserve"> </w:t>
@@ -6203,7 +6233,22 @@
         <w:pStyle w:val="Bibliography"/>
       </w:pPr>
       <w:r>
-        <w:t xml:space="preserve">3. Leffler, D. A. &amp; Lamont, J. T. Clostridium difficile Infection.</w:t>
+        <w:t xml:space="preserve">3. Leffler, D. A. &amp; Lamont, J. T.</w:t>
+      </w:r>
+      <w:r>
+        <w:t xml:space="preserve"> </w:t>
+      </w:r>
+      <w:r>
+        <w:rPr>
+          <w:i/>
+        </w:rPr>
+        <w:t xml:space="preserve">Clostridium difficile</w:t>
+      </w:r>
+      <w:r>
+        <w:t xml:space="preserve"> </w:t>
+      </w:r>
+      <w:r>
+        <w:t xml:space="preserve">Infection.</w:t>
       </w:r>
       <w:r>
         <w:t xml:space="preserve"> </w:t>
@@ -6314,7 +6359,19 @@
         <w:t xml:space="preserve"> </w:t>
       </w:r>
       <w:r>
-        <w:t xml:space="preserve">A Mouse Model of Clostridium difficile-Associated Disease.</w:t>
+        <w:t xml:space="preserve">A Mouse Model of</w:t>
+      </w:r>
+      <w:r>
+        <w:t xml:space="preserve"> </w:t>
+      </w:r>
+      <w:r>
+        <w:rPr>
+          <w:i/>
+        </w:rPr>
+        <w:t xml:space="preserve">Clostridium difficile</w:t>
+      </w:r>
+      <w:r>
+        <w:t xml:space="preserve">-Associated Disease.</w:t>
       </w:r>
       <w:r>
         <w:t xml:space="preserve"> </w:t>
@@ -6361,7 +6418,22 @@
         <w:t xml:space="preserve"> </w:t>
       </w:r>
       <w:r>
-        <w:t xml:space="preserve">Antibiotic-induced shifts in the mouse gut microbiome and metabolome increase susceptibility to Clostridium difficile infection. (2014). doi:</w:t>
+        <w:t xml:space="preserve">Antibiotic-induced shifts in the mouse gut microbiome and metabolome increase susceptibility to</w:t>
+      </w:r>
+      <w:r>
+        <w:t xml:space="preserve"> </w:t>
+      </w:r>
+      <w:r>
+        <w:rPr>
+          <w:i/>
+        </w:rPr>
+        <w:t xml:space="preserve">Clostridium difficile</w:t>
+      </w:r>
+      <w:r>
+        <w:t xml:space="preserve"> </w:t>
+      </w:r>
+      <w:r>
+        <w:t xml:space="preserve">infection. (2014). doi:</w:t>
       </w:r>
       <w:hyperlink r:id="rId36">
         <w:r>
@@ -6377,7 +6449,19 @@
         <w:pStyle w:val="Bibliography"/>
       </w:pPr>
       <w:r>
-        <w:t xml:space="preserve">8. Schubert, A. M., Sinani, H. &amp; Schloss, P. D. Antibiotic-induced alterations of the murine gut microbiota and subsequent effects on colonization resistance against Clostridium difficile.</w:t>
+        <w:t xml:space="preserve">8. Schubert, A. M., Sinani, H. &amp; Schloss, P. D. Antibiotic-induced alterations of the murine gut microbiota and subsequent effects on colonization resistance against</w:t>
+      </w:r>
+      <w:r>
+        <w:t xml:space="preserve"> </w:t>
+      </w:r>
+      <w:r>
+        <w:rPr>
+          <w:i/>
+        </w:rPr>
+        <w:t xml:space="preserve">Clostridium difficile</w:t>
+      </w:r>
+      <w:r>
+        <w:t xml:space="preserve">.</w:t>
       </w:r>
       <w:r>
         <w:t xml:space="preserve"> </w:t>
@@ -6424,7 +6508,22 @@
         <w:t xml:space="preserve"> </w:t>
       </w:r>
       <w:r>
-        <w:t xml:space="preserve">Dynamics and establishment of Clostridium difficile infection in the murine gastrointestinal tract.</w:t>
+        <w:t xml:space="preserve">Dynamics and establishment of</w:t>
+      </w:r>
+      <w:r>
+        <w:t xml:space="preserve"> </w:t>
+      </w:r>
+      <w:r>
+        <w:rPr>
+          <w:i/>
+        </w:rPr>
+        <w:t xml:space="preserve">Clostridium difficile</w:t>
+      </w:r>
+      <w:r>
+        <w:t xml:space="preserve"> </w:t>
+      </w:r>
+      <w:r>
+        <w:t xml:space="preserve">infection in the murine gastrointestinal tract.</w:t>
       </w:r>
       <w:r>
         <w:t xml:space="preserve"> </w:t>
@@ -6518,7 +6617,22 @@
         <w:t xml:space="preserve"> </w:t>
       </w:r>
       <w:r>
-        <w:t xml:space="preserve">Gut microbiota-produced succinate promotes C. Difficile infection after antibiotic treatment or motility disturbance.</w:t>
+        <w:t xml:space="preserve">Gut microbiota-produced succinate promotes</w:t>
+      </w:r>
+      <w:r>
+        <w:t xml:space="preserve"> </w:t>
+      </w:r>
+      <w:r>
+        <w:rPr>
+          <w:i/>
+        </w:rPr>
+        <w:t xml:space="preserve">Clostridium difficile</w:t>
+      </w:r>
+      <w:r>
+        <w:t xml:space="preserve"> </w:t>
+      </w:r>
+      <w:r>
+        <w:t xml:space="preserve">infection after antibiotic treatment or motility disturbance.</w:t>
       </w:r>
       <w:r>
         <w:t xml:space="preserve"> </w:t>
@@ -6629,7 +6743,22 @@
         <w:pStyle w:val="Bibliography"/>
       </w:pPr>
       <w:r>
-        <w:t xml:space="preserve">14. Wilson, K. H. &amp; Perini, F. Role of competition for nutrients in suppression of Clostridium difficile by the colonic microflora.</w:t>
+        <w:t xml:space="preserve">14. Wilson, K. H. &amp; Perini, F. Role of competition for nutrients in suppression of</w:t>
+      </w:r>
+      <w:r>
+        <w:t xml:space="preserve"> </w:t>
+      </w:r>
+      <w:r>
+        <w:rPr>
+          <w:i/>
+        </w:rPr>
+        <w:t xml:space="preserve">Clostridium difficile</w:t>
+      </w:r>
+      <w:r>
+        <w:t xml:space="preserve"> </w:t>
+      </w:r>
+      <w:r>
+        <w:t xml:space="preserve">by the colonic microflora.</w:t>
       </w:r>
       <w:r>
         <w:t xml:space="preserve"> </w:t>
@@ -6676,7 +6805,22 @@
         <w:t xml:space="preserve"> </w:t>
       </w:r>
       <w:r>
-        <w:t xml:space="preserve">The multidrug-resistant human pathogen Clostridium difficile has a highly mobile, mosaic genome.</w:t>
+        <w:t xml:space="preserve">The multidrug-resistant human pathogen</w:t>
+      </w:r>
+      <w:r>
+        <w:t xml:space="preserve"> </w:t>
+      </w:r>
+      <w:r>
+        <w:rPr>
+          <w:i/>
+        </w:rPr>
+        <w:t xml:space="preserve">Clostridium difficile</w:t>
+      </w:r>
+      <w:r>
+        <w:t xml:space="preserve"> </w:t>
+      </w:r>
+      <w:r>
+        <w:t xml:space="preserve">has a highly mobile, mosaic genome.</w:t>
       </w:r>
       <w:r>
         <w:t xml:space="preserve"> </w:t>
@@ -6731,7 +6875,19 @@
         <w:pStyle w:val="Bibliography"/>
       </w:pPr>
       <w:r>
-        <w:t xml:space="preserve">17. Songer, J. G. &amp; Anderson, M. A. Clostridium difficile: An important pathogen of food animals.</w:t>
+        <w:t xml:space="preserve">17. Songer, J. G. &amp; Anderson, M. A.</w:t>
+      </w:r>
+      <w:r>
+        <w:t xml:space="preserve"> </w:t>
+      </w:r>
+      <w:r>
+        <w:rPr>
+          <w:i/>
+        </w:rPr>
+        <w:t xml:space="preserve">Clostridium difficile</w:t>
+      </w:r>
+      <w:r>
+        <w:t xml:space="preserve">: An important pathogen of food animals.</w:t>
       </w:r>
       <w:r>
         <w:t xml:space="preserve"> </w:t>
@@ -6754,16 +6910,22 @@
         <w:pStyle w:val="Bibliography"/>
       </w:pPr>
       <w:r>
-        <w:t xml:space="preserve">18. Neumann-Schaal, M., Hofmann, J. D., Will, S. E. &amp; Schomburg, D. Time-resolved amino acid uptake of Clostridium difficile 630</w:t>
-      </w:r>
-      <m:oMath>
-        <m:r>
-          <m:rPr/>
-          <m:t>Δ</m:t>
-        </m:r>
-      </m:oMath>
-      <w:r>
-        <w:t xml:space="preserve">erm and concomitant fermentation product and toxin formation.</w:t>
+        <w:t xml:space="preserve">18. Neumann-Schaal, M., Hofmann, J. D., Will, S. E. &amp; Schomburg, D. Time-resolved amino acid uptake of</w:t>
+      </w:r>
+      <w:r>
+        <w:t xml:space="preserve"> </w:t>
+      </w:r>
+      <w:r>
+        <w:rPr>
+          <w:i/>
+        </w:rPr>
+        <w:t xml:space="preserve">Clostridium difficile</w:t>
+      </w:r>
+      <w:r>
+        <w:t xml:space="preserve"> </w:t>
+      </w:r>
+      <w:r>
+        <w:t xml:space="preserve">630 Delta-erm and concomitant fermentation product and toxin formation.</w:t>
       </w:r>
       <w:r>
         <w:t xml:space="preserve"> </w:t>
@@ -6794,7 +6956,19 @@
         <w:pStyle w:val="Bibliography"/>
       </w:pPr>
       <w:r>
-        <w:t xml:space="preserve">19. Nawrocki, K. L., Edwards, A. N., Daou, N., Bouillaut, L. &amp; McBride, S. M. CodY-dependent regulation of sporulation in Clostridium difficile.</w:t>
+        <w:t xml:space="preserve">19. Nawrocki, K. L., Edwards, A. N., Daou, N., Bouillaut, L. &amp; McBride, S. M. CodY-dependent regulation of sporulation in</w:t>
+      </w:r>
+      <w:r>
+        <w:t xml:space="preserve"> </w:t>
+      </w:r>
+      <w:r>
+        <w:rPr>
+          <w:i/>
+        </w:rPr>
+        <w:t xml:space="preserve">Clostridium difficile</w:t>
+      </w:r>
+      <w:r>
+        <w:t xml:space="preserve">.</w:t>
       </w:r>
       <w:r>
         <w:t xml:space="preserve"> </w:t>
@@ -6841,7 +7015,19 @@
         <w:t xml:space="preserve"> </w:t>
       </w:r>
       <w:r>
-        <w:t xml:space="preserve">Global transcriptional control by glucose and carbon regulator CcpA in Clostridium difficile.</w:t>
+        <w:t xml:space="preserve">Global transcriptional control by glucose and carbon regulator CcpA in</w:t>
+      </w:r>
+      <w:r>
+        <w:t xml:space="preserve"> </w:t>
+      </w:r>
+      <w:r>
+        <w:rPr>
+          <w:i/>
+        </w:rPr>
+        <w:t xml:space="preserve">Clostridium difficile</w:t>
+      </w:r>
+      <w:r>
+        <w:t xml:space="preserve">.</w:t>
       </w:r>
       <w:r>
         <w:t xml:space="preserve"> </w:t>
@@ -6864,7 +7050,19 @@
         <w:pStyle w:val="Bibliography"/>
       </w:pPr>
       <w:r>
-        <w:t xml:space="preserve">21. Bouillaut, L., Dubois, T., Sonenshein, A. L. &amp; Dupuy, B. Integration of metabolism and virulence in Clostridium difficile.</w:t>
+        <w:t xml:space="preserve">21. Bouillaut, L., Dubois, T., Sonenshein, A. L. &amp; Dupuy, B. Integration of metabolism and virulence in</w:t>
+      </w:r>
+      <w:r>
+        <w:t xml:space="preserve"> </w:t>
+      </w:r>
+      <w:r>
+        <w:rPr>
+          <w:i/>
+        </w:rPr>
+        <w:t xml:space="preserve">Clostridium difficile</w:t>
+      </w:r>
+      <w:r>
+        <w:t xml:space="preserve">.</w:t>
       </w:r>
       <w:r>
         <w:t xml:space="preserve"> </w:t>
@@ -6896,7 +7094,22 @@
         <w:pStyle w:val="Bibliography"/>
       </w:pPr>
       <w:r>
-        <w:t xml:space="preserve">22. Matamouros, S., England, P. &amp; Dupuy, B. Clostridium difficile toxin expression is inhibited by the novel regulator TcdC.</w:t>
+        <w:t xml:space="preserve">22. Matamouros, S., England, P. &amp; Dupuy, B.</w:t>
+      </w:r>
+      <w:r>
+        <w:t xml:space="preserve"> </w:t>
+      </w:r>
+      <w:r>
+        <w:rPr>
+          <w:i/>
+        </w:rPr>
+        <w:t xml:space="preserve">Clostridium difficile</w:t>
+      </w:r>
+      <w:r>
+        <w:t xml:space="preserve"> </w:t>
+      </w:r>
+      <w:r>
+        <w:t xml:space="preserve">toxin expression is inhibited by the novel regulator TcdC.</w:t>
       </w:r>
       <w:r>
         <w:t xml:space="preserve"> </w:t>
@@ -6928,7 +7141,22 @@
         <w:pStyle w:val="Bibliography"/>
       </w:pPr>
       <w:r>
-        <w:t xml:space="preserve">23. Antunes, A., Martin-Verstraete, I. &amp; Dupuy, B. CcpA-mediated repression of Clostridium difficile toxin gene expression.</w:t>
+        <w:t xml:space="preserve">23. Antunes, A., Martin-Verstraete, I. &amp; Dupuy, B. CcpA-mediated repression of</w:t>
+      </w:r>
+      <w:r>
+        <w:t xml:space="preserve"> </w:t>
+      </w:r>
+      <w:r>
+        <w:rPr>
+          <w:i/>
+        </w:rPr>
+        <w:t xml:space="preserve">Clostridium difficile</w:t>
+      </w:r>
+      <w:r>
+        <w:t xml:space="preserve"> </w:t>
+      </w:r>
+      <w:r>
+        <w:t xml:space="preserve">toxin gene expression.</w:t>
       </w:r>
       <w:r>
         <w:t xml:space="preserve"> </w:t>
@@ -6975,7 +7203,37 @@
         <w:t xml:space="preserve"> </w:t>
       </w:r>
       <w:r>
-        <w:t xml:space="preserve">Adaptive strategies and pathogenesis of clostridium difficile from In vivo transcriptomics.</w:t>
+        <w:t xml:space="preserve">Adaptive strategies and pathogenesis of</w:t>
+      </w:r>
+      <w:r>
+        <w:t xml:space="preserve"> </w:t>
+      </w:r>
+      <w:r>
+        <w:rPr>
+          <w:i/>
+        </w:rPr>
+        <w:t xml:space="preserve">Clostridium difficile</w:t>
+      </w:r>
+      <w:r>
+        <w:t xml:space="preserve"> </w:t>
+      </w:r>
+      <w:r>
+        <w:t xml:space="preserve">from</w:t>
+      </w:r>
+      <w:r>
+        <w:t xml:space="preserve"> </w:t>
+      </w:r>
+      <w:r>
+        <w:rPr>
+          <w:i/>
+        </w:rPr>
+        <w:t xml:space="preserve">in vivo</w:t>
+      </w:r>
+      <w:r>
+        <w:t xml:space="preserve"> </w:t>
+      </w:r>
+      <w:r>
+        <w:t xml:space="preserve">transcriptomics.</w:t>
       </w:r>
       <w:r>
         <w:t xml:space="preserve"> </w:t>
@@ -7022,7 +7280,22 @@
         <w:t xml:space="preserve"> </w:t>
       </w:r>
       <w:r>
-        <w:t xml:space="preserve">Deciphering adaptation strategies of the epidemic clostridium difficile 027 strain during infection through in vivo transcriptional analysis.</w:t>
+        <w:t xml:space="preserve">Deciphering adaptation strategies of the epidemic</w:t>
+      </w:r>
+      <w:r>
+        <w:t xml:space="preserve"> </w:t>
+      </w:r>
+      <w:r>
+        <w:rPr>
+          <w:i/>
+        </w:rPr>
+        <w:t xml:space="preserve">Clostridium difficile</w:t>
+      </w:r>
+      <w:r>
+        <w:t xml:space="preserve"> </w:t>
+      </w:r>
+      <w:r>
+        <w:t xml:space="preserve">027 strain during infection through in vivo transcriptional analysis.</w:t>
       </w:r>
       <w:r>
         <w:t xml:space="preserve"> </w:t>
@@ -7165,7 +7438,22 @@
         <w:pStyle w:val="Bibliography"/>
       </w:pPr>
       <w:r>
-        <w:t xml:space="preserve">29. Putnam, E. E., Nock, A. M., Lawley, T. D. &amp; Shen, A. SpoIVA and sipl are Clostridium difficile spore morphogenetic proteins.</w:t>
+        <w:t xml:space="preserve">29. Putnam, E. E., Nock, A. M., Lawley, T. D. &amp; Shen, A. SpoIVA and sipl are</w:t>
+      </w:r>
+      <w:r>
+        <w:t xml:space="preserve"> </w:t>
+      </w:r>
+      <w:r>
+        <w:rPr>
+          <w:i/>
+        </w:rPr>
+        <w:t xml:space="preserve">Clostridium difficile</w:t>
+      </w:r>
+      <w:r>
+        <w:t xml:space="preserve"> </w:t>
+      </w:r>
+      <w:r>
+        <w:t xml:space="preserve">spore morphogenetic proteins.</w:t>
       </w:r>
       <w:r>
         <w:t xml:space="preserve"> </w:t>
@@ -7212,7 +7500,22 @@
         <w:t xml:space="preserve"> </w:t>
       </w:r>
       <w:r>
-        <w:t xml:space="preserve">Characterization of the sporulation initiation pathway of Clostridium difficile and its role in toxin production.</w:t>
+        <w:t xml:space="preserve">Characterization of the sporulation initiation pathway of</w:t>
+      </w:r>
+      <w:r>
+        <w:t xml:space="preserve"> </w:t>
+      </w:r>
+      <w:r>
+        <w:rPr>
+          <w:i/>
+        </w:rPr>
+        <w:t xml:space="preserve">Clostridium difficile</w:t>
+      </w:r>
+      <w:r>
+        <w:t xml:space="preserve"> </w:t>
+      </w:r>
+      <w:r>
+        <w:t xml:space="preserve">and its role in toxin production.</w:t>
       </w:r>
       <w:r>
         <w:t xml:space="preserve"> </w:t>
@@ -7259,7 +7562,19 @@
         <w:t xml:space="preserve"> </w:t>
       </w:r>
       <w:r>
-        <w:t xml:space="preserve">Global Analysis of the Sporulation Pathway of Clostridium difficile.</w:t>
+        <w:t xml:space="preserve">Global Analysis of the Sporulation Pathway of</w:t>
+      </w:r>
+      <w:r>
+        <w:t xml:space="preserve"> </w:t>
+      </w:r>
+      <w:r>
+        <w:rPr>
+          <w:i/>
+        </w:rPr>
+        <w:t xml:space="preserve">Clostridium difficile</w:t>
+      </w:r>
+      <w:r>
+        <w:t xml:space="preserve">.</w:t>
       </w:r>
       <w:r>
         <w:t xml:space="preserve"> </w:t>
@@ -7291,7 +7606,19 @@
         <w:pStyle w:val="Bibliography"/>
       </w:pPr>
       <w:r>
-        <w:t xml:space="preserve">32. Saujet, L., Pereira, F. C., Henriques, A. O. &amp; Martin-Verstraete, I. The regulatory network controlling spore formation in Clostridium difficile.</w:t>
+        <w:t xml:space="preserve">32. Saujet, L., Pereira, F. C., Henriques, A. O. &amp; Martin-Verstraete, I. The regulatory network controlling spore formation in</w:t>
+      </w:r>
+      <w:r>
+        <w:t xml:space="preserve"> </w:t>
+      </w:r>
+      <w:r>
+        <w:rPr>
+          <w:i/>
+        </w:rPr>
+        <w:t xml:space="preserve">Clostridium difficile</w:t>
+      </w:r>
+      <w:r>
+        <w:t xml:space="preserve">.</w:t>
       </w:r>
       <w:r>
         <w:t xml:space="preserve"> </w:t>
@@ -7323,7 +7650,19 @@
         <w:pStyle w:val="Bibliography"/>
       </w:pPr>
       <w:r>
-        <w:t xml:space="preserve">33. Matsuno, K. &amp; Sonenshein, A. L. Role of SpoVG in asymmetric septation in Bacillus subtilis.</w:t>
+        <w:t xml:space="preserve">33. Matsuno, K. &amp; Sonenshein, A. L. Role of SpoVG in asymmetric septation in</w:t>
+      </w:r>
+      <w:r>
+        <w:t xml:space="preserve"> </w:t>
+      </w:r>
+      <w:r>
+        <w:rPr>
+          <w:i/>
+        </w:rPr>
+        <w:t xml:space="preserve">Bacillus subtilis</w:t>
+      </w:r>
+      <w:r>
+        <w:t xml:space="preserve">.</w:t>
       </w:r>
       <w:r>
         <w:t xml:space="preserve"> </w:t>
@@ -7355,7 +7694,19 @@
         <w:pStyle w:val="Bibliography"/>
       </w:pPr>
       <w:r>
-        <w:t xml:space="preserve">34. Lee, A. S. Y. &amp; Song, K. P. LuxS/autoinducer-2 quorum sensing molecule regulates transcriptional virulence gene expression in Clostridium difficile.</w:t>
+        <w:t xml:space="preserve">34. Lee, A. S. Y. &amp; Song, K. P. LuxS/autoinducer-2 quorum sensing molecule regulates transcriptional virulence gene expression in</w:t>
+      </w:r>
+      <w:r>
+        <w:t xml:space="preserve"> </w:t>
+      </w:r>
+      <w:r>
+        <w:rPr>
+          <w:i/>
+        </w:rPr>
+        <w:t xml:space="preserve">Clostridium difficile</w:t>
+      </w:r>
+      <w:r>
+        <w:t xml:space="preserve">.</w:t>
       </w:r>
       <w:r>
         <w:t xml:space="preserve"> </w:t>
@@ -7402,7 +7753,37 @@
         <w:t xml:space="preserve"> </w:t>
       </w:r>
       <w:r>
-        <w:t xml:space="preserve">The agr locus regulates virulence and colonization genes in clostridium difficile 027.</w:t>
+        <w:t xml:space="preserve">The</w:t>
+      </w:r>
+      <w:r>
+        <w:t xml:space="preserve"> </w:t>
+      </w:r>
+      <w:r>
+        <w:rPr>
+          <w:i/>
+        </w:rPr>
+        <w:t xml:space="preserve">agr</w:t>
+      </w:r>
+      <w:r>
+        <w:t xml:space="preserve"> </w:t>
+      </w:r>
+      <w:r>
+        <w:t xml:space="preserve">locus regulates virulence and colonization genes in</w:t>
+      </w:r>
+      <w:r>
+        <w:t xml:space="preserve"> </w:t>
+      </w:r>
+      <w:r>
+        <w:rPr>
+          <w:i/>
+        </w:rPr>
+        <w:t xml:space="preserve">Clostridium difficile</w:t>
+      </w:r>
+      <w:r>
+        <w:t xml:space="preserve"> </w:t>
+      </w:r>
+      <w:r>
+        <w:t xml:space="preserve">027.</w:t>
       </w:r>
       <w:r>
         <w:t xml:space="preserve"> </w:t>
@@ -7434,7 +7815,22 @@
         <w:pStyle w:val="Bibliography"/>
       </w:pPr>
       <w:r>
-        <w:t xml:space="preserve">36. Donnelly, M. L., Fimlaid, K. A. &amp; Shen, A. Characterization of &lt;i&gt;Clostridium difficile&lt;/i&gt; spores lacking either SpoVAC or DPA Synthetase.</w:t>
+        <w:t xml:space="preserve">36. Donnelly, M. L., Fimlaid, K. A. &amp; Shen, A. Characterization of</w:t>
+      </w:r>
+      <w:r>
+        <w:t xml:space="preserve"> </w:t>
+      </w:r>
+      <w:r>
+        <w:rPr>
+          <w:i/>
+        </w:rPr>
+        <w:t xml:space="preserve">Clostridium difficile</w:t>
+      </w:r>
+      <w:r>
+        <w:t xml:space="preserve"> </w:t>
+      </w:r>
+      <w:r>
+        <w:t xml:space="preserve">spores lacking either SpoVAC or DPA Synthetase.</w:t>
       </w:r>
       <w:r>
         <w:t xml:space="preserve"> </w:t>
@@ -7465,7 +7861,22 @@
         <w:pStyle w:val="Bibliography"/>
       </w:pPr>
       <w:r>
-        <w:t xml:space="preserve">37. Dineen, S. S., Villapakkam, A. C., Nordman, J. T. &amp; Sonenshein, A. L. Repression of Clostridium difficile toxin gene expression by CodY.</w:t>
+        <w:t xml:space="preserve">37. Dineen, S. S., Villapakkam, A. C., Nordman, J. T. &amp; Sonenshein, A. L. Repression of</w:t>
+      </w:r>
+      <w:r>
+        <w:t xml:space="preserve"> </w:t>
+      </w:r>
+      <w:r>
+        <w:rPr>
+          <w:i/>
+        </w:rPr>
+        <w:t xml:space="preserve">Clostridium difficile</w:t>
+      </w:r>
+      <w:r>
+        <w:t xml:space="preserve"> </w:t>
+      </w:r>
+      <w:r>
+        <w:t xml:space="preserve">toxin gene expression by CodY.</w:t>
       </w:r>
       <w:r>
         <w:t xml:space="preserve"> </w:t>
@@ -7497,7 +7908,22 @@
         <w:pStyle w:val="Bibliography"/>
       </w:pPr>
       <w:r>
-        <w:t xml:space="preserve">38. Martin-Verstraete, I., Peltier, J. &amp; Dupuy, B. The regulatory networks that control Clostridium difficile toxin synthesis.</w:t>
+        <w:t xml:space="preserve">38. Martin-Verstraete, I., Peltier, J. &amp; Dupuy, B. The regulatory networks that control</w:t>
+      </w:r>
+      <w:r>
+        <w:t xml:space="preserve"> </w:t>
+      </w:r>
+      <w:r>
+        <w:rPr>
+          <w:i/>
+        </w:rPr>
+        <w:t xml:space="preserve">Clostridium difficile</w:t>
+      </w:r>
+      <w:r>
+        <w:t xml:space="preserve"> </w:t>
+      </w:r>
+      <w:r>
+        <w:t xml:space="preserve">toxin synthesis.</w:t>
       </w:r>
       <w:r>
         <w:t xml:space="preserve"> </w:t>
@@ -7616,7 +8042,22 @@
         <w:pStyle w:val="Bibliography"/>
       </w:pPr>
       <w:r>
-        <w:t xml:space="preserve">42. Karlsson, S., Burman, L. G. &amp; Åkerlund, T. Induction of toxins in Clostridium difficile is associated with dramatic changes of its metabolism.</w:t>
+        <w:t xml:space="preserve">42. Karlsson, S., Burman, L. G. &amp; Åkerlund, T. Induction of toxins in</w:t>
+      </w:r>
+      <w:r>
+        <w:t xml:space="preserve"> </w:t>
+      </w:r>
+      <w:r>
+        <w:rPr>
+          <w:i/>
+        </w:rPr>
+        <w:t xml:space="preserve">Clostridium difficile</w:t>
+      </w:r>
+      <w:r>
+        <w:t xml:space="preserve"> </w:t>
+      </w:r>
+      <w:r>
+        <w:t xml:space="preserve">is associated with dramatic changes of its metabolism.</w:t>
       </w:r>
       <w:r>
         <w:t xml:space="preserve"> </w:t>
@@ -7710,7 +8151,22 @@
         <w:t xml:space="preserve"> </w:t>
       </w:r>
       <w:r>
-        <w:t xml:space="preserve">Microarray identification of Clostridium difficile core components and divergent regions associated with host origin.</w:t>
+        <w:t xml:space="preserve">Microarray identification of</w:t>
+      </w:r>
+      <w:r>
+        <w:t xml:space="preserve"> </w:t>
+      </w:r>
+      <w:r>
+        <w:rPr>
+          <w:i/>
+        </w:rPr>
+        <w:t xml:space="preserve">Clostridium difficile</w:t>
+      </w:r>
+      <w:r>
+        <w:t xml:space="preserve"> </w:t>
+      </w:r>
+      <w:r>
+        <w:t xml:space="preserve">core components and divergent regions associated with host origin.</w:t>
       </w:r>
       <w:r>
         <w:t xml:space="preserve"> </w:t>
@@ -7757,7 +8213,34 @@
         <w:t xml:space="preserve"> </w:t>
       </w:r>
       <w:r>
-        <w:t xml:space="preserve">Comparative genomic and phenomic analysis of Clostridium difficile and &lt;i&gt;Clostridium sordellii&lt;/i&gt;, two related pathogens with differing host tissue preference.</w:t>
+        <w:t xml:space="preserve">Comparative genomic and phenomic analysis of</w:t>
+      </w:r>
+      <w:r>
+        <w:t xml:space="preserve"> </w:t>
+      </w:r>
+      <w:r>
+        <w:rPr>
+          <w:i/>
+        </w:rPr>
+        <w:t xml:space="preserve">Clostridium difficile</w:t>
+      </w:r>
+      <w:r>
+        <w:t xml:space="preserve"> </w:t>
+      </w:r>
+      <w:r>
+        <w:t xml:space="preserve">and</w:t>
+      </w:r>
+      <w:r>
+        <w:t xml:space="preserve"> </w:t>
+      </w:r>
+      <w:r>
+        <w:rPr>
+          <w:i/>
+        </w:rPr>
+        <w:t xml:space="preserve">Clostridium sordellii</w:t>
+      </w:r>
+      <w:r>
+        <w:t xml:space="preserve">, two related pathogens with differing host tissue preference.</w:t>
       </w:r>
       <w:r>
         <w:t xml:space="preserve"> </w:t>
@@ -7900,7 +8383,19 @@
         <w:pStyle w:val="Bibliography"/>
       </w:pPr>
       <w:r>
-        <w:t xml:space="preserve">49. Jackson, S., Calos, M., Myers, A. &amp; Self, W. T. Analysis of proline reduction in the nosocomial pathogen Clostridium difficile.</w:t>
+        <w:t xml:space="preserve">49. Jackson, S., Calos, M., Myers, A. &amp; Self, W. T. Analysis of proline reduction in the nosocomial pathogen</w:t>
+      </w:r>
+      <w:r>
+        <w:t xml:space="preserve"> </w:t>
+      </w:r>
+      <w:r>
+        <w:rPr>
+          <w:i/>
+        </w:rPr>
+        <w:t xml:space="preserve">Clostridium difficile</w:t>
+      </w:r>
+      <w:r>
+        <w:t xml:space="preserve">.</w:t>
       </w:r>
       <w:r>
         <w:t xml:space="preserve"> </w:t>
@@ -7947,7 +8442,34 @@
         <w:t xml:space="preserve"> </w:t>
       </w:r>
       <w:r>
-        <w:t xml:space="preserve">Effect of an oxygen-tolerant bifurcating butyryl coenzyme a dehydrogenase/electron-transferring flavoprotein complex from clostridium difficile on butyrate production in escherichia coli.</w:t>
+        <w:t xml:space="preserve">Effect of an oxygen-tolerant bifurcating butyryl coenzyme a dehydrogenase/electron-transferring flavoprotein complex from</w:t>
+      </w:r>
+      <w:r>
+        <w:t xml:space="preserve"> </w:t>
+      </w:r>
+      <w:r>
+        <w:rPr>
+          <w:i/>
+        </w:rPr>
+        <w:t xml:space="preserve">Clostridium difficile</w:t>
+      </w:r>
+      <w:r>
+        <w:t xml:space="preserve"> </w:t>
+      </w:r>
+      <w:r>
+        <w:t xml:space="preserve">on butyrate production in</w:t>
+      </w:r>
+      <w:r>
+        <w:t xml:space="preserve"> </w:t>
+      </w:r>
+      <w:r>
+        <w:rPr>
+          <w:i/>
+        </w:rPr>
+        <w:t xml:space="preserve">Escherichia coli</w:t>
+      </w:r>
+      <w:r>
+        <w:t xml:space="preserve">.</w:t>
       </w:r>
       <w:r>
         <w:t xml:space="preserve"> </w:t>
@@ -7994,7 +8516,13 @@
         <w:t xml:space="preserve"> </w:t>
       </w:r>
       <w:r>
-        <w:t xml:space="preserve">Clostridium sticklandii, a specialist in amino acid degradation:revisiting its metabolism through its genome sequence.</w:t>
+        <w:rPr>
+          <w:i/>
+        </w:rPr>
+        <w:t xml:space="preserve">Clostridium sticklandii</w:t>
+      </w:r>
+      <w:r>
+        <w:t xml:space="preserve">, a specialist in amino acid degradation:revisiting its metabolism through its genome sequence.</w:t>
       </w:r>
       <w:r>
         <w:t xml:space="preserve"> </w:t>
@@ -8026,7 +8554,22 @@
         <w:pStyle w:val="Bibliography"/>
       </w:pPr>
       <w:r>
-        <w:t xml:space="preserve">52. Köpke, M., Straub, M. &amp; Dürre, P. Clostridium difficile Is an Autotrophic Bacterial Pathogen.</w:t>
+        <w:t xml:space="preserve">52. Köpke, M., Straub, M. &amp; Dürre, P.</w:t>
+      </w:r>
+      <w:r>
+        <w:t xml:space="preserve"> </w:t>
+      </w:r>
+      <w:r>
+        <w:rPr>
+          <w:i/>
+        </w:rPr>
+        <w:t xml:space="preserve">Clostridium difficile</w:t>
+      </w:r>
+      <w:r>
+        <w:t xml:space="preserve"> </w:t>
+      </w:r>
+      <w:r>
+        <w:t xml:space="preserve">Is an Autotrophic Bacterial Pathogen.</w:t>
       </w:r>
       <w:r>
         <w:t xml:space="preserve"> </w:t>
@@ -8058,7 +8601,22 @@
         <w:pStyle w:val="Bibliography"/>
       </w:pPr>
       <w:r>
-        <w:t xml:space="preserve">53. Emerson, J. E., Stabler, R. A., Wren, B. W. &amp; Fairweather, N. F. Microarray analysis of the transcriptional responses of Clostridium difficile to environmental and antibiotic stress.</w:t>
+        <w:t xml:space="preserve">53. Emerson, J. E., Stabler, R. A., Wren, B. W. &amp; Fairweather, N. F. Microarray analysis of the transcriptional responses of</w:t>
+      </w:r>
+      <w:r>
+        <w:t xml:space="preserve"> </w:t>
+      </w:r>
+      <w:r>
+        <w:rPr>
+          <w:i/>
+        </w:rPr>
+        <w:t xml:space="preserve">Clostridium difficile</w:t>
+      </w:r>
+      <w:r>
+        <w:t xml:space="preserve"> </w:t>
+      </w:r>
+      <w:r>
+        <w:t xml:space="preserve">to environmental and antibiotic stress.</w:t>
       </w:r>
       <w:r>
         <w:t xml:space="preserve"> </w:t>
@@ -8201,7 +8759,22 @@
         <w:t xml:space="preserve"> </w:t>
       </w:r>
       <w:r>
-        <w:t xml:space="preserve">Cefoperazone-treated mice as an experimental platform to assess differential virulence of Clostridium difficile strains.</w:t>
+        <w:t xml:space="preserve">Cefoperazone-treated mice as an experimental platform to assess differential virulence of</w:t>
+      </w:r>
+      <w:r>
+        <w:t xml:space="preserve"> </w:t>
+      </w:r>
+      <w:r>
+        <w:rPr>
+          <w:i/>
+        </w:rPr>
+        <w:t xml:space="preserve">Clostridium difficile</w:t>
+      </w:r>
+      <w:r>
+        <w:t xml:space="preserve"> </w:t>
+      </w:r>
+      <w:r>
+        <w:t xml:space="preserve">strains.</w:t>
       </w:r>
       <w:r>
         <w:t xml:space="preserve"> </w:t>
@@ -8233,7 +8806,19 @@
         <w:pStyle w:val="Bibliography"/>
       </w:pPr>
       <w:r>
-        <w:t xml:space="preserve">58. Wilson, K. H., Kennedy, M. J. &amp; Fekety, F. R. Use of sodium taurocholate to enhance spore recovery on a medium selective for Clostridium difficile.</w:t>
+        <w:t xml:space="preserve">58. Wilson, K. H., Kennedy, M. J. &amp; Fekety, F. R. Use of sodium taurocholate to enhance spore recovery on a medium selective for</w:t>
+      </w:r>
+      <w:r>
+        <w:t xml:space="preserve"> </w:t>
+      </w:r>
+      <w:r>
+        <w:rPr>
+          <w:i/>
+        </w:rPr>
+        <w:t xml:space="preserve">Clostridium difficile</w:t>
+      </w:r>
+      <w:r>
+        <w:t xml:space="preserve">.</w:t>
       </w:r>
       <w:r>
         <w:t xml:space="preserve"> </w:t>
@@ -8265,7 +8850,22 @@
         <w:pStyle w:val="Bibliography"/>
       </w:pPr>
       <w:r>
-        <w:t xml:space="preserve">59. Sorg, J. a. &amp; Sonenshein, A. L. Inhibiting the initiation of &lt;i&gt;Clostridium difficile&lt;/i&gt; spore germination using analogs of chenodeoxycholic acid, a bile acid.</w:t>
+        <w:t xml:space="preserve">59. Sorg, J. a. &amp; Sonenshein, A. L. Inhibiting the initiation of</w:t>
+      </w:r>
+      <w:r>
+        <w:t xml:space="preserve"> </w:t>
+      </w:r>
+      <w:r>
+        <w:rPr>
+          <w:i/>
+        </w:rPr>
+        <w:t xml:space="preserve">Clostridium difficile</w:t>
+      </w:r>
+      <w:r>
+        <w:t xml:space="preserve"> </w:t>
+      </w:r>
+      <w:r>
+        <w:t xml:space="preserve">spore germination using analogs of chenodeoxycholic acid, a bile acid.</w:t>
       </w:r>
       <w:r>
         <w:t xml:space="preserve"> </w:t>
@@ -8312,7 +8912,22 @@
         <w:t xml:space="preserve"> </w:t>
       </w:r>
       <w:r>
-        <w:t xml:space="preserve">Persistence and toxin production by Clostridium difficile within human intestinal organoids result in disruption of epithelial paracellular barrier function.</w:t>
+        <w:t xml:space="preserve">Persistence and toxin production by</w:t>
+      </w:r>
+      <w:r>
+        <w:t xml:space="preserve"> </w:t>
+      </w:r>
+      <w:r>
+        <w:rPr>
+          <w:i/>
+        </w:rPr>
+        <w:t xml:space="preserve">Clostridium difficile</w:t>
+      </w:r>
+      <w:r>
+        <w:t xml:space="preserve"> </w:t>
+      </w:r>
+      <w:r>
+        <w:t xml:space="preserve">within human intestinal organoids result in disruption of epithelial paracellular barrier function.</w:t>
       </w:r>
       <w:r>
         <w:t xml:space="preserve"> </w:t>
@@ -8344,7 +8959,22 @@
         <w:pStyle w:val="Bibliography"/>
       </w:pPr>
       <w:r>
-        <w:t xml:space="preserve">61. Lopez-Medina, E., Neubauer, M. M., Pier, G. B. &amp; Koh, A. Y. RNA isolation of Pseudomonas aeruginosa colonizing the murine gastrointestinal tract.</w:t>
+        <w:t xml:space="preserve">61. Lopez-Medina, E., Neubauer, M. M., Pier, G. B. &amp; Koh, A. Y. RNA isolation of</w:t>
+      </w:r>
+      <w:r>
+        <w:t xml:space="preserve"> </w:t>
+      </w:r>
+      <w:r>
+        <w:rPr>
+          <w:i/>
+        </w:rPr>
+        <w:t xml:space="preserve">Pseudomonas aeruginosa</w:t>
+      </w:r>
+      <w:r>
+        <w:t xml:space="preserve"> </w:t>
+      </w:r>
+      <w:r>
+        <w:t xml:space="preserve">colonizing the murine gastrointestinal tract.</w:t>
       </w:r>
       <w:r>
         <w:t xml:space="preserve"> </w:t>
@@ -8915,7 +9545,7 @@
     </w:lvl>
   </w:abstractNum>
   <w:abstractNum w:abstractNumId="990">
-    <w:nsid w:val="99c34a4e"/>
+    <w:nsid w:val="762ccd5b"/>
     <w:multiLevelType w:val="multilevel"/>
     <w:lvl w:ilvl="0">
       <w:numFmt w:val="bullet"/>

</xml_diff>

<commit_message>
trimmed a little redundancy out of the results
</commit_message>
<xml_diff>
--- a/Jenior_Modeling_NatMicro_2016.docx
+++ b/Jenior_Modeling_NatMicro_2016.docx
@@ -1590,7 +1590,7 @@
         <w:t xml:space="preserve"> </w:t>
       </w:r>
       <w:r>
-        <w:t xml:space="preserve">is responsive to intracellular concentrations of GTP and certain amino acids, which are</w:t>
+        <w:t xml:space="preserve">is responsive to intracellular concentrations of</w:t>
       </w:r>
       <w:r>
         <w:t xml:space="preserve"> </w:t>
@@ -1614,7 +1614,7 @@
         <w:t xml:space="preserve">37</w:t>
       </w:r>
       <w:r>
-        <w:t xml:space="preserve">. Highest transcription for this gene was found in cefoperazone-treated and GF mice (Fig. 3d). The regulation networks of CodyY and CcpA are highly interconnected, with the expression of</w:t>
+        <w:t xml:space="preserve">. Highest transcription for this gene was found in cefoperazone-treated and GF mice (Fig. 3d). The regulation networks of CodY and CcpA are highly interconnected, with the expression of</w:t>
       </w:r>
       <w:r>
         <w:t xml:space="preserve"> </w:t>
@@ -2272,7 +2272,16 @@
         <w:pStyle w:val="BodyText"/>
       </w:pPr>
       <w:r>
-        <w:t xml:space="preserve">Aside from those gene sets that were equally expressed across conditions, there were also large scale differences in expression of certain pathways between groups of mice. We chose to assess sugar transport systems since CodY has been associated with adaptive expression of phosphotransferase systems (PTS) and ABC transporters with many known differences in substrate specificities. Among the genes classified as PTS transporters (Fig. 4f) were overrepresented in both clindamycin and streptomycin-treated mice, while ABC sugar transporters (Fig. 4g) were overrepresented in the cefoparazone-treated mice. The most stark differences were seen in transcription for genes involved in sugar alcohol catabolism (Fig. 4h). Expression of these genes was entirely absent from clindamycin-treated mice and expression of genes for mannitol utilization (</w:t>
+        <w:t xml:space="preserve">Aside from those gene sets that were equally expressed across conditions, there were also large scale differences in expression of certain pathways between groups of mice. We chose to assess sugar transport systems have been associated with adaptive expression of phosphotransferase systems (PTS) and ABC transporters with many known differences in substrate specificities</w:t>
+      </w:r>
+      <w:r>
+        <w:rPr>
+          <w:vertAlign w:val="superscript"/>
+        </w:rPr>
+        <w:t xml:space="preserve">25</w:t>
+      </w:r>
+      <w:r>
+        <w:t xml:space="preserve">. Among the genes classified as PTS transporters (Fig. 4f) were overrepresented in both clindamycin and streptomycin-treated mice, while ABC sugar transporters (Fig. 4g) were overrepresented in the cefoparazone-treated mice. The most stark differences were seen in transcription for genes involved in sugar alcohol catabolism (Fig. 4h). Expression of these genes was entirely absent from clindamycin-treated mice and expression of genes for mannitol utilization (</w:t>
       </w:r>
       <w:r>
         <w:rPr>
@@ -9200,7 +9209,7 @@
     </w:lvl>
   </w:abstractNum>
   <w:abstractNum w:abstractNumId="990">
-    <w:nsid w:val="cc9d73ba"/>
+    <w:nsid w:val="ee4809e4"/>
     <w:multiLevelType w:val="multilevel"/>
     <w:lvl w:ilvl="0">
       <w:numFmt w:val="bullet"/>

</xml_diff>

<commit_message>
supp fig 1 legend tweaks
</commit_message>
<xml_diff>
--- a/Jenior_Modeling_NatMicro_2016.docx
+++ b/Jenior_Modeling_NatMicro_2016.docx
@@ -5676,7 +5676,7 @@
         <w:t xml:space="preserve"> </w:t>
       </w:r>
       <w:r>
-        <w:t xml:space="preserve">Results from 16S rRNA gene amplicon sequencing on bacterial communities in cecal content of both mock-infected and</w:t>
+        <w:t xml:space="preserve">Results from 16S rRNA gene amplicon sequencing from bacterial communities of cecal content in both mock-infected and</w:t>
       </w:r>
       <w:r>
         <w:t xml:space="preserve"> </w:t>
@@ -5706,7 +5706,7 @@
         <w:t xml:space="preserve"> </w:t>
       </w:r>
       <w:r>
-        <w:t xml:space="preserve">Non-metric multidimensional scaling (NMDS) ordination or community structure as depicts community dissimilarity. All treatment groups are significantly different from all other groups by AMOVA (</w:t>
+        <w:t xml:space="preserve">Non-metric multidimensional scaling (NMDS) ordination based on theta-yc distances for the gut microbiome of all conventionally-raised mice used in these experiments (n = 63). All treatment groups are significantly different from all other groups by AMOVA (</w:t>
       </w:r>
       <w:r>
         <w:rPr>
@@ -5733,7 +5733,7 @@
         <w:t xml:space="preserve"> </w:t>
       </w:r>
       <w:r>
-        <w:t xml:space="preserve">Alph-diversity of each individual cecal community quantified with inverse Simpson diversity. Cecal communities from mice not treated with any antibiotics are significantly more diverse than any antibiotic-treated condition by Wilcoxon rank-abundance test (</w:t>
+        <w:t xml:space="preserve">Inverse Simpson diversity for each cecal community from the mice in (a). Cecal communities from mice not treated with any antibiotics are significantly more diverse than any antibiotic-treated condition by Wilcoxon test (</w:t>
       </w:r>
       <w:r>
         <w:rPr>
@@ -9432,7 +9432,7 @@
     </w:lvl>
   </w:abstractNum>
   <w:abstractNum w:abstractNumId="990">
-    <w:nsid w:val="8009449c"/>
+    <w:nsid w:val="b7716d7d"/>
     <w:multiLevelType w:val="multilevel"/>
     <w:lvl w:ilvl="0">
       <w:numFmt w:val="bullet"/>

</xml_diff>

<commit_message>
trying to add theta symbol
</commit_message>
<xml_diff>
--- a/Jenior_Modeling_NatMicro_2016.docx
+++ b/Jenior_Modeling_NatMicro_2016.docx
@@ -5706,7 +5706,19 @@
         <w:t xml:space="preserve"> </w:t>
       </w:r>
       <w:r>
-        <w:t xml:space="preserve">Non-metric multidimensional scaling (NMDS) ordination based on theta-yc distances for the gut microbiome of all conventionally-raised mice used in these experiments (n = 63). All treatment groups are significantly different from all other groups by AMOVA (</w:t>
+        <w:t xml:space="preserve">Non-metric multidimensional scaling (NMDS) ordination based on Theta</w:t>
+      </w:r>
+      <w:r>
+        <w:rPr>
+          <w:vertAlign w:val="subscript"/>
+        </w:rPr>
+        <w:t xml:space="preserve">YC</w:t>
+      </w:r>
+      <w:r>
+        <w:t xml:space="preserve"> </w:t>
+      </w:r>
+      <w:r>
+        <w:t xml:space="preserve">distances for the gut microbiome of all conventionally-raised mice used in these experiments (n = 63). All treatment groups are significantly different from all other groups by AMOVA (</w:t>
       </w:r>
       <w:r>
         <w:rPr>
@@ -9432,7 +9444,7 @@
     </w:lvl>
   </w:abstractNum>
   <w:abstractNum w:abstractNumId="990">
-    <w:nsid w:val="b7716d7d"/>
+    <w:nsid w:val="162cb7e5"/>
     <w:multiLevelType w:val="multilevel"/>
     <w:lvl w:ilvl="0">
       <w:numFmt w:val="bullet"/>

</xml_diff>

<commit_message>
added fig s5 and cbtp grant number
</commit_message>
<xml_diff>
--- a/Jenior_Modeling_NatMicro_2016.docx
+++ b/Jenior_Modeling_NatMicro_2016.docx
@@ -4422,7 +4422,7 @@
         <w:t xml:space="preserve">64</w:t>
       </w:r>
       <w:r>
-        <w:t xml:space="preserve">. These calculations are also included within the standard bigSMALL workflow presented above.</w:t>
+        <w:t xml:space="preserve">. These calculations are also included within the standard bigSMALL workflow presented above and an example can be found in Fig. S6.</w:t>
       </w:r>
     </w:p>
     <w:p>
@@ -4635,7 +4635,7 @@
         <w:pStyle w:val="FirstParagraph"/>
       </w:pPr>
       <w:r>
-        <w:t xml:space="preserve">The authors would like to acknowledge members of the University of Michigan Germfree Mouse Center, Sequencing Core, and Metabolomics Core for their assistance in experimental design, execution, and data collection. This work was supported by funding from the National Institutes of Health to PDS (R01GM099514, P30DK034933, U19AI09087, and U01AI124255), VBY (P30DK034933, U19AI09087, and U01AI124255), and a Translational Research Education Certificate grant to JLL (MICHR; UL1TR000433). Pooled and quality trimmed transcriptomic read data and experiment metadata are available through the NCBI Sequence Read Archive (SRA; PRJNA354635). Data processing steps for beginning from raw sequence data to the final manuscript are hosted at</w:t>
+        <w:t xml:space="preserve">The authors would like to acknowledge members of the University of Michigan Germfree Mouse Center, Sequencing Core, and Metabolomics Core for their assistance in experimental design, execution, and data collection. This work was supported by funding from the National Institutes of Health to PDS (R01GM099514, P30DK034933, U19AI09087, and U01AI124255), VBY (P30DK034933, U19AI09087, and U01AI124255), a Translational Research Education Certificate grant to JLL (MICHR; UL1TR000433), and was partially supported by a predoctoral fellowship from the Cellular Biotechnology Training Program to MLJ (T32GM008353). Pooled and quality trimmed transcriptomic read data and experiment metadata are available through the NCBI Sequence Read Archive (SRA; PRJNA354635). Data processing steps for beginning from raw sequence data to the final manuscript are hosted at</w:t>
       </w:r>
       <w:r>
         <w:t xml:space="preserve"> </w:t>
@@ -5990,6 +5990,50 @@
       </w:r>
       <w:r>
         <w:t xml:space="preserve">growth in standard Brain-Heart Infusion broth.</w:t>
+      </w:r>
+    </w:p>
+    <w:p>
+      <w:pPr>
+        <w:pStyle w:val="BodyText"/>
+      </w:pPr>
+      <w:r>
+        <w:rPr>
+          <w:b/>
+        </w:rPr>
+        <w:t xml:space="preserve">Supplementary Figure 6 | Example Mont-Carlo simulation results for a single metabolite.</w:t>
+      </w:r>
+      <w:r>
+        <w:t xml:space="preserve"> </w:t>
+      </w:r>
+      <w:r>
+        <w:t xml:space="preserve">Shown here is the result from 10000-fold Monte-Carlo simulation of transcript randomization for enzymes interacting with fructose 1-phosphate alone. These scores were derived from transcriptome of</w:t>
+      </w:r>
+      <w:r>
+        <w:t xml:space="preserve"> </w:t>
+      </w:r>
+      <w:r>
+        <w:rPr>
+          <w:i/>
+        </w:rPr>
+        <w:t xml:space="preserve">C. difficile</w:t>
+      </w:r>
+      <w:r>
+        <w:t xml:space="preserve"> </w:t>
+      </w:r>
+      <w:r>
+        <w:t xml:space="preserve">colonizing streptomycin-treated mice. The black solid line represents the median of the distribution, and the red dotted lines denote the 99% confidence interval. The blue arrow indicates the actual measured score for fructose 1-phosphate in this condition, and has a</w:t>
+      </w:r>
+      <w:r>
+        <w:t xml:space="preserve"> </w:t>
+      </w:r>
+      <w:r>
+        <w:rPr>
+          <w:i/>
+        </w:rPr>
+        <w:t xml:space="preserve">P</w:t>
+      </w:r>
+      <w:r>
+        <w:t xml:space="preserve">-value of &lt; 0.01.</w:t>
       </w:r>
     </w:p>
     <w:p>
@@ -9418,7 +9462,7 @@
     </w:lvl>
   </w:abstractNum>
   <w:abstractNum w:abstractNumId="990">
-    <w:nsid w:val="8d6c06d2"/>
+    <w:nsid w:val="9805a117"/>
     <w:multiLevelType w:val="multilevel"/>
     <w:lvl w:ilvl="0">
       <w:numFmt w:val="bullet"/>

</xml_diff>

<commit_message>
knit new version of word doc
</commit_message>
<xml_diff>
--- a/Jenior_Modeling_NatMicro_2016.docx
+++ b/Jenior_Modeling_NatMicro_2016.docx
@@ -3330,117 +3330,152 @@
         <w:rPr>
           <w:b/>
         </w:rPr>
-        <w:t xml:space="preserve">Metabolic networks accurately predict changes in corresponding</w:t>
-      </w:r>
-      <w:r>
-        <w:rPr>
-          <w:b/>
-        </w:rPr>
-        <w:t xml:space="preserve"> </w:t>
-      </w:r>
-      <w:r>
-        <w:rPr>
-          <w:i/>
-          <w:b/>
-        </w:rPr>
-        <w:t xml:space="preserve">in vivo</w:t>
-      </w:r>
-      <w:r>
-        <w:rPr>
-          <w:b/>
-        </w:rPr>
-        <w:t xml:space="preserve"> </w:t>
-      </w:r>
-      <w:r>
-        <w:rPr>
-          <w:b/>
-        </w:rPr>
-        <w:t xml:space="preserve">concentrations</w:t>
-      </w:r>
-      <w:r>
-        <w:t xml:space="preserve"> </w:t>
-      </w:r>
-      <w:r>
-        <w:t xml:space="preserve">In order to validate results from transcriptomic and metabolic modeling analyses, we utilized untargeted mass-specrometry to measure the relative concentrations of metabolites highlighted by network-based importance scores.</w:t>
-      </w:r>
-    </w:p>
-    <w:p>
-      <w:pPr>
-        <w:pStyle w:val="BodyText"/>
-      </w:pPr>
-      <w:r>
-        <w:t xml:space="preserve">These preliminary conclusions are further supported by previous mass spectrometry-based efforts analyzing the metabolome from mouse intestinal content treated under similar conditions to those used in the current study. These investigations revealed that several of the substrates predicted to be used by</w:t>
-      </w:r>
-      <w:r>
-        <w:t xml:space="preserve"> </w:t>
-      </w:r>
-      <w:r>
-        <w:rPr>
-          <w:i/>
-        </w:rPr>
-        <w:t xml:space="preserve">C. difficile</w:t>
-      </w:r>
-      <w:r>
-        <w:t xml:space="preserve"> </w:t>
-      </w:r>
-      <w:r>
-        <w:t xml:space="preserve">in a given condition through metabolic modeling (Fig. 6a &amp; 6b), are increased in the gastrointestinal tract of mice in the corresponding treatment group. One recent study found that cefoperazone treatment resulted in a 553-fold increase in mannitol concentration in the cecum of mice prior to</w:t>
-      </w:r>
-      <w:r>
-        <w:t xml:space="preserve"> </w:t>
-      </w:r>
-      <w:r>
-        <w:rPr>
-          <w:i/>
-        </w:rPr>
-        <w:t xml:space="preserve">C. difficile</w:t>
-      </w:r>
-      <w:r>
-        <w:t xml:space="preserve"> </w:t>
-      </w:r>
-      <w:r>
-        <w:t xml:space="preserve">colonization</w:t>
-      </w:r>
-      <w:r>
-        <w:rPr>
-          <w:vertAlign w:val="superscript"/>
-        </w:rPr>
-        <w:t xml:space="preserve">7</w:t>
-      </w:r>
-      <w:r>
-        <w:t xml:space="preserve">. Similar trends have also been demonstrated in streptomycin-treated conventional and GF mice</w:t>
-      </w:r>
-      <w:r>
-        <w:rPr>
-          <w:vertAlign w:val="superscript"/>
-        </w:rPr>
-        <w:t xml:space="preserve">10,47</w:t>
-      </w:r>
-      <w:r>
-        <w:t xml:space="preserve">. Together these results provide evidence that our network-based approach accurately predicts which metabolites</w:t>
-      </w:r>
-      <w:r>
-        <w:t xml:space="preserve"> </w:t>
-      </w:r>
-      <w:r>
-        <w:rPr>
-          <w:i/>
-        </w:rPr>
-        <w:t xml:space="preserve">C. difficile</w:t>
-      </w:r>
-      <w:r>
-        <w:t xml:space="preserve"> </w:t>
-      </w:r>
-      <w:r>
-        <w:t xml:space="preserve">adapts its metabolic strategy towards, most likely due to increases in availability.</w:t>
-      </w:r>
-    </w:p>
-    <w:p>
-      <w:pPr>
-        <w:pStyle w:val="BodyText"/>
-      </w:pPr>
-      <w:r>
-        <w:t xml:space="preserve">Some are used at all times no matter what</w:t>
+        <w:t xml:space="preserve">Metabolomic analysis support network-based results for metabolic adaptation and uncover additional aspects of</w:t>
+      </w:r>
+      <w:r>
+        <w:rPr>
+          <w:b/>
+        </w:rPr>
+        <w:t xml:space="preserve"> </w:t>
+      </w:r>
+      <w:r>
+        <w:rPr>
+          <w:i/>
+          <w:b/>
+        </w:rPr>
+        <w:t xml:space="preserve">C. difficile</w:t>
+      </w:r>
+      <w:r>
+        <w:rPr>
+          <w:b/>
+        </w:rPr>
+        <w:t xml:space="preserve">’s nutrient niche.</w:t>
+      </w:r>
+      <w:r>
+        <w:t xml:space="preserve"> </w:t>
+      </w:r>
+      <w:r>
+        <w:t xml:space="preserve">In order to validate results from transcriptomic and metabolic modeling analyses, we utilized untargeted mass-specrometry to measure the relative</w:t>
+      </w:r>
+      <w:r>
+        <w:t xml:space="preserve"> </w:t>
+      </w:r>
+      <w:r>
+        <w:rPr>
+          <w:i/>
+        </w:rPr>
+        <w:t xml:space="preserve">in vivio</w:t>
+      </w:r>
+      <w:r>
+        <w:t xml:space="preserve"> </w:t>
+      </w:r>
+      <w:r>
+        <w:t xml:space="preserve">concentrations of metabolites highlighted by network-based importance scores. We compared cecal content from mock</w:t>
+      </w:r>
+      <w:r>
+        <w:t xml:space="preserve"> </w:t>
+      </w:r>
+      <w:r>
+        <w:rPr>
+          <w:i/>
+        </w:rPr>
+        <w:t xml:space="preserve">C. difficile</w:t>
+      </w:r>
+      <w:r>
+        <w:t xml:space="preserve">-infected susceptible and resistant mice at the same 18 hour time point as the previous analyses. Initially N-acetylglucosamine + N-acetylgalactosamine (Fig. 7a) and salicylate (Fig. 7b) were found to be significantly decreased in all susceptible treatment groups compared to resistant controls (</w:t>
+      </w:r>
+      <w:r>
+        <w:rPr>
+          <w:i/>
+        </w:rPr>
+        <w:t xml:space="preserve">P</w:t>
+      </w:r>
+      <w:r>
+        <w:t xml:space="preserve"> </w:t>
+      </w:r>
+      <w:r>
+        <w:t xml:space="preserve">&lt; 0.05). Additionally, we found that galactitol (Fig. 7c), mannitol + sorbitol (Fig. 7d), and N-acetylneuraminate (Fig. 7e) were significantly increased in both cefoperazone-treated SPF and GF mice (</w:t>
+      </w:r>
+      <w:r>
+        <w:rPr>
+          <w:i/>
+        </w:rPr>
+        <w:t xml:space="preserve">P</w:t>
+      </w:r>
+      <w:r>
+        <w:t xml:space="preserve"> </w:t>
+      </w:r>
+      <w:r>
+        <w:t xml:space="preserve">&lt; 0.05). Finally, these assays also revealed that proline (Fig. 7f) was significantly increased in all</w:t>
+      </w:r>
+      <w:r>
+        <w:t xml:space="preserve"> </w:t>
+      </w:r>
+      <w:r>
+        <w:rPr>
+          <w:i/>
+        </w:rPr>
+        <w:t xml:space="preserve">C. difficile</w:t>
+      </w:r>
+      <w:r>
+        <w:t xml:space="preserve"> </w:t>
+      </w:r>
+      <w:r>
+        <w:t xml:space="preserve">susceptible conditions (</w:t>
+      </w:r>
+      <w:r>
+        <w:rPr>
+          <w:i/>
+        </w:rPr>
+        <w:t xml:space="preserve">P</w:t>
+      </w:r>
+      <w:r>
+        <w:t xml:space="preserve"> </w:t>
+      </w:r>
+      <w:r>
+        <w:t xml:space="preserve">&lt; 0.05), while glycine (fig. 7g) was found to also be concordantly increased. These amino acids are required together for</w:t>
+      </w:r>
+      <w:r>
+        <w:t xml:space="preserve"> </w:t>
+      </w:r>
+      <w:r>
+        <w:rPr>
+          <w:i/>
+        </w:rPr>
+        <w:t xml:space="preserve">C. difficile</w:t>
+      </w:r>
+      <w:r>
+        <w:t xml:space="preserve"> </w:t>
+      </w:r>
+      <w:r>
+        <w:t xml:space="preserve">to perform Stickland fermentation. Together metabolomic results support network-derived importance scores and our hypothesis that</w:t>
+      </w:r>
+      <w:r>
+        <w:t xml:space="preserve"> </w:t>
+      </w:r>
+      <w:r>
+        <w:rPr>
+          <w:i/>
+        </w:rPr>
+        <w:t xml:space="preserve">C. difficile</w:t>
+      </w:r>
+      <w:r>
+        <w:t xml:space="preserve"> </w:t>
+      </w:r>
+      <w:r>
+        <w:t xml:space="preserve">adapts its metabolic strategy in distinct susceptible environments. Furthermore there also appears that there may be conserved elements of</w:t>
+      </w:r>
+      <w:r>
+        <w:t xml:space="preserve"> </w:t>
+      </w:r>
+      <w:r>
+        <w:rPr>
+          <w:i/>
+        </w:rPr>
+        <w:t xml:space="preserve">C. difficile</w:t>
+      </w:r>
+      <w:r>
+        <w:t xml:space="preserve">’s nutrient niche that it exploits in all gut environments it is able to colonize.</w:t>
       </w:r>
     </w:p>
     <w:p>
@@ -3542,7 +3577,55 @@
         <w:t xml:space="preserve"> </w:t>
       </w:r>
       <w:r>
-        <w:t xml:space="preserve">to effectively change its metabolism to utilize alternative resources for growth. This may be the result of increased concentration of particular metabolites as a consequence of concordant decreases in the population of one or more competitors for those resources.</w:t>
+        <w:t xml:space="preserve">to effectively change its metabolism to utilize alternative resources for growth. This may be the result of increased concentration of particular metabolites as a consequence of concordant decreases in the population of one or more competitors for those resources. In addition to uncovering adaptive strategies of</w:t>
+      </w:r>
+      <w:r>
+        <w:t xml:space="preserve"> </w:t>
+      </w:r>
+      <w:r>
+        <w:rPr>
+          <w:i/>
+        </w:rPr>
+        <w:t xml:space="preserve">C. difficile</w:t>
+      </w:r>
+      <w:r>
+        <w:t xml:space="preserve">, our method is also able to identify consistent trends in metabolism across environments. The findings that N-acetyl-D-glucosamine and Stickland fermentations substrates were consistently among the highest scoring shared metabolite among all tested conditions strongly indicates that these metabolites are central to the nutritional strategy of</w:t>
+      </w:r>
+      <w:r>
+        <w:t xml:space="preserve"> </w:t>
+      </w:r>
+      <w:r>
+        <w:rPr>
+          <w:i/>
+        </w:rPr>
+        <w:t xml:space="preserve">C. difficile</w:t>
+      </w:r>
+      <w:r>
+        <w:t xml:space="preserve"> </w:t>
+      </w:r>
+      <w:r>
+        <w:t xml:space="preserve">and may be utilized in and condition in which they are available. The metabolism of both substrate types provides not only carbon and energy to</w:t>
+      </w:r>
+      <w:r>
+        <w:t xml:space="preserve"> </w:t>
+      </w:r>
+      <w:r>
+        <w:rPr>
+          <w:i/>
+        </w:rPr>
+        <w:t xml:space="preserve">C. difficile</w:t>
+      </w:r>
+      <w:r>
+        <w:t xml:space="preserve">, but are also a source for nitrogen which is a limited resource in the mammalian lower GI tract</w:t>
+      </w:r>
+      <w:r>
+        <w:rPr>
+          <w:vertAlign w:val="superscript"/>
+        </w:rPr>
+        <w:t xml:space="preserve">47</w:t>
+      </w:r>
+      <w:r>
+        <w:t xml:space="preserve">.</w:t>
       </w:r>
     </w:p>
     <w:p>
@@ -3550,7 +3633,91 @@
         <w:pStyle w:val="BodyText"/>
       </w:pPr>
       <w:r>
-        <w:t xml:space="preserve">Citations for absolute concentrations</w:t>
+        <w:t xml:space="preserve">Apart from exploring differential patterns in known metabolism, our modeling approach also allowed for the identification of emergent properties for the metabolic strategy of</w:t>
+      </w:r>
+      <w:r>
+        <w:t xml:space="preserve"> </w:t>
+      </w:r>
+      <w:r>
+        <w:rPr>
+          <w:i/>
+        </w:rPr>
+        <w:t xml:space="preserve">C. difficile</w:t>
+      </w:r>
+      <w:r>
+        <w:t xml:space="preserve"> </w:t>
+      </w:r>
+      <w:r>
+        <w:t xml:space="preserve">during infection. One interesting result is the appearance of CO</w:t>
+      </w:r>
+      <w:r>
+        <w:rPr>
+          <w:vertAlign w:val="subscript"/>
+        </w:rPr>
+        <w:t xml:space="preserve">2</w:t>
+      </w:r>
+      <w:r>
+        <w:t xml:space="preserve">, an apparent metabolic end product, in the list of shared important metabolites (Fig. 6a). While this may be a shortcoming of the annotation, one group has posited that</w:t>
+      </w:r>
+      <w:r>
+        <w:t xml:space="preserve"> </w:t>
+      </w:r>
+      <w:r>
+        <w:rPr>
+          <w:i/>
+        </w:rPr>
+        <w:t xml:space="preserve">C. difficile</w:t>
+      </w:r>
+      <w:r>
+        <w:t xml:space="preserve"> </w:t>
+      </w:r>
+      <w:r>
+        <w:t xml:space="preserve">may actually be autotrophic under certain conditions and could explain our results</w:t>
+      </w:r>
+      <w:r>
+        <w:rPr>
+          <w:vertAlign w:val="superscript"/>
+        </w:rPr>
+        <w:t xml:space="preserve">48</w:t>
+      </w:r>
+      <w:r>
+        <w:t xml:space="preserve">. This highlights that our method does not only identify growth substrates, but also reports any metabolites that are being removed from the environment. While our results are consistent with previously published work on the metabolism of</w:t>
+      </w:r>
+      <w:r>
+        <w:t xml:space="preserve"> </w:t>
+      </w:r>
+      <w:r>
+        <w:rPr>
+          <w:i/>
+        </w:rPr>
+        <w:t xml:space="preserve">C. difficile</w:t>
+      </w:r>
+      <w:r>
+        <w:t xml:space="preserve">, there are potential limitations of this approach. Ultimately, the metabolite importance calculation is dependent on correct and existing gene annotation. In this regard it has been shown that the pathway annotations in KEGG are robust to missing elements</w:t>
+      </w:r>
+      <w:r>
+        <w:rPr>
+          <w:vertAlign w:val="superscript"/>
+        </w:rPr>
+        <w:t xml:space="preserve">49</w:t>
+      </w:r>
+      <w:r>
+        <w:t xml:space="preserve">, however this does not completely eliminate the posibility for this type of error. Due to the topology of the metabolic network, we were also unable to integrate stoichiometry for each reaction which may effect rates of consumption or production. In addition to computational limitations, our network-based approach simplifies several aspects of bacterial metabolism. First, the importance algorithm operates under the assumption that all detectable transcript is translated to effector protein. While this is not completely accurate, since bacterial transcription and translation are physically coupled, we were comfortable using normalized levels of transcription to infer approximate amount of translation. Second, the metabolite importance scores do not account for the amount of each metabolite that is actually available. Finally, the importance algorithm only consider the transcription of those enzyme nodes immediately adjacent to the metabolite node of interest. Although this does not negate any observations made in the current study, it may be beneficial to incorporate the importance of other local metabolites or subnetworks into the final score of each metabolite. In spite of these assumptions, the method outlined here supports known elements of</w:t>
+      </w:r>
+      <w:r>
+        <w:t xml:space="preserve"> </w:t>
+      </w:r>
+      <w:r>
+        <w:rPr>
+          <w:i/>
+        </w:rPr>
+        <w:t xml:space="preserve">C. difficile</w:t>
+      </w:r>
+      <w:r>
+        <w:t xml:space="preserve"> </w:t>
+      </w:r>
+      <w:r>
+        <w:t xml:space="preserve">biology and future studies could employ metabolomic analysis to confirm the predictions made here.</w:t>
       </w:r>
     </w:p>
     <w:p>
@@ -3558,274 +3725,103 @@
         <w:pStyle w:val="BodyText"/>
       </w:pPr>
       <w:r>
-        <w:t xml:space="preserve">Glycine importance scores across treatments</w:t>
-      </w:r>
-      <w:r>
-        <w:t xml:space="preserve"> </w:t>
-      </w:r>
-      <w:r>
-        <w:t xml:space="preserve">cef -2.73 &lt;0.01</w:t>
-      </w:r>
-      <w:r>
-        <w:t xml:space="preserve"> </w:t>
-      </w:r>
-      <w:r>
-        <w:t xml:space="preserve">clinda -1.528 &lt;0.01</w:t>
-      </w:r>
-      <w:r>
-        <w:t xml:space="preserve"> </w:t>
-      </w:r>
-      <w:r>
-        <w:t xml:space="preserve">strep 0 &lt;0.01</w:t>
-      </w:r>
-      <w:r>
-        <w:t xml:space="preserve"> </w:t>
-      </w:r>
-      <w:r>
-        <w:t xml:space="preserve">gf 2.184 &lt;0.01</w:t>
-      </w:r>
-    </w:p>
-    <w:p>
-      <w:pPr>
-        <w:pStyle w:val="BodyText"/>
-      </w:pPr>
-      <w:r>
-        <w:t xml:space="preserve">calculate fold increse</w:t>
-      </w:r>
-    </w:p>
-    <w:p>
-      <w:pPr>
-        <w:pStyle w:val="BodyText"/>
-      </w:pPr>
-      <w:r>
-        <w:t xml:space="preserve">In addition to uncovering adaptive strategies of</w:t>
-      </w:r>
-      <w:r>
-        <w:t xml:space="preserve"> </w:t>
-      </w:r>
-      <w:r>
-        <w:rPr>
-          <w:i/>
-        </w:rPr>
-        <w:t xml:space="preserve">C. difficile</w:t>
-      </w:r>
-      <w:r>
-        <w:t xml:space="preserve">, our method is also able to identify consistent trends in metabolism across environments. The findings that N-acetyl-D-glucosamine and Stickland fermentations substrates were consistently among the highest scoring shared metabolite among all tested conditions strongly indicates that these metabolites are central to the nutritional strategy of</w:t>
-      </w:r>
-      <w:r>
-        <w:t xml:space="preserve"> </w:t>
-      </w:r>
-      <w:r>
-        <w:rPr>
-          <w:i/>
-        </w:rPr>
-        <w:t xml:space="preserve">C. difficile</w:t>
-      </w:r>
-      <w:r>
-        <w:t xml:space="preserve"> </w:t>
-      </w:r>
-      <w:r>
-        <w:t xml:space="preserve">and may be utilized in and condition in which they are available. The metabolism of both substrate types provides not only carbon and energy to</w:t>
-      </w:r>
-      <w:r>
-        <w:t xml:space="preserve"> </w:t>
-      </w:r>
-      <w:r>
-        <w:rPr>
-          <w:i/>
-        </w:rPr>
-        <w:t xml:space="preserve">C. difficile</w:t>
-      </w:r>
-      <w:r>
-        <w:t xml:space="preserve">, but are also a source for nitrogen which is a limited resource in the mammalian lower GI tract</w:t>
+        <w:t xml:space="preserve">Based on the evidence presented, our results support the hypothesis that</w:t>
+      </w:r>
+      <w:r>
+        <w:t xml:space="preserve"> </w:t>
+      </w:r>
+      <w:r>
+        <w:rPr>
+          <w:i/>
+        </w:rPr>
+        <w:t xml:space="preserve">C. difficile</w:t>
+      </w:r>
+      <w:r>
+        <w:t xml:space="preserve"> </w:t>
+      </w:r>
+      <w:r>
+        <w:t xml:space="preserve">is a metabolic generalist and is able to catabolize alternative carbon sources across susceptible gut environments. This may be due to an inability to outcompete a collection of metabolic specialists in an intact community, and separate classes on antibiotics differentially eliminate these populations and allow for</w:t>
+      </w:r>
+      <w:r>
+        <w:t xml:space="preserve"> </w:t>
+      </w:r>
+      <w:r>
+        <w:rPr>
+          <w:i/>
+        </w:rPr>
+        <w:t xml:space="preserve">C. difficile</w:t>
+      </w:r>
+      <w:r>
+        <w:t xml:space="preserve"> </w:t>
+      </w:r>
+      <w:r>
+        <w:t xml:space="preserve">colonization. This may be particularly true with competitors for proline and glycine as our data also suggests that overall</w:t>
+      </w:r>
+      <w:r>
+        <w:t xml:space="preserve"> </w:t>
+      </w:r>
+      <w:r>
+        <w:rPr>
+          <w:i/>
+        </w:rPr>
+        <w:t xml:space="preserve">C. difficile</w:t>
+      </w:r>
+      <w:r>
+        <w:t xml:space="preserve"> </w:t>
+      </w:r>
+      <w:r>
+        <w:t xml:space="preserve">colonization resistance may be driven by the availability of fermentable amino acids.</w:t>
+      </w:r>
+      <w:r>
+        <w:t xml:space="preserve"> </w:t>
+      </w:r>
+      <w:r>
+        <w:rPr>
+          <w:i/>
+        </w:rPr>
+        <w:t xml:space="preserve">C. difficile</w:t>
+      </w:r>
+      <w:r>
+        <w:t xml:space="preserve"> </w:t>
+      </w:r>
+      <w:r>
+        <w:t xml:space="preserve">may also have evolved to utilize the host-derived aminoglycan N-acetyl-D-glucosamine in all infection conditions as it is a consistently available nutrient source across susceptible hosts. Additionally, differential importance scores for carbohydrates in agreement with metabolomic results across distinct environments, and when considered with variable sporulation and toxin production, may indicate that</w:t>
+      </w:r>
+      <w:r>
+        <w:t xml:space="preserve"> </w:t>
+      </w:r>
+      <w:r>
+        <w:rPr>
+          <w:i/>
+        </w:rPr>
+        <w:t xml:space="preserve">C. difficile</w:t>
+      </w:r>
+      <w:r>
+        <w:t xml:space="preserve"> </w:t>
+      </w:r>
+      <w:r>
+        <w:t xml:space="preserve">pathogenesis is directed by which carbohydrates are available for use. Furthermore , competition for nutrients may also potentially explain the success rate of fecal microbial transplant (FMT), in that wholesale installation of a diverse range of specialized metabolic strategies is enough to outcompete</w:t>
+      </w:r>
+      <w:r>
+        <w:t xml:space="preserve"> </w:t>
+      </w:r>
+      <w:r>
+        <w:rPr>
+          <w:i/>
+        </w:rPr>
+        <w:t xml:space="preserve">C. difficile</w:t>
+      </w:r>
+      <w:r>
+        <w:t xml:space="preserve"> </w:t>
+      </w:r>
+      <w:r>
+        <w:t xml:space="preserve">from the majority of perturbed gut environments. In light of these findings, our metabolic network platform may also prove informative for generating hypotheses through reverse ecology that could ultimately lead to uncovering new interaction between species that ultimately impact host health</w:t>
       </w:r>
       <w:r>
         <w:rPr>
           <w:vertAlign w:val="superscript"/>
         </w:rPr>
-        <w:t xml:space="preserve">48</w:t>
-      </w:r>
-      <w:r>
-        <w:t xml:space="preserve">. Apart from exploring differential patterns in known metabolism, our modeling approach also allowed for the identification of emergent properties for the metabolic strategy of</w:t>
-      </w:r>
-      <w:r>
-        <w:t xml:space="preserve"> </w:t>
-      </w:r>
-      <w:r>
-        <w:rPr>
-          <w:i/>
-        </w:rPr>
-        <w:t xml:space="preserve">C. difficile</w:t>
-      </w:r>
-      <w:r>
-        <w:t xml:space="preserve"> </w:t>
-      </w:r>
-      <w:r>
-        <w:t xml:space="preserve">during infection. One interesting result is the appearance of CO</w:t>
-      </w:r>
-      <w:r>
-        <w:rPr>
-          <w:vertAlign w:val="subscript"/>
-        </w:rPr>
-        <w:t xml:space="preserve">2</w:t>
-      </w:r>
-      <w:r>
-        <w:t xml:space="preserve">, an apparent metabolic end product, in the list of shared important metabolites (Fig. 6a). While this may be a shortcoming of the annotation, one group has posited that</w:t>
-      </w:r>
-      <w:r>
-        <w:t xml:space="preserve"> </w:t>
-      </w:r>
-      <w:r>
-        <w:rPr>
-          <w:i/>
-        </w:rPr>
-        <w:t xml:space="preserve">C. difficile</w:t>
-      </w:r>
-      <w:r>
-        <w:t xml:space="preserve"> </w:t>
-      </w:r>
-      <w:r>
-        <w:t xml:space="preserve">may actually be autotrophic under certain conditions and could explain the appearance of CO</w:t>
-      </w:r>
-      <w:r>
-        <w:rPr>
-          <w:vertAlign w:val="subscript"/>
-        </w:rPr>
-        <w:t xml:space="preserve">2</w:t>
-      </w:r>
-      <w:r>
-        <w:t xml:space="preserve"> </w:t>
-      </w:r>
-      <w:r>
-        <w:t xml:space="preserve">in Fig. 6a</w:t>
-      </w:r>
-      <w:r>
-        <w:rPr>
-          <w:vertAlign w:val="superscript"/>
-        </w:rPr>
-        <w:t xml:space="preserve">49</w:t>
-      </w:r>
-      <w:r>
-        <w:t xml:space="preserve">. This highlights that our method does not only identify growth substrates, but also reports any metabolites that are being removed from the environment.</w:t>
-      </w:r>
-    </w:p>
-    <w:p>
-      <w:pPr>
-        <w:pStyle w:val="BodyText"/>
-      </w:pPr>
-      <w:r>
-        <w:t xml:space="preserve">While our results are consistent with previously published work on the metabolism of</w:t>
-      </w:r>
-      <w:r>
-        <w:t xml:space="preserve"> </w:t>
-      </w:r>
-      <w:r>
-        <w:rPr>
-          <w:i/>
-        </w:rPr>
-        <w:t xml:space="preserve">C. difficile</w:t>
-      </w:r>
-      <w:r>
-        <w:t xml:space="preserve">, there are potential limitations of this approach. Ultimately, the metabolite importance calculation is dependent on correct and existing gene annotation. In this regard it has been shown that the pathway annotations in KEGG are robust to missing elements</w:t>
-      </w:r>
-      <w:r>
-        <w:rPr>
-          <w:vertAlign w:val="superscript"/>
-        </w:rPr>
         <w:t xml:space="preserve">50</w:t>
-      </w:r>
-      <w:r>
-        <w:t xml:space="preserve">, however this does not completely eliminate the posibility for this type of error. Due to the topology of the metabolic network, we were also unable to integrate stoichiometry for each reaction which may effect rates of consumption or production. In addition to computational limitations, our network-based approach simplifies several aspects of bacterial metabolism. First, the importance algorithm operates under the assumption that all detectable transcript is translated to effector protein. While this is not completely accurate, since bacterial transcription and translation are physically coupled, we were comfortable using normalized levels of transcription to infer approximate amount of translation. Second, the metabolite importance scores do not account for the amount of each metabolite that is actually available. Finally, the importance algorithm only consider the transcription of those enzyme nodes immediately adjacent to the metabolite node of interest. Although this does not negate any observations made in the current study, it may be beneficial to incorporate the importance of other local metabolites or subnetworks into the final score of each metabolite. In spite of these assumptions, the method outlined here supports known elements of</w:t>
-      </w:r>
-      <w:r>
-        <w:t xml:space="preserve"> </w:t>
-      </w:r>
-      <w:r>
-        <w:rPr>
-          <w:i/>
-        </w:rPr>
-        <w:t xml:space="preserve">C. difficile</w:t>
-      </w:r>
-      <w:r>
-        <w:t xml:space="preserve"> </w:t>
-      </w:r>
-      <w:r>
-        <w:t xml:space="preserve">biology and future studies could employ metabolomic analysis to confirm the predictions made here.</w:t>
-      </w:r>
-    </w:p>
-    <w:p>
-      <w:pPr>
-        <w:pStyle w:val="BodyText"/>
-      </w:pPr>
-      <w:r>
-        <w:t xml:space="preserve">Colonization resistance is based on AAs, virulence is the result of carbohydrates carbs</w:t>
-      </w:r>
-    </w:p>
-    <w:p>
-      <w:pPr>
-        <w:pStyle w:val="BodyText"/>
-      </w:pPr>
-      <w:r>
-        <w:t xml:space="preserve">Some are used at all times no matter what</w:t>
-      </w:r>
-    </w:p>
-    <w:p>
-      <w:pPr>
-        <w:pStyle w:val="BodyText"/>
-      </w:pPr>
-      <w:r>
-        <w:t xml:space="preserve">Based on the evidence presented, our results support the hypothesis that</w:t>
-      </w:r>
-      <w:r>
-        <w:t xml:space="preserve"> </w:t>
-      </w:r>
-      <w:r>
-        <w:rPr>
-          <w:i/>
-        </w:rPr>
-        <w:t xml:space="preserve">C. difficile</w:t>
-      </w:r>
-      <w:r>
-        <w:t xml:space="preserve"> </w:t>
-      </w:r>
-      <w:r>
-        <w:t xml:space="preserve">is a metabolic generalist and is able to catabolize alternative carbon sources across susceptible gut environments. This may be due to an inability to outcompete a collection of metabolic specialists in an intact community, and separate classes on antibiotics differentially eliminate these populations and allow for</w:t>
-      </w:r>
-      <w:r>
-        <w:t xml:space="preserve"> </w:t>
-      </w:r>
-      <w:r>
-        <w:rPr>
-          <w:i/>
-        </w:rPr>
-        <w:t xml:space="preserve">C. difficile</w:t>
-      </w:r>
-      <w:r>
-        <w:t xml:space="preserve"> </w:t>
-      </w:r>
-      <w:r>
-        <w:t xml:space="preserve">colonization. This concept may also potentially explain the success rate of fecal microbial transplant (FMT), in that wholesale installation of a diverse range of specialized metabolic strategies is enough to outcompete</w:t>
-      </w:r>
-      <w:r>
-        <w:t xml:space="preserve"> </w:t>
-      </w:r>
-      <w:r>
-        <w:rPr>
-          <w:i/>
-        </w:rPr>
-        <w:t xml:space="preserve">C. difficile</w:t>
-      </w:r>
-      <w:r>
-        <w:t xml:space="preserve"> </w:t>
-      </w:r>
-      <w:r>
-        <w:t xml:space="preserve">from the majority of perturbed gut environments. Furthermore, our metabolic network platform may also prove informative for generating hypotheses through reverse ecology that could ultimately lead to uncovering new interaction between species that ultimately impact host health</w:t>
-      </w:r>
-      <w:r>
-        <w:rPr>
-          <w:vertAlign w:val="superscript"/>
-        </w:rPr>
-        <w:t xml:space="preserve">51</w:t>
       </w:r>
       <w:r>
         <w:t xml:space="preserve">. In conclusion,</w:t>
@@ -3891,25 +3887,181 @@
         <w:rPr>
           <w:vertAlign w:val="superscript"/>
         </w:rPr>
+        <w:t xml:space="preserve">51</w:t>
+      </w:r>
+      <w:r>
+        <w:t xml:space="preserve">, six-to-eight week-old SPF C57BL/6 mice were obtained from a single breeding colony maintained at the University of Michigan for all experiments. Six-to-eight week-old GF C57BL/6 mice were obtained from a single breeding colony maintained at the University of Michigan and fed Laboratory Rodent Diet 5001 from LabDiet for all experiments. All animal protocols were approved by the University Committee on Use and Care of Animals at the University of Michigan and carried out in accordance with the approved guidelines. Specified SPF animals were administered one of three antibiotics; cefoperazone, streptomycin, or clindamycin (Table 1). Cefoperazone (0.5 mg/ml) and streptomycin (5.0 mg/ml) were administered in distilled drinking water</w:t>
+      </w:r>
+      <w:r>
+        <w:t xml:space="preserve"> </w:t>
+      </w:r>
+      <w:r>
+        <w:rPr>
+          <w:i/>
+        </w:rPr>
+        <w:t xml:space="preserve">ad libitum</w:t>
+      </w:r>
+      <w:r>
+        <w:t xml:space="preserve"> </w:t>
+      </w:r>
+      <w:r>
+        <w:t xml:space="preserve">for 5 days with 2 days recovery with untreated distilled drinking water prior to infection. Clindamycin (10 mg/kg) was given via intraperitoneal injection 24 hours before time of infection.</w:t>
+      </w:r>
+    </w:p>
+    <w:p>
+      <w:pPr>
+        <w:pStyle w:val="BodyText"/>
+      </w:pPr>
+      <w:r>
+        <w:rPr>
+          <w:i/>
+          <w:b/>
+        </w:rPr>
+        <w:t xml:space="preserve">C. difficile</w:t>
+      </w:r>
+      <w:r>
+        <w:rPr>
+          <w:b/>
+        </w:rPr>
+        <w:t xml:space="preserve"> </w:t>
+      </w:r>
+      <w:r>
+        <w:rPr>
+          <w:b/>
+        </w:rPr>
+        <w:t xml:space="preserve">infection and necropsy</w:t>
+      </w:r>
+      <w:r>
+        <w:t xml:space="preserve"> </w:t>
+      </w:r>
+      <w:r>
+        <w:rPr>
+          <w:i/>
+        </w:rPr>
+        <w:t xml:space="preserve">C. difficile</w:t>
+      </w:r>
+      <w:r>
+        <w:t xml:space="preserve"> </w:t>
+      </w:r>
+      <w:r>
+        <w:t xml:space="preserve">strain 630 spores were prepared from a single large batch whose concentration was determined a week prior to challenge for all experiments. On the day of challenge, 1×10</w:t>
+      </w:r>
+      <w:r>
+        <w:rPr>
+          <w:vertAlign w:val="superscript"/>
+        </w:rPr>
+        <w:t xml:space="preserve">3</w:t>
+      </w:r>
+      <w:r>
+        <w:t xml:space="preserve"> </w:t>
+      </w:r>
+      <w:r>
+        <w:rPr>
+          <w:i/>
+        </w:rPr>
+        <w:t xml:space="preserve">C. difficile</w:t>
+      </w:r>
+      <w:r>
+        <w:t xml:space="preserve"> </w:t>
+      </w:r>
+      <w:r>
+        <w:t xml:space="preserve">spores were administered to mice via oral gavage in phosphate-buffered saline (PBS) vehicle. Subsequent quantitative plating for c.f.u. was performed to ensure correct dosage. Infection negative control animals were given an oral garage of 100 μl PBS at the same time as those mice administered</w:t>
+      </w:r>
+      <w:r>
+        <w:t xml:space="preserve"> </w:t>
+      </w:r>
+      <w:r>
+        <w:rPr>
+          <w:i/>
+        </w:rPr>
+        <w:t xml:space="preserve">C. difficile</w:t>
+      </w:r>
+      <w:r>
+        <w:t xml:space="preserve"> </w:t>
+      </w:r>
+      <w:r>
+        <w:t xml:space="preserve">spores. 18 hours following infection, mice were euthanized by carbon dioxide asphyxiation. Necropsy was then performed and cecal content was split into three small aliquots (~100 μl). Two were flash frozen immediately for later DNA extraction and toxin titer analysis respectively. The third aliquot was quickly moved to an anaerobic chamber for c.f.u. quantification. The remaining content in the ceca (~1 ml) was emptied into a stainless steel mortar in a dry ice/ethanol bath using 1 ml of sterile PBS. This process was repeated for each mouse within a treatment group to pool content into a single large sample (9 mice across 3 cages) to compensate for cage effects as much as possible while maximizing sequencing depth. The content was then finely ground and stored at -80° C for subsequent RNA extraction.</w:t>
+      </w:r>
+    </w:p>
+    <w:p>
+      <w:pPr>
+        <w:pStyle w:val="BodyText"/>
+      </w:pPr>
+      <w:r>
+        <w:rPr>
+          <w:i/>
+          <w:b/>
+        </w:rPr>
+        <w:t xml:space="preserve">C. difficile</w:t>
+      </w:r>
+      <w:r>
+        <w:rPr>
+          <w:b/>
+        </w:rPr>
+        <w:t xml:space="preserve"> </w:t>
+      </w:r>
+      <w:r>
+        <w:rPr>
+          <w:b/>
+        </w:rPr>
+        <w:t xml:space="preserve">cultivation and quantification</w:t>
+      </w:r>
+      <w:r>
+        <w:t xml:space="preserve"> </w:t>
+      </w:r>
+      <w:r>
+        <w:t xml:space="preserve">Cecal samples were weighed and serially diluted under anaerobic conditions (6% H, 20% CO</w:t>
+      </w:r>
+      <w:r>
+        <w:rPr>
+          <w:vertAlign w:val="subscript"/>
+        </w:rPr>
+        <w:t xml:space="preserve">2</w:t>
+      </w:r>
+      <w:r>
+        <w:t xml:space="preserve">, 74% N</w:t>
+      </w:r>
+      <w:r>
+        <w:rPr>
+          <w:vertAlign w:val="subscript"/>
+        </w:rPr>
+        <w:t xml:space="preserve">2</w:t>
+      </w:r>
+      <w:r>
+        <w:t xml:space="preserve">) with anaerobic PBS. Differential plating was performed to quantify both</w:t>
+      </w:r>
+      <w:r>
+        <w:t xml:space="preserve"> </w:t>
+      </w:r>
+      <w:r>
+        <w:rPr>
+          <w:i/>
+        </w:rPr>
+        <w:t xml:space="preserve">C. difficile</w:t>
+      </w:r>
+      <w:r>
+        <w:t xml:space="preserve"> </w:t>
+      </w:r>
+      <w:r>
+        <w:t xml:space="preserve">spores and vegetative cells by plating diluted samles on CCFAE plates (fructose agar plus cycloserine, cefoxitin, and erythromycin) at 37° C for 24 hours under anaerobic conditions</w:t>
+      </w:r>
+      <w:r>
+        <w:rPr>
+          <w:vertAlign w:val="superscript"/>
+        </w:rPr>
         <w:t xml:space="preserve">52</w:t>
       </w:r>
       <w:r>
-        <w:t xml:space="preserve">, six-to-eight week-old SPF C57BL/6 mice were obtained from a single breeding colony maintained at the University of Michigan for all experiments. Six-to-eight week-old GF C57BL/6 mice were obtained from a single breeding colony maintained at the University of Michigan and fed Laboratory Rodent Diet 5001 from LabDiet for all experiments. All animal protocols were approved by the University Committee on Use and Care of Animals at the University of Michigan and carried out in accordance with the approved guidelines. Specified SPF animals were administered one of three antibiotics; cefoperazone, streptomycin, or clindamycin (Table 1). Cefoperazone (0.5 mg/ml) and streptomycin (5.0 mg/ml) were administered in distilled drinking water</w:t>
-      </w:r>
-      <w:r>
-        <w:t xml:space="preserve"> </w:t>
-      </w:r>
-      <w:r>
-        <w:rPr>
-          <w:i/>
-        </w:rPr>
-        <w:t xml:space="preserve">ad libitum</w:t>
-      </w:r>
-      <w:r>
-        <w:t xml:space="preserve"> </w:t>
-      </w:r>
-      <w:r>
-        <w:t xml:space="preserve">for 5 days with 2 days recovery with untreated distilled drinking water prior to infection. Clindamycin (10 mg/kg) was given via intraperitoneal injection 24 hours before time of infection.</w:t>
+        <w:t xml:space="preserve">. It is important to note that the germination agent taurocholate was omitted from these plates in order to only quantify vegetative cells. In parallel, undiluted samples were heated at 60° C for 30 minutes to eliminate vegetative cells and leave only spores</w:t>
+      </w:r>
+      <w:r>
+        <w:rPr>
+          <w:vertAlign w:val="superscript"/>
+        </w:rPr>
+        <w:t xml:space="preserve">53</w:t>
+      </w:r>
+      <w:r>
+        <w:t xml:space="preserve">. These samples were serially diluted under anaerobic conditions in anaerobic PBS and plated on CCFAE with taurocholate at 37° C for 24 hours. Plating was simultaneously done for heated samples on CCFAE to ensure all vegetative cells had been eliminated.</w:t>
       </w:r>
     </w:p>
     <w:p>
@@ -3933,175 +4085,19 @@
         <w:rPr>
           <w:b/>
         </w:rPr>
-        <w:t xml:space="preserve">infection and necropsy</w:t>
-      </w:r>
-      <w:r>
-        <w:t xml:space="preserve"> </w:t>
-      </w:r>
-      <w:r>
-        <w:rPr>
-          <w:i/>
-        </w:rPr>
-        <w:t xml:space="preserve">C. difficile</w:t>
-      </w:r>
-      <w:r>
-        <w:t xml:space="preserve"> </w:t>
-      </w:r>
-      <w:r>
-        <w:t xml:space="preserve">strain 630 spores were prepared from a single large batch whose concentration was determined a week prior to challenge for all experiments. On the day of challenge, 1×10</w:t>
+        <w:t xml:space="preserve">toxin titer assay</w:t>
+      </w:r>
+      <w:r>
+        <w:t xml:space="preserve"> </w:t>
+      </w:r>
+      <w:r>
+        <w:t xml:space="preserve">To quantify the titer of toxin in the cecum, a Vero cell rounding assay was performed</w:t>
       </w:r>
       <w:r>
         <w:rPr>
           <w:vertAlign w:val="superscript"/>
         </w:rPr>
-        <w:t xml:space="preserve">3</w:t>
-      </w:r>
-      <w:r>
-        <w:t xml:space="preserve"> </w:t>
-      </w:r>
-      <w:r>
-        <w:rPr>
-          <w:i/>
-        </w:rPr>
-        <w:t xml:space="preserve">C. difficile</w:t>
-      </w:r>
-      <w:r>
-        <w:t xml:space="preserve"> </w:t>
-      </w:r>
-      <w:r>
-        <w:t xml:space="preserve">spores were administered to mice via oral gavage in phosphate-buffered saline (PBS) vehicle. Subsequent quantitative plating for c.f.u. was performed to ensure correct dosage. Infection negative control animals were given an oral garage of 100 μl PBS at the same time as those mice administered</w:t>
-      </w:r>
-      <w:r>
-        <w:t xml:space="preserve"> </w:t>
-      </w:r>
-      <w:r>
-        <w:rPr>
-          <w:i/>
-        </w:rPr>
-        <w:t xml:space="preserve">C. difficile</w:t>
-      </w:r>
-      <w:r>
-        <w:t xml:space="preserve"> </w:t>
-      </w:r>
-      <w:r>
-        <w:t xml:space="preserve">spores. 18 hours following infection, mice were euthanized by carbon dioxide asphyxiation. Necropsy was then performed and cecal content was split into three small aliquots (~100 μl). Two were flash frozen immediately for later DNA extraction and toxin titer analysis respectively. The third aliquot was quickly moved to an anaerobic chamber for c.f.u. quantification. The remaining content in the ceca (~1 ml) was emptied into a stainless steel mortar in a dry ice/ethanol bath using 1 ml of sterile PBS. This process was repeated for each mouse within a treatment group to pool content into a single large sample (9 mice across 3 cages) to compensate for cage effects as much as possible while maximizing sequencing depth. The content was then finely ground and stored at -80° C for subsequent RNA extraction.</w:t>
-      </w:r>
-    </w:p>
-    <w:p>
-      <w:pPr>
-        <w:pStyle w:val="BodyText"/>
-      </w:pPr>
-      <w:r>
-        <w:rPr>
-          <w:i/>
-          <w:b/>
-        </w:rPr>
-        <w:t xml:space="preserve">C. difficile</w:t>
-      </w:r>
-      <w:r>
-        <w:rPr>
-          <w:b/>
-        </w:rPr>
-        <w:t xml:space="preserve"> </w:t>
-      </w:r>
-      <w:r>
-        <w:rPr>
-          <w:b/>
-        </w:rPr>
-        <w:t xml:space="preserve">cultivation and quantification</w:t>
-      </w:r>
-      <w:r>
-        <w:t xml:space="preserve"> </w:t>
-      </w:r>
-      <w:r>
-        <w:t xml:space="preserve">Cecal samples were weighed and serially diluted under anaerobic conditions (6% H, 20% CO</w:t>
-      </w:r>
-      <w:r>
-        <w:rPr>
-          <w:vertAlign w:val="subscript"/>
-        </w:rPr>
-        <w:t xml:space="preserve">2</w:t>
-      </w:r>
-      <w:r>
-        <w:t xml:space="preserve">, 74% N</w:t>
-      </w:r>
-      <w:r>
-        <w:rPr>
-          <w:vertAlign w:val="subscript"/>
-        </w:rPr>
-        <w:t xml:space="preserve">2</w:t>
-      </w:r>
-      <w:r>
-        <w:t xml:space="preserve">) with anaerobic PBS. Differential plating was performed to quantify both</w:t>
-      </w:r>
-      <w:r>
-        <w:t xml:space="preserve"> </w:t>
-      </w:r>
-      <w:r>
-        <w:rPr>
-          <w:i/>
-        </w:rPr>
-        <w:t xml:space="preserve">C. difficile</w:t>
-      </w:r>
-      <w:r>
-        <w:t xml:space="preserve"> </w:t>
-      </w:r>
-      <w:r>
-        <w:t xml:space="preserve">spores and vegetative cells by plating diluted samles on CCFAE plates (fructose agar plus cycloserine, cefoxitin, and erythromycin) at 37° C for 24 hours under anaerobic conditions</w:t>
-      </w:r>
-      <w:r>
-        <w:rPr>
-          <w:vertAlign w:val="superscript"/>
-        </w:rPr>
-        <w:t xml:space="preserve">53</w:t>
-      </w:r>
-      <w:r>
-        <w:t xml:space="preserve">. It is important to note that the germination agent taurocholate was omitted from these plates in order to only quantify vegetative cells. In parallel, undiluted samples were heated at 60° C for 30 minutes to eliminate vegetative cells and leave only spores</w:t>
-      </w:r>
-      <w:r>
-        <w:rPr>
-          <w:vertAlign w:val="superscript"/>
-        </w:rPr>
         <w:t xml:space="preserve">54</w:t>
-      </w:r>
-      <w:r>
-        <w:t xml:space="preserve">. These samples were serially diluted under anaerobic conditions in anaerobic PBS and plated on CCFAE with taurocholate at 37° C for 24 hours. Plating was simultaneously done for heated samples on CCFAE to ensure all vegetative cells had been eliminated.</w:t>
-      </w:r>
-    </w:p>
-    <w:p>
-      <w:pPr>
-        <w:pStyle w:val="BodyText"/>
-      </w:pPr>
-      <w:r>
-        <w:rPr>
-          <w:i/>
-          <w:b/>
-        </w:rPr>
-        <w:t xml:space="preserve">C. difficile</w:t>
-      </w:r>
-      <w:r>
-        <w:rPr>
-          <w:b/>
-        </w:rPr>
-        <w:t xml:space="preserve"> </w:t>
-      </w:r>
-      <w:r>
-        <w:rPr>
-          <w:b/>
-        </w:rPr>
-        <w:t xml:space="preserve">toxin titer assay</w:t>
-      </w:r>
-      <w:r>
-        <w:t xml:space="preserve"> </w:t>
-      </w:r>
-      <w:r>
-        <w:t xml:space="preserve">To quantify the titer of toxin in the cecum, a Vero cell rounding assay was performed</w:t>
-      </w:r>
-      <w:r>
-        <w:rPr>
-          <w:vertAlign w:val="superscript"/>
-        </w:rPr>
-        <w:t xml:space="preserve">55</w:t>
       </w:r>
       <w:r>
         <w:t xml:space="preserve">. Briefly, filtered-sterilized cecal content was serially diluted 1:5 in PBS. As a control for toxin-mediated cell rounding the cecal content was diluted a further 1:2 by the addition of an equal volume of goat anti-toxin serum (T5000; TechLab). Vero cells were grown to a confluent monolayer in DMEM (Dulbecco's Modified Eagle's medium), supplemented with 10% heat-inactivated fetal bovine serum and 1% penicillin-streptomycin. The cells then were transferred to a conical tube and centrifuged at 1,000 rpm for 5 minutes to pellet the cells. The old media was removed and the cells were re-suspended in fresh media to a final concentration of 1×10</w:t>
@@ -4174,10 +4170,45 @@
         <w:rPr>
           <w:vertAlign w:val="superscript"/>
         </w:rPr>
+        <w:t xml:space="preserve">55</w:t>
+      </w:r>
+      <w:r>
+        <w:t xml:space="preserve">. All 63 samples were sequenced on a single sequencing run.</w:t>
+      </w:r>
+    </w:p>
+    <w:p>
+      <w:pPr>
+        <w:pStyle w:val="BodyText"/>
+      </w:pPr>
+      <w:r>
+        <w:rPr>
+          <w:b/>
+        </w:rPr>
+        <w:t xml:space="preserve">Sequence curation</w:t>
+      </w:r>
+      <w:r>
+        <w:t xml:space="preserve"> </w:t>
+      </w:r>
+      <w:r>
+        <w:t xml:space="preserve">The 16S rRNA gene sequences were curated using the mothur software package (v1.36), as described previously</w:t>
+      </w:r>
+      <w:r>
+        <w:rPr>
+          <w:vertAlign w:val="superscript"/>
+        </w:rPr>
+        <w:t xml:space="preserve">55</w:t>
+      </w:r>
+      <w:r>
+        <w:t xml:space="preserve">. In short, paired-end reads were merged into contigs, screened for quality, aligned to SILVA 16S rRNA sequence database, and screened for chimeras. Sequences were classified using a naive Bayesian classifier trained against a 16S rRNA gene training set provided by the Ribosomal Database Project (RDP)</w:t>
+      </w:r>
+      <w:r>
+        <w:rPr>
+          <w:vertAlign w:val="superscript"/>
+        </w:rPr>
         <w:t xml:space="preserve">56</w:t>
       </w:r>
       <w:r>
-        <w:t xml:space="preserve">. All 63 samples were sequenced on a single sequencing run.</w:t>
+        <w:t xml:space="preserve">. Curated sequences were clustered into operational taxonomic units (OTUs) using a 97% similarity cutoff with the average neighbor clustering algorithm. The number of sequences in each sample was rarefied to 2,500 per sample to minimize the effects of uneven sampling.</w:t>
       </w:r>
     </w:p>
     <w:p>
@@ -4188,60 +4219,63 @@
         <w:rPr>
           <w:b/>
         </w:rPr>
-        <w:t xml:space="preserve">Sequence curation</w:t>
-      </w:r>
-      <w:r>
-        <w:t xml:space="preserve"> </w:t>
-      </w:r>
-      <w:r>
-        <w:t xml:space="preserve">The 16S rRNA gene sequences were curated using the mothur software package (v1.36), as described previously</w:t>
+        <w:t xml:space="preserve">RNA extraction, shotgun library preparation, and sequencing</w:t>
+      </w:r>
+      <w:r>
+        <w:t xml:space="preserve"> </w:t>
+      </w:r>
+      <w:r>
+        <w:t xml:space="preserve">To generate enough mRNA biomass contributed by</w:t>
+      </w:r>
+      <w:r>
+        <w:t xml:space="preserve"> </w:t>
+      </w:r>
+      <w:r>
+        <w:rPr>
+          <w:i/>
+        </w:rPr>
+        <w:t xml:space="preserve">C. difficile</w:t>
+      </w:r>
+      <w:r>
+        <w:t xml:space="preserve">, we pooled cecal content from all mouse replicates into a single large isolation for each treatment group. Pooling was performed in a sterile stainless steel mortar resting in dry ice and a small amount of 100% ethanol. After all content for the given group was added, the sample was ground with a sterile pestle to a fine powder and scraped into a sterile 50 ml polypropylene conical tube. Samples were stored at -80° C until the time of extraction. Immediately before RNA extraction, 3 ml of lysis buffer (2% SDS, 16 mM EDTA and 200 mM NaCl) contained in a 50 ml polypropylene conical tube was first heated for 5 minutes in a boiling water bath</w:t>
       </w:r>
       <w:r>
         <w:rPr>
           <w:vertAlign w:val="superscript"/>
         </w:rPr>
-        <w:t xml:space="preserve">56</w:t>
-      </w:r>
-      <w:r>
-        <w:t xml:space="preserve">. In short, paired-end reads were merged into contigs, screened for quality, aligned to SILVA 16S rRNA sequence database, and screened for chimeras. Sequences were classified using a naive Bayesian classifier trained against a 16S rRNA gene training set provided by the Ribosomal Database Project (RDP)</w:t>
+        <w:t xml:space="preserve">57</w:t>
+      </w:r>
+      <w:r>
+        <w:t xml:space="preserve">. The hot lysis buffer was added to the frozen and ground cecal content. The mixture was boiled with periodic vortexing for another 5 minutes. After boiling, an equal volume of 37° C acid phenol/chloroform was added to the cecal content lysate and incubated at 37° C for 10 minutes with periodic vortexing. The mixture was the centrifuged at 2,500 x g at 4° C for 15 minutes. The aqueous phase was then transferred to a sterile tube and an equal volume of acid phenol/chloroform was added. This mixture was vortexed and centrifuged at 2,500 x g at 4° for 5 minutes. The process was repeated until aqueous phase was clear. The last extraction was performed with chloroform/isoamyl alcohol to remove acid phenol. An equal volume of isopropanol was added and the extracted nucleic acid was incubated overnight at -20° C. The following day the sample was centrifuged at 12000 x g at 4° C for 45 minutes. The pellet was washed with 0° C 100% ethanol and resuspended in 200 μl of RNase-free water. Following the manufacturer's protocol, samples were then treated with 2 μl of Turbo DNase for 30 minutes at 37° C. RNA samples were retrieved using the Zymo Quick-RNA MiniPrep according the manufacturer's protocol. Completion of the reaction was assessed using PCR for the V4 region of the 16S rRNA gene (Kozich, 2013). Quality and integrity of RNA was assessed using the Agilent RNA 6000 Nano kit for total prokaryotic RNA. The Ribo-Zero Gold rRNA Removal Kit Epidemiology was then used to deplete prokaryotic and eukaryotic rRNA from the samples according the manufacturer's protocol. Prior to library construction, quality and integrity as measured again using the Agilent RNA 6000 Pico Kit. Stranded RNA-Seq libraries were made constructed with the TruSeq Total RNA Library Preparation Kit v2, both using the manufacturer's protocol. The Agilent DNA High Sensitivity Kit was used to measure concentration and fragment size distribution before sequencing. High-throughput sequencing was performed by the University of Michigan Sequencing Core in Ann Arbor, MI. For all groups, sequencing was repeated across 4 lanes of an Illumina HiSeq 2500 using the 2x50 bp chemistry.</w:t>
+      </w:r>
+    </w:p>
+    <w:p>
+      <w:pPr>
+        <w:pStyle w:val="BodyText"/>
+      </w:pPr>
+      <w:r>
+        <w:rPr>
+          <w:b/>
+        </w:rPr>
+        <w:t xml:space="preserve">Sequence curation, read mapping, and normalization.</w:t>
+      </w:r>
+      <w:r>
+        <w:t xml:space="preserve"> </w:t>
+      </w:r>
+      <w:r>
+        <w:t xml:space="preserve">Raw transcript sequencing read curation was performed in a two step process. Residual 5’ and 3’ Illumina adapter sequences were trimmed using CutAdapt</w:t>
       </w:r>
       <w:r>
         <w:rPr>
           <w:vertAlign w:val="superscript"/>
         </w:rPr>
-        <w:t xml:space="preserve">57</w:t>
-      </w:r>
-      <w:r>
-        <w:t xml:space="preserve">. Curated sequences were clustered into operational taxonomic units (OTUs) using a 97% similarity cutoff with the average neighbor clustering algorithm. The number of sequences in each sample was rarefied to 2,500 per sample to minimize the effects of uneven sampling.</w:t>
-      </w:r>
-    </w:p>
-    <w:p>
-      <w:pPr>
-        <w:pStyle w:val="BodyText"/>
-      </w:pPr>
-      <w:r>
-        <w:rPr>
-          <w:b/>
-        </w:rPr>
-        <w:t xml:space="preserve">RNA extraction, shotgun library preparation, and sequencing</w:t>
-      </w:r>
-      <w:r>
-        <w:t xml:space="preserve"> </w:t>
-      </w:r>
-      <w:r>
-        <w:t xml:space="preserve">To generate enough mRNA biomass contributed by</w:t>
-      </w:r>
-      <w:r>
-        <w:t xml:space="preserve"> </w:t>
-      </w:r>
-      <w:r>
-        <w:rPr>
-          <w:i/>
-        </w:rPr>
-        <w:t xml:space="preserve">C. difficile</w:t>
-      </w:r>
-      <w:r>
-        <w:t xml:space="preserve">, we pooled cecal content from all mouse replicates into a single large isolation for each treatment group. Pooling was performed in a sterile stainless steel mortar resting in dry ice and a small amount of 100% ethanol. After all content for the given group was added, the sample was ground with a sterile pestle to a fine powder and scraped into a sterile 50 ml polypropylene conical tube. Samples were stored at -80° C until the time of extraction. Immediately before RNA extraction, 3 ml of lysis buffer (2% SDS, 16 mM EDTA and 200 mM NaCl) contained in a 50 ml polypropylene conical tube was first heated for 5 minutes in a boiling water bath</w:t>
+        <w:t xml:space="preserve">35</w:t>
+      </w:r>
+      <w:r>
+        <w:t xml:space="preserve"> </w:t>
+      </w:r>
+      <w:r>
+        <w:t xml:space="preserve">on a per library basis. Reads were quality trimmed using Sickle (Joshi, 2011) on the default settings. An average of ~300,000,000 total reads (both paired and orphaned) remained after quality trimming. Mapping was accomplished using Bowtie2</w:t>
       </w:r>
       <w:r>
         <w:rPr>
@@ -4250,69 +4284,31 @@
         <w:t xml:space="preserve">58</w:t>
       </w:r>
       <w:r>
-        <w:t xml:space="preserve">. The hot lysis buffer was added to the frozen and ground cecal content. The mixture was boiled with periodic vortexing for another 5 minutes. After boiling, an equal volume of 37° C acid phenol/chloroform was added to the cecal content lysate and incubated at 37° C for 10 minutes with periodic vortexing. The mixture was the centrifuged at 2,500 x g at 4° C for 15 minutes. The aqueous phase was then transferred to a sterile tube and an equal volume of acid phenol/chloroform was added. This mixture was vortexed and centrifuged at 2,500 x g at 4° for 5 minutes. The process was repeated until aqueous phase was clear. The last extraction was performed with chloroform/isoamyl alcohol to remove acid phenol. An equal volume of isopropanol was added and the extracted nucleic acid was incubated overnight at -20° C. The following day the sample was centrifuged at 12000 x g at 4° C for 45 minutes. The pellet was washed with 0° C 100% ethanol and resuspended in 200 μl of RNase-free water. Following the manufacturer's protocol, samples were then treated with 2 μl of Turbo DNase for 30 minutes at 37° C. RNA samples were retrieved using the Zymo Quick-RNA MiniPrep according the manufacturer's protocol. Completion of the reaction was assessed using PCR for the V4 region of the 16S rRNA gene (Kozich, 2013). Quality and integrity of RNA was assessed using the Agilent RNA 6000 Nano kit for total prokaryotic RNA. The Ribo-Zero Gold rRNA Removal Kit Epidemiology was then used to deplete prokaryotic and eukaryotic rRNA from the samples according the manufacturer's protocol. Prior to library construction, quality and integrity as measured again using the Agilent RNA 6000 Pico Kit. Stranded RNA-Seq libraries were made constructed with the TruSeq Total RNA Library Preparation Kit v2, both using the manufacturer's protocol. The Agilent DNA High Sensitivity Kit was used to measure concentration and fragment size distribution before sequencing. High-throughput sequencing was performed by the University of Michigan Sequencing Core in Ann Arbor, MI. For all groups, sequencing was repeated across 4 lanes of an Illumina HiSeq 2500 using the 2x50 bp chemistry.</w:t>
-      </w:r>
-    </w:p>
-    <w:p>
-      <w:pPr>
-        <w:pStyle w:val="BodyText"/>
-      </w:pPr>
-      <w:r>
-        <w:rPr>
-          <w:b/>
-        </w:rPr>
-        <w:t xml:space="preserve">Sequence curation, read mapping, and normalization.</w:t>
-      </w:r>
-      <w:r>
-        <w:t xml:space="preserve"> </w:t>
-      </w:r>
-      <w:r>
-        <w:t xml:space="preserve">Raw transcript sequencing read curation was performed in a two step process. Residual 5’ and 3’ Illumina adapter sequences were trimmed using CutAdapt</w:t>
+        <w:t xml:space="preserve"> </w:t>
+      </w:r>
+      <w:r>
+        <w:t xml:space="preserve">and the default stringent settings. ~1,600,000 reads in sample each mapped to the annotated nucleotide gene sequences of</w:t>
+      </w:r>
+      <w:r>
+        <w:t xml:space="preserve"> </w:t>
+      </w:r>
+      <w:r>
+        <w:rPr>
+          <w:i/>
+        </w:rPr>
+        <w:t xml:space="preserve">PeptoClostridium difficile</w:t>
+      </w:r>
+      <w:r>
+        <w:t xml:space="preserve"> </w:t>
+      </w:r>
+      <w:r>
+        <w:t xml:space="preserve">str. 630 from the KEGG: Kyoto Encyclopedia of Genes and Genomes</w:t>
       </w:r>
       <w:r>
         <w:rPr>
           <w:vertAlign w:val="superscript"/>
         </w:rPr>
-        <w:t xml:space="preserve">35</w:t>
-      </w:r>
-      <w:r>
-        <w:t xml:space="preserve"> </w:t>
-      </w:r>
-      <w:r>
-        <w:t xml:space="preserve">on a per library basis. Reads were quality trimmed using Sickle (Joshi, 2011) on the default settings. An average of ~300,000,000 total reads (both paired and orphaned) remained after quality trimming. Mapping was accomplished using Bowtie2</w:t>
-      </w:r>
-      <w:r>
-        <w:rPr>
-          <w:vertAlign w:val="superscript"/>
-        </w:rPr>
         <w:t xml:space="preserve">59</w:t>
-      </w:r>
-      <w:r>
-        <w:t xml:space="preserve"> </w:t>
-      </w:r>
-      <w:r>
-        <w:t xml:space="preserve">and the default stringent settings. ~1,600,000 reads in sample each mapped to the annotated nucleotide gene sequences of</w:t>
-      </w:r>
-      <w:r>
-        <w:t xml:space="preserve"> </w:t>
-      </w:r>
-      <w:r>
-        <w:rPr>
-          <w:i/>
-        </w:rPr>
-        <w:t xml:space="preserve">PeptoClostridium difficile</w:t>
-      </w:r>
-      <w:r>
-        <w:t xml:space="preserve"> </w:t>
-      </w:r>
-      <w:r>
-        <w:t xml:space="preserve">str. 630 from the KEGG: Kyoto Encyclopedia of Genes and Genomes</w:t>
-      </w:r>
-      <w:r>
-        <w:rPr>
-          <w:vertAlign w:val="superscript"/>
-        </w:rPr>
-        <w:t xml:space="preserve">60</w:t>
       </w:r>
       <w:r>
         <w:t xml:space="preserve">. Optical and PCR duplicates were then removed using Picard MarkDuplicates (</w:t>
@@ -4332,7 +4328,7 @@
         <w:rPr>
           <w:vertAlign w:val="superscript"/>
         </w:rPr>
-        <w:t xml:space="preserve">61</w:t>
+        <w:t xml:space="preserve">60</w:t>
       </w:r>
       <w:r>
         <w:t xml:space="preserve"> </w:t>
@@ -4510,7 +4506,7 @@
         <w:rPr>
           <w:vertAlign w:val="superscript"/>
         </w:rPr>
-        <w:t xml:space="preserve">62</w:t>
+        <w:t xml:space="preserve">61</w:t>
       </w:r>
       <w:r>
         <w:t xml:space="preserve">. These calculations are also included within the standard bigSMALL workflow presented above and examples can be found in Fig. S6.</w:t>
@@ -4733,7 +4729,7 @@
         <w:t xml:space="preserve"> </w:t>
       </w:r>
       <w:r>
-        <w:t xml:space="preserve">All methods utilized a Waters ACQUITY ultra-performance liquid chromatography (UPLC) and a Thermo Scientific Q-Exactive high resolution/accurate mass spectrometer interfaced with a heated electrospray ionization (HESI-II) source and Orbitrap mass analyzer operated at 35,000 mass resolution. The sample extract was dried then reconstituted in solvents compatible to each of the four methods. Each reconstitution solvent contained a series of standards at fixed concentrations to ensure injection and chromatographic consistency. One aliquot was analyzed using acidic positive ion conditions, chromatographically optimized for more hydrophilic compounds. In this method, the extract was gradient eluted from a C18 column (Waters UPLC BEH C18-2.1x100 mm, 1.7 µm) using water and methanol, containing 0.05% perfluoropentanoic acid (PFPA) and 0.1% formic acid (FA). Another aliquot was also analyzed using acidic positive ion conditions, however it was chromatographically optimized for more hydrophobic compounds. In this method, the extract was gradient eluted from the same afore mentioned C18 column using methanol, acetonitrile, water, 0.05% PFPA and 0.01% FA and was operated at an overall higher organic content. Another aliquot was analyzed using basic negative ion optimized conditions using a separate dedicated C18 column. The basic extracts were gradient eluted from the column using methanol and water, however with 6.5mM Ammonium Bicarbonate at pH 8. The fourth aliquot was analyzed via negative ionization following elution from a HILIC column (Waters UPLC BEH Amide 2.1x150 mm, 1.7 µm) using a gradient consisting of water and acetonitrile with 10mM Ammonium Formate, pH 10.8. The MS analysis alternated between MS and data-dependent MS n scans using dynamic exclusion. The scan range varied slighted between methods but covered 70-1000 m/z. Library matches for each compound were checked for each sample and corrected if necessary. Peaks were quantified using AUC.</w:t>
+        <w:t xml:space="preserve">Metabolomic analysis performed by Metabolon, a brief description of their methods is as follows. All methods utilized a Waters ACQUITY ultra-performance liquid chromatography (UPLC) and a Thermo Scientific Q-Exactive high resolution/accurate mass spectrometer interfaced with a heated electrospray ionization (HESI-II) source and Orbitrap mass analyzer at 35,000 mass resolution. Samples were dried then reconstituted in solvents compatible to each of the four methods. The first, in acidic possitive conditions using a C18 column (Waters UPLC BEH C18-2.1x100 mm, 1.7 µm) using water and methanol, containing 0.05% perfluoropentanoic acid (PFPA) and 0.1% formic acid (FA). The second method was identical to the previous but was chromatographically optimized for more hydrophobic compounds. The third approach utilized a basic negative ion optimized conditions using a separate dedicated C18 column. Basic extracts were gradient eluted from the column using methanol and water, however with 6.5mM Ammonium Bicarbonate at pH 8. Finally, samples were analyzed via negative ionization following elution from a HILIC column (Waters UPLC BEH Amide 2.1x150 mm, 1.7 µm) using a gradient consisting of water and acetonitrile with 10mM Ammonium Formate, pH 10.8. The MS analysis alternated between MS and data-dependent MS n scans using dynamic exclusion. The scan range varied slighted between methods but covered 70-1000 m/z. Library matches for each compound were checked for each sample and corrected if necessary. Peaks were quantified using AUC.</w:t>
       </w:r>
     </w:p>
     <w:p>
@@ -4768,15 +4764,7 @@
         <w:pStyle w:val="FirstParagraph"/>
       </w:pPr>
       <w:r>
-        <w:t xml:space="preserve">The authors would like to acknowledge Charles Kompouras</w:t>
-      </w:r>
-    </w:p>
-    <w:p>
-      <w:pPr>
-        <w:pStyle w:val="BodyText"/>
-      </w:pPr>
-      <w:r>
-        <w:t xml:space="preserve">We would also like to acknowledge members of the University of Michigan Germfree Mouse Center, University of Michigan Sequencing Core, and Metabolon for their assistance in experimental design, execution, and data collection. This work was supported by funding from the National Institutes of Health to PDS (R01GM099514, P30DK034933, U19AI09087, and U01AI124255), VBY (P30DK034933, U19AI09087, and U01AI124255), a Translational Research Education Certificate grant to JLL (MICHR; UL1TR000433), and was partially supported by a predoctoral fellowship from the Cellular Biotechnology Training Program to MLJ (T32GM008353). Pooled and quality trimmed transcriptomic read data and experiment metadata are available through the NCBI Sequence Read Archive (SRA; PRJNA354635). Data processing steps for beginning from raw sequence data to the final manuscript are hosted at</w:t>
+        <w:t xml:space="preserve">The authors would like to acknowledge Charles Koumpouras for assistance with DNA extractions and metabolomic sample preparation. We would also like to acknowledge members of the University of Michigan Germfree Mouse Center, University of Michigan Sequencing Core, and Metabolon for their assistance in experimental design, execution, and data collection. This work was supported by funding from the National Institutes of Health to PDS (R01GM099514, P30DK034933, U19AI09087, and U01AI124255), VBY (P30DK034933, U19AI09087, and U01AI124255), a Translational Research Education Certificate grant to JLL (MICHR; UL1TR000433), and was partially supported by a predoctoral fellowship from the Cellular Biotechnology Training Program to MLJ (T32GM008353). Pooled and quality trimmed transcriptomic read data and experiment metadata are available through the NCBI Sequence Read Archive (SRA; PRJNA354635). Data processing steps for beginning from raw sequence data to the final manuscript are hosted at</w:t>
       </w:r>
       <w:r>
         <w:t xml:space="preserve"> </w:t>
@@ -5785,34 +5773,32 @@
         <w:rPr>
           <w:b/>
         </w:rPr>
-        <w:t xml:space="preserve">concentrations of importance metabolites from network-based analysis</w:t>
-      </w:r>
-      <w:r>
-        <w:t xml:space="preserve"> </w:t>
-      </w:r>
-      <w:r>
-        <w:t xml:space="preserve">Mass-spectrometry (UPLC-MS) quantification of select metabolites in cecal content from</w:t>
-      </w:r>
-      <w:r>
-        <w:t xml:space="preserve"> </w:t>
-      </w:r>
-      <w:r>
-        <w:rPr>
-          <w:i/>
-        </w:rPr>
-        <w:t xml:space="preserve">C. difficile</w:t>
-      </w:r>
-      <w:r>
-        <w:t xml:space="preserve"> </w:t>
-      </w:r>
-      <w:r>
-        <w:t xml:space="preserve">susceptible mice compared to resistant controls. Samples were collected at the same 18 hour timepoint as the analyses performed in infection experiments (n = 9 mice per group). Mass-to-charge ratios were normalized between runs</w:t>
-      </w:r>
-    </w:p>
-    <w:p>
-      <w:pPr>
-        <w:pStyle w:val="BodyText"/>
-      </w:pPr>
+        <w:t xml:space="preserve">concentrations of metabolites highlighted through network-based analysis</w:t>
+      </w:r>
+      <w:r>
+        <w:t xml:space="preserve"> </w:t>
+      </w:r>
+      <w:r>
+        <w:t xml:space="preserve">Select metabolite concentrations using normalized untargeted UPLC-MS quantification from cecal content of</w:t>
+      </w:r>
+      <w:r>
+        <w:t xml:space="preserve"> </w:t>
+      </w:r>
+      <w:r>
+        <w:rPr>
+          <w:i/>
+        </w:rPr>
+        <w:t xml:space="preserve">C. difficile</w:t>
+      </w:r>
+      <w:r>
+        <w:t xml:space="preserve"> </w:t>
+      </w:r>
+      <w:r>
+        <w:t xml:space="preserve">susceptible mice compared to resistant controls. Samples were collected at the same 18 hour timepoint as the analyses performed in infection experiments (n = 9 mice per group). Highlighted carbohydrates indlude:</w:t>
+      </w:r>
+      <w:r>
+        <w:t xml:space="preserve"> </w:t>
+      </w:r>
       <w:r>
         <w:rPr>
           <w:b/>
@@ -5823,7 +5809,7 @@
         <w:t xml:space="preserve"> </w:t>
       </w:r>
       <w:r>
-        <w:t xml:space="preserve">N−Acetylglucosamine / N−Acetylgalactosamine. All experimental groups demonstrated a significant decrease compared to resistance mice</w:t>
+        <w:t xml:space="preserve">N−Acetylglucosamine + N−Acetylgalactosamine,</w:t>
       </w:r>
       <w:r>
         <w:t xml:space="preserve"> </w:t>
@@ -5853,7 +5839,7 @@
         <w:t xml:space="preserve"> </w:t>
       </w:r>
       <w:r>
-        <w:t xml:space="preserve">Mannitol / Sorbitol.</w:t>
+        <w:t xml:space="preserve">Mannitol + Sorbitol (These metabolites are quantified simultaneously as they only differ by chirality),</w:t>
       </w:r>
       <w:r>
         <w:t xml:space="preserve"> </w:t>
@@ -5868,7 +5854,7 @@
         <w:t xml:space="preserve"> </w:t>
       </w:r>
       <w:r>
-        <w:t xml:space="preserve">Salicylate.</w:t>
+        <w:t xml:space="preserve">Salicylate, and</w:t>
       </w:r>
       <w:r>
         <w:t xml:space="preserve"> </w:t>
@@ -5898,7 +5884,7 @@
         <w:t xml:space="preserve"> </w:t>
       </w:r>
       <w:r>
-        <w:t xml:space="preserve">Proline.</w:t>
+        <w:t xml:space="preserve">Proline and</w:t>
       </w:r>
       <w:r>
         <w:t xml:space="preserve"> </w:t>
@@ -5913,15 +5899,7 @@
         <w:t xml:space="preserve"> </w:t>
       </w:r>
       <w:r>
-        <w:t xml:space="preserve">Glycine.</w:t>
-      </w:r>
-    </w:p>
-    <w:p>
-      <w:pPr>
-        <w:pStyle w:val="BodyText"/>
-      </w:pPr>
-      <w:r>
-        <w:t xml:space="preserve">Significant differences (</w:t>
+        <w:t xml:space="preserve">Glycine were also quantified. Paired metabolites were quantified simultaneously as the only differ by chirality making differentiation impossible. Significant differences between experimental, susceptible groups and resistant SPF mice (</w:t>
       </w:r>
       <w:r>
         <w:rPr>
@@ -5933,7 +5911,7 @@
         <w:t xml:space="preserve"> </w:t>
       </w:r>
       <w:r>
-        <w:t xml:space="preserve">&lt; 0.05) between experimental, susceptible groups and resistant SPF mice are denoted by a single asterisk (*) and were determined using Wilcoxon rank-abundance test with Holm-Bonferroni correction.</w:t>
+        <w:t xml:space="preserve">&lt; 0.05) are denoted by a single asterisk (*) and were determined using Wilcoxon rank-abundance test with Holm-Bonferroni correction.</w:t>
       </w:r>
     </w:p>
     <w:p>
@@ -8676,7 +8654,150 @@
         <w:pStyle w:val="Bibliography"/>
       </w:pPr>
       <w:r>
-        <w:t xml:space="preserve">47. Matsumoto, M.</w:t>
+        <w:t xml:space="preserve">47. Fuller, M. F. &amp; Reeds, P. J. Nitrogen cycling in the gut.</w:t>
+      </w:r>
+      <w:r>
+        <w:t xml:space="preserve"> </w:t>
+      </w:r>
+      <w:r>
+        <w:rPr>
+          <w:i/>
+        </w:rPr>
+        <w:t xml:space="preserve">Annual review of nutrition</w:t>
+      </w:r>
+      <w:r>
+        <w:t xml:space="preserve"> </w:t>
+      </w:r>
+      <w:r>
+        <w:rPr>
+          <w:b/>
+        </w:rPr>
+        <w:t xml:space="preserve">18,</w:t>
+      </w:r>
+      <w:r>
+        <w:t xml:space="preserve"> </w:t>
+      </w:r>
+      <w:r>
+        <w:t xml:space="preserve">385–411 (1998).</w:t>
+      </w:r>
+    </w:p>
+    <w:p>
+      <w:pPr>
+        <w:pStyle w:val="Bibliography"/>
+      </w:pPr>
+      <w:r>
+        <w:t xml:space="preserve">48. Köpke, M., Straub, M. &amp; Dürre, P.</w:t>
+      </w:r>
+      <w:r>
+        <w:t xml:space="preserve"> </w:t>
+      </w:r>
+      <w:r>
+        <w:rPr>
+          <w:i/>
+        </w:rPr>
+        <w:t xml:space="preserve">Clostridium difficile</w:t>
+      </w:r>
+      <w:r>
+        <w:t xml:space="preserve"> </w:t>
+      </w:r>
+      <w:r>
+        <w:t xml:space="preserve">Is an Autotrophic Bacterial Pathogen.</w:t>
+      </w:r>
+      <w:r>
+        <w:t xml:space="preserve"> </w:t>
+      </w:r>
+      <w:r>
+        <w:rPr>
+          <w:i/>
+        </w:rPr>
+        <w:t xml:space="preserve">PLoS ONE</w:t>
+      </w:r>
+      <w:r>
+        <w:t xml:space="preserve"> </w:t>
+      </w:r>
+      <w:r>
+        <w:rPr>
+          <w:b/>
+        </w:rPr>
+        <w:t xml:space="preserve">8,</w:t>
+      </w:r>
+      <w:r>
+        <w:t xml:space="preserve"> </w:t>
+      </w:r>
+      <w:r>
+        <w:t xml:space="preserve">(2013).</w:t>
+      </w:r>
+    </w:p>
+    <w:p>
+      <w:pPr>
+        <w:pStyle w:val="Bibliography"/>
+      </w:pPr>
+      <w:r>
+        <w:t xml:space="preserve">49. Green, M. L. &amp; Karp, P. D. The outcomes of pathway database computations depend on pathway ontology.</w:t>
+      </w:r>
+      <w:r>
+        <w:t xml:space="preserve"> </w:t>
+      </w:r>
+      <w:r>
+        <w:rPr>
+          <w:i/>
+        </w:rPr>
+        <w:t xml:space="preserve">Nucleic Acids Research</w:t>
+      </w:r>
+      <w:r>
+        <w:t xml:space="preserve"> </w:t>
+      </w:r>
+      <w:r>
+        <w:rPr>
+          <w:b/>
+        </w:rPr>
+        <w:t xml:space="preserve">34,</w:t>
+      </w:r>
+      <w:r>
+        <w:t xml:space="preserve"> </w:t>
+      </w:r>
+      <w:r>
+        <w:t xml:space="preserve">3687–3697 (2006).</w:t>
+      </w:r>
+    </w:p>
+    <w:p>
+      <w:pPr>
+        <w:pStyle w:val="Bibliography"/>
+      </w:pPr>
+      <w:r>
+        <w:t xml:space="preserve">50. Levy, R. &amp; Borenstein, E. Reverse Ecology: from systems to environments and back.</w:t>
+      </w:r>
+      <w:r>
+        <w:t xml:space="preserve"> </w:t>
+      </w:r>
+      <w:r>
+        <w:rPr>
+          <w:i/>
+        </w:rPr>
+        <w:t xml:space="preserve">Advances in experimental medicine and biology</w:t>
+      </w:r>
+      <w:r>
+        <w:t xml:space="preserve"> </w:t>
+      </w:r>
+      <w:r>
+        <w:rPr>
+          <w:b/>
+        </w:rPr>
+        <w:t xml:space="preserve">751,</w:t>
+      </w:r>
+      <w:r>
+        <w:t xml:space="preserve"> </w:t>
+      </w:r>
+      <w:r>
+        <w:t xml:space="preserve">329–345 (2012).</w:t>
+      </w:r>
+    </w:p>
+    <w:p>
+      <w:pPr>
+        <w:pStyle w:val="Bibliography"/>
+      </w:pPr>
+      <w:r>
+        <w:t xml:space="preserve">51. Theriot, C. M.</w:t>
       </w:r>
       <w:r>
         <w:t xml:space="preserve"> </w:t>
@@ -8691,16 +8812,31 @@
         <w:t xml:space="preserve"> </w:t>
       </w:r>
       <w:r>
-        <w:t xml:space="preserve">Impact of intestinal microbiota on intestinal luminal metabolome.</w:t>
-      </w:r>
-      <w:r>
-        <w:t xml:space="preserve"> </w:t>
-      </w:r>
-      <w:r>
-        <w:rPr>
-          <w:i/>
-        </w:rPr>
-        <w:t xml:space="preserve">Scientific reports</w:t>
+        <w:t xml:space="preserve">Cefoperazone-treated mice as an experimental platform to assess differential virulence of</w:t>
+      </w:r>
+      <w:r>
+        <w:t xml:space="preserve"> </w:t>
+      </w:r>
+      <w:r>
+        <w:rPr>
+          <w:i/>
+        </w:rPr>
+        <w:t xml:space="preserve">Clostridium difficile</w:t>
+      </w:r>
+      <w:r>
+        <w:t xml:space="preserve"> </w:t>
+      </w:r>
+      <w:r>
+        <w:t xml:space="preserve">strains.</w:t>
+      </w:r>
+      <w:r>
+        <w:t xml:space="preserve"> </w:t>
+      </w:r>
+      <w:r>
+        <w:rPr>
+          <w:i/>
+        </w:rPr>
+        <w:t xml:space="preserve">Gut microbes</w:t>
       </w:r>
       <w:r>
         <w:t xml:space="preserve"> </w:t>
@@ -8715,7 +8851,7 @@
         <w:t xml:space="preserve"> </w:t>
       </w:r>
       <w:r>
-        <w:t xml:space="preserve">233 (2012).</w:t>
+        <w:t xml:space="preserve">326–334 (2011).</w:t>
       </w:r>
     </w:p>
     <w:p>
@@ -8723,31 +8859,43 @@
         <w:pStyle w:val="Bibliography"/>
       </w:pPr>
       <w:r>
-        <w:t xml:space="preserve">48. Fuller, M. F. &amp; Reeds, P. J. Nitrogen cycling in the gut.</w:t>
-      </w:r>
-      <w:r>
-        <w:t xml:space="preserve"> </w:t>
-      </w:r>
-      <w:r>
-        <w:rPr>
-          <w:i/>
-        </w:rPr>
-        <w:t xml:space="preserve">Annual review of nutrition</w:t>
-      </w:r>
-      <w:r>
-        <w:t xml:space="preserve"> </w:t>
-      </w:r>
-      <w:r>
-        <w:rPr>
-          <w:b/>
-        </w:rPr>
-        <w:t xml:space="preserve">18,</w:t>
-      </w:r>
-      <w:r>
-        <w:t xml:space="preserve"> </w:t>
-      </w:r>
-      <w:r>
-        <w:t xml:space="preserve">385–411 (1998).</w:t>
+        <w:t xml:space="preserve">52. Wilson, K. H., Kennedy, M. J. &amp; Fekety, F. R. Use of sodium taurocholate to enhance spore recovery on a medium selective for</w:t>
+      </w:r>
+      <w:r>
+        <w:t xml:space="preserve"> </w:t>
+      </w:r>
+      <w:r>
+        <w:rPr>
+          <w:i/>
+        </w:rPr>
+        <w:t xml:space="preserve">Clostridium difficile</w:t>
+      </w:r>
+      <w:r>
+        <w:t xml:space="preserve">.</w:t>
+      </w:r>
+      <w:r>
+        <w:t xml:space="preserve"> </w:t>
+      </w:r>
+      <w:r>
+        <w:rPr>
+          <w:i/>
+        </w:rPr>
+        <w:t xml:space="preserve">Journal of Clinical Microbiology</w:t>
+      </w:r>
+      <w:r>
+        <w:t xml:space="preserve"> </w:t>
+      </w:r>
+      <w:r>
+        <w:rPr>
+          <w:b/>
+        </w:rPr>
+        <w:t xml:space="preserve">15,</w:t>
+      </w:r>
+      <w:r>
+        <w:t xml:space="preserve"> </w:t>
+      </w:r>
+      <w:r>
+        <w:t xml:space="preserve">443–446 (1982).</w:t>
       </w:r>
     </w:p>
     <w:p>
@@ -8755,7 +8903,7 @@
         <w:pStyle w:val="Bibliography"/>
       </w:pPr>
       <w:r>
-        <w:t xml:space="preserve">49. Köpke, M., Straub, M. &amp; Dürre, P.</w:t>
+        <w:t xml:space="preserve">53. Sorg, J. a. &amp; Sonenshein, A. L. Inhibiting the initiation of</w:t>
       </w:r>
       <w:r>
         <w:t xml:space="preserve"> </w:t>
@@ -8770,31 +8918,31 @@
         <w:t xml:space="preserve"> </w:t>
       </w:r>
       <w:r>
-        <w:t xml:space="preserve">Is an Autotrophic Bacterial Pathogen.</w:t>
-      </w:r>
-      <w:r>
-        <w:t xml:space="preserve"> </w:t>
-      </w:r>
-      <w:r>
-        <w:rPr>
-          <w:i/>
-        </w:rPr>
-        <w:t xml:space="preserve">PLoS ONE</w:t>
-      </w:r>
-      <w:r>
-        <w:t xml:space="preserve"> </w:t>
-      </w:r>
-      <w:r>
-        <w:rPr>
-          <w:b/>
-        </w:rPr>
-        <w:t xml:space="preserve">8,</w:t>
-      </w:r>
-      <w:r>
-        <w:t xml:space="preserve"> </w:t>
-      </w:r>
-      <w:r>
-        <w:t xml:space="preserve">(2013).</w:t>
+        <w:t xml:space="preserve">spore germination using analogs of chenodeoxycholic acid, a bile acid.</w:t>
+      </w:r>
+      <w:r>
+        <w:t xml:space="preserve"> </w:t>
+      </w:r>
+      <w:r>
+        <w:rPr>
+          <w:i/>
+        </w:rPr>
+        <w:t xml:space="preserve">Journal of Bacteriology</w:t>
+      </w:r>
+      <w:r>
+        <w:t xml:space="preserve"> </w:t>
+      </w:r>
+      <w:r>
+        <w:rPr>
+          <w:b/>
+        </w:rPr>
+        <w:t xml:space="preserve">192,</w:t>
+      </w:r>
+      <w:r>
+        <w:t xml:space="preserve"> </w:t>
+      </w:r>
+      <w:r>
+        <w:t xml:space="preserve">4983–4990 (2010).</w:t>
       </w:r>
     </w:p>
     <w:p>
@@ -8802,31 +8950,61 @@
         <w:pStyle w:val="Bibliography"/>
       </w:pPr>
       <w:r>
-        <w:t xml:space="preserve">50. Green, M. L. &amp; Karp, P. D. The outcomes of pathway database computations depend on pathway ontology.</w:t>
-      </w:r>
-      <w:r>
-        <w:t xml:space="preserve"> </w:t>
-      </w:r>
-      <w:r>
-        <w:rPr>
-          <w:i/>
-        </w:rPr>
-        <w:t xml:space="preserve">Nucleic Acids Research</w:t>
-      </w:r>
-      <w:r>
-        <w:t xml:space="preserve"> </w:t>
-      </w:r>
-      <w:r>
-        <w:rPr>
-          <w:b/>
-        </w:rPr>
-        <w:t xml:space="preserve">34,</w:t>
-      </w:r>
-      <w:r>
-        <w:t xml:space="preserve"> </w:t>
-      </w:r>
-      <w:r>
-        <w:t xml:space="preserve">3687–3697 (2006).</w:t>
+        <w:t xml:space="preserve">54. Leslie, J. L.</w:t>
+      </w:r>
+      <w:r>
+        <w:t xml:space="preserve"> </w:t>
+      </w:r>
+      <w:r>
+        <w:rPr>
+          <w:i/>
+        </w:rPr>
+        <w:t xml:space="preserve">et al.</w:t>
+      </w:r>
+      <w:r>
+        <w:t xml:space="preserve"> </w:t>
+      </w:r>
+      <w:r>
+        <w:t xml:space="preserve">Persistence and toxin production by</w:t>
+      </w:r>
+      <w:r>
+        <w:t xml:space="preserve"> </w:t>
+      </w:r>
+      <w:r>
+        <w:rPr>
+          <w:i/>
+        </w:rPr>
+        <w:t xml:space="preserve">Clostridium difficile</w:t>
+      </w:r>
+      <w:r>
+        <w:t xml:space="preserve"> </w:t>
+      </w:r>
+      <w:r>
+        <w:t xml:space="preserve">within human intestinal organoids result in disruption of epithelial paracellular barrier function.</w:t>
+      </w:r>
+      <w:r>
+        <w:t xml:space="preserve"> </w:t>
+      </w:r>
+      <w:r>
+        <w:rPr>
+          <w:i/>
+        </w:rPr>
+        <w:t xml:space="preserve">Infection and Immunity</w:t>
+      </w:r>
+      <w:r>
+        <w:t xml:space="preserve"> </w:t>
+      </w:r>
+      <w:r>
+        <w:rPr>
+          <w:b/>
+        </w:rPr>
+        <w:t xml:space="preserve">83,</w:t>
+      </w:r>
+      <w:r>
+        <w:t xml:space="preserve"> </w:t>
+      </w:r>
+      <w:r>
+        <w:t xml:space="preserve">138–145 (2015).</w:t>
       </w:r>
     </w:p>
     <w:p>
@@ -8834,31 +9012,31 @@
         <w:pStyle w:val="Bibliography"/>
       </w:pPr>
       <w:r>
-        <w:t xml:space="preserve">51. Levy, R. &amp; Borenstein, E. Reverse Ecology: from systems to environments and back.</w:t>
-      </w:r>
-      <w:r>
-        <w:t xml:space="preserve"> </w:t>
-      </w:r>
-      <w:r>
-        <w:rPr>
-          <w:i/>
-        </w:rPr>
-        <w:t xml:space="preserve">Advances in experimental medicine and biology</w:t>
-      </w:r>
-      <w:r>
-        <w:t xml:space="preserve"> </w:t>
-      </w:r>
-      <w:r>
-        <w:rPr>
-          <w:b/>
-        </w:rPr>
-        <w:t xml:space="preserve">751,</w:t>
-      </w:r>
-      <w:r>
-        <w:t xml:space="preserve"> </w:t>
-      </w:r>
-      <w:r>
-        <w:t xml:space="preserve">329–345 (2012).</w:t>
+        <w:t xml:space="preserve">55. Kozich, J. (. of M. &amp; Schloss, P. 16S Sequencing with the Illumina MiSeq Personal Sequencer.</w:t>
+      </w:r>
+      <w:r>
+        <w:t xml:space="preserve"> </w:t>
+      </w:r>
+      <w:r>
+        <w:rPr>
+          <w:i/>
+        </w:rPr>
+        <w:t xml:space="preserve">University of Michigan Health System SOP</w:t>
+      </w:r>
+      <w:r>
+        <w:t xml:space="preserve"> </w:t>
+      </w:r>
+      <w:r>
+        <w:rPr>
+          <w:b/>
+        </w:rPr>
+        <w:t xml:space="preserve">3.1,</w:t>
+      </w:r>
+      <w:r>
+        <w:t xml:space="preserve"> </w:t>
+      </w:r>
+      <w:r>
+        <w:t xml:space="preserve">1–16 (2013).</w:t>
       </w:r>
     </w:p>
     <w:p>
@@ -8866,61 +9044,31 @@
         <w:pStyle w:val="Bibliography"/>
       </w:pPr>
       <w:r>
-        <w:t xml:space="preserve">52. Theriot, C. M.</w:t>
-      </w:r>
-      <w:r>
-        <w:t xml:space="preserve"> </w:t>
-      </w:r>
-      <w:r>
-        <w:rPr>
-          <w:i/>
-        </w:rPr>
-        <w:t xml:space="preserve">et al.</w:t>
-      </w:r>
-      <w:r>
-        <w:t xml:space="preserve"> </w:t>
-      </w:r>
-      <w:r>
-        <w:t xml:space="preserve">Cefoperazone-treated mice as an experimental platform to assess differential virulence of</w:t>
-      </w:r>
-      <w:r>
-        <w:t xml:space="preserve"> </w:t>
-      </w:r>
-      <w:r>
-        <w:rPr>
-          <w:i/>
-        </w:rPr>
-        <w:t xml:space="preserve">Clostridium difficile</w:t>
-      </w:r>
-      <w:r>
-        <w:t xml:space="preserve"> </w:t>
-      </w:r>
-      <w:r>
-        <w:t xml:space="preserve">strains.</w:t>
-      </w:r>
-      <w:r>
-        <w:t xml:space="preserve"> </w:t>
-      </w:r>
-      <w:r>
-        <w:rPr>
-          <w:i/>
-        </w:rPr>
-        <w:t xml:space="preserve">Gut microbes</w:t>
-      </w:r>
-      <w:r>
-        <w:t xml:space="preserve"> </w:t>
-      </w:r>
-      <w:r>
-        <w:rPr>
-          <w:b/>
-        </w:rPr>
-        <w:t xml:space="preserve">2,</w:t>
-      </w:r>
-      <w:r>
-        <w:t xml:space="preserve"> </w:t>
-      </w:r>
-      <w:r>
-        <w:t xml:space="preserve">326–334 (2011).</w:t>
+        <w:t xml:space="preserve">56. Wang, Q., Garrity, G. M., Tiedje, J. M. &amp; Cole, J. R. Naive Bayesian classifier for rapid assignment of rRNA sequences into the new bacterial taxonomy.</w:t>
+      </w:r>
+      <w:r>
+        <w:t xml:space="preserve"> </w:t>
+      </w:r>
+      <w:r>
+        <w:rPr>
+          <w:i/>
+        </w:rPr>
+        <w:t xml:space="preserve">Applied and Environmental Microbiology</w:t>
+      </w:r>
+      <w:r>
+        <w:t xml:space="preserve"> </w:t>
+      </w:r>
+      <w:r>
+        <w:rPr>
+          <w:b/>
+        </w:rPr>
+        <w:t xml:space="preserve">73,</w:t>
+      </w:r>
+      <w:r>
+        <w:t xml:space="preserve"> </w:t>
+      </w:r>
+      <w:r>
+        <w:t xml:space="preserve">5261–5267 (2007).</w:t>
       </w:r>
     </w:p>
     <w:p>
@@ -8928,224 +9076,7 @@
         <w:pStyle w:val="Bibliography"/>
       </w:pPr>
       <w:r>
-        <w:t xml:space="preserve">53. Wilson, K. H., Kennedy, M. J. &amp; Fekety, F. R. Use of sodium taurocholate to enhance spore recovery on a medium selective for</w:t>
-      </w:r>
-      <w:r>
-        <w:t xml:space="preserve"> </w:t>
-      </w:r>
-      <w:r>
-        <w:rPr>
-          <w:i/>
-        </w:rPr>
-        <w:t xml:space="preserve">Clostridium difficile</w:t>
-      </w:r>
-      <w:r>
-        <w:t xml:space="preserve">.</w:t>
-      </w:r>
-      <w:r>
-        <w:t xml:space="preserve"> </w:t>
-      </w:r>
-      <w:r>
-        <w:rPr>
-          <w:i/>
-        </w:rPr>
-        <w:t xml:space="preserve">Journal of Clinical Microbiology</w:t>
-      </w:r>
-      <w:r>
-        <w:t xml:space="preserve"> </w:t>
-      </w:r>
-      <w:r>
-        <w:rPr>
-          <w:b/>
-        </w:rPr>
-        <w:t xml:space="preserve">15,</w:t>
-      </w:r>
-      <w:r>
-        <w:t xml:space="preserve"> </w:t>
-      </w:r>
-      <w:r>
-        <w:t xml:space="preserve">443–446 (1982).</w:t>
-      </w:r>
-    </w:p>
-    <w:p>
-      <w:pPr>
-        <w:pStyle w:val="Bibliography"/>
-      </w:pPr>
-      <w:r>
-        <w:t xml:space="preserve">54. Sorg, J. a. &amp; Sonenshein, A. L. Inhibiting the initiation of</w:t>
-      </w:r>
-      <w:r>
-        <w:t xml:space="preserve"> </w:t>
-      </w:r>
-      <w:r>
-        <w:rPr>
-          <w:i/>
-        </w:rPr>
-        <w:t xml:space="preserve">Clostridium difficile</w:t>
-      </w:r>
-      <w:r>
-        <w:t xml:space="preserve"> </w:t>
-      </w:r>
-      <w:r>
-        <w:t xml:space="preserve">spore germination using analogs of chenodeoxycholic acid, a bile acid.</w:t>
-      </w:r>
-      <w:r>
-        <w:t xml:space="preserve"> </w:t>
-      </w:r>
-      <w:r>
-        <w:rPr>
-          <w:i/>
-        </w:rPr>
-        <w:t xml:space="preserve">Journal of Bacteriology</w:t>
-      </w:r>
-      <w:r>
-        <w:t xml:space="preserve"> </w:t>
-      </w:r>
-      <w:r>
-        <w:rPr>
-          <w:b/>
-        </w:rPr>
-        <w:t xml:space="preserve">192,</w:t>
-      </w:r>
-      <w:r>
-        <w:t xml:space="preserve"> </w:t>
-      </w:r>
-      <w:r>
-        <w:t xml:space="preserve">4983–4990 (2010).</w:t>
-      </w:r>
-    </w:p>
-    <w:p>
-      <w:pPr>
-        <w:pStyle w:val="Bibliography"/>
-      </w:pPr>
-      <w:r>
-        <w:t xml:space="preserve">55. Leslie, J. L.</w:t>
-      </w:r>
-      <w:r>
-        <w:t xml:space="preserve"> </w:t>
-      </w:r>
-      <w:r>
-        <w:rPr>
-          <w:i/>
-        </w:rPr>
-        <w:t xml:space="preserve">et al.</w:t>
-      </w:r>
-      <w:r>
-        <w:t xml:space="preserve"> </w:t>
-      </w:r>
-      <w:r>
-        <w:t xml:space="preserve">Persistence and toxin production by</w:t>
-      </w:r>
-      <w:r>
-        <w:t xml:space="preserve"> </w:t>
-      </w:r>
-      <w:r>
-        <w:rPr>
-          <w:i/>
-        </w:rPr>
-        <w:t xml:space="preserve">Clostridium difficile</w:t>
-      </w:r>
-      <w:r>
-        <w:t xml:space="preserve"> </w:t>
-      </w:r>
-      <w:r>
-        <w:t xml:space="preserve">within human intestinal organoids result in disruption of epithelial paracellular barrier function.</w:t>
-      </w:r>
-      <w:r>
-        <w:t xml:space="preserve"> </w:t>
-      </w:r>
-      <w:r>
-        <w:rPr>
-          <w:i/>
-        </w:rPr>
-        <w:t xml:space="preserve">Infection and Immunity</w:t>
-      </w:r>
-      <w:r>
-        <w:t xml:space="preserve"> </w:t>
-      </w:r>
-      <w:r>
-        <w:rPr>
-          <w:b/>
-        </w:rPr>
-        <w:t xml:space="preserve">83,</w:t>
-      </w:r>
-      <w:r>
-        <w:t xml:space="preserve"> </w:t>
-      </w:r>
-      <w:r>
-        <w:t xml:space="preserve">138–145 (2015).</w:t>
-      </w:r>
-    </w:p>
-    <w:p>
-      <w:pPr>
-        <w:pStyle w:val="Bibliography"/>
-      </w:pPr>
-      <w:r>
-        <w:t xml:space="preserve">56. Kozich, J. (. of M. &amp; Schloss, P. 16S Sequencing with the Illumina MiSeq Personal Sequencer.</w:t>
-      </w:r>
-      <w:r>
-        <w:t xml:space="preserve"> </w:t>
-      </w:r>
-      <w:r>
-        <w:rPr>
-          <w:i/>
-        </w:rPr>
-        <w:t xml:space="preserve">University of Michigan Health System SOP</w:t>
-      </w:r>
-      <w:r>
-        <w:t xml:space="preserve"> </w:t>
-      </w:r>
-      <w:r>
-        <w:rPr>
-          <w:b/>
-        </w:rPr>
-        <w:t xml:space="preserve">3.1,</w:t>
-      </w:r>
-      <w:r>
-        <w:t xml:space="preserve"> </w:t>
-      </w:r>
-      <w:r>
-        <w:t xml:space="preserve">1–16 (2013).</w:t>
-      </w:r>
-    </w:p>
-    <w:p>
-      <w:pPr>
-        <w:pStyle w:val="Bibliography"/>
-      </w:pPr>
-      <w:r>
-        <w:t xml:space="preserve">57. Wang, Q., Garrity, G. M., Tiedje, J. M. &amp; Cole, J. R. Naive Bayesian classifier for rapid assignment of rRNA sequences into the new bacterial taxonomy.</w:t>
-      </w:r>
-      <w:r>
-        <w:t xml:space="preserve"> </w:t>
-      </w:r>
-      <w:r>
-        <w:rPr>
-          <w:i/>
-        </w:rPr>
-        <w:t xml:space="preserve">Applied and Environmental Microbiology</w:t>
-      </w:r>
-      <w:r>
-        <w:t xml:space="preserve"> </w:t>
-      </w:r>
-      <w:r>
-        <w:rPr>
-          <w:b/>
-        </w:rPr>
-        <w:t xml:space="preserve">73,</w:t>
-      </w:r>
-      <w:r>
-        <w:t xml:space="preserve"> </w:t>
-      </w:r>
-      <w:r>
-        <w:t xml:space="preserve">5261–5267 (2007).</w:t>
-      </w:r>
-    </w:p>
-    <w:p>
-      <w:pPr>
-        <w:pStyle w:val="Bibliography"/>
-      </w:pPr>
-      <w:r>
-        <w:t xml:space="preserve">58. Lopez-Medina, E., Neubauer, M. M., Pier, G. B. &amp; Koh, A. Y. RNA isolation of</w:t>
+        <w:t xml:space="preserve">57. Lopez-Medina, E., Neubauer, M. M., Pier, G. B. &amp; Koh, A. Y. RNA isolation of</w:t>
       </w:r>
       <w:r>
         <w:t xml:space="preserve"> </w:t>
@@ -9191,7 +9122,7 @@
         <w:pStyle w:val="Bibliography"/>
       </w:pPr>
       <w:r>
-        <w:t xml:space="preserve">59. Langmead, B., Trapnell, C., Pop, M. &amp; Salzberg, S. L. Ultrafast and memory-efficient alignment of short DNA sequences to the human genome.</w:t>
+        <w:t xml:space="preserve">58. Langmead, B., Trapnell, C., Pop, M. &amp; Salzberg, S. L. Ultrafast and memory-efficient alignment of short DNA sequences to the human genome.</w:t>
       </w:r>
       <w:r>
         <w:t xml:space="preserve"> </w:t>
@@ -9222,7 +9153,7 @@
         <w:pStyle w:val="Bibliography"/>
       </w:pPr>
       <w:r>
-        <w:t xml:space="preserve">60. Ogata, H.</w:t>
+        <w:t xml:space="preserve">59. Ogata, H.</w:t>
       </w:r>
       <w:r>
         <w:t xml:space="preserve"> </w:t>
@@ -9260,7 +9191,7 @@
         <w:pStyle w:val="Bibliography"/>
       </w:pPr>
       <w:r>
-        <w:t xml:space="preserve">61. Li, H.</w:t>
+        <w:t xml:space="preserve">60. Li, H.</w:t>
       </w:r>
       <w:r>
         <w:t xml:space="preserve"> </w:t>
@@ -9307,7 +9238,7 @@
         <w:pStyle w:val="Bibliography"/>
       </w:pPr>
       <w:r>
-        <w:t xml:space="preserve">62. Basler, G., Ebenhöh, O., Selbig, J. &amp; Nikoloski, Z. Mass-balanced randomization of metabolic networks.</w:t>
+        <w:t xml:space="preserve">61. Basler, G., Ebenhöh, O., Selbig, J. &amp; Nikoloski, Z. Mass-balanced randomization of metabolic networks.</w:t>
       </w:r>
       <w:r>
         <w:t xml:space="preserve"> </w:t>
@@ -9731,7 +9662,7 @@
     </w:lvl>
   </w:abstractNum>
   <w:abstractNum w:abstractNumId="990">
-    <w:nsid w:val="ce54644e"/>
+    <w:nsid w:val="7570ec4f"/>
     <w:multiLevelType w:val="multilevel"/>
     <w:lvl w:ilvl="0">
       <w:numFmt w:val="bullet"/>

</xml_diff>